<commit_message>
Relatório formatado. (Está mais bonito assim ah)
</commit_message>
<xml_diff>
--- a/Relatório Grupo.docx
+++ b/Relatório Grupo.docx
@@ -71,7 +71,15 @@
           <w:sz w:val="44"/>
           <w:szCs w:val="52"/>
         </w:rPr>
-        <w:t>Grupo &lt;&gt;</w:t>
+        <w:t xml:space="preserve">Grupo </w:t>
+      </w:r>
+      <w:r>
+        <w:rPr>
+          <w:b/>
+          <w:sz w:val="44"/>
+          <w:szCs w:val="52"/>
+        </w:rPr>
+        <w:t>4</w:t>
       </w:r>
     </w:p>
     <w:p/>
@@ -132,35 +140,10 @@
         <w:jc w:val="center"/>
         <w:rPr>
           <w:b/>
-        </w:rPr>
-      </w:pPr>
-      <w:r>
-        <w:rPr>
-          <w:b/>
           <w:color w:val="000000" w:themeColor="text1"/>
           <w:szCs w:val="26"/>
         </w:rPr>
-        <w:t>GIT:</w:t>
-      </w:r>
-      <w:r>
-        <w:rPr>
-          <w:b/>
-          <w:color w:val="000000" w:themeColor="text1"/>
-          <w:szCs w:val="26"/>
-        </w:rPr>
-        <w:t xml:space="preserve"> </w:t>
-      </w:r>
-      <w:hyperlink r:id="rId6" w:history="1">
-        <w:r>
-          <w:rPr>
-            <w:rStyle w:val="Hiperligao"/>
-            <w:b/>
-            <w:color w:val="000000" w:themeColor="text1"/>
-            <w:szCs w:val="26"/>
-          </w:rPr>
-          <w:t>https://github.com/JoseBaltar/ProjetoPEI</w:t>
-        </w:r>
-      </w:hyperlink>
+      </w:pPr>
     </w:p>
     <w:p>
       <w:pPr>
@@ -189,7 +172,7 @@
                     <pic:cNvPicPr/>
                   </pic:nvPicPr>
                   <pic:blipFill>
-                    <a:blip r:embed="rId7"/>
+                    <a:blip r:embed="rId8"/>
                     <a:stretch>
                       <a:fillRect/>
                     </a:stretch>
@@ -209,8 +192,6 @@
           </wp:inline>
         </w:drawing>
       </w:r>
-      <w:bookmarkStart w:id="0" w:name="_GoBack"/>
-      <w:bookmarkEnd w:id="0"/>
     </w:p>
     <w:p>
       <w:pPr>
@@ -225,6 +206,7 @@
         <w:br w:type="page"/>
       </w:r>
     </w:p>
+    <w:bookmarkStart w:id="0" w:name="_Toc530768056" w:displacedByCustomXml="next"/>
     <w:sdt>
       <w:sdtPr>
         <w:rPr>
@@ -232,7 +214,6 @@
           <w:color w:val="auto"/>
           <w:sz w:val="22"/>
           <w:szCs w:val="22"/>
-          <w:lang w:eastAsia="en-US"/>
         </w:rPr>
         <w:id w:val="-63103998"/>
         <w:docPartObj>
@@ -242,18 +223,23 @@
       </w:sdtPr>
       <w:sdtEndPr>
         <w:rPr>
-          <w:b/>
           <w:bCs/>
         </w:rPr>
       </w:sdtEndPr>
       <w:sdtContent>
         <w:p>
           <w:pPr>
-            <w:pStyle w:val="Cabealhodondice"/>
+            <w:pStyle w:val="Ttulo1"/>
+            <w:numPr>
+              <w:ilvl w:val="0"/>
+              <w:numId w:val="0"/>
+            </w:numPr>
+            <w:ind w:left="357"/>
           </w:pPr>
           <w:r>
             <w:t>Índice</w:t>
           </w:r>
+          <w:bookmarkEnd w:id="0"/>
         </w:p>
         <w:p>
           <w:pPr>
@@ -289,11 +275,10 @@
             </w:rPr>
             <w:fldChar w:fldCharType="separate"/>
           </w:r>
-          <w:hyperlink w:anchor="_Toc530761240" w:history="1">
+          <w:hyperlink w:anchor="_Toc530768056" w:history="1">
             <w:r>
               <w:rPr>
                 <w:rStyle w:val="Hiperligao"/>
-                <w:b/>
                 <w:noProof/>
               </w:rPr>
               <w:t>1.</w:t>
@@ -309,7 +294,92 @@
             <w:r>
               <w:rPr>
                 <w:rStyle w:val="Hiperligao"/>
-                <w:b/>
+                <w:noProof/>
+              </w:rPr>
+              <w:t>Índice</w:t>
+            </w:r>
+            <w:r>
+              <w:rPr>
+                <w:noProof/>
+                <w:webHidden/>
+              </w:rPr>
+              <w:tab/>
+            </w:r>
+            <w:r>
+              <w:rPr>
+                <w:noProof/>
+                <w:webHidden/>
+              </w:rPr>
+              <w:fldChar w:fldCharType="begin"/>
+            </w:r>
+            <w:r>
+              <w:rPr>
+                <w:noProof/>
+                <w:webHidden/>
+              </w:rPr>
+              <w:instrText xml:space="preserve"> PAGEREF _Toc530768056 \h </w:instrText>
+            </w:r>
+            <w:r>
+              <w:rPr>
+                <w:noProof/>
+                <w:webHidden/>
+              </w:rPr>
+            </w:r>
+            <w:r>
+              <w:rPr>
+                <w:noProof/>
+                <w:webHidden/>
+              </w:rPr>
+              <w:fldChar w:fldCharType="separate"/>
+            </w:r>
+            <w:r>
+              <w:rPr>
+                <w:noProof/>
+                <w:webHidden/>
+              </w:rPr>
+              <w:t>2</w:t>
+            </w:r>
+            <w:r>
+              <w:rPr>
+                <w:noProof/>
+                <w:webHidden/>
+              </w:rPr>
+              <w:fldChar w:fldCharType="end"/>
+            </w:r>
+          </w:hyperlink>
+        </w:p>
+        <w:p>
+          <w:pPr>
+            <w:pStyle w:val="ndice1"/>
+            <w:tabs>
+              <w:tab w:val="left" w:pos="440"/>
+              <w:tab w:val="right" w:leader="dot" w:pos="8494"/>
+            </w:tabs>
+            <w:rPr>
+              <w:rFonts w:eastAsiaTheme="minorEastAsia"/>
+              <w:noProof/>
+              <w:lang w:eastAsia="pt-PT"/>
+            </w:rPr>
+          </w:pPr>
+          <w:hyperlink w:anchor="_Toc530768057" w:history="1">
+            <w:r>
+              <w:rPr>
+                <w:rStyle w:val="Hiperligao"/>
+                <w:noProof/>
+              </w:rPr>
+              <w:t>2.</w:t>
+            </w:r>
+            <w:r>
+              <w:rPr>
+                <w:rFonts w:eastAsiaTheme="minorEastAsia"/>
+                <w:noProof/>
+                <w:lang w:eastAsia="pt-PT"/>
+              </w:rPr>
+              <w:tab/>
+            </w:r>
+            <w:r>
+              <w:rPr>
+                <w:rStyle w:val="Hiperligao"/>
                 <w:noProof/>
               </w:rPr>
               <w:t>Introdução</w:t>
@@ -333,7 +403,7 @@
                 <w:noProof/>
                 <w:webHidden/>
               </w:rPr>
-              <w:instrText xml:space="preserve"> PAGEREF _Toc530761240 \h </w:instrText>
+              <w:instrText xml:space="preserve"> PAGEREF _Toc530768057 \h </w:instrText>
             </w:r>
             <w:r>
               <w:rPr>
@@ -377,14 +447,13 @@
               <w:lang w:eastAsia="pt-PT"/>
             </w:rPr>
           </w:pPr>
-          <w:hyperlink w:anchor="_Toc530761241" w:history="1">
+          <w:hyperlink w:anchor="_Toc530768058" w:history="1">
             <w:r>
               <w:rPr>
                 <w:rStyle w:val="Hiperligao"/>
-                <w:b/>
-                <w:noProof/>
-              </w:rPr>
-              <w:t>1.1.</w:t>
+                <w:noProof/>
+              </w:rPr>
+              <w:t>2.1.</w:t>
             </w:r>
             <w:r>
               <w:rPr>
@@ -397,7 +466,6 @@
             <w:r>
               <w:rPr>
                 <w:rStyle w:val="Hiperligao"/>
-                <w:b/>
                 <w:noProof/>
               </w:rPr>
               <w:t>Apresentação do Problema</w:t>
@@ -421,7 +489,7 @@
                 <w:noProof/>
                 <w:webHidden/>
               </w:rPr>
-              <w:instrText xml:space="preserve"> PAGEREF _Toc530761241 \h </w:instrText>
+              <w:instrText xml:space="preserve"> PAGEREF _Toc530768058 \h </w:instrText>
             </w:r>
             <w:r>
               <w:rPr>
@@ -465,14 +533,13 @@
               <w:lang w:eastAsia="pt-PT"/>
             </w:rPr>
           </w:pPr>
-          <w:hyperlink w:anchor="_Toc530761242" w:history="1">
+          <w:hyperlink w:anchor="_Toc530768059" w:history="1">
             <w:r>
               <w:rPr>
                 <w:rStyle w:val="Hiperligao"/>
-                <w:b/>
-                <w:noProof/>
-              </w:rPr>
-              <w:t>1.2.</w:t>
+                <w:noProof/>
+              </w:rPr>
+              <w:t>2.2.</w:t>
             </w:r>
             <w:r>
               <w:rPr>
@@ -485,7 +552,6 @@
             <w:r>
               <w:rPr>
                 <w:rStyle w:val="Hiperligao"/>
-                <w:b/>
                 <w:noProof/>
               </w:rPr>
               <w:t>Contextualização</w:t>
@@ -509,7 +575,7 @@
                 <w:noProof/>
                 <w:webHidden/>
               </w:rPr>
-              <w:instrText xml:space="preserve"> PAGEREF _Toc530761242 \h </w:instrText>
+              <w:instrText xml:space="preserve"> PAGEREF _Toc530768059 \h </w:instrText>
             </w:r>
             <w:r>
               <w:rPr>
@@ -553,14 +619,13 @@
               <w:lang w:eastAsia="pt-PT"/>
             </w:rPr>
           </w:pPr>
-          <w:hyperlink w:anchor="_Toc530761243" w:history="1">
+          <w:hyperlink w:anchor="_Toc530768060" w:history="1">
             <w:r>
               <w:rPr>
                 <w:rStyle w:val="Hiperligao"/>
-                <w:b/>
-                <w:noProof/>
-              </w:rPr>
-              <w:t>2.</w:t>
+                <w:noProof/>
+              </w:rPr>
+              <w:t>3.</w:t>
             </w:r>
             <w:r>
               <w:rPr>
@@ -573,7 +638,6 @@
             <w:r>
               <w:rPr>
                 <w:rStyle w:val="Hiperligao"/>
-                <w:b/>
                 <w:noProof/>
               </w:rPr>
               <w:t>Desenvolvimento do Projeto</w:t>
@@ -597,7 +661,7 @@
                 <w:noProof/>
                 <w:webHidden/>
               </w:rPr>
-              <w:instrText xml:space="preserve"> PAGEREF _Toc530761243 \h </w:instrText>
+              <w:instrText xml:space="preserve"> PAGEREF _Toc530768060 \h </w:instrText>
             </w:r>
             <w:r>
               <w:rPr>
@@ -617,7 +681,7 @@
                 <w:noProof/>
                 <w:webHidden/>
               </w:rPr>
-              <w:t>3</w:t>
+              <w:t>4</w:t>
             </w:r>
             <w:r>
               <w:rPr>
@@ -641,14 +705,13 @@
               <w:lang w:eastAsia="pt-PT"/>
             </w:rPr>
           </w:pPr>
-          <w:hyperlink w:anchor="_Toc530761244" w:history="1">
+          <w:hyperlink w:anchor="_Toc530768061" w:history="1">
             <w:r>
               <w:rPr>
                 <w:rStyle w:val="Hiperligao"/>
-                <w:b/>
-                <w:noProof/>
-              </w:rPr>
-              <w:t>2.1.</w:t>
+                <w:noProof/>
+              </w:rPr>
+              <w:t>3.1.</w:t>
             </w:r>
             <w:r>
               <w:rPr>
@@ -661,7 +724,6 @@
             <w:r>
               <w:rPr>
                 <w:rStyle w:val="Hiperligao"/>
-                <w:b/>
                 <w:noProof/>
               </w:rPr>
               <w:t>Estruturação e debate</w:t>
@@ -685,7 +747,7 @@
                 <w:noProof/>
                 <w:webHidden/>
               </w:rPr>
-              <w:instrText xml:space="preserve"> PAGEREF _Toc530761244 \h </w:instrText>
+              <w:instrText xml:space="preserve"> PAGEREF _Toc530768061 \h </w:instrText>
             </w:r>
             <w:r>
               <w:rPr>
@@ -705,7 +767,7 @@
                 <w:noProof/>
                 <w:webHidden/>
               </w:rPr>
-              <w:t>3</w:t>
+              <w:t>4</w:t>
             </w:r>
             <w:r>
               <w:rPr>
@@ -729,14 +791,13 @@
               <w:lang w:eastAsia="pt-PT"/>
             </w:rPr>
           </w:pPr>
-          <w:hyperlink w:anchor="_Toc530761245" w:history="1">
+          <w:hyperlink w:anchor="_Toc530768062" w:history="1">
             <w:r>
               <w:rPr>
                 <w:rStyle w:val="Hiperligao"/>
-                <w:b/>
-                <w:noProof/>
-              </w:rPr>
-              <w:t>2.2.</w:t>
+                <w:noProof/>
+              </w:rPr>
+              <w:t>3.2.</w:t>
             </w:r>
             <w:r>
               <w:rPr>
@@ -749,7 +810,6 @@
             <w:r>
               <w:rPr>
                 <w:rStyle w:val="Hiperligao"/>
-                <w:b/>
                 <w:noProof/>
               </w:rPr>
               <w:t>Requisitos</w:t>
@@ -773,7 +833,7 @@
                 <w:noProof/>
                 <w:webHidden/>
               </w:rPr>
-              <w:instrText xml:space="preserve"> PAGEREF _Toc530761245 \h </w:instrText>
+              <w:instrText xml:space="preserve"> PAGEREF _Toc530768062 \h </w:instrText>
             </w:r>
             <w:r>
               <w:rPr>
@@ -817,14 +877,13 @@
               <w:lang w:eastAsia="pt-PT"/>
             </w:rPr>
           </w:pPr>
-          <w:hyperlink w:anchor="_Toc530761246" w:history="1">
+          <w:hyperlink w:anchor="_Toc530768063" w:history="1">
             <w:r>
               <w:rPr>
                 <w:rStyle w:val="Hiperligao"/>
-                <w:b/>
-                <w:noProof/>
-              </w:rPr>
-              <w:t>2.3.</w:t>
+                <w:noProof/>
+              </w:rPr>
+              <w:t>3.3.</w:t>
             </w:r>
             <w:r>
               <w:rPr>
@@ -837,7 +896,6 @@
             <w:r>
               <w:rPr>
                 <w:rStyle w:val="Hiperligao"/>
-                <w:b/>
                 <w:noProof/>
               </w:rPr>
               <w:t>Execução e explicação</w:t>
@@ -861,7 +919,7 @@
                 <w:noProof/>
                 <w:webHidden/>
               </w:rPr>
-              <w:instrText xml:space="preserve"> PAGEREF _Toc530761246 \h </w:instrText>
+              <w:instrText xml:space="preserve"> PAGEREF _Toc530768063 \h </w:instrText>
             </w:r>
             <w:r>
               <w:rPr>
@@ -881,7 +939,7 @@
                 <w:noProof/>
                 <w:webHidden/>
               </w:rPr>
-              <w:t>5</w:t>
+              <w:t>6</w:t>
             </w:r>
             <w:r>
               <w:rPr>
@@ -905,14 +963,13 @@
               <w:lang w:eastAsia="pt-PT"/>
             </w:rPr>
           </w:pPr>
-          <w:hyperlink w:anchor="_Toc530761247" w:history="1">
+          <w:hyperlink w:anchor="_Toc530768064" w:history="1">
             <w:r>
               <w:rPr>
                 <w:rStyle w:val="Hiperligao"/>
-                <w:b/>
-                <w:noProof/>
-              </w:rPr>
-              <w:t>2.4.</w:t>
+                <w:noProof/>
+              </w:rPr>
+              <w:t>3.4.</w:t>
             </w:r>
             <w:r>
               <w:rPr>
@@ -925,7 +982,6 @@
             <w:r>
               <w:rPr>
                 <w:rStyle w:val="Hiperligao"/>
-                <w:b/>
                 <w:noProof/>
               </w:rPr>
               <w:t>Detalhes Finais</w:t>
@@ -949,7 +1005,7 @@
                 <w:noProof/>
                 <w:webHidden/>
               </w:rPr>
-              <w:instrText xml:space="preserve"> PAGEREF _Toc530761247 \h </w:instrText>
+              <w:instrText xml:space="preserve"> PAGEREF _Toc530768064 \h </w:instrText>
             </w:r>
             <w:r>
               <w:rPr>
@@ -969,7 +1025,7 @@
                 <w:noProof/>
                 <w:webHidden/>
               </w:rPr>
-              <w:t>5</w:t>
+              <w:t>6</w:t>
             </w:r>
             <w:r>
               <w:rPr>
@@ -993,14 +1049,13 @@
               <w:lang w:eastAsia="pt-PT"/>
             </w:rPr>
           </w:pPr>
-          <w:hyperlink w:anchor="_Toc530761248" w:history="1">
+          <w:hyperlink w:anchor="_Toc530768065" w:history="1">
             <w:r>
               <w:rPr>
                 <w:rStyle w:val="Hiperligao"/>
-                <w:b/>
-                <w:noProof/>
-              </w:rPr>
-              <w:t>3.</w:t>
+                <w:noProof/>
+              </w:rPr>
+              <w:t>4.</w:t>
             </w:r>
             <w:r>
               <w:rPr>
@@ -1013,7 +1068,6 @@
             <w:r>
               <w:rPr>
                 <w:rStyle w:val="Hiperligao"/>
-                <w:b/>
                 <w:noProof/>
               </w:rPr>
               <w:t>Conclusão</w:t>
@@ -1037,7 +1091,7 @@
                 <w:noProof/>
                 <w:webHidden/>
               </w:rPr>
-              <w:instrText xml:space="preserve"> PAGEREF _Toc530761248 \h </w:instrText>
+              <w:instrText xml:space="preserve"> PAGEREF _Toc530768065 \h </w:instrText>
             </w:r>
             <w:r>
               <w:rPr>
@@ -1057,7 +1111,7 @@
                 <w:noProof/>
                 <w:webHidden/>
               </w:rPr>
-              <w:t>6</w:t>
+              <w:t>7</w:t>
             </w:r>
             <w:r>
               <w:rPr>
@@ -1091,64 +1145,33 @@
         </w:rPr>
         <w:br w:type="page"/>
       </w:r>
-    </w:p>
-    <w:p>
-      <w:pPr>
-        <w:pStyle w:val="PargrafodaLista"/>
-        <w:numPr>
-          <w:ilvl w:val="0"/>
-          <w:numId w:val="1"/>
-        </w:numPr>
-        <w:outlineLvl w:val="0"/>
-        <w:rPr>
-          <w:b/>
-          <w:sz w:val="28"/>
-          <w:szCs w:val="28"/>
-        </w:rPr>
-      </w:pPr>
-      <w:bookmarkStart w:id="1" w:name="_Toc530761240"/>
-      <w:r>
-        <w:rPr>
-          <w:b/>
-          <w:sz w:val="28"/>
-          <w:szCs w:val="28"/>
-        </w:rPr>
+      <w:bookmarkStart w:id="1" w:name="_GoBack"/>
+      <w:bookmarkEnd w:id="1"/>
+    </w:p>
+    <w:p>
+      <w:pPr>
+        <w:pStyle w:val="Ttulo1"/>
+      </w:pPr>
+      <w:bookmarkStart w:id="2" w:name="_Toc530768057"/>
+      <w:r>
         <w:lastRenderedPageBreak/>
         <w:t>Introdução</w:t>
       </w:r>
-      <w:bookmarkEnd w:id="1"/>
-    </w:p>
-    <w:p>
-      <w:pPr>
-        <w:pStyle w:val="PargrafodaLista"/>
-        <w:numPr>
-          <w:ilvl w:val="1"/>
-          <w:numId w:val="1"/>
-        </w:numPr>
-        <w:outlineLvl w:val="1"/>
-        <w:rPr>
-          <w:b/>
-          <w:sz w:val="24"/>
-          <w:szCs w:val="28"/>
-        </w:rPr>
-      </w:pPr>
-      <w:bookmarkStart w:id="2" w:name="_Toc530761241"/>
-      <w:r>
-        <w:rPr>
-          <w:b/>
-          <w:sz w:val="24"/>
-          <w:szCs w:val="28"/>
-        </w:rPr>
+      <w:bookmarkEnd w:id="2"/>
+    </w:p>
+    <w:p>
+      <w:pPr>
+        <w:pStyle w:val="Ttulo2"/>
+      </w:pPr>
+      <w:bookmarkStart w:id="3" w:name="_Toc530768058"/>
+      <w:r>
         <w:t>Apresentação do Problema</w:t>
       </w:r>
-      <w:bookmarkEnd w:id="2"/>
-    </w:p>
-    <w:p>
-      <w:pPr>
-        <w:spacing w:after="0"/>
-        <w:ind w:left="425"/>
-        <w:contextualSpacing/>
-        <w:jc w:val="both"/>
+      <w:bookmarkEnd w:id="3"/>
+    </w:p>
+    <w:p>
+      <w:pPr>
+        <w:pStyle w:val="TextoGeral"/>
       </w:pPr>
       <w:r>
         <w:t>Para a U</w:t>
@@ -1197,7 +1220,7 @@
                     <pic:cNvPicPr/>
                   </pic:nvPicPr>
                   <pic:blipFill>
-                    <a:blip r:embed="rId8"/>
+                    <a:blip r:embed="rId9"/>
                     <a:stretch>
                       <a:fillRect/>
                     </a:stretch>
@@ -1227,175 +1250,256 @@
       <w:r>
         <w:t xml:space="preserve">Figura </w:t>
       </w:r>
-      <w:fldSimple w:instr=" SEQ Figura \* ARABIC ">
-        <w:r>
-          <w:rPr>
-            <w:noProof/>
-          </w:rPr>
-          <w:t>1</w:t>
-        </w:r>
-      </w:fldSimple>
+      <w:r>
+        <w:rPr>
+          <w:noProof/>
+        </w:rPr>
+        <w:fldChar w:fldCharType="begin"/>
+      </w:r>
+      <w:r>
+        <w:rPr>
+          <w:noProof/>
+        </w:rPr>
+        <w:instrText xml:space="preserve"> SEQ Figura \* ARABIC </w:instrText>
+      </w:r>
+      <w:r>
+        <w:rPr>
+          <w:noProof/>
+        </w:rPr>
+        <w:fldChar w:fldCharType="separate"/>
+      </w:r>
+      <w:r>
+        <w:rPr>
+          <w:noProof/>
+        </w:rPr>
+        <w:t>1</w:t>
+      </w:r>
+      <w:r>
+        <w:rPr>
+          <w:noProof/>
+        </w:rPr>
+        <w:fldChar w:fldCharType="end"/>
+      </w:r>
       <w:r>
         <w:t xml:space="preserve"> Enunciado do problema</w:t>
       </w:r>
     </w:p>
     <w:p>
       <w:pPr>
-        <w:pStyle w:val="PargrafodaLista"/>
-        <w:numPr>
-          <w:ilvl w:val="1"/>
-          <w:numId w:val="1"/>
-        </w:numPr>
-        <w:outlineLvl w:val="1"/>
-        <w:rPr>
-          <w:b/>
-          <w:sz w:val="24"/>
-          <w:szCs w:val="28"/>
-        </w:rPr>
-      </w:pPr>
-      <w:bookmarkStart w:id="3" w:name="_Toc530761242"/>
-      <w:r>
-        <w:rPr>
-          <w:b/>
-          <w:sz w:val="24"/>
-          <w:szCs w:val="28"/>
-        </w:rPr>
+        <w:pStyle w:val="Ttulo2"/>
+      </w:pPr>
+      <w:bookmarkStart w:id="4" w:name="_Toc530768059"/>
+      <w:r>
         <w:t>Contextualização</w:t>
       </w:r>
-      <w:bookmarkEnd w:id="3"/>
-    </w:p>
-    <w:p>
-      <w:pPr>
-        <w:ind w:left="425"/>
-        <w:contextualSpacing/>
-        <w:jc w:val="both"/>
-        <w:rPr>
-          <w:szCs w:val="28"/>
-        </w:rPr>
-      </w:pPr>
-      <w:r>
-        <w:rPr>
-          <w:szCs w:val="28"/>
-        </w:rPr>
+      <w:bookmarkEnd w:id="4"/>
+    </w:p>
+    <w:p>
+      <w:pPr>
+        <w:pStyle w:val="TextoGeral"/>
+      </w:pPr>
+      <w:r>
         <w:t>Para desenvolver este projeto, foi necessário utilizar conhecimento adquirido nas aulas da U.C., de forma a criar um vocabulário de fácil compreensão e interpretação, modelado de forma a que seja possível e fácil a integração de mais informação e vocabulário numa altura mais tardia</w:t>
       </w:r>
       <w:r>
-        <w:rPr>
-          <w:szCs w:val="28"/>
-        </w:rPr>
         <w:t>, ou seja, noutras entregas futuras do trabalho.</w:t>
       </w:r>
     </w:p>
     <w:p>
       <w:pPr>
-        <w:ind w:left="425"/>
-        <w:contextualSpacing/>
-        <w:jc w:val="both"/>
-        <w:rPr>
-          <w:szCs w:val="28"/>
-        </w:rPr>
-      </w:pPr>
-      <w:r>
-        <w:rPr>
-          <w:szCs w:val="28"/>
-        </w:rPr>
+        <w:pStyle w:val="TextoGeral"/>
+      </w:pPr>
+      <w:r>
         <w:t xml:space="preserve">O projeto foi, portanto, estruturado de forma a ter os </w:t>
       </w:r>
       <w:proofErr w:type="spellStart"/>
       <w:r>
         <w:rPr>
           <w:i/>
-          <w:szCs w:val="28"/>
         </w:rPr>
         <w:t>Schemas</w:t>
       </w:r>
       <w:proofErr w:type="spellEnd"/>
       <w:r>
-        <w:rPr>
-          <w:szCs w:val="28"/>
-        </w:rPr>
         <w:t xml:space="preserve"> XML com capacidade de validação de um documento XML, que irá servir de exemplo do vocabulário desenvolvido. </w:t>
       </w:r>
     </w:p>
     <w:p>
       <w:pPr>
-        <w:ind w:left="425"/>
-        <w:contextualSpacing/>
-        <w:jc w:val="both"/>
-        <w:rPr>
-          <w:szCs w:val="28"/>
-        </w:rPr>
-      </w:pPr>
-      <w:r>
-        <w:rPr>
-          <w:szCs w:val="28"/>
-        </w:rPr>
+        <w:pStyle w:val="TextoGeral"/>
+      </w:pPr>
+      <w:r>
         <w:t xml:space="preserve">Este relatório servirá como apoio </w:t>
       </w:r>
       <w:r>
-        <w:rPr>
-          <w:szCs w:val="28"/>
-        </w:rPr>
         <w:t xml:space="preserve">à interpretação do projeto, de forma a elucidar em relação à estratégia e raciocínio seguidos, segundo a interpretação do enunciado apresentado. </w:t>
       </w:r>
     </w:p>
     <w:p>
       <w:pPr>
-        <w:pStyle w:val="PargrafodaLista"/>
+        <w:pStyle w:val="Ttulo1"/>
+      </w:pPr>
+      <w:bookmarkStart w:id="5" w:name="_Toc530768060"/>
+      <w:r>
+        <w:lastRenderedPageBreak/>
+        <w:t>Desenvolvimento do Projeto</w:t>
+      </w:r>
+      <w:bookmarkEnd w:id="5"/>
+    </w:p>
+    <w:p>
+      <w:pPr>
+        <w:pStyle w:val="Ttulo2"/>
+      </w:pPr>
+      <w:bookmarkStart w:id="6" w:name="_Toc530768061"/>
+      <w:r>
+        <w:t>Estruturação</w:t>
+      </w:r>
+      <w:r>
+        <w:t xml:space="preserve"> e debate</w:t>
+      </w:r>
+      <w:bookmarkEnd w:id="6"/>
+    </w:p>
+    <w:p>
+      <w:pPr>
+        <w:pStyle w:val="TextoGeral"/>
+      </w:pPr>
+      <w:r>
+        <w:t xml:space="preserve">Inicialmente, foi necessária a realização de um debate entre os membros do grupo face à abordagem a realizar, pois as interpretações do enunciado variavam de membro para membro. Inicialmente, foram apresentadas </w:t>
+      </w:r>
+      <w:r>
+        <w:t>três</w:t>
+      </w:r>
+      <w:r>
+        <w:t xml:space="preserve"> possibilidades de resolução e abordagem ao problema:</w:t>
+      </w:r>
+    </w:p>
+    <w:p>
+      <w:pPr>
+        <w:pStyle w:val="ListasGeral"/>
+      </w:pPr>
+      <w:r>
+        <w:t xml:space="preserve">Uma loja conteria em si vários documentos. Esta abordagem pretendia aproximar-se mais de uma organização baseada nas lojas, em que estas seriam o </w:t>
+      </w:r>
+      <w:proofErr w:type="spellStart"/>
+      <w:r>
+        <w:t>Root</w:t>
+      </w:r>
+      <w:proofErr w:type="spellEnd"/>
+      <w:r>
+        <w:t xml:space="preserve"> do documento.</w:t>
+      </w:r>
+    </w:p>
+    <w:p>
+      <w:pPr>
+        <w:pStyle w:val="ListasGeral"/>
+      </w:pPr>
+      <w:r>
+        <w:t xml:space="preserve">Uma determinada data conteria vários documentos. Esta </w:t>
+      </w:r>
+      <w:r>
+        <w:t>abordagem</w:t>
+      </w:r>
+      <w:r>
+        <w:t xml:space="preserve"> implicaria que cada documento estivesse “armazenado” debaixo da data da sua emissão e contendo várias lojas dentro do “exercício” de venda, e assim, portanto, a </w:t>
+      </w:r>
+      <w:proofErr w:type="spellStart"/>
+      <w:r>
+        <w:t>Root</w:t>
+      </w:r>
+      <w:proofErr w:type="spellEnd"/>
+      <w:r>
+        <w:t xml:space="preserve"> do documento seriam as datas.</w:t>
+      </w:r>
+    </w:p>
+    <w:p>
+      <w:pPr>
+        <w:pStyle w:val="ListasGeral"/>
+      </w:pPr>
+      <w:r>
+        <w:t xml:space="preserve">O pensamento e a interpretação seguidos trazem uma abordagem mais virada em torno do próprio Documento, que se torna a </w:t>
+      </w:r>
+      <w:proofErr w:type="spellStart"/>
+      <w:r>
+        <w:t>Root</w:t>
+      </w:r>
+      <w:proofErr w:type="spellEnd"/>
+      <w:r>
+        <w:t xml:space="preserve">. Assim, cada documento será relativo a uma loja e especificando as vendas de um determinado “exercício”, com a sua data de emissão e loja como identificadores. </w:t>
+      </w:r>
+    </w:p>
+    <w:p>
+      <w:pPr>
+        <w:pStyle w:val="ListasGeral"/>
         <w:numPr>
           <w:ilvl w:val="0"/>
-          <w:numId w:val="1"/>
+          <w:numId w:val="0"/>
         </w:numPr>
-        <w:outlineLvl w:val="0"/>
-        <w:rPr>
-          <w:b/>
-          <w:sz w:val="28"/>
-          <w:szCs w:val="28"/>
-        </w:rPr>
-      </w:pPr>
-      <w:bookmarkStart w:id="4" w:name="_Toc530761243"/>
-      <w:r>
-        <w:rPr>
-          <w:b/>
-          <w:sz w:val="28"/>
-          <w:szCs w:val="28"/>
-        </w:rPr>
-        <w:t>Desenvolvimento do Projeto</w:t>
-      </w:r>
-      <w:bookmarkEnd w:id="4"/>
-    </w:p>
-    <w:p>
-      <w:pPr>
-        <w:pStyle w:val="PargrafodaLista"/>
-        <w:numPr>
-          <w:ilvl w:val="1"/>
-          <w:numId w:val="1"/>
-        </w:numPr>
-        <w:outlineLvl w:val="1"/>
-        <w:rPr>
-          <w:b/>
-          <w:sz w:val="26"/>
+        <w:ind w:left="924"/>
+      </w:pPr>
+    </w:p>
+    <w:p>
+      <w:pPr>
+        <w:pStyle w:val="TextoGeral"/>
+      </w:pPr>
+      <w:r>
+        <w:t xml:space="preserve">Este último raciocínio foi o considerado mais correto depois do debate, pois, como se encontra descrito no enunciado, cada loja deverá comunicar um documento, não sendo preciso criar uma estrutura para loja para esta manter o documento, ao passo que a nossa interpretação implica que a estruturação do projeto seja em torno do documento principal, isto é, o documento que irá em si conter uma identificação para a loja a qual pertence. </w:t>
+      </w:r>
+    </w:p>
+    <w:p>
+      <w:pPr>
+        <w:spacing w:after="0"/>
+        <w:ind w:left="426"/>
+        <w:jc w:val="both"/>
+        <w:rPr>
           <w:szCs w:val="26"/>
         </w:rPr>
       </w:pPr>
-      <w:bookmarkStart w:id="5" w:name="_Toc530761244"/>
-      <w:r>
-        <w:rPr>
-          <w:b/>
-          <w:sz w:val="26"/>
-          <w:szCs w:val="26"/>
-        </w:rPr>
-        <w:t>Estruturação</w:t>
-      </w:r>
-      <w:r>
-        <w:rPr>
-          <w:b/>
-          <w:sz w:val="26"/>
-          <w:szCs w:val="26"/>
-        </w:rPr>
-        <w:t xml:space="preserve"> e debate</w:t>
-      </w:r>
-      <w:bookmarkEnd w:id="5"/>
+    </w:p>
+    <w:p>
+      <w:pPr>
+        <w:pStyle w:val="Ttulo2"/>
+      </w:pPr>
+      <w:bookmarkStart w:id="7" w:name="_Toc530768062"/>
+      <w:r>
+        <w:t>Requisitos</w:t>
+      </w:r>
+      <w:bookmarkEnd w:id="7"/>
+    </w:p>
+    <w:p>
+      <w:pPr>
+        <w:pStyle w:val="TextoGeral"/>
+      </w:pPr>
+      <w:r>
+        <w:t>Para tal, foi necessário estruturar o projeto consoante os “documentos” que fossem necessários, ou seja, desenvolvendo requisitos de forma a facilitar</w:t>
+      </w:r>
+      <w:r>
+        <w:t xml:space="preserve"> a interpretação e resolução do problema.</w:t>
+      </w:r>
+      <w:r>
+        <w:t xml:space="preserve"> </w:t>
+      </w:r>
+      <w:r>
+        <w:t xml:space="preserve">Aqui encontra-se cada </w:t>
+      </w:r>
+      <w:proofErr w:type="spellStart"/>
+      <w:r>
+        <w:t>Namespace</w:t>
+      </w:r>
+      <w:proofErr w:type="spellEnd"/>
+      <w:r>
+        <w:t xml:space="preserve"> e </w:t>
+      </w:r>
+      <w:proofErr w:type="spellStart"/>
+      <w:r>
+        <w:rPr>
+          <w:i/>
+        </w:rPr>
+        <w:t>Schema</w:t>
+      </w:r>
+      <w:proofErr w:type="spellEnd"/>
+      <w:r>
+        <w:t xml:space="preserve"> criados e pensados para a resolução do problema. </w:t>
+      </w:r>
     </w:p>
     <w:p>
       <w:pPr>
@@ -1407,319 +1511,219 @@
           <w:szCs w:val="26"/>
         </w:rPr>
       </w:pPr>
-      <w:r>
-        <w:rPr>
-          <w:szCs w:val="26"/>
-        </w:rPr>
-        <w:t xml:space="preserve">Inicialmente, foi necessária a realização de um debate entre os membros do grupo face à abordagem a realizar, pois as interpretações do enunciado variavam de membro para membro. Inicialmente, foram apresentadas </w:t>
-      </w:r>
-      <w:r>
-        <w:rPr>
-          <w:szCs w:val="26"/>
-        </w:rPr>
-        <w:t>três</w:t>
-      </w:r>
-      <w:r>
-        <w:rPr>
-          <w:szCs w:val="26"/>
-        </w:rPr>
-        <w:t xml:space="preserve"> possibilidades de resolução e abordagem ao problema:</w:t>
-      </w:r>
-    </w:p>
-    <w:p>
-      <w:pPr>
-        <w:pStyle w:val="PargrafodaLista"/>
-        <w:numPr>
-          <w:ilvl w:val="0"/>
-          <w:numId w:val="3"/>
-        </w:numPr>
-        <w:jc w:val="both"/>
-        <w:rPr>
-          <w:szCs w:val="26"/>
-        </w:rPr>
-      </w:pPr>
-      <w:r>
-        <w:rPr>
-          <w:szCs w:val="26"/>
-        </w:rPr>
-        <w:t xml:space="preserve">Uma loja conteria em si vários documentos. Esta abordagem pretendia aproximar-se mais de uma organização baseada nas lojas, em que estas seriam o </w:t>
+    </w:p>
+    <w:p>
+      <w:pPr>
+        <w:pStyle w:val="ListasGeral"/>
+      </w:pPr>
+      <w:r>
+        <w:rPr>
+          <w:b/>
+        </w:rPr>
+        <w:t>"</w:t>
       </w:r>
       <w:proofErr w:type="spellStart"/>
       <w:r>
         <w:rPr>
-          <w:i/>
-          <w:szCs w:val="26"/>
-        </w:rPr>
-        <w:t>Root</w:t>
+          <w:b/>
+        </w:rPr>
+        <w:t>ProjetoPEI</w:t>
       </w:r>
       <w:proofErr w:type="spellEnd"/>
       <w:r>
         <w:rPr>
-          <w:i/>
-          <w:szCs w:val="26"/>
-        </w:rPr>
+          <w:b/>
+        </w:rPr>
+        <w:t>/Grupo/Entrega1/</w:t>
+      </w:r>
+      <w:proofErr w:type="spellStart"/>
+      <w:r>
+        <w:rPr>
+          <w:b/>
+        </w:rPr>
+        <w:t>CommonSchema</w:t>
+      </w:r>
+      <w:proofErr w:type="spellEnd"/>
+      <w:r>
+        <w:rPr>
+          <w:b/>
+        </w:rPr>
+        <w:t>"|</w:t>
+      </w:r>
+      <w:proofErr w:type="spellStart"/>
+      <w:r>
+        <w:rPr>
+          <w:b/>
+        </w:rPr>
+        <w:t>CommonSchema</w:t>
+      </w:r>
+      <w:proofErr w:type="spellEnd"/>
+      <w:r>
+        <w:rPr>
+          <w:b/>
+        </w:rPr>
+        <w:t>:</w:t>
+      </w:r>
+      <w:r>
         <w:t xml:space="preserve"> </w:t>
       </w:r>
       <w:r>
-        <w:rPr>
-          <w:szCs w:val="26"/>
-        </w:rPr>
-        <w:t>do documento.</w:t>
-      </w:r>
-    </w:p>
-    <w:p>
-      <w:pPr>
-        <w:jc w:val="both"/>
-        <w:rPr>
-          <w:szCs w:val="26"/>
-        </w:rPr>
-      </w:pPr>
-    </w:p>
-    <w:p>
-      <w:pPr>
-        <w:pStyle w:val="PargrafodaLista"/>
-        <w:numPr>
-          <w:ilvl w:val="0"/>
-          <w:numId w:val="3"/>
-        </w:numPr>
-        <w:spacing w:after="0"/>
-        <w:ind w:left="1139" w:hanging="357"/>
-        <w:jc w:val="both"/>
-        <w:rPr>
-          <w:szCs w:val="26"/>
-        </w:rPr>
-      </w:pPr>
-      <w:r>
-        <w:rPr>
-          <w:szCs w:val="26"/>
-        </w:rPr>
+        <w:t xml:space="preserve">Com o </w:t>
+      </w:r>
+      <w:proofErr w:type="spellStart"/>
+      <w:r>
+        <w:t>CommonSchema</w:t>
+      </w:r>
+      <w:proofErr w:type="spellEnd"/>
+      <w:r>
+        <w:t xml:space="preserve">, definimos os nossos tipos base </w:t>
+      </w:r>
+      <w:r>
+        <w:t xml:space="preserve">que </w:t>
+      </w:r>
+      <w:r>
+        <w:t xml:space="preserve">irão ser continuamente utilizados por todo o documento. Assim, não há necessidade de definir nenhum item </w:t>
+      </w:r>
+      <w:r>
         <w:lastRenderedPageBreak/>
-        <w:t xml:space="preserve">Uma determinada data conteria vários documentos. Esta </w:t>
-      </w:r>
-      <w:r>
-        <w:rPr>
-          <w:szCs w:val="26"/>
-        </w:rPr>
-        <w:t>abordagem</w:t>
-      </w:r>
-      <w:r>
-        <w:rPr>
-          <w:szCs w:val="26"/>
-        </w:rPr>
-        <w:t xml:space="preserve"> implicaria que cada documento estivesse “armazenado” debaixo da data da sua emissão e contendo várias lojas dentro do “exercício” de venda, e assim, portanto, a </w:t>
+        <w:t xml:space="preserve">desnecessariamente, e assim permite que todos estes tipos sejam utilizados facilmente e comumente, aumentando assim a eficiência do código. Adicionalmente, a existência deste </w:t>
       </w:r>
       <w:proofErr w:type="spellStart"/>
       <w:r>
-        <w:rPr>
-          <w:i/>
-          <w:szCs w:val="26"/>
-        </w:rPr>
-        <w:t>Root</w:t>
+        <w:t>Schema</w:t>
       </w:r>
       <w:proofErr w:type="spellEnd"/>
       <w:r>
-        <w:rPr>
-          <w:szCs w:val="26"/>
-        </w:rPr>
-        <w:t xml:space="preserve"> do documento seriam as datas.</w:t>
-      </w:r>
-    </w:p>
-    <w:p>
-      <w:pPr>
-        <w:pStyle w:val="PargrafodaLista"/>
-        <w:rPr>
-          <w:szCs w:val="26"/>
-        </w:rPr>
-      </w:pPr>
-    </w:p>
-    <w:p>
-      <w:pPr>
-        <w:pStyle w:val="PargrafodaLista"/>
-        <w:numPr>
-          <w:ilvl w:val="0"/>
-          <w:numId w:val="3"/>
-        </w:numPr>
-        <w:spacing w:after="0"/>
-        <w:ind w:left="1139" w:hanging="357"/>
-        <w:jc w:val="both"/>
-        <w:rPr>
-          <w:szCs w:val="26"/>
-        </w:rPr>
-      </w:pPr>
-      <w:r>
-        <w:rPr>
-          <w:szCs w:val="26"/>
-        </w:rPr>
-        <w:t xml:space="preserve">O pensamento e a interpretação seguidos trazem uma abordagem mais virada em torno do próprio Documento, que se torna a </w:t>
+        <w:t xml:space="preserve"> permite uma maior </w:t>
       </w:r>
       <w:proofErr w:type="spellStart"/>
       <w:r>
-        <w:rPr>
-          <w:i/>
-          <w:szCs w:val="26"/>
-        </w:rPr>
-        <w:t>Root</w:t>
+        <w:t>reusabilidade</w:t>
       </w:r>
       <w:proofErr w:type="spellEnd"/>
       <w:r>
-        <w:rPr>
-          <w:szCs w:val="26"/>
-        </w:rPr>
-        <w:t xml:space="preserve">. Assim, cada documento será relativo a uma loja e especificando as vendas de um determinado “exercício”, com a sua data de emissão e loja como identificadores. </w:t>
-      </w:r>
-    </w:p>
-    <w:p>
-      <w:pPr>
-        <w:pStyle w:val="PargrafodaLista"/>
-        <w:rPr>
-          <w:szCs w:val="26"/>
-        </w:rPr>
-      </w:pPr>
-    </w:p>
-    <w:p>
-      <w:pPr>
-        <w:spacing w:after="0"/>
-        <w:ind w:left="426"/>
-        <w:jc w:val="both"/>
-        <w:rPr>
-          <w:szCs w:val="26"/>
-        </w:rPr>
-      </w:pPr>
-      <w:r>
-        <w:rPr>
-          <w:szCs w:val="26"/>
-        </w:rPr>
-        <w:t xml:space="preserve">Este último raciocínio foi o considerado mais correto depois do debate, pois, como se encontra descrito no enunciado, cada loja deverá comunicar um documento, não sendo preciso criar uma estrutura para loja para esta manter o documento, ao passo que a nossa interpretação implica que a estruturação do projeto seja em torno do documento principal, isto é, o documento que irá em si conter uma identificação para a loja a qual pertence. </w:t>
-      </w:r>
-    </w:p>
-    <w:p>
-      <w:pPr>
-        <w:spacing w:after="0"/>
-        <w:ind w:left="426"/>
-        <w:jc w:val="both"/>
-        <w:rPr>
-          <w:szCs w:val="26"/>
-        </w:rPr>
-      </w:pPr>
-    </w:p>
-    <w:p>
-      <w:pPr>
-        <w:pStyle w:val="PargrafodaLista"/>
-        <w:numPr>
-          <w:ilvl w:val="1"/>
-          <w:numId w:val="1"/>
-        </w:numPr>
-        <w:outlineLvl w:val="1"/>
-        <w:rPr>
-          <w:b/>
-          <w:sz w:val="26"/>
-          <w:szCs w:val="26"/>
-        </w:rPr>
-      </w:pPr>
-      <w:bookmarkStart w:id="6" w:name="_Toc530761245"/>
-      <w:r>
-        <w:rPr>
-          <w:b/>
-          <w:sz w:val="26"/>
-          <w:szCs w:val="26"/>
-        </w:rPr>
-        <w:t>Requisitos</w:t>
-      </w:r>
-      <w:bookmarkEnd w:id="6"/>
-    </w:p>
-    <w:p>
-      <w:pPr>
-        <w:spacing w:after="0"/>
-        <w:ind w:left="425"/>
-        <w:contextualSpacing/>
-        <w:jc w:val="both"/>
-        <w:rPr>
-          <w:szCs w:val="26"/>
-        </w:rPr>
-      </w:pPr>
-      <w:r>
-        <w:rPr>
-          <w:szCs w:val="26"/>
-        </w:rPr>
-        <w:t>Para tal, foi necessário estruturar o projeto consoante os “documentos” que fossem necessários, ou seja, desenvolvendo requisitos de forma a facilitar</w:t>
-      </w:r>
-      <w:r>
-        <w:rPr>
-          <w:szCs w:val="26"/>
-        </w:rPr>
-        <w:t xml:space="preserve"> a interpretação e resolução do problema.</w:t>
-      </w:r>
-      <w:r>
-        <w:rPr>
-          <w:szCs w:val="26"/>
-        </w:rPr>
+        <w:t xml:space="preserve"> de todo o processo e melhor integração de novos componentes.</w:t>
+      </w:r>
+      <w:r>
+        <w:t xml:space="preserve"> Este requisito deverá conter todos os elementos “básicos” e reutilizáveis que se encontrarão dentro dos restantes </w:t>
+      </w:r>
+      <w:proofErr w:type="spellStart"/>
+      <w:r>
+        <w:t>Schemas</w:t>
+      </w:r>
+      <w:proofErr w:type="spellEnd"/>
+      <w:r>
+        <w:t xml:space="preserve">, mais específicos. </w:t>
+      </w:r>
+    </w:p>
+    <w:p>
+      <w:pPr>
+        <w:pStyle w:val="ListasGeral"/>
+      </w:pPr>
+      <w:r>
+        <w:rPr>
+          <w:b/>
+        </w:rPr>
+        <w:t>"</w:t>
+      </w:r>
+      <w:proofErr w:type="spellStart"/>
+      <w:r>
+        <w:rPr>
+          <w:b/>
+        </w:rPr>
+        <w:t>ProjetoPEI</w:t>
+      </w:r>
+      <w:proofErr w:type="spellEnd"/>
+      <w:r>
+        <w:rPr>
+          <w:b/>
+        </w:rPr>
+        <w:t>/Grupo/Entrega1/</w:t>
+      </w:r>
+      <w:r>
+        <w:rPr>
+          <w:b/>
+        </w:rPr>
+        <w:t>Loja</w:t>
+      </w:r>
+      <w:r>
+        <w:rPr>
+          <w:b/>
+        </w:rPr>
+        <w:t xml:space="preserve"> "|Loja:</w:t>
+      </w:r>
+      <w:r>
         <w:t xml:space="preserve"> </w:t>
       </w:r>
       <w:r>
-        <w:rPr>
-          <w:szCs w:val="26"/>
-        </w:rPr>
-        <w:t xml:space="preserve">Aqui encontra-se cada </w:t>
+        <w:t>Servirá para identificar a loja a que o documento e as vendas relativas pertencem.</w:t>
+      </w:r>
+      <w:r>
+        <w:t xml:space="preserve"> Deverá conter o nome da loja, a sua identificação fiscal, contactos e morada. </w:t>
+      </w:r>
+    </w:p>
+    <w:p>
+      <w:pPr>
+        <w:pStyle w:val="ListasGeral"/>
+      </w:pPr>
+      <w:r>
+        <w:rPr>
+          <w:b/>
+        </w:rPr>
+        <w:t>"</w:t>
       </w:r>
       <w:proofErr w:type="spellStart"/>
       <w:r>
         <w:rPr>
-          <w:szCs w:val="26"/>
-        </w:rPr>
-        <w:t>Namespace</w:t>
+          <w:b/>
+        </w:rPr>
+        <w:t>ProjetoPEI</w:t>
       </w:r>
       <w:proofErr w:type="spellEnd"/>
       <w:r>
         <w:rPr>
-          <w:szCs w:val="26"/>
-        </w:rPr>
-        <w:t xml:space="preserve"> e </w:t>
+          <w:b/>
+        </w:rPr>
+        <w:t>/Grupo/Entrega1/</w:t>
       </w:r>
       <w:proofErr w:type="spellStart"/>
       <w:r>
         <w:rPr>
-          <w:i/>
-          <w:szCs w:val="26"/>
-        </w:rPr>
-        <w:t>Schema</w:t>
+          <w:b/>
+        </w:rPr>
+        <w:t>Cliente"|Cliente</w:t>
       </w:r>
       <w:proofErr w:type="spellEnd"/>
       <w:r>
         <w:rPr>
-          <w:szCs w:val="26"/>
-        </w:rPr>
-        <w:t xml:space="preserve"> criados e pensados para a resolução do problema. </w:t>
-      </w:r>
-    </w:p>
-    <w:p>
-      <w:pPr>
-        <w:spacing w:after="0"/>
-        <w:ind w:left="425"/>
-        <w:contextualSpacing/>
-        <w:jc w:val="both"/>
-        <w:rPr>
-          <w:szCs w:val="26"/>
-        </w:rPr>
-      </w:pPr>
-    </w:p>
-    <w:p>
-      <w:pPr>
-        <w:pStyle w:val="PargrafodaLista"/>
-        <w:numPr>
-          <w:ilvl w:val="0"/>
-          <w:numId w:val="4"/>
-        </w:numPr>
-        <w:spacing w:after="0"/>
-        <w:jc w:val="both"/>
-        <w:rPr>
-          <w:b/>
-          <w:szCs w:val="26"/>
-        </w:rPr>
-      </w:pPr>
-      <w:r>
-        <w:rPr>
-          <w:b/>
-          <w:szCs w:val="26"/>
+          <w:b/>
+        </w:rPr>
+        <w:t>:</w:t>
+      </w:r>
+      <w:r>
+        <w:t xml:space="preserve"> </w:t>
+      </w:r>
+      <w:r>
+        <w:t>Servirá para armazenar</w:t>
+      </w:r>
+      <w:r>
+        <w:t xml:space="preserve"> os dados relativos aos clientes que estarão envolvidos </w:t>
+      </w:r>
+      <w:r>
+        <w:t>nos dados das vendas. De um ponto de vista económico, isto é importante para manter algum nível de seguimento por parte da empresa/loja no cliente.</w:t>
+      </w:r>
+      <w:r>
+        <w:t xml:space="preserve"> Deverá conter o seu NIF e nome.</w:t>
+      </w:r>
+    </w:p>
+    <w:p>
+      <w:pPr>
+        <w:pStyle w:val="ListasGeral"/>
+      </w:pPr>
+      <w:bookmarkStart w:id="8" w:name="_Hlk530672771"/>
+      <w:r>
+        <w:rPr>
+          <w:b/>
         </w:rPr>
         <w:t>"</w:t>
       </w:r>
@@ -1727,7 +1731,6 @@
       <w:r>
         <w:rPr>
           <w:b/>
-          <w:szCs w:val="26"/>
         </w:rPr>
         <w:t>ProjetoPEI</w:t>
       </w:r>
@@ -1735,7 +1738,6 @@
       <w:r>
         <w:rPr>
           <w:b/>
-          <w:szCs w:val="26"/>
         </w:rPr>
         <w:t>/Grupo/Entrega1/</w:t>
       </w:r>
@@ -1743,720 +1745,205 @@
       <w:r>
         <w:rPr>
           <w:b/>
-          <w:szCs w:val="26"/>
-        </w:rPr>
-        <w:t>CommonSchema</w:t>
+        </w:rPr>
+        <w:t>Produto"|</w:t>
+      </w:r>
+      <w:bookmarkEnd w:id="8"/>
+      <w:r>
+        <w:rPr>
+          <w:b/>
+        </w:rPr>
+        <w:t>Produto</w:t>
       </w:r>
       <w:proofErr w:type="spellEnd"/>
       <w:r>
         <w:rPr>
           <w:b/>
-          <w:szCs w:val="26"/>
+        </w:rPr>
+        <w:t>:</w:t>
+      </w:r>
+      <w:r>
+        <w:t xml:space="preserve"> Servirá para armazenar os dados mais específicos dos produtos que estarão identificados pelo ID nas vendas. Deste modo, como os produtos possuem informações sobre as datas que estiveram à venda, será possível identificar possíveis erros sobre o registo da venda dos produtos em datas em que estes não estejam disponíveis. Do ponto de vista económico, também é importante para uma organização perceber os melhores padrões de venda de produto, de forma a maximizar o seu potencial de lucro.</w:t>
+      </w:r>
+      <w:r>
+        <w:t xml:space="preserve"> O Produto deverá conter:</w:t>
+      </w:r>
+      <w:r>
+        <w:t xml:space="preserve"> os seus detalhes, a cor, o preço, e as datas de começo e fim de comercialização. </w:t>
+      </w:r>
+    </w:p>
+    <w:p>
+      <w:pPr>
+        <w:pStyle w:val="ListasGeral"/>
+      </w:pPr>
+      <w:r>
+        <w:rPr>
+          <w:b/>
         </w:rPr>
         <w:t>"</w:t>
       </w:r>
-      <w:r>
-        <w:rPr>
-          <w:b/>
-          <w:szCs w:val="26"/>
-        </w:rPr>
-        <w:t>|</w:t>
-      </w:r>
       <w:proofErr w:type="spellStart"/>
       <w:r>
         <w:rPr>
           <w:b/>
-          <w:szCs w:val="26"/>
-        </w:rPr>
-        <w:t>CommonSchema</w:t>
+        </w:rPr>
+        <w:t>ProjetoPEI</w:t>
       </w:r>
       <w:proofErr w:type="spellEnd"/>
       <w:r>
         <w:rPr>
           <w:b/>
-          <w:szCs w:val="26"/>
+        </w:rPr>
+        <w:t>/Grupo/Entrega1/</w:t>
+      </w:r>
+      <w:proofErr w:type="spellStart"/>
+      <w:r>
+        <w:rPr>
+          <w:b/>
+        </w:rPr>
+        <w:t>Receitas</w:t>
+      </w:r>
+      <w:r>
+        <w:rPr>
+          <w:b/>
+        </w:rPr>
+        <w:t>"|</w:t>
+      </w:r>
+      <w:r>
+        <w:rPr>
+          <w:b/>
+        </w:rPr>
+        <w:t>Receitas</w:t>
+      </w:r>
+      <w:proofErr w:type="spellEnd"/>
+      <w:r>
+        <w:rPr>
+          <w:b/>
         </w:rPr>
         <w:t>:</w:t>
       </w:r>
       <w:r>
-        <w:rPr>
-          <w:b/>
-          <w:szCs w:val="26"/>
-        </w:rPr>
         <w:t xml:space="preserve"> </w:t>
       </w:r>
       <w:r>
-        <w:rPr>
-          <w:szCs w:val="26"/>
-        </w:rPr>
-        <w:t xml:space="preserve">Com o </w:t>
+        <w:t xml:space="preserve"> </w:t>
+      </w:r>
+      <w:r>
+        <w:t xml:space="preserve">A parte mais crítica do projeto, as </w:t>
+      </w:r>
+      <w:r>
+        <w:t>“Receitas” (ou vendas)</w:t>
+      </w:r>
+      <w:r>
+        <w:t xml:space="preserve"> serão a parte essencial que motiva a origem do documento. Deverá identificar todas as características importantes do produto.</w:t>
+      </w:r>
+      <w:r>
+        <w:t xml:space="preserve"> Deverão conter: “</w:t>
+      </w:r>
+      <w:proofErr w:type="gramStart"/>
+      <w:r>
+        <w:t>Recibo”(</w:t>
+      </w:r>
+      <w:proofErr w:type="gramEnd"/>
+      <w:r>
+        <w:t xml:space="preserve">Ou “Receita”, </w:t>
+      </w:r>
+      <w:r>
+        <w:t>contendo todos os dados referente à venda</w:t>
+      </w:r>
+      <w:r>
+        <w:t>, como produtos, clientes</w:t>
+      </w:r>
+      <w:r>
+        <w:t xml:space="preserve"> e imposto</w:t>
+      </w:r>
+      <w:r>
+        <w:t>)</w:t>
+      </w:r>
+      <w:r>
+        <w:t xml:space="preserve">, </w:t>
+      </w:r>
+      <w:r>
+        <w:t xml:space="preserve"> </w:t>
+      </w:r>
+      <w:r>
+        <w:t>moeda</w:t>
+      </w:r>
+      <w:r>
+        <w:t xml:space="preserve"> utilizada</w:t>
+      </w:r>
+      <w:r>
+        <w:t xml:space="preserve">, </w:t>
+      </w:r>
+      <w:r>
+        <w:t>os produtos envolvidos, o total e o id d</w:t>
+      </w:r>
+      <w:r>
+        <w:t>e linha</w:t>
+      </w:r>
+      <w:r>
+        <w:t>.</w:t>
+      </w:r>
+      <w:r>
+        <w:t xml:space="preserve"> </w:t>
+      </w:r>
+    </w:p>
+    <w:p>
+      <w:pPr>
+        <w:pStyle w:val="ListasGeral"/>
+      </w:pPr>
+      <w:r>
+        <w:rPr>
+          <w:b/>
+        </w:rPr>
+        <w:t>"</w:t>
       </w:r>
       <w:proofErr w:type="spellStart"/>
       <w:r>
         <w:rPr>
-          <w:szCs w:val="26"/>
-        </w:rPr>
-        <w:t>CommonSchema</w:t>
+          <w:b/>
+        </w:rPr>
+        <w:t>ProjetoPEI</w:t>
       </w:r>
       <w:proofErr w:type="spellEnd"/>
       <w:r>
         <w:rPr>
-          <w:szCs w:val="26"/>
-        </w:rPr>
-        <w:t xml:space="preserve">, definimos os nossos tipos base </w:t>
-      </w:r>
-      <w:r>
-        <w:rPr>
-          <w:szCs w:val="26"/>
-        </w:rPr>
-        <w:t xml:space="preserve">irão ser continuamente utilizados por todo o documento. Assim, não há necessidade de definir nenhum item desnecessariamente, e assim permite que todos estes tipos sejam utilizados facilmente e comumente, aumentando assim a eficiência do código. Adicionalmente, a existência deste </w:t>
+          <w:b/>
+        </w:rPr>
+        <w:t>/Grupo/Entrega1/"|</w:t>
       </w:r>
       <w:proofErr w:type="spellStart"/>
       <w:r>
         <w:rPr>
-          <w:szCs w:val="26"/>
-        </w:rPr>
-        <w:t>Schema</w:t>
+          <w:b/>
+        </w:rPr>
+        <w:t>SchemaGeral</w:t>
       </w:r>
       <w:proofErr w:type="spellEnd"/>
       <w:r>
         <w:rPr>
-          <w:szCs w:val="26"/>
-        </w:rPr>
-        <w:t xml:space="preserve"> permite uma maior </w:t>
+          <w:b/>
+        </w:rPr>
+        <w:t xml:space="preserve">: </w:t>
+      </w:r>
+      <w:r>
+        <w:t xml:space="preserve">No </w:t>
       </w:r>
       <w:proofErr w:type="spellStart"/>
       <w:r>
-        <w:rPr>
-          <w:szCs w:val="26"/>
-        </w:rPr>
-        <w:t>reusabilidade</w:t>
+        <w:t>SchemaGeral</w:t>
       </w:r>
       <w:proofErr w:type="spellEnd"/>
       <w:r>
-        <w:rPr>
-          <w:szCs w:val="26"/>
-        </w:rPr>
-        <w:t xml:space="preserve"> de todo o processo e melhor integração de novos componentes.</w:t>
-      </w:r>
-      <w:r>
-        <w:rPr>
-          <w:szCs w:val="26"/>
-        </w:rPr>
-        <w:t xml:space="preserve"> Este requisito deverá conter todos os elementos “básicos” e reutilizáveis que se encontrarão dentro dos restantes </w:t>
-      </w:r>
-      <w:proofErr w:type="spellStart"/>
-      <w:r>
-        <w:rPr>
-          <w:i/>
-          <w:szCs w:val="26"/>
-        </w:rPr>
-        <w:t>Schemas</w:t>
-      </w:r>
-      <w:proofErr w:type="spellEnd"/>
-      <w:r>
-        <w:rPr>
-          <w:szCs w:val="26"/>
-        </w:rPr>
-        <w:t xml:space="preserve">, mais específicos. </w:t>
-      </w:r>
-    </w:p>
-    <w:p>
-      <w:pPr>
-        <w:pStyle w:val="PargrafodaLista"/>
-        <w:numPr>
-          <w:ilvl w:val="0"/>
-          <w:numId w:val="4"/>
-        </w:numPr>
-        <w:spacing w:after="0"/>
-        <w:jc w:val="both"/>
-        <w:rPr>
-          <w:b/>
-          <w:szCs w:val="26"/>
-        </w:rPr>
-      </w:pPr>
-      <w:r>
-        <w:rPr>
-          <w:b/>
-          <w:szCs w:val="26"/>
-        </w:rPr>
-        <w:t>"</w:t>
-      </w:r>
-      <w:proofErr w:type="spellStart"/>
-      <w:r>
-        <w:rPr>
-          <w:b/>
-          <w:szCs w:val="26"/>
-        </w:rPr>
-        <w:t>ProjetoPEI</w:t>
-      </w:r>
-      <w:proofErr w:type="spellEnd"/>
-      <w:r>
-        <w:rPr>
-          <w:b/>
-          <w:szCs w:val="26"/>
-        </w:rPr>
-        <w:t>/Grupo/Entrega1/</w:t>
-      </w:r>
-      <w:r>
-        <w:rPr>
-          <w:b/>
-          <w:szCs w:val="26"/>
-        </w:rPr>
-        <w:t>Loja</w:t>
-      </w:r>
-      <w:r>
-        <w:rPr>
-          <w:b/>
-          <w:szCs w:val="26"/>
-        </w:rPr>
-        <w:t xml:space="preserve"> "</w:t>
-      </w:r>
-      <w:r>
-        <w:rPr>
-          <w:b/>
-          <w:szCs w:val="26"/>
-        </w:rPr>
-        <w:t>|</w:t>
-      </w:r>
-      <w:r>
-        <w:rPr>
-          <w:b/>
-          <w:szCs w:val="26"/>
-        </w:rPr>
-        <w:t>Loja:</w:t>
-      </w:r>
-      <w:r>
-        <w:rPr>
-          <w:b/>
-          <w:szCs w:val="26"/>
-        </w:rPr>
-        <w:t xml:space="preserve"> </w:t>
-      </w:r>
-      <w:r>
-        <w:rPr>
-          <w:szCs w:val="26"/>
-        </w:rPr>
-        <w:t>Servirá para identificar a loja a que o documento e as vendas relativas pertencem.</w:t>
-      </w:r>
-      <w:r>
-        <w:rPr>
-          <w:szCs w:val="26"/>
-        </w:rPr>
-        <w:t xml:space="preserve"> Deverá conter o nome da loja, a sua identificação fiscal, contactos e morada. </w:t>
-      </w:r>
-    </w:p>
-    <w:p>
-      <w:pPr>
-        <w:pStyle w:val="PargrafodaLista"/>
-        <w:numPr>
-          <w:ilvl w:val="0"/>
-          <w:numId w:val="4"/>
-        </w:numPr>
-        <w:spacing w:after="0"/>
-        <w:jc w:val="both"/>
-        <w:rPr>
-          <w:szCs w:val="26"/>
-        </w:rPr>
-      </w:pPr>
-      <w:r>
-        <w:rPr>
-          <w:b/>
-          <w:szCs w:val="26"/>
-        </w:rPr>
-        <w:t>"</w:t>
-      </w:r>
-      <w:proofErr w:type="spellStart"/>
-      <w:r>
-        <w:rPr>
-          <w:b/>
-          <w:szCs w:val="26"/>
-        </w:rPr>
-        <w:t>ProjetoPEI</w:t>
-      </w:r>
-      <w:proofErr w:type="spellEnd"/>
-      <w:r>
-        <w:rPr>
-          <w:b/>
-          <w:szCs w:val="26"/>
-        </w:rPr>
-        <w:t>/Grupo/Entrega1/</w:t>
-      </w:r>
-      <w:proofErr w:type="spellStart"/>
-      <w:r>
-        <w:rPr>
-          <w:b/>
-          <w:szCs w:val="26"/>
-        </w:rPr>
-        <w:t>Cliente</w:t>
-      </w:r>
-      <w:r>
-        <w:rPr>
-          <w:b/>
-          <w:szCs w:val="26"/>
-        </w:rPr>
-        <w:t>"</w:t>
-      </w:r>
-      <w:r>
-        <w:rPr>
-          <w:b/>
-          <w:szCs w:val="26"/>
-        </w:rPr>
-        <w:t>|</w:t>
-      </w:r>
-      <w:r>
-        <w:rPr>
-          <w:b/>
-          <w:szCs w:val="26"/>
-        </w:rPr>
-        <w:t>Cliente</w:t>
-      </w:r>
-      <w:proofErr w:type="spellEnd"/>
-      <w:r>
-        <w:rPr>
-          <w:szCs w:val="26"/>
-        </w:rPr>
-        <w:t xml:space="preserve">: </w:t>
-      </w:r>
-      <w:r>
-        <w:rPr>
-          <w:szCs w:val="26"/>
-        </w:rPr>
-        <w:t>Servirá para armazenar</w:t>
-      </w:r>
-      <w:r>
-        <w:rPr>
-          <w:szCs w:val="26"/>
-        </w:rPr>
-        <w:t xml:space="preserve"> os dados relativos aos clientes que estarão envolvidos </w:t>
-      </w:r>
-      <w:r>
-        <w:rPr>
-          <w:szCs w:val="26"/>
-        </w:rPr>
-        <w:t>nos dados das vendas. De um ponto de vista económico, isto é importante para manter algum nível de seguimento por parte da empresa/loja no cliente.</w:t>
-      </w:r>
-      <w:r>
-        <w:rPr>
-          <w:szCs w:val="26"/>
-        </w:rPr>
-        <w:t xml:space="preserve"> Deverá conter o seu NIF e nome.</w:t>
-      </w:r>
-    </w:p>
-    <w:p>
-      <w:pPr>
-        <w:pStyle w:val="PargrafodaLista"/>
-        <w:numPr>
-          <w:ilvl w:val="0"/>
-          <w:numId w:val="4"/>
-        </w:numPr>
-        <w:spacing w:after="0"/>
-        <w:jc w:val="both"/>
-        <w:rPr>
-          <w:szCs w:val="26"/>
-        </w:rPr>
-      </w:pPr>
-      <w:bookmarkStart w:id="7" w:name="_Hlk530672771"/>
-      <w:r>
-        <w:rPr>
-          <w:b/>
-          <w:szCs w:val="26"/>
-        </w:rPr>
-        <w:t>"</w:t>
-      </w:r>
-      <w:proofErr w:type="spellStart"/>
-      <w:r>
-        <w:rPr>
-          <w:b/>
-          <w:szCs w:val="26"/>
-        </w:rPr>
-        <w:t>ProjetoPEI</w:t>
-      </w:r>
-      <w:proofErr w:type="spellEnd"/>
-      <w:r>
-        <w:rPr>
-          <w:b/>
-          <w:szCs w:val="26"/>
-        </w:rPr>
-        <w:t>/Grupo/Entrega1/</w:t>
-      </w:r>
-      <w:proofErr w:type="spellStart"/>
-      <w:r>
-        <w:rPr>
-          <w:b/>
-          <w:szCs w:val="26"/>
-        </w:rPr>
-        <w:t>Produto"</w:t>
-      </w:r>
-      <w:r>
-        <w:rPr>
-          <w:b/>
-          <w:szCs w:val="26"/>
-        </w:rPr>
-        <w:t>|</w:t>
-      </w:r>
-      <w:bookmarkEnd w:id="7"/>
-      <w:r>
-        <w:rPr>
-          <w:b/>
-          <w:szCs w:val="26"/>
-        </w:rPr>
-        <w:t>Produto</w:t>
-      </w:r>
-      <w:proofErr w:type="spellEnd"/>
-      <w:r>
-        <w:rPr>
-          <w:b/>
-          <w:szCs w:val="26"/>
-        </w:rPr>
-        <w:t>:</w:t>
-      </w:r>
-      <w:r>
-        <w:rPr>
-          <w:szCs w:val="26"/>
-        </w:rPr>
-        <w:t xml:space="preserve"> Servirá para armazenar os dados mais específicos dos produtos que estarão identificados pelo ID nas vendas. Deste modo, como os produtos possuem informações sobre as datas que estiveram à venda, será possível identificar possíveis erros sobre o registo da venda dos produtos em datas em que estes </w:t>
-      </w:r>
-      <w:r>
-        <w:rPr>
-          <w:szCs w:val="26"/>
-        </w:rPr>
-        <w:t>não</w:t>
-      </w:r>
-      <w:r>
-        <w:rPr>
-          <w:szCs w:val="26"/>
-        </w:rPr>
-        <w:t xml:space="preserve"> estejam disponíveis. Do ponto de vista económico, também é importante para uma organização perceber os melhores padrões de venda de produto, de forma a maximizar o seu potencial de lucro.</w:t>
-      </w:r>
-      <w:r>
-        <w:rPr>
-          <w:szCs w:val="26"/>
-        </w:rPr>
-        <w:t xml:space="preserve"> O </w:t>
-      </w:r>
-      <w:r>
-        <w:rPr>
-          <w:szCs w:val="26"/>
-        </w:rPr>
-        <w:lastRenderedPageBreak/>
-        <w:t>Produto deverá conter:</w:t>
-      </w:r>
-      <w:r>
-        <w:rPr>
-          <w:szCs w:val="26"/>
-        </w:rPr>
-        <w:t xml:space="preserve"> os seus detalhes, a cor, o preço, e as datas de começo e fim de comercialização. </w:t>
-      </w:r>
-    </w:p>
-    <w:p>
-      <w:pPr>
-        <w:pStyle w:val="PargrafodaLista"/>
-        <w:numPr>
-          <w:ilvl w:val="0"/>
-          <w:numId w:val="4"/>
-        </w:numPr>
-        <w:spacing w:after="0"/>
-        <w:jc w:val="both"/>
-        <w:rPr>
-          <w:b/>
-          <w:szCs w:val="26"/>
-        </w:rPr>
-      </w:pPr>
-      <w:r>
-        <w:rPr>
-          <w:b/>
-          <w:szCs w:val="26"/>
-        </w:rPr>
-        <w:t>"</w:t>
-      </w:r>
-      <w:proofErr w:type="spellStart"/>
-      <w:r>
-        <w:rPr>
-          <w:b/>
-          <w:szCs w:val="26"/>
-        </w:rPr>
-        <w:t>ProjetoPEI</w:t>
-      </w:r>
-      <w:proofErr w:type="spellEnd"/>
-      <w:r>
-        <w:rPr>
-          <w:b/>
-          <w:szCs w:val="26"/>
-        </w:rPr>
-        <w:t>/Grupo/Entrega1/</w:t>
-      </w:r>
-      <w:proofErr w:type="spellStart"/>
-      <w:r>
-        <w:rPr>
-          <w:b/>
-          <w:szCs w:val="26"/>
-        </w:rPr>
-        <w:t>Receitas</w:t>
-      </w:r>
-      <w:r>
-        <w:rPr>
-          <w:b/>
-          <w:szCs w:val="26"/>
-        </w:rPr>
-        <w:t>"</w:t>
-      </w:r>
-      <w:r>
-        <w:rPr>
-          <w:b/>
-          <w:szCs w:val="26"/>
-        </w:rPr>
-        <w:t>|</w:t>
-      </w:r>
-      <w:r>
-        <w:rPr>
-          <w:b/>
-          <w:szCs w:val="26"/>
-        </w:rPr>
-        <w:t>Receitas</w:t>
-      </w:r>
-      <w:proofErr w:type="spellEnd"/>
-      <w:r>
-        <w:rPr>
-          <w:b/>
-          <w:szCs w:val="26"/>
-        </w:rPr>
-        <w:t>:</w:t>
-      </w:r>
-      <w:r>
-        <w:rPr>
-          <w:b/>
-          <w:szCs w:val="26"/>
-        </w:rPr>
-        <w:t xml:space="preserve"> </w:t>
-      </w:r>
-      <w:r>
-        <w:rPr>
-          <w:b/>
-          <w:szCs w:val="26"/>
-        </w:rPr>
-        <w:t xml:space="preserve"> </w:t>
-      </w:r>
-      <w:r>
-        <w:rPr>
-          <w:szCs w:val="26"/>
-        </w:rPr>
-        <w:t xml:space="preserve">A parte mais crítica do projeto, as </w:t>
-      </w:r>
-      <w:r>
-        <w:rPr>
-          <w:szCs w:val="26"/>
-        </w:rPr>
-        <w:t>“Receitas” (ou vendas)</w:t>
-      </w:r>
-      <w:r>
-        <w:rPr>
-          <w:szCs w:val="26"/>
-        </w:rPr>
-        <w:t xml:space="preserve"> serão a parte essencial que motiva a origem do documento. Deverá identificar todas as características importantes do produto.</w:t>
-      </w:r>
-      <w:r>
-        <w:rPr>
-          <w:szCs w:val="26"/>
-        </w:rPr>
-        <w:t xml:space="preserve"> Deverão conter: “</w:t>
-      </w:r>
-      <w:proofErr w:type="gramStart"/>
-      <w:r>
-        <w:rPr>
-          <w:szCs w:val="26"/>
-        </w:rPr>
-        <w:t>Recibo”(</w:t>
-      </w:r>
-      <w:proofErr w:type="gramEnd"/>
-      <w:r>
-        <w:rPr>
-          <w:szCs w:val="26"/>
-        </w:rPr>
-        <w:t xml:space="preserve">Ou “Receita”, </w:t>
-      </w:r>
-      <w:r>
-        <w:rPr>
-          <w:szCs w:val="26"/>
-        </w:rPr>
-        <w:t>contendo todos os dados referente à venda</w:t>
-      </w:r>
-      <w:r>
-        <w:rPr>
-          <w:szCs w:val="26"/>
-        </w:rPr>
-        <w:t>, como produtos, clientes</w:t>
-      </w:r>
-      <w:r>
-        <w:rPr>
-          <w:szCs w:val="26"/>
-        </w:rPr>
-        <w:t xml:space="preserve"> e imposto</w:t>
-      </w:r>
-      <w:r>
-        <w:rPr>
-          <w:szCs w:val="26"/>
-        </w:rPr>
-        <w:t>)</w:t>
-      </w:r>
-      <w:r>
-        <w:rPr>
-          <w:szCs w:val="26"/>
-        </w:rPr>
-        <w:t xml:space="preserve">, </w:t>
-      </w:r>
-      <w:r>
-        <w:rPr>
-          <w:szCs w:val="26"/>
-        </w:rPr>
-        <w:t xml:space="preserve"> </w:t>
-      </w:r>
-      <w:r>
-        <w:rPr>
-          <w:szCs w:val="26"/>
-        </w:rPr>
-        <w:t>moeda</w:t>
-      </w:r>
-      <w:r>
-        <w:rPr>
-          <w:szCs w:val="26"/>
-        </w:rPr>
-        <w:t xml:space="preserve"> utilizada</w:t>
-      </w:r>
-      <w:r>
-        <w:rPr>
-          <w:szCs w:val="26"/>
-        </w:rPr>
-        <w:t xml:space="preserve">, </w:t>
-      </w:r>
-      <w:r>
-        <w:rPr>
-          <w:szCs w:val="26"/>
-        </w:rPr>
-        <w:t>os produtos envolvidos, o total e o id d</w:t>
-      </w:r>
-      <w:r>
-        <w:rPr>
-          <w:szCs w:val="26"/>
-        </w:rPr>
-        <w:t>e linha</w:t>
-      </w:r>
-      <w:r>
-        <w:rPr>
-          <w:szCs w:val="26"/>
-        </w:rPr>
-        <w:t>.</w:t>
-      </w:r>
-      <w:r>
-        <w:rPr>
-          <w:szCs w:val="26"/>
-        </w:rPr>
-        <w:t xml:space="preserve"> </w:t>
-      </w:r>
-    </w:p>
-    <w:p>
-      <w:pPr>
-        <w:pStyle w:val="PargrafodaLista"/>
-        <w:numPr>
-          <w:ilvl w:val="0"/>
-          <w:numId w:val="4"/>
-        </w:numPr>
-        <w:spacing w:after="0"/>
-        <w:jc w:val="both"/>
-        <w:rPr>
-          <w:b/>
-          <w:szCs w:val="26"/>
-        </w:rPr>
-      </w:pPr>
-      <w:r>
-        <w:rPr>
-          <w:b/>
-          <w:szCs w:val="26"/>
-        </w:rPr>
-        <w:t>"</w:t>
-      </w:r>
-      <w:proofErr w:type="spellStart"/>
-      <w:r>
-        <w:rPr>
-          <w:b/>
-          <w:szCs w:val="26"/>
-        </w:rPr>
-        <w:t>ProjetoPEI</w:t>
-      </w:r>
-      <w:proofErr w:type="spellEnd"/>
-      <w:r>
-        <w:rPr>
-          <w:b/>
-          <w:szCs w:val="26"/>
-        </w:rPr>
-        <w:t>/Grupo/Entrega1/"</w:t>
-      </w:r>
-      <w:r>
-        <w:rPr>
-          <w:b/>
-          <w:szCs w:val="26"/>
-        </w:rPr>
-        <w:t>|</w:t>
-      </w:r>
-      <w:proofErr w:type="spellStart"/>
-      <w:r>
-        <w:rPr>
-          <w:b/>
-          <w:szCs w:val="26"/>
-        </w:rPr>
-        <w:t>SchemaGeral</w:t>
-      </w:r>
-      <w:proofErr w:type="spellEnd"/>
-      <w:r>
-        <w:rPr>
-          <w:b/>
-          <w:szCs w:val="26"/>
-        </w:rPr>
-        <w:t>:</w:t>
-      </w:r>
-      <w:r>
-        <w:rPr>
-          <w:b/>
-          <w:szCs w:val="26"/>
-        </w:rPr>
-        <w:t xml:space="preserve"> </w:t>
-      </w:r>
-      <w:r>
-        <w:rPr>
-          <w:szCs w:val="26"/>
-        </w:rPr>
-        <w:t xml:space="preserve">No </w:t>
-      </w:r>
-      <w:proofErr w:type="spellStart"/>
-      <w:r>
-        <w:rPr>
-          <w:szCs w:val="26"/>
-        </w:rPr>
-        <w:t>SchemaGeral</w:t>
-      </w:r>
-      <w:proofErr w:type="spellEnd"/>
-      <w:r>
-        <w:rPr>
-          <w:szCs w:val="26"/>
-        </w:rPr>
         <w:t>, definimos a matriz completa</w:t>
       </w:r>
       <w:r>
-        <w:rPr>
-          <w:szCs w:val="26"/>
-        </w:rPr>
         <w:t xml:space="preserve"> do documento a ser gerado</w:t>
       </w:r>
       <w:r>
-        <w:rPr>
-          <w:szCs w:val="26"/>
-        </w:rPr>
         <w:t xml:space="preserve">, definindo-o sempre com a atenção devida ao enunciado e aos documentos que foram </w:t>
       </w:r>
       <w:r>
-        <w:rPr>
-          <w:szCs w:val="26"/>
-        </w:rPr>
         <w:t>desenvolvidos, utilizando os tipos criados anteriormente.</w:t>
       </w:r>
     </w:p>
@@ -2473,390 +1960,206 @@
     </w:p>
     <w:p>
       <w:pPr>
-        <w:pStyle w:val="PargrafodaLista"/>
-        <w:numPr>
-          <w:ilvl w:val="1"/>
-          <w:numId w:val="1"/>
-        </w:numPr>
-        <w:outlineLvl w:val="1"/>
-        <w:rPr>
-          <w:b/>
-          <w:sz w:val="26"/>
-          <w:szCs w:val="26"/>
-        </w:rPr>
-      </w:pPr>
-      <w:bookmarkStart w:id="8" w:name="_Toc530761246"/>
-      <w:r>
-        <w:rPr>
-          <w:b/>
-          <w:sz w:val="26"/>
-          <w:szCs w:val="26"/>
-        </w:rPr>
+        <w:pStyle w:val="Ttulo2"/>
+      </w:pPr>
+      <w:bookmarkStart w:id="9" w:name="_Toc530768063"/>
+      <w:r>
+        <w:lastRenderedPageBreak/>
         <w:t xml:space="preserve">Execução </w:t>
       </w:r>
       <w:r>
-        <w:rPr>
-          <w:b/>
-          <w:sz w:val="26"/>
-          <w:szCs w:val="26"/>
-        </w:rPr>
         <w:t>e explicação</w:t>
       </w:r>
-      <w:bookmarkEnd w:id="8"/>
-    </w:p>
-    <w:p>
-      <w:pPr>
-        <w:spacing w:after="0"/>
-        <w:ind w:left="425"/>
-        <w:jc w:val="both"/>
-        <w:rPr>
-          <w:szCs w:val="26"/>
-        </w:rPr>
-      </w:pPr>
-      <w:r>
-        <w:rPr>
-          <w:szCs w:val="26"/>
-        </w:rPr>
+      <w:bookmarkEnd w:id="9"/>
+    </w:p>
+    <w:p>
+      <w:pPr>
+        <w:pStyle w:val="TextoGeral"/>
+      </w:pPr>
+      <w:r>
         <w:t>Durante</w:t>
       </w:r>
       <w:r>
-        <w:rPr>
-          <w:szCs w:val="26"/>
-        </w:rPr>
         <w:t xml:space="preserve"> a execução do </w:t>
       </w:r>
       <w:r>
-        <w:rPr>
-          <w:szCs w:val="26"/>
-        </w:rPr>
         <w:t>projeto</w:t>
       </w:r>
       <w:r>
-        <w:rPr>
-          <w:szCs w:val="26"/>
-        </w:rPr>
         <w:t>,</w:t>
       </w:r>
       <w:r>
-        <w:rPr>
-          <w:szCs w:val="26"/>
-        </w:rPr>
         <w:t xml:space="preserve"> ou seja, durante a construção dos diversos </w:t>
       </w:r>
       <w:proofErr w:type="spellStart"/>
       <w:r>
         <w:rPr>
           <w:i/>
-          <w:szCs w:val="26"/>
         </w:rPr>
         <w:t>Schemas</w:t>
       </w:r>
       <w:proofErr w:type="spellEnd"/>
       <w:r>
-        <w:rPr>
-          <w:szCs w:val="26"/>
-        </w:rPr>
         <w:t xml:space="preserve"> que o compõem,</w:t>
       </w:r>
       <w:r>
-        <w:rPr>
-          <w:szCs w:val="26"/>
-        </w:rPr>
         <w:t xml:space="preserve"> tivemos uma abordagem que consistiu</w:t>
       </w:r>
       <w:r>
-        <w:rPr>
-          <w:szCs w:val="26"/>
-        </w:rPr>
         <w:t xml:space="preserve"> na criação dos tipos “essenciais” primeiro a</w:t>
       </w:r>
       <w:r>
-        <w:rPr>
-          <w:szCs w:val="26"/>
-        </w:rPr>
         <w:t>o</w:t>
       </w:r>
       <w:r>
-        <w:rPr>
-          <w:szCs w:val="26"/>
-        </w:rPr>
         <w:t xml:space="preserve"> documento, criando um </w:t>
       </w:r>
       <w:proofErr w:type="spellStart"/>
       <w:r>
         <w:rPr>
           <w:i/>
-          <w:szCs w:val="26"/>
         </w:rPr>
         <w:t>Schema</w:t>
       </w:r>
       <w:proofErr w:type="spellEnd"/>
       <w:r>
-        <w:rPr>
-          <w:szCs w:val="26"/>
-        </w:rPr>
         <w:t xml:space="preserve"> geral temporário que iria servir de base para algo mais detalhado e planeado, ajudando assim na organização prévia do projeto. Com base nos requisitos, saberíamos aquilo que cada </w:t>
       </w:r>
       <w:proofErr w:type="spellStart"/>
       <w:r>
         <w:rPr>
           <w:i/>
-          <w:szCs w:val="26"/>
         </w:rPr>
         <w:t>Schema</w:t>
       </w:r>
       <w:proofErr w:type="spellEnd"/>
       <w:r>
-        <w:rPr>
-          <w:szCs w:val="26"/>
-        </w:rPr>
         <w:t xml:space="preserve"> necessitaria, deixando ao grupo o critério de como desenvo</w:t>
       </w:r>
       <w:r>
-        <w:rPr>
-          <w:szCs w:val="26"/>
-        </w:rPr>
         <w:t>lver.</w:t>
       </w:r>
     </w:p>
     <w:p>
       <w:pPr>
-        <w:spacing w:after="0"/>
-        <w:ind w:left="425"/>
-        <w:jc w:val="both"/>
-        <w:rPr>
-          <w:szCs w:val="26"/>
-        </w:rPr>
-      </w:pPr>
-      <w:r>
-        <w:rPr>
-          <w:szCs w:val="26"/>
-        </w:rPr>
+        <w:pStyle w:val="TextoGeral"/>
+      </w:pPr>
+      <w:r>
         <w:t>Desenvolvendo</w:t>
       </w:r>
       <w:r>
-        <w:rPr>
-          <w:szCs w:val="26"/>
-        </w:rPr>
         <w:t xml:space="preserve"> em grupo e</w:t>
       </w:r>
       <w:r>
-        <w:rPr>
-          <w:szCs w:val="26"/>
-        </w:rPr>
         <w:t xml:space="preserve"> ao mesmo tempo</w:t>
       </w:r>
       <w:r>
-        <w:rPr>
-          <w:szCs w:val="26"/>
-        </w:rPr>
         <w:t>,</w:t>
       </w:r>
       <w:r>
-        <w:rPr>
-          <w:szCs w:val="26"/>
-        </w:rPr>
         <w:t xml:space="preserve"> utilizando a plataforma </w:t>
       </w:r>
       <w:proofErr w:type="spellStart"/>
       <w:r>
         <w:rPr>
           <w:i/>
-          <w:szCs w:val="26"/>
         </w:rPr>
         <w:t>Git</w:t>
       </w:r>
       <w:proofErr w:type="spellEnd"/>
       <w:r>
-        <w:rPr>
-          <w:szCs w:val="26"/>
-        </w:rPr>
         <w:t xml:space="preserve"> para facilitar </w:t>
       </w:r>
       <w:r>
-        <w:rPr>
-          <w:szCs w:val="26"/>
-        </w:rPr>
         <w:t>a comunicação entre os diversos desenvolvimentos do projeto, a cada membro foi atribuída uma tarefa a realizar. No entanto, e à medida que a complexidade deste aumentava, foram sendo necessárias correções e apresentadas sugestões para melhorar a dinâmica do trabalho, aumentando assim a sua qualidade global</w:t>
       </w:r>
       <w:r>
-        <w:rPr>
-          <w:szCs w:val="26"/>
-        </w:rPr>
         <w:t>, face aos problemas que iam sendo encontrados na arquitetura original do documento</w:t>
       </w:r>
       <w:r>
-        <w:rPr>
-          <w:szCs w:val="26"/>
-        </w:rPr>
         <w:t>.</w:t>
       </w:r>
       <w:r>
-        <w:rPr>
-          <w:szCs w:val="26"/>
-        </w:rPr>
         <w:t xml:space="preserve"> Assim, depois </w:t>
       </w:r>
       <w:r>
-        <w:rPr>
-          <w:szCs w:val="26"/>
-        </w:rPr>
         <w:t xml:space="preserve">de </w:t>
       </w:r>
       <w:r>
-        <w:rPr>
-          <w:szCs w:val="26"/>
-        </w:rPr>
         <w:t>uma estruturação cuidada</w:t>
       </w:r>
       <w:r>
-        <w:rPr>
-          <w:szCs w:val="26"/>
-        </w:rPr>
         <w:t xml:space="preserve">, permitiu-se uma melhoria considerável da qualidade e da sua formatação, aumento a sua </w:t>
       </w:r>
       <w:proofErr w:type="spellStart"/>
       <w:r>
-        <w:rPr>
-          <w:szCs w:val="26"/>
-        </w:rPr>
         <w:t>reusabilidade</w:t>
       </w:r>
       <w:proofErr w:type="spellEnd"/>
       <w:r>
-        <w:rPr>
-          <w:szCs w:val="26"/>
-        </w:rPr>
         <w:t xml:space="preserve"> e possível integração de novos componentes noutra futura etapa de realização do projeto, além da melhoria da sua</w:t>
       </w:r>
       <w:r>
-        <w:rPr>
-          <w:szCs w:val="26"/>
-        </w:rPr>
         <w:t xml:space="preserve"> legibilidade por parte de uma pessoa terceira ao seu desenvolvimento.</w:t>
       </w:r>
       <w:r>
-        <w:rPr>
-          <w:szCs w:val="26"/>
-        </w:rPr>
         <w:t xml:space="preserve"> Acreditamos que esta foi a melhor maneira de desenvolver o projeto, aumentando a eficiência do método de construção.</w:t>
       </w:r>
     </w:p>
     <w:p>
       <w:pPr>
-        <w:spacing w:after="0"/>
-        <w:ind w:left="425"/>
-        <w:jc w:val="both"/>
-        <w:rPr>
-          <w:szCs w:val="26"/>
-        </w:rPr>
-      </w:pPr>
-      <w:r>
-        <w:rPr>
-          <w:szCs w:val="26"/>
-        </w:rPr>
+        <w:pStyle w:val="TextoGeral"/>
+      </w:pPr>
+      <w:r>
         <w:t>Assim sendo, as etapas de forma ordenada da elaboração do projeto foram:</w:t>
       </w:r>
     </w:p>
     <w:p>
       <w:pPr>
-        <w:pStyle w:val="PargrafodaLista"/>
-        <w:numPr>
-          <w:ilvl w:val="0"/>
-          <w:numId w:val="5"/>
-        </w:numPr>
-        <w:spacing w:after="0"/>
-        <w:jc w:val="both"/>
-        <w:rPr>
-          <w:szCs w:val="26"/>
-        </w:rPr>
-      </w:pPr>
-      <w:r>
-        <w:rPr>
-          <w:szCs w:val="26"/>
-        </w:rPr>
+        <w:pStyle w:val="ListasGeral"/>
+      </w:pPr>
+      <w:r>
         <w:t>Interpretação do problema</w:t>
       </w:r>
     </w:p>
     <w:p>
       <w:pPr>
-        <w:pStyle w:val="PargrafodaLista"/>
-        <w:numPr>
-          <w:ilvl w:val="0"/>
-          <w:numId w:val="5"/>
-        </w:numPr>
-        <w:spacing w:after="0"/>
-        <w:jc w:val="both"/>
-        <w:rPr>
-          <w:szCs w:val="26"/>
-        </w:rPr>
-      </w:pPr>
-      <w:r>
-        <w:rPr>
-          <w:szCs w:val="26"/>
-        </w:rPr>
+        <w:pStyle w:val="ListasGeral"/>
+      </w:pPr>
+      <w:r>
         <w:t>Debate sobre a abordagem a seguir e decisão final</w:t>
       </w:r>
     </w:p>
     <w:p>
       <w:pPr>
-        <w:pStyle w:val="PargrafodaLista"/>
-        <w:numPr>
-          <w:ilvl w:val="0"/>
-          <w:numId w:val="5"/>
-        </w:numPr>
-        <w:spacing w:after="0"/>
-        <w:jc w:val="both"/>
-        <w:rPr>
-          <w:szCs w:val="26"/>
-        </w:rPr>
-      </w:pPr>
-      <w:r>
-        <w:rPr>
-          <w:szCs w:val="26"/>
-        </w:rPr>
+        <w:pStyle w:val="ListasGeral"/>
+      </w:pPr>
+      <w:r>
         <w:t>Criação do Repositório GIT e estruturação do projeto</w:t>
       </w:r>
     </w:p>
     <w:p>
       <w:pPr>
-        <w:pStyle w:val="PargrafodaLista"/>
-        <w:numPr>
-          <w:ilvl w:val="0"/>
-          <w:numId w:val="5"/>
-        </w:numPr>
-        <w:spacing w:after="0"/>
-        <w:jc w:val="both"/>
-        <w:rPr>
-          <w:szCs w:val="26"/>
-        </w:rPr>
-      </w:pPr>
-      <w:r>
-        <w:rPr>
-          <w:szCs w:val="26"/>
-        </w:rPr>
+        <w:pStyle w:val="ListasGeral"/>
+      </w:pPr>
+      <w:r>
         <w:t xml:space="preserve">Começo da criação dos </w:t>
       </w:r>
       <w:proofErr w:type="spellStart"/>
       <w:r>
         <w:rPr>
           <w:i/>
-          <w:szCs w:val="26"/>
         </w:rPr>
         <w:t>Schemas</w:t>
       </w:r>
       <w:proofErr w:type="spellEnd"/>
       <w:r>
-        <w:rPr>
-          <w:szCs w:val="26"/>
-        </w:rPr>
         <w:t xml:space="preserve"> e </w:t>
       </w:r>
       <w:proofErr w:type="spellStart"/>
       <w:r>
         <w:rPr>
           <w:i/>
-          <w:szCs w:val="26"/>
         </w:rPr>
         <w:t>Namespaces</w:t>
       </w:r>
@@ -2864,133 +2167,66 @@
     </w:p>
     <w:p>
       <w:pPr>
-        <w:pStyle w:val="PargrafodaLista"/>
-        <w:numPr>
-          <w:ilvl w:val="0"/>
-          <w:numId w:val="5"/>
-        </w:numPr>
-        <w:spacing w:after="0"/>
-        <w:jc w:val="both"/>
-        <w:rPr>
-          <w:szCs w:val="26"/>
-        </w:rPr>
-      </w:pPr>
-      <w:r>
-        <w:rPr>
-          <w:szCs w:val="26"/>
-        </w:rPr>
+        <w:pStyle w:val="ListasGeral"/>
+      </w:pPr>
+      <w:r>
         <w:t>Melhorias no projeto e modificações necessárias</w:t>
       </w:r>
     </w:p>
     <w:p>
       <w:pPr>
-        <w:pStyle w:val="PargrafodaLista"/>
-        <w:numPr>
-          <w:ilvl w:val="0"/>
-          <w:numId w:val="5"/>
-        </w:numPr>
-        <w:spacing w:after="0"/>
-        <w:jc w:val="both"/>
-        <w:rPr>
-          <w:szCs w:val="26"/>
-        </w:rPr>
-      </w:pPr>
-      <w:r>
-        <w:rPr>
-          <w:szCs w:val="26"/>
-        </w:rPr>
+        <w:pStyle w:val="ListasGeral"/>
+      </w:pPr>
+      <w:r>
         <w:t>Correção de erros</w:t>
       </w:r>
     </w:p>
     <w:p>
       <w:pPr>
-        <w:pStyle w:val="PargrafodaLista"/>
-        <w:numPr>
-          <w:ilvl w:val="0"/>
-          <w:numId w:val="5"/>
-        </w:numPr>
-        <w:spacing w:after="0"/>
-        <w:jc w:val="both"/>
-        <w:rPr>
-          <w:szCs w:val="26"/>
-        </w:rPr>
-      </w:pPr>
-      <w:r>
-        <w:rPr>
-          <w:szCs w:val="26"/>
-        </w:rPr>
+        <w:pStyle w:val="ListasGeral"/>
+      </w:pPr>
+      <w:r>
         <w:t>Criação do XML de exemplo</w:t>
       </w:r>
     </w:p>
     <w:p>
       <w:pPr>
-        <w:pStyle w:val="PargrafodaLista"/>
-        <w:numPr>
-          <w:ilvl w:val="1"/>
-          <w:numId w:val="1"/>
-        </w:numPr>
-        <w:outlineLvl w:val="1"/>
-        <w:rPr>
-          <w:b/>
-          <w:sz w:val="26"/>
-          <w:szCs w:val="26"/>
-        </w:rPr>
-      </w:pPr>
-      <w:bookmarkStart w:id="9" w:name="_Toc530761247"/>
-      <w:r>
-        <w:rPr>
-          <w:b/>
-          <w:sz w:val="26"/>
-          <w:szCs w:val="26"/>
-        </w:rPr>
+        <w:pStyle w:val="Ttulo2"/>
+      </w:pPr>
+      <w:bookmarkStart w:id="10" w:name="_Toc530768064"/>
+      <w:r>
         <w:t>Detalhes Finais</w:t>
       </w:r>
-      <w:bookmarkEnd w:id="9"/>
-    </w:p>
-    <w:p>
-      <w:pPr>
-        <w:ind w:left="426"/>
-        <w:jc w:val="both"/>
-        <w:rPr>
-          <w:szCs w:val="26"/>
-        </w:rPr>
-      </w:pPr>
-      <w:r>
-        <w:rPr>
-          <w:szCs w:val="26"/>
-        </w:rPr>
-        <w:t xml:space="preserve">Todas as modificações ao projeto encontram no repositório </w:t>
+      <w:bookmarkEnd w:id="10"/>
+    </w:p>
+    <w:p>
+      <w:pPr>
+        <w:pStyle w:val="TextoGeral"/>
+      </w:pPr>
+      <w:r>
+        <w:t>Todas as modificações ao projeto encontram n</w:t>
+      </w:r>
+      <w:r>
+        <w:t>um</w:t>
+      </w:r>
+      <w:r>
+        <w:t xml:space="preserve"> repositório </w:t>
       </w:r>
       <w:proofErr w:type="spellStart"/>
       <w:r>
         <w:rPr>
           <w:i/>
-          <w:szCs w:val="26"/>
         </w:rPr>
         <w:t>Git</w:t>
       </w:r>
       <w:proofErr w:type="spellEnd"/>
       <w:r>
-        <w:rPr>
-          <w:szCs w:val="26"/>
-        </w:rPr>
-        <w:t xml:space="preserve"> </w:t>
-      </w:r>
-      <w:proofErr w:type="gramStart"/>
-      <w:r>
-        <w:rPr>
-          <w:szCs w:val="26"/>
-        </w:rPr>
-        <w:t>deste, que</w:t>
-      </w:r>
-      <w:proofErr w:type="gramEnd"/>
-      <w:r>
-        <w:rPr>
-          <w:szCs w:val="26"/>
-        </w:rPr>
+        <w:t xml:space="preserve"> que</w:t>
+      </w:r>
+      <w:r>
         <w:t xml:space="preserve"> poderá ser encontrado em: “</w:t>
       </w:r>
-      <w:hyperlink r:id="rId9" w:history="1">
+      <w:hyperlink r:id="rId10" w:history="1">
         <w:r>
           <w:rPr>
             <w:rStyle w:val="Hiperligao"/>
@@ -3000,97 +2236,272 @@
         </w:r>
       </w:hyperlink>
       <w:r>
-        <w:rPr>
-          <w:szCs w:val="26"/>
-        </w:rPr>
         <w:t xml:space="preserve">”. </w:t>
       </w:r>
       <w:r>
-        <w:rPr>
-          <w:szCs w:val="26"/>
-        </w:rPr>
         <w:t xml:space="preserve">Os </w:t>
       </w:r>
       <w:proofErr w:type="spellStart"/>
       <w:r>
         <w:rPr>
-          <w:szCs w:val="26"/>
+          <w:i/>
         </w:rPr>
         <w:t>commits</w:t>
       </w:r>
       <w:proofErr w:type="spellEnd"/>
       <w:r>
-        <w:rPr>
-          <w:szCs w:val="26"/>
-        </w:rPr>
         <w:t xml:space="preserve"> realizados ao repositório procuram representar aquilo que foi sendo feito por parte dos membros do grupo, mas não são réplicas fiéis do trabalho realizado por cada um. O esforço, sobretudo na procura de erros foi geral e discutida entre os membros do grupo, embora </w:t>
       </w:r>
       <w:r>
-        <w:rPr>
-          <w:szCs w:val="26"/>
-        </w:rPr>
         <w:t xml:space="preserve">normalmente </w:t>
       </w:r>
       <w:r>
-        <w:rPr>
-          <w:szCs w:val="26"/>
-        </w:rPr>
         <w:lastRenderedPageBreak/>
         <w:t xml:space="preserve">tenha sido apenas levado para o </w:t>
       </w:r>
       <w:proofErr w:type="spellStart"/>
       <w:r>
-        <w:rPr>
-          <w:szCs w:val="26"/>
-        </w:rPr>
         <w:t>git</w:t>
       </w:r>
       <w:proofErr w:type="spellEnd"/>
       <w:r>
-        <w:rPr>
-          <w:szCs w:val="26"/>
-        </w:rPr>
         <w:t xml:space="preserve"> por um membro. A execução deste relatório igualmente recaiu na ponderação de todos os membros do grupo. </w:t>
       </w:r>
     </w:p>
     <w:p>
       <w:pPr>
-        <w:pStyle w:val="PargrafodaLista"/>
-        <w:numPr>
-          <w:ilvl w:val="0"/>
-          <w:numId w:val="1"/>
-        </w:numPr>
-        <w:outlineLvl w:val="0"/>
-        <w:rPr>
-          <w:b/>
-          <w:sz w:val="28"/>
-          <w:szCs w:val="26"/>
-        </w:rPr>
-      </w:pPr>
-      <w:bookmarkStart w:id="10" w:name="_Toc530761248"/>
-      <w:r>
-        <w:rPr>
-          <w:b/>
-          <w:sz w:val="28"/>
-          <w:szCs w:val="26"/>
-        </w:rPr>
+        <w:pStyle w:val="Ttulo1"/>
+      </w:pPr>
+      <w:bookmarkStart w:id="11" w:name="_Toc530768065"/>
+      <w:r>
         <w:t>Conclusão</w:t>
       </w:r>
-      <w:bookmarkEnd w:id="10"/>
+      <w:bookmarkEnd w:id="11"/>
+    </w:p>
+    <w:p>
+      <w:pPr>
+        <w:pStyle w:val="TextoGeral"/>
+      </w:pPr>
     </w:p>
     <w:sectPr>
+      <w:footerReference w:type="default" r:id="rId11"/>
       <w:pgSz w:w="11906" w:h="16838"/>
       <w:pgMar w:top="1417" w:right="1701" w:bottom="1417" w:left="1701" w:header="708" w:footer="708" w:gutter="0"/>
       <w:cols w:space="708"/>
+      <w:titlePg/>
       <w:docGrid w:linePitch="360"/>
     </w:sectPr>
   </w:body>
 </w:document>
 </file>
 
+<file path=word/endnotes.xml><?xml version="1.0" encoding="utf-8"?>
+<w:endnotes xmlns:wpc="http://schemas.microsoft.com/office/word/2010/wordprocessingCanvas" xmlns:cx="http://schemas.microsoft.com/office/drawing/2014/chartex" xmlns:cx1="http://schemas.microsoft.com/office/drawing/2015/9/8/chartex" xmlns:cx2="http://schemas.microsoft.com/office/drawing/2015/10/21/chartex" xmlns:cx3="http://schemas.microsoft.com/office/drawing/2016/5/9/chartex" xmlns:cx4="http://schemas.microsoft.com/office/drawing/2016/5/10/chartex" xmlns:cx5="http://schemas.microsoft.com/office/drawing/2016/5/11/chartex" xmlns:cx6="http://schemas.microsoft.com/office/drawing/2016/5/12/chartex" xmlns:cx7="http://schemas.microsoft.com/office/drawing/2016/5/13/chartex" xmlns:cx8="http://schemas.microsoft.com/office/drawing/2016/5/14/chartex" xmlns:mc="http://schemas.openxmlformats.org/markup-compatibility/2006" xmlns:aink="http://schemas.microsoft.com/office/drawing/2016/ink" xmlns:am3d="http://schemas.microsoft.com/office/drawing/2017/model3d" xmlns:o="urn:schemas-microsoft-com:office:office" xmlns:r="http://schemas.openxmlformats.org/officeDocument/2006/relationships" xmlns:m="http://schemas.openxmlformats.org/officeDocument/2006/math" xmlns:v="urn:schemas-microsoft-com:vml" xmlns:wp14="http://schemas.microsoft.com/office/word/2010/wordprocessingDrawing" xmlns:wp="http://schemas.openxmlformats.org/drawingml/2006/wordprocessingDrawing" xmlns:w10="urn:schemas-microsoft-com:office:word" xmlns:w="http://schemas.openxmlformats.org/wordprocessingml/2006/main" xmlns:w14="http://schemas.microsoft.com/office/word/2010/wordml" xmlns:w15="http://schemas.microsoft.com/office/word/2012/wordml" xmlns:w16cid="http://schemas.microsoft.com/office/word/2016/wordml/cid" xmlns:w16se="http://schemas.microsoft.com/office/word/2015/wordml/symex" xmlns:wpg="http://schemas.microsoft.com/office/word/2010/wordprocessingGroup" xmlns:wpi="http://schemas.microsoft.com/office/word/2010/wordprocessingInk" xmlns:wne="http://schemas.microsoft.com/office/word/2006/wordml" xmlns:wps="http://schemas.microsoft.com/office/word/2010/wordprocessingShape" mc:Ignorable="w14 w15 w16se w16cid wp14">
+  <w:endnote w:type="separator" w:id="-1">
+    <w:p>
+      <w:pPr>
+        <w:spacing w:after="0" w:line="240" w:lineRule="auto"/>
+      </w:pPr>
+      <w:r>
+        <w:separator/>
+      </w:r>
+    </w:p>
+  </w:endnote>
+  <w:endnote w:type="continuationSeparator" w:id="0">
+    <w:p>
+      <w:pPr>
+        <w:spacing w:after="0" w:line="240" w:lineRule="auto"/>
+      </w:pPr>
+      <w:r>
+        <w:continuationSeparator/>
+      </w:r>
+    </w:p>
+  </w:endnote>
+</w:endnotes>
+</file>
+
+<file path=word/footer1.xml><?xml version="1.0" encoding="utf-8"?>
+<w:ftr xmlns:wpc="http://schemas.microsoft.com/office/word/2010/wordprocessingCanvas" xmlns:cx="http://schemas.microsoft.com/office/drawing/2014/chartex" xmlns:cx1="http://schemas.microsoft.com/office/drawing/2015/9/8/chartex" xmlns:cx2="http://schemas.microsoft.com/office/drawing/2015/10/21/chartex" xmlns:cx3="http://schemas.microsoft.com/office/drawing/2016/5/9/chartex" xmlns:cx4="http://schemas.microsoft.com/office/drawing/2016/5/10/chartex" xmlns:cx5="http://schemas.microsoft.com/office/drawing/2016/5/11/chartex" xmlns:cx6="http://schemas.microsoft.com/office/drawing/2016/5/12/chartex" xmlns:cx7="http://schemas.microsoft.com/office/drawing/2016/5/13/chartex" xmlns:cx8="http://schemas.microsoft.com/office/drawing/2016/5/14/chartex" xmlns:mc="http://schemas.openxmlformats.org/markup-compatibility/2006" xmlns:aink="http://schemas.microsoft.com/office/drawing/2016/ink" xmlns:am3d="http://schemas.microsoft.com/office/drawing/2017/model3d" xmlns:o="urn:schemas-microsoft-com:office:office" xmlns:r="http://schemas.openxmlformats.org/officeDocument/2006/relationships" xmlns:m="http://schemas.openxmlformats.org/officeDocument/2006/math" xmlns:v="urn:schemas-microsoft-com:vml" xmlns:wp14="http://schemas.microsoft.com/office/word/2010/wordprocessingDrawing" xmlns:wp="http://schemas.openxmlformats.org/drawingml/2006/wordprocessingDrawing" xmlns:w10="urn:schemas-microsoft-com:office:word" xmlns:w="http://schemas.openxmlformats.org/wordprocessingml/2006/main" xmlns:w14="http://schemas.microsoft.com/office/word/2010/wordml" xmlns:w15="http://schemas.microsoft.com/office/word/2012/wordml" xmlns:w16cid="http://schemas.microsoft.com/office/word/2016/wordml/cid" xmlns:w16se="http://schemas.microsoft.com/office/word/2015/wordml/symex" xmlns:wpg="http://schemas.microsoft.com/office/word/2010/wordprocessingGroup" xmlns:wpi="http://schemas.microsoft.com/office/word/2010/wordprocessingInk" xmlns:wne="http://schemas.microsoft.com/office/word/2006/wordml" xmlns:wps="http://schemas.microsoft.com/office/word/2010/wordprocessingShape" mc:Ignorable="w14 w15 w16se w16cid wp14">
+  <w:p>
+    <w:pPr>
+      <w:pStyle w:val="Rodap"/>
+    </w:pPr>
+    <w:r>
+      <w:t>PEI | Grupo 4</w:t>
+    </w:r>
+    <w:r>
+      <w:tab/>
+    </w:r>
+    <w:r>
+      <w:tab/>
+      <w:t xml:space="preserve">Página </w:t>
+    </w:r>
+    <w:r>
+      <w:fldChar w:fldCharType="begin"/>
+    </w:r>
+    <w:r>
+      <w:instrText>PAGE   \* MERGEFORMAT</w:instrText>
+    </w:r>
+    <w:r>
+      <w:fldChar w:fldCharType="separate"/>
+    </w:r>
+    <w:r>
+      <w:t>1</w:t>
+    </w:r>
+    <w:r>
+      <w:fldChar w:fldCharType="end"/>
+    </w:r>
+  </w:p>
+  <w:p>
+    <w:pPr>
+      <w:pStyle w:val="Rodap"/>
+    </w:pPr>
+  </w:p>
+</w:ftr>
+</file>
+
+<file path=word/footnotes.xml><?xml version="1.0" encoding="utf-8"?>
+<w:footnotes xmlns:wpc="http://schemas.microsoft.com/office/word/2010/wordprocessingCanvas" xmlns:cx="http://schemas.microsoft.com/office/drawing/2014/chartex" xmlns:cx1="http://schemas.microsoft.com/office/drawing/2015/9/8/chartex" xmlns:cx2="http://schemas.microsoft.com/office/drawing/2015/10/21/chartex" xmlns:cx3="http://schemas.microsoft.com/office/drawing/2016/5/9/chartex" xmlns:cx4="http://schemas.microsoft.com/office/drawing/2016/5/10/chartex" xmlns:cx5="http://schemas.microsoft.com/office/drawing/2016/5/11/chartex" xmlns:cx6="http://schemas.microsoft.com/office/drawing/2016/5/12/chartex" xmlns:cx7="http://schemas.microsoft.com/office/drawing/2016/5/13/chartex" xmlns:cx8="http://schemas.microsoft.com/office/drawing/2016/5/14/chartex" xmlns:mc="http://schemas.openxmlformats.org/markup-compatibility/2006" xmlns:aink="http://schemas.microsoft.com/office/drawing/2016/ink" xmlns:am3d="http://schemas.microsoft.com/office/drawing/2017/model3d" xmlns:o="urn:schemas-microsoft-com:office:office" xmlns:r="http://schemas.openxmlformats.org/officeDocument/2006/relationships" xmlns:m="http://schemas.openxmlformats.org/officeDocument/2006/math" xmlns:v="urn:schemas-microsoft-com:vml" xmlns:wp14="http://schemas.microsoft.com/office/word/2010/wordprocessingDrawing" xmlns:wp="http://schemas.openxmlformats.org/drawingml/2006/wordprocessingDrawing" xmlns:w10="urn:schemas-microsoft-com:office:word" xmlns:w="http://schemas.openxmlformats.org/wordprocessingml/2006/main" xmlns:w14="http://schemas.microsoft.com/office/word/2010/wordml" xmlns:w15="http://schemas.microsoft.com/office/word/2012/wordml" xmlns:w16cid="http://schemas.microsoft.com/office/word/2016/wordml/cid" xmlns:w16se="http://schemas.microsoft.com/office/word/2015/wordml/symex" xmlns:wpg="http://schemas.microsoft.com/office/word/2010/wordprocessingGroup" xmlns:wpi="http://schemas.microsoft.com/office/word/2010/wordprocessingInk" xmlns:wne="http://schemas.microsoft.com/office/word/2006/wordml" xmlns:wps="http://schemas.microsoft.com/office/word/2010/wordprocessingShape" mc:Ignorable="w14 w15 w16se w16cid wp14">
+  <w:footnote w:type="separator" w:id="-1">
+    <w:p>
+      <w:pPr>
+        <w:spacing w:after="0" w:line="240" w:lineRule="auto"/>
+      </w:pPr>
+      <w:r>
+        <w:separator/>
+      </w:r>
+    </w:p>
+  </w:footnote>
+  <w:footnote w:type="continuationSeparator" w:id="0">
+    <w:p>
+      <w:pPr>
+        <w:spacing w:after="0" w:line="240" w:lineRule="auto"/>
+      </w:pPr>
+      <w:r>
+        <w:continuationSeparator/>
+      </w:r>
+    </w:p>
+  </w:footnote>
+</w:footnotes>
+</file>
+
 <file path=word/numbering.xml><?xml version="1.0" encoding="utf-8"?>
 <w:numbering xmlns:wpc="http://schemas.microsoft.com/office/word/2010/wordprocessingCanvas" xmlns:cx="http://schemas.microsoft.com/office/drawing/2014/chartex" xmlns:cx1="http://schemas.microsoft.com/office/drawing/2015/9/8/chartex" xmlns:cx2="http://schemas.microsoft.com/office/drawing/2015/10/21/chartex" xmlns:cx3="http://schemas.microsoft.com/office/drawing/2016/5/9/chartex" xmlns:cx4="http://schemas.microsoft.com/office/drawing/2016/5/10/chartex" xmlns:cx5="http://schemas.microsoft.com/office/drawing/2016/5/11/chartex" xmlns:cx6="http://schemas.microsoft.com/office/drawing/2016/5/12/chartex" xmlns:cx7="http://schemas.microsoft.com/office/drawing/2016/5/13/chartex" xmlns:cx8="http://schemas.microsoft.com/office/drawing/2016/5/14/chartex" xmlns:mc="http://schemas.openxmlformats.org/markup-compatibility/2006" xmlns:aink="http://schemas.microsoft.com/office/drawing/2016/ink" xmlns:am3d="http://schemas.microsoft.com/office/drawing/2017/model3d" xmlns:o="urn:schemas-microsoft-com:office:office" xmlns:r="http://schemas.openxmlformats.org/officeDocument/2006/relationships" xmlns:m="http://schemas.openxmlformats.org/officeDocument/2006/math" xmlns:v="urn:schemas-microsoft-com:vml" xmlns:wp14="http://schemas.microsoft.com/office/word/2010/wordprocessingDrawing" xmlns:wp="http://schemas.openxmlformats.org/drawingml/2006/wordprocessingDrawing" xmlns:w10="urn:schemas-microsoft-com:office:word" xmlns:w="http://schemas.openxmlformats.org/wordprocessingml/2006/main" xmlns:w14="http://schemas.microsoft.com/office/word/2010/wordml" xmlns:w15="http://schemas.microsoft.com/office/word/2012/wordml" xmlns:w16cid="http://schemas.microsoft.com/office/word/2016/wordml/cid" xmlns:w16se="http://schemas.microsoft.com/office/word/2015/wordml/symex" xmlns:wpg="http://schemas.microsoft.com/office/word/2010/wordprocessingGroup" xmlns:wpi="http://schemas.microsoft.com/office/word/2010/wordprocessingInk" xmlns:wne="http://schemas.microsoft.com/office/word/2006/wordml" xmlns:wps="http://schemas.microsoft.com/office/word/2010/wordprocessingShape" mc:Ignorable="w14 w15 w16se w16cid wp14">
   <w:abstractNum w:abstractNumId="0" w15:restartNumberingAfterBreak="0">
+    <w:nsid w:val="05595913"/>
+    <w:multiLevelType w:val="hybridMultilevel"/>
+    <w:tmpl w:val="4DBCACA4"/>
+    <w:lvl w:ilvl="0" w:tplc="AA6EB4F8">
+      <w:start w:val="1"/>
+      <w:numFmt w:val="bullet"/>
+      <w:pStyle w:val="ListasGeral"/>
+      <w:lvlText w:val=""/>
+      <w:lvlJc w:val="left"/>
+      <w:pPr>
+        <w:ind w:left="1854" w:hanging="360"/>
+      </w:pPr>
+      <w:rPr>
+        <w:rFonts w:ascii="Symbol" w:hAnsi="Symbol" w:hint="default"/>
+      </w:rPr>
+    </w:lvl>
+    <w:lvl w:ilvl="1" w:tplc="08160003" w:tentative="1">
+      <w:start w:val="1"/>
+      <w:numFmt w:val="bullet"/>
+      <w:lvlText w:val="o"/>
+      <w:lvlJc w:val="left"/>
+      <w:pPr>
+        <w:ind w:left="2574" w:hanging="360"/>
+      </w:pPr>
+      <w:rPr>
+        <w:rFonts w:ascii="Courier New" w:hAnsi="Courier New" w:cs="Courier New" w:hint="default"/>
+      </w:rPr>
+    </w:lvl>
+    <w:lvl w:ilvl="2" w:tplc="08160005" w:tentative="1">
+      <w:start w:val="1"/>
+      <w:numFmt w:val="bullet"/>
+      <w:lvlText w:val=""/>
+      <w:lvlJc w:val="left"/>
+      <w:pPr>
+        <w:ind w:left="3294" w:hanging="360"/>
+      </w:pPr>
+      <w:rPr>
+        <w:rFonts w:ascii="Wingdings" w:hAnsi="Wingdings" w:hint="default"/>
+      </w:rPr>
+    </w:lvl>
+    <w:lvl w:ilvl="3" w:tplc="08160001" w:tentative="1">
+      <w:start w:val="1"/>
+      <w:numFmt w:val="bullet"/>
+      <w:lvlText w:val=""/>
+      <w:lvlJc w:val="left"/>
+      <w:pPr>
+        <w:ind w:left="4014" w:hanging="360"/>
+      </w:pPr>
+      <w:rPr>
+        <w:rFonts w:ascii="Symbol" w:hAnsi="Symbol" w:hint="default"/>
+      </w:rPr>
+    </w:lvl>
+    <w:lvl w:ilvl="4" w:tplc="08160003" w:tentative="1">
+      <w:start w:val="1"/>
+      <w:numFmt w:val="bullet"/>
+      <w:lvlText w:val="o"/>
+      <w:lvlJc w:val="left"/>
+      <w:pPr>
+        <w:ind w:left="4734" w:hanging="360"/>
+      </w:pPr>
+      <w:rPr>
+        <w:rFonts w:ascii="Courier New" w:hAnsi="Courier New" w:cs="Courier New" w:hint="default"/>
+      </w:rPr>
+    </w:lvl>
+    <w:lvl w:ilvl="5" w:tplc="08160005" w:tentative="1">
+      <w:start w:val="1"/>
+      <w:numFmt w:val="bullet"/>
+      <w:lvlText w:val=""/>
+      <w:lvlJc w:val="left"/>
+      <w:pPr>
+        <w:ind w:left="5454" w:hanging="360"/>
+      </w:pPr>
+      <w:rPr>
+        <w:rFonts w:ascii="Wingdings" w:hAnsi="Wingdings" w:hint="default"/>
+      </w:rPr>
+    </w:lvl>
+    <w:lvl w:ilvl="6" w:tplc="08160001" w:tentative="1">
+      <w:start w:val="1"/>
+      <w:numFmt w:val="bullet"/>
+      <w:lvlText w:val=""/>
+      <w:lvlJc w:val="left"/>
+      <w:pPr>
+        <w:ind w:left="6174" w:hanging="360"/>
+      </w:pPr>
+      <w:rPr>
+        <w:rFonts w:ascii="Symbol" w:hAnsi="Symbol" w:hint="default"/>
+      </w:rPr>
+    </w:lvl>
+    <w:lvl w:ilvl="7" w:tplc="08160003" w:tentative="1">
+      <w:start w:val="1"/>
+      <w:numFmt w:val="bullet"/>
+      <w:lvlText w:val="o"/>
+      <w:lvlJc w:val="left"/>
+      <w:pPr>
+        <w:ind w:left="6894" w:hanging="360"/>
+      </w:pPr>
+      <w:rPr>
+        <w:rFonts w:ascii="Courier New" w:hAnsi="Courier New" w:cs="Courier New" w:hint="default"/>
+      </w:rPr>
+    </w:lvl>
+    <w:lvl w:ilvl="8" w:tplc="08160005" w:tentative="1">
+      <w:start w:val="1"/>
+      <w:numFmt w:val="bullet"/>
+      <w:lvlText w:val=""/>
+      <w:lvlJc w:val="left"/>
+      <w:pPr>
+        <w:ind w:left="7614" w:hanging="360"/>
+      </w:pPr>
+      <w:rPr>
+        <w:rFonts w:ascii="Wingdings" w:hAnsi="Wingdings" w:hint="default"/>
+      </w:rPr>
+    </w:lvl>
+  </w:abstractNum>
+  <w:abstractNum w:abstractNumId="1" w15:restartNumberingAfterBreak="0">
     <w:nsid w:val="05F709B7"/>
     <w:multiLevelType w:val="multilevel"/>
     <w:tmpl w:val="0816001F"/>
@@ -3176,7 +2587,294 @@
       </w:pPr>
     </w:lvl>
   </w:abstractNum>
-  <w:abstractNum w:abstractNumId="1" w15:restartNumberingAfterBreak="0">
+  <w:abstractNum w:abstractNumId="2" w15:restartNumberingAfterBreak="0">
+    <w:nsid w:val="0D966E73"/>
+    <w:multiLevelType w:val="multilevel"/>
+    <w:tmpl w:val="0816001F"/>
+    <w:lvl w:ilvl="0">
+      <w:start w:val="1"/>
+      <w:numFmt w:val="decimal"/>
+      <w:lvlText w:val="%1."/>
+      <w:lvlJc w:val="left"/>
+      <w:pPr>
+        <w:ind w:left="360" w:hanging="360"/>
+      </w:pPr>
+    </w:lvl>
+    <w:lvl w:ilvl="1">
+      <w:start w:val="1"/>
+      <w:numFmt w:val="decimal"/>
+      <w:lvlText w:val="%1.%2."/>
+      <w:lvlJc w:val="left"/>
+      <w:pPr>
+        <w:ind w:left="792" w:hanging="432"/>
+      </w:pPr>
+    </w:lvl>
+    <w:lvl w:ilvl="2">
+      <w:start w:val="1"/>
+      <w:numFmt w:val="decimal"/>
+      <w:lvlText w:val="%1.%2.%3."/>
+      <w:lvlJc w:val="left"/>
+      <w:pPr>
+        <w:ind w:left="1224" w:hanging="504"/>
+      </w:pPr>
+    </w:lvl>
+    <w:lvl w:ilvl="3">
+      <w:start w:val="1"/>
+      <w:numFmt w:val="decimal"/>
+      <w:lvlText w:val="%1.%2.%3.%4."/>
+      <w:lvlJc w:val="left"/>
+      <w:pPr>
+        <w:ind w:left="1728" w:hanging="648"/>
+      </w:pPr>
+    </w:lvl>
+    <w:lvl w:ilvl="4">
+      <w:start w:val="1"/>
+      <w:numFmt w:val="decimal"/>
+      <w:lvlText w:val="%1.%2.%3.%4.%5."/>
+      <w:lvlJc w:val="left"/>
+      <w:pPr>
+        <w:ind w:left="2232" w:hanging="792"/>
+      </w:pPr>
+    </w:lvl>
+    <w:lvl w:ilvl="5">
+      <w:start w:val="1"/>
+      <w:numFmt w:val="decimal"/>
+      <w:lvlText w:val="%1.%2.%3.%4.%5.%6."/>
+      <w:lvlJc w:val="left"/>
+      <w:pPr>
+        <w:ind w:left="2736" w:hanging="936"/>
+      </w:pPr>
+    </w:lvl>
+    <w:lvl w:ilvl="6">
+      <w:start w:val="1"/>
+      <w:numFmt w:val="decimal"/>
+      <w:lvlText w:val="%1.%2.%3.%4.%5.%6.%7."/>
+      <w:lvlJc w:val="left"/>
+      <w:pPr>
+        <w:ind w:left="3240" w:hanging="1080"/>
+      </w:pPr>
+    </w:lvl>
+    <w:lvl w:ilvl="7">
+      <w:start w:val="1"/>
+      <w:numFmt w:val="decimal"/>
+      <w:lvlText w:val="%1.%2.%3.%4.%5.%6.%7.%8."/>
+      <w:lvlJc w:val="left"/>
+      <w:pPr>
+        <w:ind w:left="3744" w:hanging="1224"/>
+      </w:pPr>
+    </w:lvl>
+    <w:lvl w:ilvl="8">
+      <w:start w:val="1"/>
+      <w:numFmt w:val="decimal"/>
+      <w:lvlText w:val="%1.%2.%3.%4.%5.%6.%7.%8.%9."/>
+      <w:lvlJc w:val="left"/>
+      <w:pPr>
+        <w:ind w:left="4320" w:hanging="1440"/>
+      </w:pPr>
+    </w:lvl>
+  </w:abstractNum>
+  <w:abstractNum w:abstractNumId="3" w15:restartNumberingAfterBreak="0">
+    <w:nsid w:val="225C6AE6"/>
+    <w:multiLevelType w:val="multilevel"/>
+    <w:tmpl w:val="D040C07E"/>
+    <w:lvl w:ilvl="0">
+      <w:start w:val="1"/>
+      <w:numFmt w:val="decimal"/>
+      <w:pStyle w:val="Ttulo1"/>
+      <w:lvlText w:val="%1."/>
+      <w:lvlJc w:val="left"/>
+      <w:pPr>
+        <w:ind w:left="360" w:hanging="360"/>
+      </w:pPr>
+    </w:lvl>
+    <w:lvl w:ilvl="1">
+      <w:start w:val="1"/>
+      <w:numFmt w:val="decimal"/>
+      <w:pStyle w:val="Ttulo2"/>
+      <w:lvlText w:val="%1.%2."/>
+      <w:lvlJc w:val="left"/>
+      <w:pPr>
+        <w:ind w:left="792" w:hanging="432"/>
+      </w:pPr>
+    </w:lvl>
+    <w:lvl w:ilvl="2">
+      <w:start w:val="1"/>
+      <w:numFmt w:val="decimal"/>
+      <w:lvlText w:val="%1.%2.%3."/>
+      <w:lvlJc w:val="left"/>
+      <w:pPr>
+        <w:ind w:left="1224" w:hanging="504"/>
+      </w:pPr>
+    </w:lvl>
+    <w:lvl w:ilvl="3">
+      <w:start w:val="1"/>
+      <w:numFmt w:val="decimal"/>
+      <w:lvlText w:val="%1.%2.%3.%4."/>
+      <w:lvlJc w:val="left"/>
+      <w:pPr>
+        <w:ind w:left="1728" w:hanging="648"/>
+      </w:pPr>
+    </w:lvl>
+    <w:lvl w:ilvl="4">
+      <w:start w:val="1"/>
+      <w:numFmt w:val="decimal"/>
+      <w:lvlText w:val="%1.%2.%3.%4.%5."/>
+      <w:lvlJc w:val="left"/>
+      <w:pPr>
+        <w:ind w:left="2232" w:hanging="792"/>
+      </w:pPr>
+    </w:lvl>
+    <w:lvl w:ilvl="5">
+      <w:start w:val="1"/>
+      <w:numFmt w:val="decimal"/>
+      <w:lvlText w:val="%1.%2.%3.%4.%5.%6."/>
+      <w:lvlJc w:val="left"/>
+      <w:pPr>
+        <w:ind w:left="2736" w:hanging="936"/>
+      </w:pPr>
+    </w:lvl>
+    <w:lvl w:ilvl="6">
+      <w:start w:val="1"/>
+      <w:numFmt w:val="decimal"/>
+      <w:lvlText w:val="%1.%2.%3.%4.%5.%6.%7."/>
+      <w:lvlJc w:val="left"/>
+      <w:pPr>
+        <w:ind w:left="3240" w:hanging="1080"/>
+      </w:pPr>
+    </w:lvl>
+    <w:lvl w:ilvl="7">
+      <w:start w:val="1"/>
+      <w:numFmt w:val="decimal"/>
+      <w:lvlText w:val="%1.%2.%3.%4.%5.%6.%7.%8."/>
+      <w:lvlJc w:val="left"/>
+      <w:pPr>
+        <w:ind w:left="3744" w:hanging="1224"/>
+      </w:pPr>
+    </w:lvl>
+    <w:lvl w:ilvl="8">
+      <w:start w:val="1"/>
+      <w:numFmt w:val="decimal"/>
+      <w:lvlText w:val="%1.%2.%3.%4.%5.%6.%7.%8.%9."/>
+      <w:lvlJc w:val="left"/>
+      <w:pPr>
+        <w:ind w:left="4320" w:hanging="1440"/>
+      </w:pPr>
+    </w:lvl>
+  </w:abstractNum>
+  <w:abstractNum w:abstractNumId="4" w15:restartNumberingAfterBreak="0">
+    <w:nsid w:val="28877632"/>
+    <w:multiLevelType w:val="hybridMultilevel"/>
+    <w:tmpl w:val="667E64FA"/>
+    <w:lvl w:ilvl="0" w:tplc="3D683902">
+      <w:start w:val="1"/>
+      <w:numFmt w:val="bullet"/>
+      <w:lvlText w:val=""/>
+      <w:lvlJc w:val="left"/>
+      <w:pPr>
+        <w:ind w:left="1854" w:hanging="360"/>
+      </w:pPr>
+      <w:rPr>
+        <w:rFonts w:ascii="Symbol" w:hAnsi="Symbol" w:hint="default"/>
+      </w:rPr>
+    </w:lvl>
+    <w:lvl w:ilvl="1" w:tplc="08160003" w:tentative="1">
+      <w:start w:val="1"/>
+      <w:numFmt w:val="bullet"/>
+      <w:lvlText w:val="o"/>
+      <w:lvlJc w:val="left"/>
+      <w:pPr>
+        <w:ind w:left="2574" w:hanging="360"/>
+      </w:pPr>
+      <w:rPr>
+        <w:rFonts w:ascii="Courier New" w:hAnsi="Courier New" w:cs="Courier New" w:hint="default"/>
+      </w:rPr>
+    </w:lvl>
+    <w:lvl w:ilvl="2" w:tplc="08160005" w:tentative="1">
+      <w:start w:val="1"/>
+      <w:numFmt w:val="bullet"/>
+      <w:lvlText w:val=""/>
+      <w:lvlJc w:val="left"/>
+      <w:pPr>
+        <w:ind w:left="3294" w:hanging="360"/>
+      </w:pPr>
+      <w:rPr>
+        <w:rFonts w:ascii="Wingdings" w:hAnsi="Wingdings" w:hint="default"/>
+      </w:rPr>
+    </w:lvl>
+    <w:lvl w:ilvl="3" w:tplc="08160001" w:tentative="1">
+      <w:start w:val="1"/>
+      <w:numFmt w:val="bullet"/>
+      <w:lvlText w:val=""/>
+      <w:lvlJc w:val="left"/>
+      <w:pPr>
+        <w:ind w:left="4014" w:hanging="360"/>
+      </w:pPr>
+      <w:rPr>
+        <w:rFonts w:ascii="Symbol" w:hAnsi="Symbol" w:hint="default"/>
+      </w:rPr>
+    </w:lvl>
+    <w:lvl w:ilvl="4" w:tplc="08160003" w:tentative="1">
+      <w:start w:val="1"/>
+      <w:numFmt w:val="bullet"/>
+      <w:lvlText w:val="o"/>
+      <w:lvlJc w:val="left"/>
+      <w:pPr>
+        <w:ind w:left="4734" w:hanging="360"/>
+      </w:pPr>
+      <w:rPr>
+        <w:rFonts w:ascii="Courier New" w:hAnsi="Courier New" w:cs="Courier New" w:hint="default"/>
+      </w:rPr>
+    </w:lvl>
+    <w:lvl w:ilvl="5" w:tplc="08160005" w:tentative="1">
+      <w:start w:val="1"/>
+      <w:numFmt w:val="bullet"/>
+      <w:lvlText w:val=""/>
+      <w:lvlJc w:val="left"/>
+      <w:pPr>
+        <w:ind w:left="5454" w:hanging="360"/>
+      </w:pPr>
+      <w:rPr>
+        <w:rFonts w:ascii="Wingdings" w:hAnsi="Wingdings" w:hint="default"/>
+      </w:rPr>
+    </w:lvl>
+    <w:lvl w:ilvl="6" w:tplc="08160001" w:tentative="1">
+      <w:start w:val="1"/>
+      <w:numFmt w:val="bullet"/>
+      <w:lvlText w:val=""/>
+      <w:lvlJc w:val="left"/>
+      <w:pPr>
+        <w:ind w:left="6174" w:hanging="360"/>
+      </w:pPr>
+      <w:rPr>
+        <w:rFonts w:ascii="Symbol" w:hAnsi="Symbol" w:hint="default"/>
+      </w:rPr>
+    </w:lvl>
+    <w:lvl w:ilvl="7" w:tplc="08160003" w:tentative="1">
+      <w:start w:val="1"/>
+      <w:numFmt w:val="bullet"/>
+      <w:lvlText w:val="o"/>
+      <w:lvlJc w:val="left"/>
+      <w:pPr>
+        <w:ind w:left="6894" w:hanging="360"/>
+      </w:pPr>
+      <w:rPr>
+        <w:rFonts w:ascii="Courier New" w:hAnsi="Courier New" w:cs="Courier New" w:hint="default"/>
+      </w:rPr>
+    </w:lvl>
+    <w:lvl w:ilvl="8" w:tplc="08160005" w:tentative="1">
+      <w:start w:val="1"/>
+      <w:numFmt w:val="bullet"/>
+      <w:lvlText w:val=""/>
+      <w:lvlJc w:val="left"/>
+      <w:pPr>
+        <w:ind w:left="7614" w:hanging="360"/>
+      </w:pPr>
+      <w:rPr>
+        <w:rFonts w:ascii="Wingdings" w:hAnsi="Wingdings" w:hint="default"/>
+      </w:rPr>
+    </w:lvl>
+  </w:abstractNum>
+  <w:abstractNum w:abstractNumId="5" w15:restartNumberingAfterBreak="0">
     <w:nsid w:val="2B550BC9"/>
     <w:multiLevelType w:val="hybridMultilevel"/>
     <w:tmpl w:val="A41664BE"/>
@@ -3289,7 +2987,7 @@
       </w:rPr>
     </w:lvl>
   </w:abstractNum>
-  <w:abstractNum w:abstractNumId="2" w15:restartNumberingAfterBreak="0">
+  <w:abstractNum w:abstractNumId="6" w15:restartNumberingAfterBreak="0">
     <w:nsid w:val="3BD76341"/>
     <w:multiLevelType w:val="hybridMultilevel"/>
     <w:tmpl w:val="94E80E90"/>
@@ -3402,7 +3100,7 @@
       </w:rPr>
     </w:lvl>
   </w:abstractNum>
-  <w:abstractNum w:abstractNumId="3" w15:restartNumberingAfterBreak="0">
+  <w:abstractNum w:abstractNumId="7" w15:restartNumberingAfterBreak="0">
     <w:nsid w:val="5D8F777B"/>
     <w:multiLevelType w:val="hybridMultilevel"/>
     <w:tmpl w:val="D1428952"/>
@@ -3515,7 +3213,233 @@
       </w:rPr>
     </w:lvl>
   </w:abstractNum>
-  <w:abstractNum w:abstractNumId="4" w15:restartNumberingAfterBreak="0">
+  <w:abstractNum w:abstractNumId="8" w15:restartNumberingAfterBreak="0">
+    <w:nsid w:val="6DC45715"/>
+    <w:multiLevelType w:val="hybridMultilevel"/>
+    <w:tmpl w:val="06F2EC4C"/>
+    <w:lvl w:ilvl="0" w:tplc="08160001">
+      <w:start w:val="1"/>
+      <w:numFmt w:val="bullet"/>
+      <w:lvlText w:val=""/>
+      <w:lvlJc w:val="left"/>
+      <w:pPr>
+        <w:ind w:left="1854" w:hanging="360"/>
+      </w:pPr>
+      <w:rPr>
+        <w:rFonts w:ascii="Symbol" w:hAnsi="Symbol" w:hint="default"/>
+      </w:rPr>
+    </w:lvl>
+    <w:lvl w:ilvl="1" w:tplc="08160003" w:tentative="1">
+      <w:start w:val="1"/>
+      <w:numFmt w:val="bullet"/>
+      <w:lvlText w:val="o"/>
+      <w:lvlJc w:val="left"/>
+      <w:pPr>
+        <w:ind w:left="2574" w:hanging="360"/>
+      </w:pPr>
+      <w:rPr>
+        <w:rFonts w:ascii="Courier New" w:hAnsi="Courier New" w:cs="Courier New" w:hint="default"/>
+      </w:rPr>
+    </w:lvl>
+    <w:lvl w:ilvl="2" w:tplc="08160005" w:tentative="1">
+      <w:start w:val="1"/>
+      <w:numFmt w:val="bullet"/>
+      <w:lvlText w:val=""/>
+      <w:lvlJc w:val="left"/>
+      <w:pPr>
+        <w:ind w:left="3294" w:hanging="360"/>
+      </w:pPr>
+      <w:rPr>
+        <w:rFonts w:ascii="Wingdings" w:hAnsi="Wingdings" w:hint="default"/>
+      </w:rPr>
+    </w:lvl>
+    <w:lvl w:ilvl="3" w:tplc="08160001" w:tentative="1">
+      <w:start w:val="1"/>
+      <w:numFmt w:val="bullet"/>
+      <w:lvlText w:val=""/>
+      <w:lvlJc w:val="left"/>
+      <w:pPr>
+        <w:ind w:left="4014" w:hanging="360"/>
+      </w:pPr>
+      <w:rPr>
+        <w:rFonts w:ascii="Symbol" w:hAnsi="Symbol" w:hint="default"/>
+      </w:rPr>
+    </w:lvl>
+    <w:lvl w:ilvl="4" w:tplc="08160003" w:tentative="1">
+      <w:start w:val="1"/>
+      <w:numFmt w:val="bullet"/>
+      <w:lvlText w:val="o"/>
+      <w:lvlJc w:val="left"/>
+      <w:pPr>
+        <w:ind w:left="4734" w:hanging="360"/>
+      </w:pPr>
+      <w:rPr>
+        <w:rFonts w:ascii="Courier New" w:hAnsi="Courier New" w:cs="Courier New" w:hint="default"/>
+      </w:rPr>
+    </w:lvl>
+    <w:lvl w:ilvl="5" w:tplc="08160005" w:tentative="1">
+      <w:start w:val="1"/>
+      <w:numFmt w:val="bullet"/>
+      <w:lvlText w:val=""/>
+      <w:lvlJc w:val="left"/>
+      <w:pPr>
+        <w:ind w:left="5454" w:hanging="360"/>
+      </w:pPr>
+      <w:rPr>
+        <w:rFonts w:ascii="Wingdings" w:hAnsi="Wingdings" w:hint="default"/>
+      </w:rPr>
+    </w:lvl>
+    <w:lvl w:ilvl="6" w:tplc="08160001" w:tentative="1">
+      <w:start w:val="1"/>
+      <w:numFmt w:val="bullet"/>
+      <w:lvlText w:val=""/>
+      <w:lvlJc w:val="left"/>
+      <w:pPr>
+        <w:ind w:left="6174" w:hanging="360"/>
+      </w:pPr>
+      <w:rPr>
+        <w:rFonts w:ascii="Symbol" w:hAnsi="Symbol" w:hint="default"/>
+      </w:rPr>
+    </w:lvl>
+    <w:lvl w:ilvl="7" w:tplc="08160003" w:tentative="1">
+      <w:start w:val="1"/>
+      <w:numFmt w:val="bullet"/>
+      <w:lvlText w:val="o"/>
+      <w:lvlJc w:val="left"/>
+      <w:pPr>
+        <w:ind w:left="6894" w:hanging="360"/>
+      </w:pPr>
+      <w:rPr>
+        <w:rFonts w:ascii="Courier New" w:hAnsi="Courier New" w:cs="Courier New" w:hint="default"/>
+      </w:rPr>
+    </w:lvl>
+    <w:lvl w:ilvl="8" w:tplc="08160005" w:tentative="1">
+      <w:start w:val="1"/>
+      <w:numFmt w:val="bullet"/>
+      <w:lvlText w:val=""/>
+      <w:lvlJc w:val="left"/>
+      <w:pPr>
+        <w:ind w:left="7614" w:hanging="360"/>
+      </w:pPr>
+      <w:rPr>
+        <w:rFonts w:ascii="Wingdings" w:hAnsi="Wingdings" w:hint="default"/>
+      </w:rPr>
+    </w:lvl>
+  </w:abstractNum>
+  <w:abstractNum w:abstractNumId="9" w15:restartNumberingAfterBreak="0">
+    <w:nsid w:val="75DE05F1"/>
+    <w:multiLevelType w:val="hybridMultilevel"/>
+    <w:tmpl w:val="4216B8FC"/>
+    <w:lvl w:ilvl="0" w:tplc="08160001">
+      <w:start w:val="1"/>
+      <w:numFmt w:val="bullet"/>
+      <w:lvlText w:val=""/>
+      <w:lvlJc w:val="left"/>
+      <w:pPr>
+        <w:ind w:left="1854" w:hanging="360"/>
+      </w:pPr>
+      <w:rPr>
+        <w:rFonts w:ascii="Symbol" w:hAnsi="Symbol" w:hint="default"/>
+      </w:rPr>
+    </w:lvl>
+    <w:lvl w:ilvl="1" w:tplc="08160003" w:tentative="1">
+      <w:start w:val="1"/>
+      <w:numFmt w:val="bullet"/>
+      <w:lvlText w:val="o"/>
+      <w:lvlJc w:val="left"/>
+      <w:pPr>
+        <w:ind w:left="2574" w:hanging="360"/>
+      </w:pPr>
+      <w:rPr>
+        <w:rFonts w:ascii="Courier New" w:hAnsi="Courier New" w:cs="Courier New" w:hint="default"/>
+      </w:rPr>
+    </w:lvl>
+    <w:lvl w:ilvl="2" w:tplc="08160005" w:tentative="1">
+      <w:start w:val="1"/>
+      <w:numFmt w:val="bullet"/>
+      <w:lvlText w:val=""/>
+      <w:lvlJc w:val="left"/>
+      <w:pPr>
+        <w:ind w:left="3294" w:hanging="360"/>
+      </w:pPr>
+      <w:rPr>
+        <w:rFonts w:ascii="Wingdings" w:hAnsi="Wingdings" w:hint="default"/>
+      </w:rPr>
+    </w:lvl>
+    <w:lvl w:ilvl="3" w:tplc="08160001" w:tentative="1">
+      <w:start w:val="1"/>
+      <w:numFmt w:val="bullet"/>
+      <w:lvlText w:val=""/>
+      <w:lvlJc w:val="left"/>
+      <w:pPr>
+        <w:ind w:left="4014" w:hanging="360"/>
+      </w:pPr>
+      <w:rPr>
+        <w:rFonts w:ascii="Symbol" w:hAnsi="Symbol" w:hint="default"/>
+      </w:rPr>
+    </w:lvl>
+    <w:lvl w:ilvl="4" w:tplc="08160003" w:tentative="1">
+      <w:start w:val="1"/>
+      <w:numFmt w:val="bullet"/>
+      <w:lvlText w:val="o"/>
+      <w:lvlJc w:val="left"/>
+      <w:pPr>
+        <w:ind w:left="4734" w:hanging="360"/>
+      </w:pPr>
+      <w:rPr>
+        <w:rFonts w:ascii="Courier New" w:hAnsi="Courier New" w:cs="Courier New" w:hint="default"/>
+      </w:rPr>
+    </w:lvl>
+    <w:lvl w:ilvl="5" w:tplc="08160005" w:tentative="1">
+      <w:start w:val="1"/>
+      <w:numFmt w:val="bullet"/>
+      <w:lvlText w:val=""/>
+      <w:lvlJc w:val="left"/>
+      <w:pPr>
+        <w:ind w:left="5454" w:hanging="360"/>
+      </w:pPr>
+      <w:rPr>
+        <w:rFonts w:ascii="Wingdings" w:hAnsi="Wingdings" w:hint="default"/>
+      </w:rPr>
+    </w:lvl>
+    <w:lvl w:ilvl="6" w:tplc="08160001" w:tentative="1">
+      <w:start w:val="1"/>
+      <w:numFmt w:val="bullet"/>
+      <w:lvlText w:val=""/>
+      <w:lvlJc w:val="left"/>
+      <w:pPr>
+        <w:ind w:left="6174" w:hanging="360"/>
+      </w:pPr>
+      <w:rPr>
+        <w:rFonts w:ascii="Symbol" w:hAnsi="Symbol" w:hint="default"/>
+      </w:rPr>
+    </w:lvl>
+    <w:lvl w:ilvl="7" w:tplc="08160003" w:tentative="1">
+      <w:start w:val="1"/>
+      <w:numFmt w:val="bullet"/>
+      <w:lvlText w:val="o"/>
+      <w:lvlJc w:val="left"/>
+      <w:pPr>
+        <w:ind w:left="6894" w:hanging="360"/>
+      </w:pPr>
+      <w:rPr>
+        <w:rFonts w:ascii="Courier New" w:hAnsi="Courier New" w:cs="Courier New" w:hint="default"/>
+      </w:rPr>
+    </w:lvl>
+    <w:lvl w:ilvl="8" w:tplc="08160005" w:tentative="1">
+      <w:start w:val="1"/>
+      <w:numFmt w:val="bullet"/>
+      <w:lvlText w:val=""/>
+      <w:lvlJc w:val="left"/>
+      <w:pPr>
+        <w:ind w:left="7614" w:hanging="360"/>
+      </w:pPr>
+      <w:rPr>
+        <w:rFonts w:ascii="Wingdings" w:hAnsi="Wingdings" w:hint="default"/>
+      </w:rPr>
+    </w:lvl>
+  </w:abstractNum>
+  <w:abstractNum w:abstractNumId="10" w15:restartNumberingAfterBreak="0">
     <w:nsid w:val="78DE23BA"/>
     <w:multiLevelType w:val="hybridMultilevel"/>
     <w:tmpl w:val="C06431AE"/>
@@ -3629,19 +3553,37 @@
     </w:lvl>
   </w:abstractNum>
   <w:num w:numId="1">
-    <w:abstractNumId w:val="0"/>
+    <w:abstractNumId w:val="1"/>
   </w:num>
   <w:num w:numId="2">
+    <w:abstractNumId w:val="7"/>
+  </w:num>
+  <w:num w:numId="3">
+    <w:abstractNumId w:val="6"/>
+  </w:num>
+  <w:num w:numId="4">
+    <w:abstractNumId w:val="10"/>
+  </w:num>
+  <w:num w:numId="5">
+    <w:abstractNumId w:val="5"/>
+  </w:num>
+  <w:num w:numId="6">
     <w:abstractNumId w:val="3"/>
   </w:num>
-  <w:num w:numId="3">
+  <w:num w:numId="7">
     <w:abstractNumId w:val="2"/>
   </w:num>
-  <w:num w:numId="4">
+  <w:num w:numId="8">
+    <w:abstractNumId w:val="9"/>
+  </w:num>
+  <w:num w:numId="9">
+    <w:abstractNumId w:val="8"/>
+  </w:num>
+  <w:num w:numId="10">
     <w:abstractNumId w:val="4"/>
   </w:num>
-  <w:num w:numId="5">
-    <w:abstractNumId w:val="1"/>
+  <w:num w:numId="11">
+    <w:abstractNumId w:val="0"/>
   </w:num>
 </w:numbering>
 </file>
@@ -4052,18 +3994,45 @@
     <w:link w:val="Ttulo1Carter"/>
     <w:uiPriority w:val="9"/>
     <w:qFormat/>
-    <w:rsid w:val="00FC242A"/>
+    <w:rsid w:val="00F9434E"/>
     <w:pPr>
       <w:keepNext/>
       <w:keepLines/>
-      <w:spacing w:before="240" w:after="0"/>
+      <w:numPr>
+        <w:numId w:val="6"/>
+      </w:numPr>
+      <w:spacing w:before="240" w:after="0" w:line="360" w:lineRule="auto"/>
+      <w:ind w:left="357" w:hanging="357"/>
       <w:outlineLvl w:val="0"/>
     </w:pPr>
     <w:rPr>
       <w:rFonts w:asciiTheme="majorHAnsi" w:eastAsiaTheme="majorEastAsia" w:hAnsiTheme="majorHAnsi" w:cstheme="majorBidi"/>
+      <w:b/>
       <w:color w:val="2F5496" w:themeColor="accent1" w:themeShade="BF"/>
       <w:sz w:val="32"/>
       <w:szCs w:val="32"/>
+    </w:rPr>
+  </w:style>
+  <w:style w:type="paragraph" w:styleId="Ttulo2">
+    <w:name w:val="heading 2"/>
+    <w:basedOn w:val="Ttulo1"/>
+    <w:next w:val="Normal"/>
+    <w:link w:val="Ttulo2Carter"/>
+    <w:uiPriority w:val="9"/>
+    <w:unhideWhenUsed/>
+    <w:qFormat/>
+    <w:rsid w:val="00F55FC3"/>
+    <w:pPr>
+      <w:numPr>
+        <w:ilvl w:val="1"/>
+      </w:numPr>
+      <w:ind w:left="788" w:hanging="431"/>
+      <w:outlineLvl w:val="1"/>
+    </w:pPr>
+    <w:rPr>
+      <w:b w:val="0"/>
+      <w:sz w:val="28"/>
+      <w:szCs w:val="26"/>
     </w:rPr>
   </w:style>
   <w:style w:type="character" w:default="1" w:styleId="Tipodeletrapredefinidodopargrafo">
@@ -4137,9 +4106,10 @@
     <w:basedOn w:val="Tipodeletrapredefinidodopargrafo"/>
     <w:link w:val="Ttulo1"/>
     <w:uiPriority w:val="9"/>
-    <w:rsid w:val="00FC242A"/>
+    <w:rsid w:val="00F9434E"/>
     <w:rPr>
       <w:rFonts w:asciiTheme="majorHAnsi" w:eastAsiaTheme="majorEastAsia" w:hAnsiTheme="majorHAnsi" w:cstheme="majorBidi"/>
+      <w:b/>
       <w:color w:val="2F5496" w:themeColor="accent1" w:themeShade="BF"/>
       <w:sz w:val="32"/>
       <w:szCs w:val="32"/>
@@ -4207,6 +4177,101 @@
       <w:color w:val="605E5C"/>
       <w:shd w:val="clear" w:color="auto" w:fill="E1DFDD"/>
     </w:rPr>
+  </w:style>
+  <w:style w:type="paragraph" w:styleId="Cabealho">
+    <w:name w:val="header"/>
+    <w:basedOn w:val="Normal"/>
+    <w:link w:val="CabealhoCarter"/>
+    <w:uiPriority w:val="99"/>
+    <w:unhideWhenUsed/>
+    <w:rsid w:val="0096075E"/>
+    <w:pPr>
+      <w:tabs>
+        <w:tab w:val="center" w:pos="4252"/>
+        <w:tab w:val="right" w:pos="8504"/>
+      </w:tabs>
+      <w:spacing w:after="0" w:line="240" w:lineRule="auto"/>
+    </w:pPr>
+  </w:style>
+  <w:style w:type="character" w:customStyle="1" w:styleId="CabealhoCarter">
+    <w:name w:val="Cabeçalho Caráter"/>
+    <w:basedOn w:val="Tipodeletrapredefinidodopargrafo"/>
+    <w:link w:val="Cabealho"/>
+    <w:uiPriority w:val="99"/>
+    <w:rsid w:val="0096075E"/>
+  </w:style>
+  <w:style w:type="paragraph" w:styleId="Rodap">
+    <w:name w:val="footer"/>
+    <w:basedOn w:val="Normal"/>
+    <w:link w:val="RodapCarter"/>
+    <w:uiPriority w:val="99"/>
+    <w:unhideWhenUsed/>
+    <w:rsid w:val="0096075E"/>
+    <w:pPr>
+      <w:tabs>
+        <w:tab w:val="center" w:pos="4252"/>
+        <w:tab w:val="right" w:pos="8504"/>
+      </w:tabs>
+      <w:spacing w:after="0" w:line="240" w:lineRule="auto"/>
+    </w:pPr>
+  </w:style>
+  <w:style w:type="character" w:customStyle="1" w:styleId="RodapCarter">
+    <w:name w:val="Rodapé Caráter"/>
+    <w:basedOn w:val="Tipodeletrapredefinidodopargrafo"/>
+    <w:link w:val="Rodap"/>
+    <w:uiPriority w:val="99"/>
+    <w:rsid w:val="0096075E"/>
+  </w:style>
+  <w:style w:type="character" w:customStyle="1" w:styleId="Ttulo2Carter">
+    <w:name w:val="Título 2 Caráter"/>
+    <w:basedOn w:val="Tipodeletrapredefinidodopargrafo"/>
+    <w:link w:val="Ttulo2"/>
+    <w:uiPriority w:val="9"/>
+    <w:rsid w:val="00F55FC3"/>
+    <w:rPr>
+      <w:rFonts w:asciiTheme="majorHAnsi" w:eastAsiaTheme="majorEastAsia" w:hAnsiTheme="majorHAnsi" w:cstheme="majorBidi"/>
+      <w:color w:val="2F5496" w:themeColor="accent1" w:themeShade="BF"/>
+      <w:sz w:val="28"/>
+      <w:szCs w:val="26"/>
+    </w:rPr>
+  </w:style>
+  <w:style w:type="paragraph" w:customStyle="1" w:styleId="TextoGeral">
+    <w:name w:val="TextoGeral"/>
+    <w:basedOn w:val="Normal"/>
+    <w:link w:val="TextoGeralCarter"/>
+    <w:qFormat/>
+    <w:rsid w:val="00F55FC3"/>
+    <w:pPr>
+      <w:spacing w:after="0" w:line="360" w:lineRule="auto"/>
+      <w:ind w:left="425" w:firstLine="709"/>
+      <w:contextualSpacing/>
+      <w:jc w:val="both"/>
+    </w:pPr>
+  </w:style>
+  <w:style w:type="paragraph" w:customStyle="1" w:styleId="ListasGeral">
+    <w:name w:val="ListasGeral"/>
+    <w:basedOn w:val="TextoGeral"/>
+    <w:link w:val="ListasGeralCarter"/>
+    <w:qFormat/>
+    <w:rsid w:val="00F9434E"/>
+    <w:pPr>
+      <w:numPr>
+        <w:numId w:val="11"/>
+      </w:numPr>
+      <w:ind w:left="1066" w:hanging="357"/>
+    </w:pPr>
+  </w:style>
+  <w:style w:type="character" w:customStyle="1" w:styleId="TextoGeralCarter">
+    <w:name w:val="TextoGeral Caráter"/>
+    <w:basedOn w:val="Tipodeletrapredefinidodopargrafo"/>
+    <w:link w:val="TextoGeral"/>
+    <w:rsid w:val="00F55FC3"/>
+  </w:style>
+  <w:style w:type="character" w:customStyle="1" w:styleId="ListasGeralCarter">
+    <w:name w:val="ListasGeral Caráter"/>
+    <w:basedOn w:val="TextoGeralCarter"/>
+    <w:link w:val="ListasGeral"/>
+    <w:rsid w:val="00F9434E"/>
   </w:style>
 </w:styles>
 </file>
@@ -4511,7 +4576,7 @@
 </file>
 
 <file path=customXml/itemProps1.xml><?xml version="1.0" encoding="utf-8"?>
-<ds:datastoreItem xmlns:ds="http://schemas.openxmlformats.org/officeDocument/2006/customXml" ds:itemID="{D56E02A0-CACC-4690-A5E4-46F0911956E3}">
+<ds:datastoreItem xmlns:ds="http://schemas.openxmlformats.org/officeDocument/2006/customXml" ds:itemID="{33302375-AE7B-479D-AD58-50471E8812FD}">
   <ds:schemaRefs>
     <ds:schemaRef ds:uri="http://schemas.openxmlformats.org/officeDocument/2006/bibliography"/>
   </ds:schemaRefs>

</xml_diff>

<commit_message>
Alterei a ordem de 2 títulos e adicionei o que faltava.
</commit_message>
<xml_diff>
--- a/Relatório Grupo.docx
+++ b/Relatório Grupo.docx
@@ -4,6 +4,15 @@
   <w:body>
     <w:p>
       <w:pPr>
+        <w:pStyle w:val="Ttulo"/>
+        <w:jc w:val="center"/>
+      </w:pPr>
+      <w:r>
+        <w:t>Processamento Estruturado de Informação</w:t>
+      </w:r>
+    </w:p>
+    <w:p>
+      <w:pPr>
         <w:jc w:val="center"/>
         <w:rPr>
           <w:b/>
@@ -11,116 +20,79 @@
           <w:szCs w:val="52"/>
         </w:rPr>
       </w:pPr>
-      <w:r>
-        <w:rPr>
-          <w:b/>
-          <w:sz w:val="52"/>
-          <w:szCs w:val="52"/>
-        </w:rPr>
-        <w:t>Processamento Estruturado de Informação</w:t>
-      </w:r>
-    </w:p>
-    <w:p>
-      <w:pPr>
+    </w:p>
+    <w:p>
+      <w:pPr>
+        <w:pStyle w:val="Ttulo"/>
         <w:jc w:val="center"/>
-        <w:rPr>
-          <w:b/>
-          <w:sz w:val="52"/>
-          <w:szCs w:val="52"/>
-        </w:rPr>
-      </w:pPr>
-    </w:p>
-    <w:p>
-      <w:pPr>
+      </w:pPr>
+      <w:r>
+        <w:t>Trabalho</w:t>
+      </w:r>
+      <w:r>
+        <w:t xml:space="preserve"> Prático</w:t>
+      </w:r>
+    </w:p>
+    <w:p>
+      <w:pPr>
+        <w:pStyle w:val="Ttulo"/>
         <w:jc w:val="center"/>
-        <w:rPr>
-          <w:b/>
-          <w:sz w:val="44"/>
-          <w:szCs w:val="52"/>
-        </w:rPr>
-      </w:pPr>
-      <w:r>
-        <w:rPr>
-          <w:b/>
-          <w:sz w:val="44"/>
-          <w:szCs w:val="52"/>
-        </w:rPr>
-        <w:t>Trabalho</w:t>
-      </w:r>
-      <w:r>
-        <w:rPr>
-          <w:b/>
-          <w:sz w:val="44"/>
-          <w:szCs w:val="52"/>
-        </w:rPr>
-        <w:t xml:space="preserve"> Prático</w:t>
-      </w:r>
-    </w:p>
-    <w:p>
-      <w:pPr>
+      </w:pPr>
+      <w:r>
+        <w:t xml:space="preserve">Grupo </w:t>
+      </w:r>
+      <w:r>
+        <w:t>4</w:t>
+      </w:r>
+    </w:p>
+    <w:p/>
+    <w:p>
+      <w:pPr>
+        <w:pStyle w:val="Ttulo"/>
         <w:jc w:val="center"/>
         <w:rPr>
-          <w:b/>
-          <w:sz w:val="44"/>
-          <w:szCs w:val="52"/>
-        </w:rPr>
-      </w:pPr>
-      <w:r>
-        <w:rPr>
-          <w:b/>
-          <w:sz w:val="44"/>
-          <w:szCs w:val="52"/>
-        </w:rPr>
-        <w:t xml:space="preserve">Grupo </w:t>
-      </w:r>
-      <w:r>
-        <w:rPr>
-          <w:b/>
-          <w:sz w:val="44"/>
-          <w:szCs w:val="52"/>
-        </w:rPr>
-        <w:t>4</w:t>
-      </w:r>
-    </w:p>
-    <w:p/>
-    <w:p>
-      <w:pPr>
+          <w:sz w:val="22"/>
+          <w:szCs w:val="22"/>
+        </w:rPr>
+      </w:pPr>
+      <w:r>
+        <w:rPr>
+          <w:sz w:val="22"/>
+          <w:szCs w:val="22"/>
+        </w:rPr>
+        <w:t>José Baltar, 8170212</w:t>
+      </w:r>
+    </w:p>
+    <w:p>
+      <w:pPr>
+        <w:pStyle w:val="Ttulo"/>
         <w:jc w:val="center"/>
         <w:rPr>
-          <w:b/>
-        </w:rPr>
-      </w:pPr>
-      <w:r>
-        <w:rPr>
-          <w:b/>
-        </w:rPr>
-        <w:t>José Baltar, 8170212</w:t>
-      </w:r>
-    </w:p>
-    <w:p>
-      <w:pPr>
+          <w:sz w:val="22"/>
+          <w:szCs w:val="22"/>
+        </w:rPr>
+      </w:pPr>
+      <w:r>
+        <w:rPr>
+          <w:sz w:val="22"/>
+          <w:szCs w:val="22"/>
+        </w:rPr>
+        <w:t>Rodrigo Coelho, 8170282</w:t>
+      </w:r>
+    </w:p>
+    <w:p>
+      <w:pPr>
+        <w:pStyle w:val="Ttulo"/>
         <w:jc w:val="center"/>
         <w:rPr>
-          <w:b/>
-        </w:rPr>
-      </w:pPr>
-      <w:r>
-        <w:rPr>
-          <w:b/>
-        </w:rPr>
-        <w:t>Rodrigo Coelho, 8170282</w:t>
-      </w:r>
-    </w:p>
-    <w:p>
-      <w:pPr>
-        <w:jc w:val="center"/>
-        <w:rPr>
-          <w:b/>
-        </w:rPr>
-      </w:pPr>
-      <w:r>
-        <w:rPr>
-          <w:b/>
+          <w:sz w:val="22"/>
+          <w:szCs w:val="22"/>
+        </w:rPr>
+      </w:pPr>
+      <w:r>
+        <w:rPr>
+          <w:sz w:val="22"/>
+          <w:szCs w:val="22"/>
         </w:rPr>
         <w:t>Rui Silva, 8170283</w:t>
       </w:r>
@@ -206,14 +178,10 @@
         <w:br w:type="page"/>
       </w:r>
     </w:p>
-    <w:bookmarkStart w:id="0" w:name="_Toc530768056" w:displacedByCustomXml="next"/>
     <w:sdt>
       <w:sdtPr>
         <w:rPr>
-          <w:rFonts w:asciiTheme="minorHAnsi" w:eastAsiaTheme="minorHAnsi" w:hAnsiTheme="minorHAnsi" w:cstheme="minorBidi"/>
-          <w:color w:val="auto"/>
-          <w:sz w:val="22"/>
-          <w:szCs w:val="22"/>
+          <w:b/>
         </w:rPr>
         <w:id w:val="-63103998"/>
         <w:docPartObj>
@@ -223,23 +191,31 @@
       </w:sdtPr>
       <w:sdtEndPr>
         <w:rPr>
+          <w:b w:val="0"/>
           <w:bCs/>
         </w:rPr>
       </w:sdtEndPr>
       <w:sdtContent>
         <w:p>
           <w:pPr>
-            <w:pStyle w:val="Ttulo1"/>
-            <w:numPr>
-              <w:ilvl w:val="0"/>
-              <w:numId w:val="0"/>
-            </w:numPr>
-            <w:ind w:left="357"/>
+            <w:pStyle w:val="SemEspaamento"/>
+            <w:spacing w:line="360" w:lineRule="auto"/>
+            <w:rPr>
+              <w:rFonts w:asciiTheme="majorHAnsi" w:hAnsiTheme="majorHAnsi" w:cstheme="majorHAnsi"/>
+              <w:b/>
+              <w:color w:val="2F5496" w:themeColor="accent1" w:themeShade="BF"/>
+              <w:sz w:val="44"/>
+            </w:rPr>
           </w:pPr>
           <w:r>
+            <w:rPr>
+              <w:rFonts w:asciiTheme="majorHAnsi" w:hAnsiTheme="majorHAnsi" w:cstheme="majorHAnsi"/>
+              <w:b/>
+              <w:color w:val="2F5496" w:themeColor="accent1" w:themeShade="BF"/>
+              <w:sz w:val="44"/>
+            </w:rPr>
             <w:t>Índice</w:t>
           </w:r>
-          <w:bookmarkEnd w:id="0"/>
         </w:p>
         <w:p>
           <w:pPr>
@@ -275,7 +251,7 @@
             </w:rPr>
             <w:fldChar w:fldCharType="separate"/>
           </w:r>
-          <w:hyperlink w:anchor="_Toc530768056" w:history="1">
+          <w:hyperlink w:anchor="_Toc530768748" w:history="1">
             <w:r>
               <w:rPr>
                 <w:rStyle w:val="Hiperligao"/>
@@ -296,7 +272,7 @@
                 <w:rStyle w:val="Hiperligao"/>
                 <w:noProof/>
               </w:rPr>
-              <w:t>Índice</w:t>
+              <w:t>Introdução</w:t>
             </w:r>
             <w:r>
               <w:rPr>
@@ -317,7 +293,7 @@
                 <w:noProof/>
                 <w:webHidden/>
               </w:rPr>
-              <w:instrText xml:space="preserve"> PAGEREF _Toc530768056 \h </w:instrText>
+              <w:instrText xml:space="preserve"> PAGEREF _Toc530768748 \h </w:instrText>
             </w:r>
             <w:r>
               <w:rPr>
@@ -337,7 +313,179 @@
                 <w:noProof/>
                 <w:webHidden/>
               </w:rPr>
-              <w:t>2</w:t>
+              <w:t>3</w:t>
+            </w:r>
+            <w:r>
+              <w:rPr>
+                <w:noProof/>
+                <w:webHidden/>
+              </w:rPr>
+              <w:fldChar w:fldCharType="end"/>
+            </w:r>
+          </w:hyperlink>
+        </w:p>
+        <w:p>
+          <w:pPr>
+            <w:pStyle w:val="ndice2"/>
+            <w:tabs>
+              <w:tab w:val="left" w:pos="880"/>
+              <w:tab w:val="right" w:leader="dot" w:pos="8494"/>
+            </w:tabs>
+            <w:rPr>
+              <w:rFonts w:eastAsiaTheme="minorEastAsia"/>
+              <w:noProof/>
+              <w:lang w:eastAsia="pt-PT"/>
+            </w:rPr>
+          </w:pPr>
+          <w:hyperlink w:anchor="_Toc530768749" w:history="1">
+            <w:r>
+              <w:rPr>
+                <w:rStyle w:val="Hiperligao"/>
+                <w:noProof/>
+              </w:rPr>
+              <w:t>1.1.</w:t>
+            </w:r>
+            <w:r>
+              <w:rPr>
+                <w:rFonts w:eastAsiaTheme="minorEastAsia"/>
+                <w:noProof/>
+                <w:lang w:eastAsia="pt-PT"/>
+              </w:rPr>
+              <w:tab/>
+            </w:r>
+            <w:r>
+              <w:rPr>
+                <w:rStyle w:val="Hiperligao"/>
+                <w:noProof/>
+              </w:rPr>
+              <w:t>Apresentação do Problema</w:t>
+            </w:r>
+            <w:r>
+              <w:rPr>
+                <w:noProof/>
+                <w:webHidden/>
+              </w:rPr>
+              <w:tab/>
+            </w:r>
+            <w:r>
+              <w:rPr>
+                <w:noProof/>
+                <w:webHidden/>
+              </w:rPr>
+              <w:fldChar w:fldCharType="begin"/>
+            </w:r>
+            <w:r>
+              <w:rPr>
+                <w:noProof/>
+                <w:webHidden/>
+              </w:rPr>
+              <w:instrText xml:space="preserve"> PAGEREF _Toc530768749 \h </w:instrText>
+            </w:r>
+            <w:r>
+              <w:rPr>
+                <w:noProof/>
+                <w:webHidden/>
+              </w:rPr>
+            </w:r>
+            <w:r>
+              <w:rPr>
+                <w:noProof/>
+                <w:webHidden/>
+              </w:rPr>
+              <w:fldChar w:fldCharType="separate"/>
+            </w:r>
+            <w:r>
+              <w:rPr>
+                <w:noProof/>
+                <w:webHidden/>
+              </w:rPr>
+              <w:t>3</w:t>
+            </w:r>
+            <w:r>
+              <w:rPr>
+                <w:noProof/>
+                <w:webHidden/>
+              </w:rPr>
+              <w:fldChar w:fldCharType="end"/>
+            </w:r>
+          </w:hyperlink>
+        </w:p>
+        <w:p>
+          <w:pPr>
+            <w:pStyle w:val="ndice2"/>
+            <w:tabs>
+              <w:tab w:val="left" w:pos="880"/>
+              <w:tab w:val="right" w:leader="dot" w:pos="8494"/>
+            </w:tabs>
+            <w:rPr>
+              <w:rFonts w:eastAsiaTheme="minorEastAsia"/>
+              <w:noProof/>
+              <w:lang w:eastAsia="pt-PT"/>
+            </w:rPr>
+          </w:pPr>
+          <w:hyperlink w:anchor="_Toc530768750" w:history="1">
+            <w:r>
+              <w:rPr>
+                <w:rStyle w:val="Hiperligao"/>
+                <w:noProof/>
+              </w:rPr>
+              <w:t>1.2.</w:t>
+            </w:r>
+            <w:r>
+              <w:rPr>
+                <w:rFonts w:eastAsiaTheme="minorEastAsia"/>
+                <w:noProof/>
+                <w:lang w:eastAsia="pt-PT"/>
+              </w:rPr>
+              <w:tab/>
+            </w:r>
+            <w:r>
+              <w:rPr>
+                <w:rStyle w:val="Hiperligao"/>
+                <w:noProof/>
+              </w:rPr>
+              <w:t>Contextualização</w:t>
+            </w:r>
+            <w:r>
+              <w:rPr>
+                <w:noProof/>
+                <w:webHidden/>
+              </w:rPr>
+              <w:tab/>
+            </w:r>
+            <w:r>
+              <w:rPr>
+                <w:noProof/>
+                <w:webHidden/>
+              </w:rPr>
+              <w:fldChar w:fldCharType="begin"/>
+            </w:r>
+            <w:r>
+              <w:rPr>
+                <w:noProof/>
+                <w:webHidden/>
+              </w:rPr>
+              <w:instrText xml:space="preserve"> PAGEREF _Toc530768750 \h </w:instrText>
+            </w:r>
+            <w:r>
+              <w:rPr>
+                <w:noProof/>
+                <w:webHidden/>
+              </w:rPr>
+            </w:r>
+            <w:r>
+              <w:rPr>
+                <w:noProof/>
+                <w:webHidden/>
+              </w:rPr>
+              <w:fldChar w:fldCharType="separate"/>
+            </w:r>
+            <w:r>
+              <w:rPr>
+                <w:noProof/>
+                <w:webHidden/>
+              </w:rPr>
+              <w:t>3</w:t>
             </w:r>
             <w:r>
               <w:rPr>
@@ -361,7 +509,7 @@
               <w:lang w:eastAsia="pt-PT"/>
             </w:rPr>
           </w:pPr>
-          <w:hyperlink w:anchor="_Toc530768057" w:history="1">
+          <w:hyperlink w:anchor="_Toc530768751" w:history="1">
             <w:r>
               <w:rPr>
                 <w:rStyle w:val="Hiperligao"/>
@@ -382,7 +530,7 @@
                 <w:rStyle w:val="Hiperligao"/>
                 <w:noProof/>
               </w:rPr>
-              <w:t>Introdução</w:t>
+              <w:t>Desenvolvimento do Projeto</w:t>
             </w:r>
             <w:r>
               <w:rPr>
@@ -403,7 +551,7 @@
                 <w:noProof/>
                 <w:webHidden/>
               </w:rPr>
-              <w:instrText xml:space="preserve"> PAGEREF _Toc530768057 \h </w:instrText>
+              <w:instrText xml:space="preserve"> PAGEREF _Toc530768751 \h </w:instrText>
             </w:r>
             <w:r>
               <w:rPr>
@@ -423,7 +571,7 @@
                 <w:noProof/>
                 <w:webHidden/>
               </w:rPr>
-              <w:t>3</w:t>
+              <w:t>4</w:t>
             </w:r>
             <w:r>
               <w:rPr>
@@ -447,7 +595,7 @@
               <w:lang w:eastAsia="pt-PT"/>
             </w:rPr>
           </w:pPr>
-          <w:hyperlink w:anchor="_Toc530768058" w:history="1">
+          <w:hyperlink w:anchor="_Toc530768752" w:history="1">
             <w:r>
               <w:rPr>
                 <w:rStyle w:val="Hiperligao"/>
@@ -468,7 +616,7 @@
                 <w:rStyle w:val="Hiperligao"/>
                 <w:noProof/>
               </w:rPr>
-              <w:t>Apresentação do Problema</w:t>
+              <w:t>Estruturação e debate</w:t>
             </w:r>
             <w:r>
               <w:rPr>
@@ -489,7 +637,7 @@
                 <w:noProof/>
                 <w:webHidden/>
               </w:rPr>
-              <w:instrText xml:space="preserve"> PAGEREF _Toc530768058 \h </w:instrText>
+              <w:instrText xml:space="preserve"> PAGEREF _Toc530768752 \h </w:instrText>
             </w:r>
             <w:r>
               <w:rPr>
@@ -509,7 +657,7 @@
                 <w:noProof/>
                 <w:webHidden/>
               </w:rPr>
-              <w:t>3</w:t>
+              <w:t>4</w:t>
             </w:r>
             <w:r>
               <w:rPr>
@@ -533,7 +681,7 @@
               <w:lang w:eastAsia="pt-PT"/>
             </w:rPr>
           </w:pPr>
-          <w:hyperlink w:anchor="_Toc530768059" w:history="1">
+          <w:hyperlink w:anchor="_Toc530768753" w:history="1">
             <w:r>
               <w:rPr>
                 <w:rStyle w:val="Hiperligao"/>
@@ -554,7 +702,7 @@
                 <w:rStyle w:val="Hiperligao"/>
                 <w:noProof/>
               </w:rPr>
-              <w:t>Contextualização</w:t>
+              <w:t>Execução e explicação</w:t>
             </w:r>
             <w:r>
               <w:rPr>
@@ -575,7 +723,7 @@
                 <w:noProof/>
                 <w:webHidden/>
               </w:rPr>
-              <w:instrText xml:space="preserve"> PAGEREF _Toc530768059 \h </w:instrText>
+              <w:instrText xml:space="preserve"> PAGEREF _Toc530768753 \h </w:instrText>
             </w:r>
             <w:r>
               <w:rPr>
@@ -595,7 +743,281 @@
                 <w:noProof/>
                 <w:webHidden/>
               </w:rPr>
-              <w:t>3</w:t>
+              <w:t>4</w:t>
+            </w:r>
+            <w:r>
+              <w:rPr>
+                <w:noProof/>
+                <w:webHidden/>
+              </w:rPr>
+              <w:fldChar w:fldCharType="end"/>
+            </w:r>
+          </w:hyperlink>
+        </w:p>
+        <w:p>
+          <w:pPr>
+            <w:pStyle w:val="ndice2"/>
+            <w:tabs>
+              <w:tab w:val="left" w:pos="880"/>
+              <w:tab w:val="right" w:leader="dot" w:pos="8494"/>
+            </w:tabs>
+            <w:rPr>
+              <w:rFonts w:eastAsiaTheme="minorEastAsia"/>
+              <w:noProof/>
+              <w:lang w:eastAsia="pt-PT"/>
+            </w:rPr>
+          </w:pPr>
+          <w:hyperlink w:anchor="_Toc530768754" w:history="1">
+            <w:r>
+              <w:rPr>
+                <w:rStyle w:val="Hiperligao"/>
+                <w:noProof/>
+              </w:rPr>
+              <w:t>2.3.</w:t>
+            </w:r>
+            <w:r>
+              <w:rPr>
+                <w:rFonts w:eastAsiaTheme="minorEastAsia"/>
+                <w:noProof/>
+                <w:lang w:eastAsia="pt-PT"/>
+              </w:rPr>
+              <w:tab/>
+            </w:r>
+            <w:r>
+              <w:rPr>
+                <w:rStyle w:val="Hiperligao"/>
+                <w:noProof/>
+              </w:rPr>
+              <w:t xml:space="preserve">Requisitos dos </w:t>
+            </w:r>
+            <w:r>
+              <w:rPr>
+                <w:rStyle w:val="Hiperligao"/>
+                <w:i/>
+                <w:noProof/>
+              </w:rPr>
+              <w:t>Schemas</w:t>
+            </w:r>
+            <w:r>
+              <w:rPr>
+                <w:noProof/>
+                <w:webHidden/>
+              </w:rPr>
+              <w:tab/>
+            </w:r>
+            <w:r>
+              <w:rPr>
+                <w:noProof/>
+                <w:webHidden/>
+              </w:rPr>
+              <w:fldChar w:fldCharType="begin"/>
+            </w:r>
+            <w:r>
+              <w:rPr>
+                <w:noProof/>
+                <w:webHidden/>
+              </w:rPr>
+              <w:instrText xml:space="preserve"> PAGEREF _Toc530768754 \h </w:instrText>
+            </w:r>
+            <w:r>
+              <w:rPr>
+                <w:noProof/>
+                <w:webHidden/>
+              </w:rPr>
+            </w:r>
+            <w:r>
+              <w:rPr>
+                <w:noProof/>
+                <w:webHidden/>
+              </w:rPr>
+              <w:fldChar w:fldCharType="separate"/>
+            </w:r>
+            <w:r>
+              <w:rPr>
+                <w:noProof/>
+                <w:webHidden/>
+              </w:rPr>
+              <w:t>5</w:t>
+            </w:r>
+            <w:r>
+              <w:rPr>
+                <w:noProof/>
+                <w:webHidden/>
+              </w:rPr>
+              <w:fldChar w:fldCharType="end"/>
+            </w:r>
+          </w:hyperlink>
+        </w:p>
+        <w:p>
+          <w:pPr>
+            <w:pStyle w:val="ndice2"/>
+            <w:tabs>
+              <w:tab w:val="left" w:pos="880"/>
+              <w:tab w:val="right" w:leader="dot" w:pos="8494"/>
+            </w:tabs>
+            <w:rPr>
+              <w:rFonts w:eastAsiaTheme="minorEastAsia"/>
+              <w:noProof/>
+              <w:lang w:eastAsia="pt-PT"/>
+            </w:rPr>
+          </w:pPr>
+          <w:hyperlink w:anchor="_Toc530768755" w:history="1">
+            <w:r>
+              <w:rPr>
+                <w:rStyle w:val="Hiperligao"/>
+                <w:noProof/>
+              </w:rPr>
+              <w:t>2.4.</w:t>
+            </w:r>
+            <w:r>
+              <w:rPr>
+                <w:rFonts w:eastAsiaTheme="minorEastAsia"/>
+                <w:noProof/>
+                <w:lang w:eastAsia="pt-PT"/>
+              </w:rPr>
+              <w:tab/>
+            </w:r>
+            <w:r>
+              <w:rPr>
+                <w:rStyle w:val="Hiperligao"/>
+                <w:noProof/>
+              </w:rPr>
+              <w:t xml:space="preserve">Propriedades dos </w:t>
+            </w:r>
+            <w:r>
+              <w:rPr>
+                <w:rStyle w:val="Hiperligao"/>
+                <w:i/>
+                <w:noProof/>
+              </w:rPr>
+              <w:t>Schemas</w:t>
+            </w:r>
+            <w:r>
+              <w:rPr>
+                <w:noProof/>
+                <w:webHidden/>
+              </w:rPr>
+              <w:tab/>
+            </w:r>
+            <w:r>
+              <w:rPr>
+                <w:noProof/>
+                <w:webHidden/>
+              </w:rPr>
+              <w:fldChar w:fldCharType="begin"/>
+            </w:r>
+            <w:r>
+              <w:rPr>
+                <w:noProof/>
+                <w:webHidden/>
+              </w:rPr>
+              <w:instrText xml:space="preserve"> PAGEREF _Toc530768755 \h </w:instrText>
+            </w:r>
+            <w:r>
+              <w:rPr>
+                <w:noProof/>
+                <w:webHidden/>
+              </w:rPr>
+            </w:r>
+            <w:r>
+              <w:rPr>
+                <w:noProof/>
+                <w:webHidden/>
+              </w:rPr>
+              <w:fldChar w:fldCharType="separate"/>
+            </w:r>
+            <w:r>
+              <w:rPr>
+                <w:noProof/>
+                <w:webHidden/>
+              </w:rPr>
+              <w:t>6</w:t>
+            </w:r>
+            <w:r>
+              <w:rPr>
+                <w:noProof/>
+                <w:webHidden/>
+              </w:rPr>
+              <w:fldChar w:fldCharType="end"/>
+            </w:r>
+          </w:hyperlink>
+        </w:p>
+        <w:p>
+          <w:pPr>
+            <w:pStyle w:val="ndice2"/>
+            <w:tabs>
+              <w:tab w:val="left" w:pos="880"/>
+              <w:tab w:val="right" w:leader="dot" w:pos="8494"/>
+            </w:tabs>
+            <w:rPr>
+              <w:rFonts w:eastAsiaTheme="minorEastAsia"/>
+              <w:noProof/>
+              <w:lang w:eastAsia="pt-PT"/>
+            </w:rPr>
+          </w:pPr>
+          <w:hyperlink w:anchor="_Toc530768756" w:history="1">
+            <w:r>
+              <w:rPr>
+                <w:rStyle w:val="Hiperligao"/>
+                <w:noProof/>
+              </w:rPr>
+              <w:t>2.5.</w:t>
+            </w:r>
+            <w:r>
+              <w:rPr>
+                <w:rFonts w:eastAsiaTheme="minorEastAsia"/>
+                <w:noProof/>
+                <w:lang w:eastAsia="pt-PT"/>
+              </w:rPr>
+              <w:tab/>
+            </w:r>
+            <w:r>
+              <w:rPr>
+                <w:rStyle w:val="Hiperligao"/>
+                <w:noProof/>
+              </w:rPr>
+              <w:t>Detalhes Finais</w:t>
+            </w:r>
+            <w:r>
+              <w:rPr>
+                <w:noProof/>
+                <w:webHidden/>
+              </w:rPr>
+              <w:tab/>
+            </w:r>
+            <w:r>
+              <w:rPr>
+                <w:noProof/>
+                <w:webHidden/>
+              </w:rPr>
+              <w:fldChar w:fldCharType="begin"/>
+            </w:r>
+            <w:r>
+              <w:rPr>
+                <w:noProof/>
+                <w:webHidden/>
+              </w:rPr>
+              <w:instrText xml:space="preserve"> PAGEREF _Toc530768756 \h </w:instrText>
+            </w:r>
+            <w:r>
+              <w:rPr>
+                <w:noProof/>
+                <w:webHidden/>
+              </w:rPr>
+            </w:r>
+            <w:r>
+              <w:rPr>
+                <w:noProof/>
+                <w:webHidden/>
+              </w:rPr>
+              <w:fldChar w:fldCharType="separate"/>
+            </w:r>
+            <w:r>
+              <w:rPr>
+                <w:noProof/>
+                <w:webHidden/>
+              </w:rPr>
+              <w:t>7</w:t>
             </w:r>
             <w:r>
               <w:rPr>
@@ -619,7 +1041,7 @@
               <w:lang w:eastAsia="pt-PT"/>
             </w:rPr>
           </w:pPr>
-          <w:hyperlink w:anchor="_Toc530768060" w:history="1">
+          <w:hyperlink w:anchor="_Toc530768757" w:history="1">
             <w:r>
               <w:rPr>
                 <w:rStyle w:val="Hiperligao"/>
@@ -640,7 +1062,7 @@
                 <w:rStyle w:val="Hiperligao"/>
                 <w:noProof/>
               </w:rPr>
-              <w:t>Desenvolvimento do Projeto</w:t>
+              <w:t>Conclusão</w:t>
             </w:r>
             <w:r>
               <w:rPr>
@@ -661,437 +1083,7 @@
                 <w:noProof/>
                 <w:webHidden/>
               </w:rPr>
-              <w:instrText xml:space="preserve"> PAGEREF _Toc530768060 \h </w:instrText>
-            </w:r>
-            <w:r>
-              <w:rPr>
-                <w:noProof/>
-                <w:webHidden/>
-              </w:rPr>
-            </w:r>
-            <w:r>
-              <w:rPr>
-                <w:noProof/>
-                <w:webHidden/>
-              </w:rPr>
-              <w:fldChar w:fldCharType="separate"/>
-            </w:r>
-            <w:r>
-              <w:rPr>
-                <w:noProof/>
-                <w:webHidden/>
-              </w:rPr>
-              <w:t>4</w:t>
-            </w:r>
-            <w:r>
-              <w:rPr>
-                <w:noProof/>
-                <w:webHidden/>
-              </w:rPr>
-              <w:fldChar w:fldCharType="end"/>
-            </w:r>
-          </w:hyperlink>
-        </w:p>
-        <w:p>
-          <w:pPr>
-            <w:pStyle w:val="ndice2"/>
-            <w:tabs>
-              <w:tab w:val="left" w:pos="880"/>
-              <w:tab w:val="right" w:leader="dot" w:pos="8494"/>
-            </w:tabs>
-            <w:rPr>
-              <w:rFonts w:eastAsiaTheme="minorEastAsia"/>
-              <w:noProof/>
-              <w:lang w:eastAsia="pt-PT"/>
-            </w:rPr>
-          </w:pPr>
-          <w:hyperlink w:anchor="_Toc530768061" w:history="1">
-            <w:r>
-              <w:rPr>
-                <w:rStyle w:val="Hiperligao"/>
-                <w:noProof/>
-              </w:rPr>
-              <w:t>3.1.</w:t>
-            </w:r>
-            <w:r>
-              <w:rPr>
-                <w:rFonts w:eastAsiaTheme="minorEastAsia"/>
-                <w:noProof/>
-                <w:lang w:eastAsia="pt-PT"/>
-              </w:rPr>
-              <w:tab/>
-            </w:r>
-            <w:r>
-              <w:rPr>
-                <w:rStyle w:val="Hiperligao"/>
-                <w:noProof/>
-              </w:rPr>
-              <w:t>Estruturação e debate</w:t>
-            </w:r>
-            <w:r>
-              <w:rPr>
-                <w:noProof/>
-                <w:webHidden/>
-              </w:rPr>
-              <w:tab/>
-            </w:r>
-            <w:r>
-              <w:rPr>
-                <w:noProof/>
-                <w:webHidden/>
-              </w:rPr>
-              <w:fldChar w:fldCharType="begin"/>
-            </w:r>
-            <w:r>
-              <w:rPr>
-                <w:noProof/>
-                <w:webHidden/>
-              </w:rPr>
-              <w:instrText xml:space="preserve"> PAGEREF _Toc530768061 \h </w:instrText>
-            </w:r>
-            <w:r>
-              <w:rPr>
-                <w:noProof/>
-                <w:webHidden/>
-              </w:rPr>
-            </w:r>
-            <w:r>
-              <w:rPr>
-                <w:noProof/>
-                <w:webHidden/>
-              </w:rPr>
-              <w:fldChar w:fldCharType="separate"/>
-            </w:r>
-            <w:r>
-              <w:rPr>
-                <w:noProof/>
-                <w:webHidden/>
-              </w:rPr>
-              <w:t>4</w:t>
-            </w:r>
-            <w:r>
-              <w:rPr>
-                <w:noProof/>
-                <w:webHidden/>
-              </w:rPr>
-              <w:fldChar w:fldCharType="end"/>
-            </w:r>
-          </w:hyperlink>
-        </w:p>
-        <w:p>
-          <w:pPr>
-            <w:pStyle w:val="ndice2"/>
-            <w:tabs>
-              <w:tab w:val="left" w:pos="880"/>
-              <w:tab w:val="right" w:leader="dot" w:pos="8494"/>
-            </w:tabs>
-            <w:rPr>
-              <w:rFonts w:eastAsiaTheme="minorEastAsia"/>
-              <w:noProof/>
-              <w:lang w:eastAsia="pt-PT"/>
-            </w:rPr>
-          </w:pPr>
-          <w:hyperlink w:anchor="_Toc530768062" w:history="1">
-            <w:r>
-              <w:rPr>
-                <w:rStyle w:val="Hiperligao"/>
-                <w:noProof/>
-              </w:rPr>
-              <w:t>3.2.</w:t>
-            </w:r>
-            <w:r>
-              <w:rPr>
-                <w:rFonts w:eastAsiaTheme="minorEastAsia"/>
-                <w:noProof/>
-                <w:lang w:eastAsia="pt-PT"/>
-              </w:rPr>
-              <w:tab/>
-            </w:r>
-            <w:r>
-              <w:rPr>
-                <w:rStyle w:val="Hiperligao"/>
-                <w:noProof/>
-              </w:rPr>
-              <w:t>Requisitos</w:t>
-            </w:r>
-            <w:r>
-              <w:rPr>
-                <w:noProof/>
-                <w:webHidden/>
-              </w:rPr>
-              <w:tab/>
-            </w:r>
-            <w:r>
-              <w:rPr>
-                <w:noProof/>
-                <w:webHidden/>
-              </w:rPr>
-              <w:fldChar w:fldCharType="begin"/>
-            </w:r>
-            <w:r>
-              <w:rPr>
-                <w:noProof/>
-                <w:webHidden/>
-              </w:rPr>
-              <w:instrText xml:space="preserve"> PAGEREF _Toc530768062 \h </w:instrText>
-            </w:r>
-            <w:r>
-              <w:rPr>
-                <w:noProof/>
-                <w:webHidden/>
-              </w:rPr>
-            </w:r>
-            <w:r>
-              <w:rPr>
-                <w:noProof/>
-                <w:webHidden/>
-              </w:rPr>
-              <w:fldChar w:fldCharType="separate"/>
-            </w:r>
-            <w:r>
-              <w:rPr>
-                <w:noProof/>
-                <w:webHidden/>
-              </w:rPr>
-              <w:t>4</w:t>
-            </w:r>
-            <w:r>
-              <w:rPr>
-                <w:noProof/>
-                <w:webHidden/>
-              </w:rPr>
-              <w:fldChar w:fldCharType="end"/>
-            </w:r>
-          </w:hyperlink>
-        </w:p>
-        <w:p>
-          <w:pPr>
-            <w:pStyle w:val="ndice2"/>
-            <w:tabs>
-              <w:tab w:val="left" w:pos="880"/>
-              <w:tab w:val="right" w:leader="dot" w:pos="8494"/>
-            </w:tabs>
-            <w:rPr>
-              <w:rFonts w:eastAsiaTheme="minorEastAsia"/>
-              <w:noProof/>
-              <w:lang w:eastAsia="pt-PT"/>
-            </w:rPr>
-          </w:pPr>
-          <w:hyperlink w:anchor="_Toc530768063" w:history="1">
-            <w:r>
-              <w:rPr>
-                <w:rStyle w:val="Hiperligao"/>
-                <w:noProof/>
-              </w:rPr>
-              <w:t>3.3.</w:t>
-            </w:r>
-            <w:r>
-              <w:rPr>
-                <w:rFonts w:eastAsiaTheme="minorEastAsia"/>
-                <w:noProof/>
-                <w:lang w:eastAsia="pt-PT"/>
-              </w:rPr>
-              <w:tab/>
-            </w:r>
-            <w:r>
-              <w:rPr>
-                <w:rStyle w:val="Hiperligao"/>
-                <w:noProof/>
-              </w:rPr>
-              <w:t>Execução e explicação</w:t>
-            </w:r>
-            <w:r>
-              <w:rPr>
-                <w:noProof/>
-                <w:webHidden/>
-              </w:rPr>
-              <w:tab/>
-            </w:r>
-            <w:r>
-              <w:rPr>
-                <w:noProof/>
-                <w:webHidden/>
-              </w:rPr>
-              <w:fldChar w:fldCharType="begin"/>
-            </w:r>
-            <w:r>
-              <w:rPr>
-                <w:noProof/>
-                <w:webHidden/>
-              </w:rPr>
-              <w:instrText xml:space="preserve"> PAGEREF _Toc530768063 \h </w:instrText>
-            </w:r>
-            <w:r>
-              <w:rPr>
-                <w:noProof/>
-                <w:webHidden/>
-              </w:rPr>
-            </w:r>
-            <w:r>
-              <w:rPr>
-                <w:noProof/>
-                <w:webHidden/>
-              </w:rPr>
-              <w:fldChar w:fldCharType="separate"/>
-            </w:r>
-            <w:r>
-              <w:rPr>
-                <w:noProof/>
-                <w:webHidden/>
-              </w:rPr>
-              <w:t>6</w:t>
-            </w:r>
-            <w:r>
-              <w:rPr>
-                <w:noProof/>
-                <w:webHidden/>
-              </w:rPr>
-              <w:fldChar w:fldCharType="end"/>
-            </w:r>
-          </w:hyperlink>
-        </w:p>
-        <w:p>
-          <w:pPr>
-            <w:pStyle w:val="ndice2"/>
-            <w:tabs>
-              <w:tab w:val="left" w:pos="880"/>
-              <w:tab w:val="right" w:leader="dot" w:pos="8494"/>
-            </w:tabs>
-            <w:rPr>
-              <w:rFonts w:eastAsiaTheme="minorEastAsia"/>
-              <w:noProof/>
-              <w:lang w:eastAsia="pt-PT"/>
-            </w:rPr>
-          </w:pPr>
-          <w:hyperlink w:anchor="_Toc530768064" w:history="1">
-            <w:r>
-              <w:rPr>
-                <w:rStyle w:val="Hiperligao"/>
-                <w:noProof/>
-              </w:rPr>
-              <w:t>3.4.</w:t>
-            </w:r>
-            <w:r>
-              <w:rPr>
-                <w:rFonts w:eastAsiaTheme="minorEastAsia"/>
-                <w:noProof/>
-                <w:lang w:eastAsia="pt-PT"/>
-              </w:rPr>
-              <w:tab/>
-            </w:r>
-            <w:r>
-              <w:rPr>
-                <w:rStyle w:val="Hiperligao"/>
-                <w:noProof/>
-              </w:rPr>
-              <w:t>Detalhes Finais</w:t>
-            </w:r>
-            <w:r>
-              <w:rPr>
-                <w:noProof/>
-                <w:webHidden/>
-              </w:rPr>
-              <w:tab/>
-            </w:r>
-            <w:r>
-              <w:rPr>
-                <w:noProof/>
-                <w:webHidden/>
-              </w:rPr>
-              <w:fldChar w:fldCharType="begin"/>
-            </w:r>
-            <w:r>
-              <w:rPr>
-                <w:noProof/>
-                <w:webHidden/>
-              </w:rPr>
-              <w:instrText xml:space="preserve"> PAGEREF _Toc530768064 \h </w:instrText>
-            </w:r>
-            <w:r>
-              <w:rPr>
-                <w:noProof/>
-                <w:webHidden/>
-              </w:rPr>
-            </w:r>
-            <w:r>
-              <w:rPr>
-                <w:noProof/>
-                <w:webHidden/>
-              </w:rPr>
-              <w:fldChar w:fldCharType="separate"/>
-            </w:r>
-            <w:r>
-              <w:rPr>
-                <w:noProof/>
-                <w:webHidden/>
-              </w:rPr>
-              <w:t>6</w:t>
-            </w:r>
-            <w:r>
-              <w:rPr>
-                <w:noProof/>
-                <w:webHidden/>
-              </w:rPr>
-              <w:fldChar w:fldCharType="end"/>
-            </w:r>
-          </w:hyperlink>
-        </w:p>
-        <w:p>
-          <w:pPr>
-            <w:pStyle w:val="ndice1"/>
-            <w:tabs>
-              <w:tab w:val="left" w:pos="440"/>
-              <w:tab w:val="right" w:leader="dot" w:pos="8494"/>
-            </w:tabs>
-            <w:rPr>
-              <w:rFonts w:eastAsiaTheme="minorEastAsia"/>
-              <w:noProof/>
-              <w:lang w:eastAsia="pt-PT"/>
-            </w:rPr>
-          </w:pPr>
-          <w:hyperlink w:anchor="_Toc530768065" w:history="1">
-            <w:r>
-              <w:rPr>
-                <w:rStyle w:val="Hiperligao"/>
-                <w:noProof/>
-              </w:rPr>
-              <w:t>4.</w:t>
-            </w:r>
-            <w:r>
-              <w:rPr>
-                <w:rFonts w:eastAsiaTheme="minorEastAsia"/>
-                <w:noProof/>
-                <w:lang w:eastAsia="pt-PT"/>
-              </w:rPr>
-              <w:tab/>
-            </w:r>
-            <w:r>
-              <w:rPr>
-                <w:rStyle w:val="Hiperligao"/>
-                <w:noProof/>
-              </w:rPr>
-              <w:t>Conclusão</w:t>
-            </w:r>
-            <w:r>
-              <w:rPr>
-                <w:noProof/>
-                <w:webHidden/>
-              </w:rPr>
-              <w:tab/>
-            </w:r>
-            <w:r>
-              <w:rPr>
-                <w:noProof/>
-                <w:webHidden/>
-              </w:rPr>
-              <w:fldChar w:fldCharType="begin"/>
-            </w:r>
-            <w:r>
-              <w:rPr>
-                <w:noProof/>
-                <w:webHidden/>
-              </w:rPr>
-              <w:instrText xml:space="preserve"> PAGEREF _Toc530768065 \h </w:instrText>
+              <w:instrText xml:space="preserve"> PAGEREF _Toc530768757 \h </w:instrText>
             </w:r>
             <w:r>
               <w:rPr>
@@ -1145,29 +1137,29 @@
         </w:rPr>
         <w:br w:type="page"/>
       </w:r>
-      <w:bookmarkStart w:id="1" w:name="_GoBack"/>
-      <w:bookmarkEnd w:id="1"/>
+      <w:bookmarkStart w:id="0" w:name="_GoBack"/>
+      <w:bookmarkEnd w:id="0"/>
     </w:p>
     <w:p>
       <w:pPr>
         <w:pStyle w:val="Ttulo1"/>
       </w:pPr>
-      <w:bookmarkStart w:id="2" w:name="_Toc530768057"/>
+      <w:bookmarkStart w:id="1" w:name="_Toc530768748"/>
       <w:r>
         <w:lastRenderedPageBreak/>
         <w:t>Introdução</w:t>
       </w:r>
+      <w:bookmarkEnd w:id="1"/>
+    </w:p>
+    <w:p>
+      <w:pPr>
+        <w:pStyle w:val="Ttulo2"/>
+      </w:pPr>
+      <w:bookmarkStart w:id="2" w:name="_Toc530768749"/>
+      <w:r>
+        <w:t>Apresentação do Problema</w:t>
+      </w:r>
       <w:bookmarkEnd w:id="2"/>
-    </w:p>
-    <w:p>
-      <w:pPr>
-        <w:pStyle w:val="Ttulo2"/>
-      </w:pPr>
-      <w:bookmarkStart w:id="3" w:name="_Toc530768058"/>
-      <w:r>
-        <w:t>Apresentação do Problema</w:t>
-      </w:r>
-      <w:bookmarkEnd w:id="3"/>
     </w:p>
     <w:p>
       <w:pPr>
@@ -1288,11 +1280,11 @@
       <w:pPr>
         <w:pStyle w:val="Ttulo2"/>
       </w:pPr>
-      <w:bookmarkStart w:id="4" w:name="_Toc530768059"/>
+      <w:bookmarkStart w:id="3" w:name="_Toc530768750"/>
       <w:r>
         <w:t>Contextualização</w:t>
       </w:r>
-      <w:bookmarkEnd w:id="4"/>
+      <w:bookmarkEnd w:id="3"/>
     </w:p>
     <w:p>
       <w:pPr>
@@ -1339,25 +1331,25 @@
       <w:pPr>
         <w:pStyle w:val="Ttulo1"/>
       </w:pPr>
-      <w:bookmarkStart w:id="5" w:name="_Toc530768060"/>
+      <w:bookmarkStart w:id="4" w:name="_Toc530768751"/>
       <w:r>
         <w:lastRenderedPageBreak/>
         <w:t>Desenvolvimento do Projeto</w:t>
       </w:r>
+      <w:bookmarkEnd w:id="4"/>
+    </w:p>
+    <w:p>
+      <w:pPr>
+        <w:pStyle w:val="Ttulo2"/>
+      </w:pPr>
+      <w:bookmarkStart w:id="5" w:name="_Toc530768752"/>
+      <w:r>
+        <w:t>Estruturação</w:t>
+      </w:r>
+      <w:r>
+        <w:t xml:space="preserve"> e debate</w:t>
+      </w:r>
       <w:bookmarkEnd w:id="5"/>
-    </w:p>
-    <w:p>
-      <w:pPr>
-        <w:pStyle w:val="Ttulo2"/>
-      </w:pPr>
-      <w:bookmarkStart w:id="6" w:name="_Toc530768061"/>
-      <w:r>
-        <w:t>Estruturação</w:t>
-      </w:r>
-      <w:r>
-        <w:t xml:space="preserve"> e debate</w:t>
-      </w:r>
-      <w:bookmarkEnd w:id="6"/>
     </w:p>
     <w:p>
       <w:pPr>
@@ -1447,39 +1439,265 @@
     </w:p>
     <w:p>
       <w:pPr>
-        <w:spacing w:after="0"/>
-        <w:ind w:left="426"/>
-        <w:jc w:val="both"/>
-        <w:rPr>
-          <w:szCs w:val="26"/>
-        </w:rPr>
-      </w:pPr>
-    </w:p>
-    <w:p>
-      <w:pPr>
         <w:pStyle w:val="Ttulo2"/>
       </w:pPr>
-      <w:bookmarkStart w:id="7" w:name="_Toc530768062"/>
+      <w:bookmarkStart w:id="6" w:name="_Toc530768753"/>
+      <w:r>
+        <w:t xml:space="preserve">Execução </w:t>
+      </w:r>
+      <w:r>
+        <w:t>e explicação</w:t>
+      </w:r>
+      <w:bookmarkEnd w:id="6"/>
+    </w:p>
+    <w:p>
+      <w:pPr>
+        <w:pStyle w:val="TextoGeral"/>
+      </w:pPr>
+      <w:r>
+        <w:t>Durante</w:t>
+      </w:r>
+      <w:r>
+        <w:t xml:space="preserve"> a execução do </w:t>
+      </w:r>
+      <w:r>
+        <w:t>projeto</w:t>
+      </w:r>
+      <w:r>
+        <w:t>,</w:t>
+      </w:r>
+      <w:r>
+        <w:t xml:space="preserve"> ou seja, durante a construção dos diversos </w:t>
+      </w:r>
+      <w:proofErr w:type="spellStart"/>
+      <w:r>
+        <w:rPr>
+          <w:i/>
+        </w:rPr>
+        <w:t>Schemas</w:t>
+      </w:r>
+      <w:proofErr w:type="spellEnd"/>
+      <w:r>
+        <w:t xml:space="preserve"> que o compõem,</w:t>
+      </w:r>
+      <w:r>
+        <w:t xml:space="preserve"> tivemos uma abordagem que consistiu</w:t>
+      </w:r>
+      <w:r>
+        <w:t xml:space="preserve"> na criação dos tipos “essenciais” primeiro a</w:t>
+      </w:r>
+      <w:r>
+        <w:t>o</w:t>
+      </w:r>
+      <w:r>
+        <w:t xml:space="preserve"> documento, criando um </w:t>
+      </w:r>
+      <w:proofErr w:type="spellStart"/>
+      <w:r>
+        <w:rPr>
+          <w:i/>
+        </w:rPr>
+        <w:t>Schema</w:t>
+      </w:r>
+      <w:proofErr w:type="spellEnd"/>
+      <w:r>
+        <w:t xml:space="preserve"> geral temporário que iria servir de base para algo mais detalhado e planeado, ajudando assim na organização prévia do projeto. Com base nos requisitos, saberíamos aquilo que cada </w:t>
+      </w:r>
+      <w:proofErr w:type="spellStart"/>
+      <w:r>
+        <w:rPr>
+          <w:i/>
+        </w:rPr>
+        <w:t>Schema</w:t>
+      </w:r>
+      <w:proofErr w:type="spellEnd"/>
+      <w:r>
+        <w:t xml:space="preserve"> necessitaria, deixando ao grupo o critério de como desenvo</w:t>
+      </w:r>
+      <w:r>
+        <w:t>lver.</w:t>
+      </w:r>
+    </w:p>
+    <w:p>
+      <w:pPr>
+        <w:pStyle w:val="TextoGeral"/>
+      </w:pPr>
+      <w:r>
+        <w:t>Desenvolvendo</w:t>
+      </w:r>
+      <w:r>
+        <w:t xml:space="preserve"> em grupo e</w:t>
+      </w:r>
+      <w:r>
+        <w:t xml:space="preserve"> ao mesmo tempo</w:t>
+      </w:r>
+      <w:r>
+        <w:t>,</w:t>
+      </w:r>
+      <w:r>
+        <w:t xml:space="preserve"> utilizando a plataforma </w:t>
+      </w:r>
+      <w:proofErr w:type="spellStart"/>
+      <w:r>
+        <w:rPr>
+          <w:i/>
+        </w:rPr>
+        <w:t>Git</w:t>
+      </w:r>
+      <w:proofErr w:type="spellEnd"/>
+      <w:r>
+        <w:t xml:space="preserve"> para facilitar </w:t>
+      </w:r>
+      <w:r>
+        <w:t xml:space="preserve">a comunicação entre os diversos desenvolvimentos do projeto, a cada membro foi </w:t>
+      </w:r>
+      <w:r>
+        <w:lastRenderedPageBreak/>
+        <w:t>atribuída uma tarefa a realizar. No entanto, e à medida que a complexidade deste aumentava, foram sendo necessárias correções e apresentadas sugestões para melhorar a dinâmica do trabalho, aumentando assim a sua qualidade global</w:t>
+      </w:r>
+      <w:r>
+        <w:t>, face aos problemas que iam sendo encontrados na arquitetura original do documento</w:t>
+      </w:r>
+      <w:r>
+        <w:t>.</w:t>
+      </w:r>
+      <w:r>
+        <w:t xml:space="preserve"> Assim, depois </w:t>
+      </w:r>
+      <w:r>
+        <w:t xml:space="preserve">de </w:t>
+      </w:r>
+      <w:r>
+        <w:t>uma estruturação cuidada</w:t>
+      </w:r>
+      <w:r>
+        <w:t xml:space="preserve">, permitiu-se uma melhoria considerável da qualidade e da sua formatação, aumento a sua </w:t>
+      </w:r>
+      <w:proofErr w:type="spellStart"/>
+      <w:r>
+        <w:t>reusabilidade</w:t>
+      </w:r>
+      <w:proofErr w:type="spellEnd"/>
+      <w:r>
+        <w:t xml:space="preserve"> e possível integração de novos componentes noutra futura etapa de realização do projeto, além da melhoria da sua</w:t>
+      </w:r>
+      <w:r>
+        <w:t xml:space="preserve"> legibilidade por parte de uma pessoa terceira ao seu desenvolvimento.</w:t>
+      </w:r>
+      <w:r>
+        <w:t xml:space="preserve"> Acreditamos que esta foi a melhor maneira de desenvolver o projeto, aumentando a eficiência do método de construção.</w:t>
+      </w:r>
+    </w:p>
+    <w:p>
+      <w:pPr>
+        <w:pStyle w:val="TextoGeral"/>
+      </w:pPr>
+      <w:r>
+        <w:t>Assim sendo, as etapas de forma ordenada da elaboração do projeto foram:</w:t>
+      </w:r>
+    </w:p>
+    <w:p>
+      <w:pPr>
+        <w:pStyle w:val="ListasGeral"/>
+      </w:pPr>
+      <w:r>
+        <w:t>Interpretação do problema</w:t>
+      </w:r>
+    </w:p>
+    <w:p>
+      <w:pPr>
+        <w:pStyle w:val="ListasGeral"/>
+      </w:pPr>
+      <w:r>
+        <w:t>Debate sobre a abordagem a seguir e decisão final</w:t>
+      </w:r>
+    </w:p>
+    <w:p>
+      <w:pPr>
+        <w:pStyle w:val="ListasGeral"/>
+      </w:pPr>
+      <w:r>
+        <w:t>Criação do Repositório GIT e estruturação do projeto</w:t>
+      </w:r>
+    </w:p>
+    <w:p>
+      <w:pPr>
+        <w:pStyle w:val="ListasGeral"/>
+      </w:pPr>
+      <w:r>
+        <w:t xml:space="preserve">Começo da criação dos </w:t>
+      </w:r>
+      <w:proofErr w:type="spellStart"/>
+      <w:r>
+        <w:rPr>
+          <w:i/>
+        </w:rPr>
+        <w:t>Schemas</w:t>
+      </w:r>
+      <w:proofErr w:type="spellEnd"/>
+      <w:r>
+        <w:t xml:space="preserve"> e </w:t>
+      </w:r>
+      <w:proofErr w:type="spellStart"/>
+      <w:r>
+        <w:rPr>
+          <w:i/>
+        </w:rPr>
+        <w:t>Namespaces</w:t>
+      </w:r>
+      <w:proofErr w:type="spellEnd"/>
+    </w:p>
+    <w:p>
+      <w:pPr>
+        <w:pStyle w:val="ListasGeral"/>
+      </w:pPr>
+      <w:r>
+        <w:t>Melhorias no projeto e modificações necessárias</w:t>
+      </w:r>
+    </w:p>
+    <w:p>
+      <w:pPr>
+        <w:pStyle w:val="ListasGeral"/>
+      </w:pPr>
+      <w:r>
+        <w:t>Correção de erros</w:t>
+      </w:r>
+    </w:p>
+    <w:p>
+      <w:pPr>
+        <w:pStyle w:val="ListasGeral"/>
+      </w:pPr>
+      <w:r>
+        <w:t>Criação do XML de exemplo</w:t>
+      </w:r>
+    </w:p>
+    <w:p>
+      <w:pPr>
+        <w:pStyle w:val="Ttulo2"/>
+      </w:pPr>
+      <w:bookmarkStart w:id="7" w:name="_Toc530768754"/>
       <w:r>
         <w:t>Requisitos</w:t>
       </w:r>
+      <w:r>
+        <w:t xml:space="preserve"> dos </w:t>
+      </w:r>
+      <w:proofErr w:type="spellStart"/>
+      <w:r>
+        <w:rPr>
+          <w:i/>
+        </w:rPr>
+        <w:t>Schemas</w:t>
+      </w:r>
       <w:bookmarkEnd w:id="7"/>
+      <w:proofErr w:type="spellEnd"/>
     </w:p>
     <w:p>
       <w:pPr>
         <w:pStyle w:val="TextoGeral"/>
       </w:pPr>
       <w:r>
-        <w:t>Para tal, foi necessário estruturar o projeto consoante os “documentos” que fossem necessários, ou seja, desenvolvendo requisitos de forma a facilitar</w:t>
-      </w:r>
-      <w:r>
-        <w:t xml:space="preserve"> a interpretação e resolução do problema.</w:t>
-      </w:r>
-      <w:r>
-        <w:t xml:space="preserve"> </w:t>
-      </w:r>
-      <w:r>
-        <w:t xml:space="preserve">Aqui encontra-se cada </w:t>
+        <w:t xml:space="preserve">Para tal, foi necessário estruturar o projeto consoante os “documentos” que fossem necessários, ou seja, desenvolvendo requisitos de forma a facilitar a interpretação e resolução do problema. Aqui encontra-se cada </w:t>
       </w:r>
       <w:proofErr w:type="spellStart"/>
       <w:r>
@@ -1565,10 +1783,7 @@
         <w:t>:</w:t>
       </w:r>
       <w:r>
-        <w:t xml:space="preserve"> </w:t>
-      </w:r>
-      <w:r>
-        <w:t xml:space="preserve">Com o </w:t>
+        <w:t xml:space="preserve"> Com o </w:t>
       </w:r>
       <w:proofErr w:type="spellStart"/>
       <w:r>
@@ -1576,625 +1791,329 @@
       </w:r>
       <w:proofErr w:type="spellEnd"/>
       <w:r>
-        <w:t xml:space="preserve">, definimos os nossos tipos base </w:t>
-      </w:r>
-      <w:r>
-        <w:t xml:space="preserve">que </w:t>
-      </w:r>
-      <w:r>
-        <w:t xml:space="preserve">irão ser continuamente utilizados por todo o documento. Assim, não há necessidade de definir nenhum item </w:t>
-      </w:r>
-      <w:r>
+        <w:t xml:space="preserve">, definimos os nossos tipos base que irão ser continuamente utilizados por todo o documento. Assim, não há necessidade de definir nenhum item desnecessariamente, e assim permite que todos estes tipos sejam utilizados facilmente e comumente, aumentando assim a eficiência do código. Adicionalmente, a existência deste </w:t>
+      </w:r>
+      <w:proofErr w:type="spellStart"/>
+      <w:r>
+        <w:t>Schema</w:t>
+      </w:r>
+      <w:proofErr w:type="spellEnd"/>
+      <w:r>
+        <w:t xml:space="preserve"> permite uma maior </w:t>
+      </w:r>
+      <w:proofErr w:type="spellStart"/>
+      <w:r>
+        <w:t>reusabilidade</w:t>
+      </w:r>
+      <w:proofErr w:type="spellEnd"/>
+      <w:r>
+        <w:t xml:space="preserve"> de todo o processo e melhor integração de novos componentes. Este requisito deverá conter todos os elementos “básicos” e reutilizáveis que se encontrarão dentro dos restantes </w:t>
+      </w:r>
+      <w:proofErr w:type="spellStart"/>
+      <w:r>
+        <w:t>Schemas</w:t>
+      </w:r>
+      <w:proofErr w:type="spellEnd"/>
+      <w:r>
+        <w:t xml:space="preserve">, mais específicos. </w:t>
+      </w:r>
+    </w:p>
+    <w:p>
+      <w:pPr>
+        <w:pStyle w:val="ListasGeral"/>
+      </w:pPr>
+      <w:r>
+        <w:rPr>
+          <w:b/>
+        </w:rPr>
         <w:lastRenderedPageBreak/>
-        <w:t xml:space="preserve">desnecessariamente, e assim permite que todos estes tipos sejam utilizados facilmente e comumente, aumentando assim a eficiência do código. Adicionalmente, a existência deste </w:t>
+        <w:t>"</w:t>
       </w:r>
       <w:proofErr w:type="spellStart"/>
       <w:r>
-        <w:t>Schema</w:t>
+        <w:rPr>
+          <w:b/>
+        </w:rPr>
+        <w:t>ProjetoPEI</w:t>
       </w:r>
       <w:proofErr w:type="spellEnd"/>
       <w:r>
-        <w:t xml:space="preserve"> permite uma maior </w:t>
+        <w:rPr>
+          <w:b/>
+        </w:rPr>
+        <w:t>/Grupo/Entrega1/Loja "|Loja:</w:t>
+      </w:r>
+      <w:r>
+        <w:t xml:space="preserve"> Servirá para identificar a loja a que o documento e as vendas relativas pertencem. Deverá conter o nome da loja, a sua identificação fiscal, contactos e morada. </w:t>
+      </w:r>
+    </w:p>
+    <w:p>
+      <w:pPr>
+        <w:pStyle w:val="ListasGeral"/>
+      </w:pPr>
+      <w:r>
+        <w:rPr>
+          <w:b/>
+        </w:rPr>
+        <w:t>"</w:t>
       </w:r>
       <w:proofErr w:type="spellStart"/>
       <w:r>
-        <w:t>reusabilidade</w:t>
+        <w:rPr>
+          <w:b/>
+        </w:rPr>
+        <w:t>ProjetoPEI</w:t>
       </w:r>
       <w:proofErr w:type="spellEnd"/>
       <w:r>
-        <w:t xml:space="preserve"> de todo o processo e melhor integração de novos componentes.</w:t>
-      </w:r>
-      <w:r>
-        <w:t xml:space="preserve"> Este requisito deverá conter todos os elementos “básicos” e reutilizáveis que se encontrarão dentro dos restantes </w:t>
+        <w:rPr>
+          <w:b/>
+        </w:rPr>
+        <w:t>/Grupo/Entrega1/</w:t>
       </w:r>
       <w:proofErr w:type="spellStart"/>
       <w:r>
+        <w:rPr>
+          <w:b/>
+        </w:rPr>
+        <w:t>Cliente"|Cliente</w:t>
+      </w:r>
+      <w:proofErr w:type="spellEnd"/>
+      <w:r>
+        <w:rPr>
+          <w:b/>
+        </w:rPr>
+        <w:t>:</w:t>
+      </w:r>
+      <w:r>
+        <w:t xml:space="preserve"> Servirá para armazenar os dados relativos aos clientes que estarão envolvidos nos dados das vendas. De um ponto de vista económico, isto é importante para manter algum nível de seguimento por parte da empresa/loja no cliente. Deverá conter o seu NIF e nome.</w:t>
+      </w:r>
+    </w:p>
+    <w:p>
+      <w:pPr>
+        <w:pStyle w:val="ListasGeral"/>
+      </w:pPr>
+      <w:bookmarkStart w:id="8" w:name="_Hlk530672771"/>
+      <w:r>
+        <w:rPr>
+          <w:b/>
+        </w:rPr>
+        <w:t>"</w:t>
+      </w:r>
+      <w:proofErr w:type="spellStart"/>
+      <w:r>
+        <w:rPr>
+          <w:b/>
+        </w:rPr>
+        <w:t>ProjetoPEI</w:t>
+      </w:r>
+      <w:proofErr w:type="spellEnd"/>
+      <w:r>
+        <w:rPr>
+          <w:b/>
+        </w:rPr>
+        <w:t>/Grupo/Entrega1/</w:t>
+      </w:r>
+      <w:proofErr w:type="spellStart"/>
+      <w:r>
+        <w:rPr>
+          <w:b/>
+        </w:rPr>
+        <w:t>Produto"|</w:t>
+      </w:r>
+      <w:bookmarkEnd w:id="8"/>
+      <w:r>
+        <w:rPr>
+          <w:b/>
+        </w:rPr>
+        <w:t>Produto</w:t>
+      </w:r>
+      <w:proofErr w:type="spellEnd"/>
+      <w:r>
+        <w:rPr>
+          <w:b/>
+        </w:rPr>
+        <w:t>:</w:t>
+      </w:r>
+      <w:r>
+        <w:t xml:space="preserve"> Servirá para armazenar os dados mais específicos dos produtos que estarão identificados pelo ID nas vendas. Deste modo, como os produtos possuem informações sobre as datas que estiveram à venda, será possível identificar possíveis erros sobre o registo da venda dos produtos em datas em que estes não estejam disponíveis. Do ponto de vista económico, também é importante para uma organização perceber os melhores padrões de venda de produto, de forma a maximizar o seu potencial de lucro. O Produto deverá conter: os seus detalhes, a cor, o preço, e as datas de começo e fim de comercialização. </w:t>
+      </w:r>
+    </w:p>
+    <w:p>
+      <w:pPr>
+        <w:pStyle w:val="ListasGeral"/>
+      </w:pPr>
+      <w:r>
+        <w:rPr>
+          <w:b/>
+        </w:rPr>
+        <w:t>"</w:t>
+      </w:r>
+      <w:proofErr w:type="spellStart"/>
+      <w:r>
+        <w:rPr>
+          <w:b/>
+        </w:rPr>
+        <w:t>ProjetoPEI</w:t>
+      </w:r>
+      <w:proofErr w:type="spellEnd"/>
+      <w:r>
+        <w:rPr>
+          <w:b/>
+        </w:rPr>
+        <w:t>/Grupo/Entrega1/</w:t>
+      </w:r>
+      <w:proofErr w:type="spellStart"/>
+      <w:r>
+        <w:rPr>
+          <w:b/>
+        </w:rPr>
+        <w:t>Receitas"|Receitas</w:t>
+      </w:r>
+      <w:proofErr w:type="spellEnd"/>
+      <w:r>
+        <w:rPr>
+          <w:b/>
+        </w:rPr>
+        <w:t>:</w:t>
+      </w:r>
+      <w:r>
+        <w:t xml:space="preserve">  A parte mais crítica do projeto, as “Receitas” (ou vendas) serão a parte essencial que motiva a origem do documento. Deverá identificar todas as características importantes do produto. Deverão conter: “</w:t>
+      </w:r>
+      <w:proofErr w:type="gramStart"/>
+      <w:r>
+        <w:t>Recibo”(</w:t>
+      </w:r>
+      <w:proofErr w:type="gramEnd"/>
+      <w:r>
+        <w:t xml:space="preserve">Ou “Receita”, contendo todos os dados referente à venda, como produtos, clientes e imposto),  moeda utilizada, os produtos envolvidos, o total e o id de linha. </w:t>
+      </w:r>
+    </w:p>
+    <w:p>
+      <w:pPr>
+        <w:pStyle w:val="ListasGeral"/>
+      </w:pPr>
+      <w:r>
+        <w:rPr>
+          <w:b/>
+        </w:rPr>
+        <w:t>"</w:t>
+      </w:r>
+      <w:proofErr w:type="spellStart"/>
+      <w:r>
+        <w:rPr>
+          <w:b/>
+        </w:rPr>
+        <w:t>ProjetoPEI</w:t>
+      </w:r>
+      <w:proofErr w:type="spellEnd"/>
+      <w:r>
+        <w:rPr>
+          <w:b/>
+        </w:rPr>
+        <w:t>/Grupo/Entrega1/"|</w:t>
+      </w:r>
+      <w:proofErr w:type="spellStart"/>
+      <w:r>
+        <w:rPr>
+          <w:b/>
+        </w:rPr>
+        <w:t>SchemaGeral</w:t>
+      </w:r>
+      <w:proofErr w:type="spellEnd"/>
+      <w:r>
+        <w:rPr>
+          <w:b/>
+        </w:rPr>
+        <w:t xml:space="preserve">: </w:t>
+      </w:r>
+      <w:r>
+        <w:t xml:space="preserve">No </w:t>
+      </w:r>
+      <w:proofErr w:type="spellStart"/>
+      <w:r>
+        <w:t>SchemaGeral</w:t>
+      </w:r>
+      <w:proofErr w:type="spellEnd"/>
+      <w:r>
+        <w:t>, definimos a matriz completa do documento a ser gerado, definindo-o sempre com a atenção devida ao enunciado e aos documentos que foram desenvolvidos, utilizando os tipos criados anteriormente.</w:t>
+      </w:r>
+    </w:p>
+    <w:p>
+      <w:pPr>
+        <w:pStyle w:val="ListasGeral"/>
+        <w:numPr>
+          <w:ilvl w:val="0"/>
+          <w:numId w:val="0"/>
+        </w:numPr>
+        <w:ind w:left="1066" w:hanging="357"/>
+      </w:pPr>
+    </w:p>
+    <w:p>
+      <w:pPr>
+        <w:pStyle w:val="Ttulo2"/>
+      </w:pPr>
+      <w:bookmarkStart w:id="9" w:name="_Toc530768755"/>
+      <w:r>
+        <w:t xml:space="preserve">Propriedades dos </w:t>
+      </w:r>
+      <w:proofErr w:type="spellStart"/>
+      <w:r>
+        <w:rPr>
+          <w:i/>
+        </w:rPr>
         <w:t>Schemas</w:t>
       </w:r>
+      <w:bookmarkEnd w:id="9"/>
       <w:proofErr w:type="spellEnd"/>
-      <w:r>
-        <w:t xml:space="preserve">, mais específicos. </w:t>
-      </w:r>
-    </w:p>
-    <w:p>
-      <w:pPr>
-        <w:pStyle w:val="ListasGeral"/>
-      </w:pPr>
-      <w:r>
-        <w:rPr>
-          <w:b/>
-        </w:rPr>
-        <w:t>"</w:t>
+    </w:p>
+    <w:p>
+      <w:pPr>
+        <w:pStyle w:val="TextoGeral"/>
+      </w:pPr>
+      <w:r>
+        <w:t>(aqui temos que falar diretamente do que fizemos nos XSD, por exemplo porque é que usamos “</w:t>
       </w:r>
       <w:proofErr w:type="spellStart"/>
       <w:r>
-        <w:rPr>
-          <w:b/>
-        </w:rPr>
-        <w:t>ProjetoPEI</w:t>
+        <w:t>complexType</w:t>
       </w:r>
       <w:proofErr w:type="spellEnd"/>
       <w:r>
-        <w:rPr>
-          <w:b/>
-        </w:rPr>
-        <w:t>/Grupo/Entrega1/</w:t>
-      </w:r>
-      <w:r>
-        <w:rPr>
-          <w:b/>
-        </w:rPr>
-        <w:t>Loja</w:t>
-      </w:r>
-      <w:r>
-        <w:rPr>
-          <w:b/>
-        </w:rPr>
-        <w:t xml:space="preserve"> "|Loja:</w:t>
-      </w:r>
-      <w:r>
-        <w:t xml:space="preserve"> </w:t>
-      </w:r>
-      <w:r>
-        <w:t>Servirá para identificar a loja a que o documento e as vendas relativas pertencem.</w:t>
-      </w:r>
-      <w:r>
-        <w:t xml:space="preserve"> Deverá conter o nome da loja, a sua identificação fiscal, contactos e morada. </w:t>
-      </w:r>
-    </w:p>
-    <w:p>
-      <w:pPr>
-        <w:pStyle w:val="ListasGeral"/>
-      </w:pPr>
-      <w:r>
-        <w:rPr>
-          <w:b/>
-        </w:rPr>
-        <w:t>"</w:t>
+        <w:t>” e justificar os “</w:t>
       </w:r>
       <w:proofErr w:type="spellStart"/>
       <w:r>
-        <w:rPr>
-          <w:b/>
-        </w:rPr>
-        <w:t>ProjetoPEI</w:t>
+        <w:t>minOccurs</w:t>
       </w:r>
       <w:proofErr w:type="spellEnd"/>
       <w:r>
-        <w:rPr>
-          <w:b/>
-        </w:rPr>
-        <w:t>/Grupo/Entrega1/</w:t>
+        <w:t>” e “</w:t>
       </w:r>
       <w:proofErr w:type="spellStart"/>
       <w:r>
-        <w:rPr>
-          <w:b/>
-        </w:rPr>
-        <w:t>Cliente"|Cliente</w:t>
+        <w:t>maxOccurs</w:t>
       </w:r>
       <w:proofErr w:type="spellEnd"/>
       <w:r>
-        <w:rPr>
-          <w:b/>
-        </w:rPr>
-        <w:t>:</w:t>
-      </w:r>
-      <w:r>
-        <w:t xml:space="preserve"> </w:t>
-      </w:r>
-      <w:r>
-        <w:t>Servirá para armazenar</w:t>
-      </w:r>
-      <w:r>
-        <w:t xml:space="preserve"> os dados relativos aos clientes que estarão envolvidos </w:t>
-      </w:r>
-      <w:r>
-        <w:t>nos dados das vendas. De um ponto de vista económico, isto é importante para manter algum nível de seguimento por parte da empresa/loja no cliente.</w:t>
-      </w:r>
-      <w:r>
-        <w:t xml:space="preserve"> Deverá conter o seu NIF e nome.</w:t>
-      </w:r>
-    </w:p>
-    <w:p>
-      <w:pPr>
-        <w:pStyle w:val="ListasGeral"/>
-      </w:pPr>
-      <w:bookmarkStart w:id="8" w:name="_Hlk530672771"/>
-      <w:r>
-        <w:rPr>
-          <w:b/>
-        </w:rPr>
-        <w:t>"</w:t>
+        <w:t xml:space="preserve">” que tem especificado [isso eu escrevi nos comentários antes de cada elemento, é isso que se escreve aqui]). Esta parte é diferente dos requisitos porque nos requisitos só explicamos a divisão e os conceitos que fizemos nos </w:t>
       </w:r>
       <w:proofErr w:type="spellStart"/>
       <w:r>
-        <w:rPr>
-          <w:b/>
-        </w:rPr>
-        <w:t>ProjetoPEI</w:t>
+        <w:t>Schemas</w:t>
       </w:r>
       <w:proofErr w:type="spellEnd"/>
       <w:r>
-        <w:rPr>
-          <w:b/>
-        </w:rPr>
-        <w:t>/Grupo/Entrega1/</w:t>
-      </w:r>
-      <w:proofErr w:type="spellStart"/>
-      <w:r>
-        <w:rPr>
-          <w:b/>
-        </w:rPr>
-        <w:t>Produto"|</w:t>
-      </w:r>
-      <w:bookmarkEnd w:id="8"/>
-      <w:r>
-        <w:rPr>
-          <w:b/>
-        </w:rPr>
-        <w:t>Produto</w:t>
-      </w:r>
-      <w:proofErr w:type="spellEnd"/>
-      <w:r>
-        <w:rPr>
-          <w:b/>
-        </w:rPr>
-        <w:t>:</w:t>
-      </w:r>
-      <w:r>
-        <w:t xml:space="preserve"> Servirá para armazenar os dados mais específicos dos produtos que estarão identificados pelo ID nas vendas. Deste modo, como os produtos possuem informações sobre as datas que estiveram à venda, será possível identificar possíveis erros sobre o registo da venda dos produtos em datas em que estes não estejam disponíveis. Do ponto de vista económico, também é importante para uma organização perceber os melhores padrões de venda de produto, de forma a maximizar o seu potencial de lucro.</w:t>
-      </w:r>
-      <w:r>
-        <w:t xml:space="preserve"> O Produto deverá conter:</w:t>
-      </w:r>
-      <w:r>
-        <w:t xml:space="preserve"> os seus detalhes, a cor, o preço, e as datas de começo e fim de comercialização. </w:t>
-      </w:r>
-    </w:p>
-    <w:p>
-      <w:pPr>
-        <w:pStyle w:val="ListasGeral"/>
-      </w:pPr>
-      <w:r>
-        <w:rPr>
-          <w:b/>
-        </w:rPr>
-        <w:t>"</w:t>
-      </w:r>
-      <w:proofErr w:type="spellStart"/>
-      <w:r>
-        <w:rPr>
-          <w:b/>
-        </w:rPr>
-        <w:t>ProjetoPEI</w:t>
-      </w:r>
-      <w:proofErr w:type="spellEnd"/>
-      <w:r>
-        <w:rPr>
-          <w:b/>
-        </w:rPr>
-        <w:t>/Grupo/Entrega1/</w:t>
-      </w:r>
-      <w:proofErr w:type="spellStart"/>
-      <w:r>
-        <w:rPr>
-          <w:b/>
-        </w:rPr>
-        <w:t>Receitas</w:t>
-      </w:r>
-      <w:r>
-        <w:rPr>
-          <w:b/>
-        </w:rPr>
-        <w:t>"|</w:t>
-      </w:r>
-      <w:r>
-        <w:rPr>
-          <w:b/>
-        </w:rPr>
-        <w:t>Receitas</w:t>
-      </w:r>
-      <w:proofErr w:type="spellEnd"/>
-      <w:r>
-        <w:rPr>
-          <w:b/>
-        </w:rPr>
-        <w:t>:</w:t>
-      </w:r>
-      <w:r>
-        <w:t xml:space="preserve"> </w:t>
-      </w:r>
-      <w:r>
-        <w:t xml:space="preserve"> </w:t>
-      </w:r>
-      <w:r>
-        <w:t xml:space="preserve">A parte mais crítica do projeto, as </w:t>
-      </w:r>
-      <w:r>
-        <w:t>“Receitas” (ou vendas)</w:t>
-      </w:r>
-      <w:r>
-        <w:t xml:space="preserve"> serão a parte essencial que motiva a origem do documento. Deverá identificar todas as características importantes do produto.</w:t>
-      </w:r>
-      <w:r>
-        <w:t xml:space="preserve"> Deverão conter: “</w:t>
-      </w:r>
-      <w:proofErr w:type="gramStart"/>
-      <w:r>
-        <w:t>Recibo”(</w:t>
-      </w:r>
-      <w:proofErr w:type="gramEnd"/>
-      <w:r>
-        <w:t xml:space="preserve">Ou “Receita”, </w:t>
-      </w:r>
-      <w:r>
-        <w:t>contendo todos os dados referente à venda</w:t>
-      </w:r>
-      <w:r>
-        <w:t>, como produtos, clientes</w:t>
-      </w:r>
-      <w:r>
-        <w:t xml:space="preserve"> e imposto</w:t>
-      </w:r>
-      <w:r>
-        <w:t>)</w:t>
-      </w:r>
-      <w:r>
-        <w:t xml:space="preserve">, </w:t>
-      </w:r>
-      <w:r>
-        <w:t xml:space="preserve"> </w:t>
-      </w:r>
-      <w:r>
-        <w:t>moeda</w:t>
-      </w:r>
-      <w:r>
-        <w:t xml:space="preserve"> utilizada</w:t>
-      </w:r>
-      <w:r>
-        <w:t xml:space="preserve">, </w:t>
-      </w:r>
-      <w:r>
-        <w:t>os produtos envolvidos, o total e o id d</w:t>
-      </w:r>
-      <w:r>
-        <w:t>e linha</w:t>
-      </w:r>
-      <w:r>
-        <w:t>.</w:t>
-      </w:r>
-      <w:r>
-        <w:t xml:space="preserve"> </w:t>
-      </w:r>
-    </w:p>
-    <w:p>
-      <w:pPr>
-        <w:pStyle w:val="ListasGeral"/>
-      </w:pPr>
-      <w:r>
-        <w:rPr>
-          <w:b/>
-        </w:rPr>
-        <w:t>"</w:t>
-      </w:r>
-      <w:proofErr w:type="spellStart"/>
-      <w:r>
-        <w:rPr>
-          <w:b/>
-        </w:rPr>
-        <w:t>ProjetoPEI</w:t>
-      </w:r>
-      <w:proofErr w:type="spellEnd"/>
-      <w:r>
-        <w:rPr>
-          <w:b/>
-        </w:rPr>
-        <w:t>/Grupo/Entrega1/"|</w:t>
-      </w:r>
-      <w:proofErr w:type="spellStart"/>
-      <w:r>
-        <w:rPr>
-          <w:b/>
-        </w:rPr>
-        <w:t>SchemaGeral</w:t>
-      </w:r>
-      <w:proofErr w:type="spellEnd"/>
-      <w:r>
-        <w:rPr>
-          <w:b/>
-        </w:rPr>
-        <w:t xml:space="preserve">: </w:t>
-      </w:r>
-      <w:r>
-        <w:t xml:space="preserve">No </w:t>
-      </w:r>
-      <w:proofErr w:type="spellStart"/>
-      <w:r>
-        <w:t>SchemaGeral</w:t>
-      </w:r>
-      <w:proofErr w:type="spellEnd"/>
-      <w:r>
-        <w:t>, definimos a matriz completa</w:t>
-      </w:r>
-      <w:r>
-        <w:t xml:space="preserve"> do documento a ser gerado</w:t>
-      </w:r>
-      <w:r>
-        <w:t xml:space="preserve">, definindo-o sempre com a atenção devida ao enunciado e aos documentos que foram </w:t>
-      </w:r>
-      <w:r>
-        <w:t>desenvolvidos, utilizando os tipos criados anteriormente.</w:t>
-      </w:r>
-    </w:p>
-    <w:p>
-      <w:pPr>
-        <w:spacing w:after="0"/>
-        <w:ind w:left="785"/>
-        <w:jc w:val="both"/>
-        <w:rPr>
-          <w:b/>
-          <w:szCs w:val="26"/>
-        </w:rPr>
-      </w:pPr>
+        <w:t>. Aqui fica a parte técnica</w:t>
+      </w:r>
     </w:p>
     <w:p>
       <w:pPr>
         <w:pStyle w:val="Ttulo2"/>
       </w:pPr>
-      <w:bookmarkStart w:id="9" w:name="_Toc530768063"/>
+      <w:bookmarkStart w:id="10" w:name="_Toc530768756"/>
       <w:r>
         <w:lastRenderedPageBreak/>
-        <w:t xml:space="preserve">Execução </w:t>
-      </w:r>
-      <w:r>
-        <w:t>e explicação</w:t>
-      </w:r>
-      <w:bookmarkEnd w:id="9"/>
-    </w:p>
-    <w:p>
-      <w:pPr>
-        <w:pStyle w:val="TextoGeral"/>
-      </w:pPr>
-      <w:r>
-        <w:t>Durante</w:t>
-      </w:r>
-      <w:r>
-        <w:t xml:space="preserve"> a execução do </w:t>
-      </w:r>
-      <w:r>
-        <w:t>projeto</w:t>
-      </w:r>
-      <w:r>
-        <w:t>,</w:t>
-      </w:r>
-      <w:r>
-        <w:t xml:space="preserve"> ou seja, durante a construção dos diversos </w:t>
-      </w:r>
-      <w:proofErr w:type="spellStart"/>
-      <w:r>
-        <w:rPr>
-          <w:i/>
-        </w:rPr>
-        <w:t>Schemas</w:t>
-      </w:r>
-      <w:proofErr w:type="spellEnd"/>
-      <w:r>
-        <w:t xml:space="preserve"> que o compõem,</w:t>
-      </w:r>
-      <w:r>
-        <w:t xml:space="preserve"> tivemos uma abordagem que consistiu</w:t>
-      </w:r>
-      <w:r>
-        <w:t xml:space="preserve"> na criação dos tipos “essenciais” primeiro a</w:t>
-      </w:r>
-      <w:r>
-        <w:t>o</w:t>
-      </w:r>
-      <w:r>
-        <w:t xml:space="preserve"> documento, criando um </w:t>
-      </w:r>
-      <w:proofErr w:type="spellStart"/>
-      <w:r>
-        <w:rPr>
-          <w:i/>
-        </w:rPr>
-        <w:t>Schema</w:t>
-      </w:r>
-      <w:proofErr w:type="spellEnd"/>
-      <w:r>
-        <w:t xml:space="preserve"> geral temporário que iria servir de base para algo mais detalhado e planeado, ajudando assim na organização prévia do projeto. Com base nos requisitos, saberíamos aquilo que cada </w:t>
-      </w:r>
-      <w:proofErr w:type="spellStart"/>
-      <w:r>
-        <w:rPr>
-          <w:i/>
-        </w:rPr>
-        <w:t>Schema</w:t>
-      </w:r>
-      <w:proofErr w:type="spellEnd"/>
-      <w:r>
-        <w:t xml:space="preserve"> necessitaria, deixando ao grupo o critério de como desenvo</w:t>
-      </w:r>
-      <w:r>
-        <w:t>lver.</w:t>
-      </w:r>
-    </w:p>
-    <w:p>
-      <w:pPr>
-        <w:pStyle w:val="TextoGeral"/>
-      </w:pPr>
-      <w:r>
-        <w:t>Desenvolvendo</w:t>
-      </w:r>
-      <w:r>
-        <w:t xml:space="preserve"> em grupo e</w:t>
-      </w:r>
-      <w:r>
-        <w:t xml:space="preserve"> ao mesmo tempo</w:t>
-      </w:r>
-      <w:r>
-        <w:t>,</w:t>
-      </w:r>
-      <w:r>
-        <w:t xml:space="preserve"> utilizando a plataforma </w:t>
-      </w:r>
-      <w:proofErr w:type="spellStart"/>
-      <w:r>
-        <w:rPr>
-          <w:i/>
-        </w:rPr>
-        <w:t>Git</w:t>
-      </w:r>
-      <w:proofErr w:type="spellEnd"/>
-      <w:r>
-        <w:t xml:space="preserve"> para facilitar </w:t>
-      </w:r>
-      <w:r>
-        <w:t>a comunicação entre os diversos desenvolvimentos do projeto, a cada membro foi atribuída uma tarefa a realizar. No entanto, e à medida que a complexidade deste aumentava, foram sendo necessárias correções e apresentadas sugestões para melhorar a dinâmica do trabalho, aumentando assim a sua qualidade global</w:t>
-      </w:r>
-      <w:r>
-        <w:t>, face aos problemas que iam sendo encontrados na arquitetura original do documento</w:t>
-      </w:r>
-      <w:r>
-        <w:t>.</w:t>
-      </w:r>
-      <w:r>
-        <w:t xml:space="preserve"> Assim, depois </w:t>
-      </w:r>
-      <w:r>
-        <w:t xml:space="preserve">de </w:t>
-      </w:r>
-      <w:r>
-        <w:t>uma estruturação cuidada</w:t>
-      </w:r>
-      <w:r>
-        <w:t xml:space="preserve">, permitiu-se uma melhoria considerável da qualidade e da sua formatação, aumento a sua </w:t>
-      </w:r>
-      <w:proofErr w:type="spellStart"/>
-      <w:r>
-        <w:t>reusabilidade</w:t>
-      </w:r>
-      <w:proofErr w:type="spellEnd"/>
-      <w:r>
-        <w:t xml:space="preserve"> e possível integração de novos componentes noutra futura etapa de realização do projeto, além da melhoria da sua</w:t>
-      </w:r>
-      <w:r>
-        <w:t xml:space="preserve"> legibilidade por parte de uma pessoa terceira ao seu desenvolvimento.</w:t>
-      </w:r>
-      <w:r>
-        <w:t xml:space="preserve"> Acreditamos que esta foi a melhor maneira de desenvolver o projeto, aumentando a eficiência do método de construção.</w:t>
-      </w:r>
-    </w:p>
-    <w:p>
-      <w:pPr>
-        <w:pStyle w:val="TextoGeral"/>
-      </w:pPr>
-      <w:r>
-        <w:t>Assim sendo, as etapas de forma ordenada da elaboração do projeto foram:</w:t>
-      </w:r>
-    </w:p>
-    <w:p>
-      <w:pPr>
-        <w:pStyle w:val="ListasGeral"/>
-      </w:pPr>
-      <w:r>
-        <w:t>Interpretação do problema</w:t>
-      </w:r>
-    </w:p>
-    <w:p>
-      <w:pPr>
-        <w:pStyle w:val="ListasGeral"/>
-      </w:pPr>
-      <w:r>
-        <w:t>Debate sobre a abordagem a seguir e decisão final</w:t>
-      </w:r>
-    </w:p>
-    <w:p>
-      <w:pPr>
-        <w:pStyle w:val="ListasGeral"/>
-      </w:pPr>
-      <w:r>
-        <w:t>Criação do Repositório GIT e estruturação do projeto</w:t>
-      </w:r>
-    </w:p>
-    <w:p>
-      <w:pPr>
-        <w:pStyle w:val="ListasGeral"/>
-      </w:pPr>
-      <w:r>
-        <w:t xml:space="preserve">Começo da criação dos </w:t>
-      </w:r>
-      <w:proofErr w:type="spellStart"/>
-      <w:r>
-        <w:rPr>
-          <w:i/>
-        </w:rPr>
-        <w:t>Schemas</w:t>
-      </w:r>
-      <w:proofErr w:type="spellEnd"/>
-      <w:r>
-        <w:t xml:space="preserve"> e </w:t>
-      </w:r>
-      <w:proofErr w:type="spellStart"/>
-      <w:r>
-        <w:rPr>
-          <w:i/>
-        </w:rPr>
-        <w:t>Namespaces</w:t>
-      </w:r>
-      <w:proofErr w:type="spellEnd"/>
-    </w:p>
-    <w:p>
-      <w:pPr>
-        <w:pStyle w:val="ListasGeral"/>
-      </w:pPr>
-      <w:r>
-        <w:t>Melhorias no projeto e modificações necessárias</w:t>
-      </w:r>
-    </w:p>
-    <w:p>
-      <w:pPr>
-        <w:pStyle w:val="ListasGeral"/>
-      </w:pPr>
-      <w:r>
-        <w:t>Correção de erros</w:t>
-      </w:r>
-    </w:p>
-    <w:p>
-      <w:pPr>
-        <w:pStyle w:val="ListasGeral"/>
-      </w:pPr>
-      <w:r>
-        <w:t>Criação do XML de exemplo</w:t>
-      </w:r>
-    </w:p>
-    <w:p>
-      <w:pPr>
-        <w:pStyle w:val="Ttulo2"/>
-      </w:pPr>
-      <w:bookmarkStart w:id="10" w:name="_Toc530768064"/>
-      <w:r>
         <w:t>Detalhes Finais</w:t>
       </w:r>
       <w:bookmarkEnd w:id="10"/>
@@ -2253,11 +2172,7 @@
         <w:t xml:space="preserve"> realizados ao repositório procuram representar aquilo que foi sendo feito por parte dos membros do grupo, mas não são réplicas fiéis do trabalho realizado por cada um. O esforço, sobretudo na procura de erros foi geral e discutida entre os membros do grupo, embora </w:t>
       </w:r>
       <w:r>
-        <w:t xml:space="preserve">normalmente </w:t>
-      </w:r>
-      <w:r>
-        <w:lastRenderedPageBreak/>
-        <w:t xml:space="preserve">tenha sido apenas levado para o </w:t>
+        <w:t xml:space="preserve">normalmente tenha sido apenas levado para o </w:t>
       </w:r>
       <w:proofErr w:type="spellStart"/>
       <w:r>
@@ -2272,7 +2187,7 @@
       <w:pPr>
         <w:pStyle w:val="Ttulo1"/>
       </w:pPr>
-      <w:bookmarkStart w:id="11" w:name="_Toc530768065"/>
+      <w:bookmarkStart w:id="11" w:name="_Toc530768757"/>
       <w:r>
         <w:t>Conclusão</w:t>
       </w:r>
@@ -4035,10 +3950,31 @@
       <w:szCs w:val="26"/>
     </w:rPr>
   </w:style>
+  <w:style w:type="paragraph" w:styleId="Ttulo3">
+    <w:name w:val="heading 3"/>
+    <w:basedOn w:val="Normal"/>
+    <w:next w:val="Normal"/>
+    <w:link w:val="Ttulo3Carter"/>
+    <w:uiPriority w:val="9"/>
+    <w:unhideWhenUsed/>
+    <w:qFormat/>
+    <w:rsid w:val="00EA2B28"/>
+    <w:pPr>
+      <w:keepNext/>
+      <w:keepLines/>
+      <w:spacing w:before="40" w:after="0"/>
+      <w:outlineLvl w:val="2"/>
+    </w:pPr>
+    <w:rPr>
+      <w:rFonts w:asciiTheme="majorHAnsi" w:eastAsiaTheme="majorEastAsia" w:hAnsiTheme="majorHAnsi" w:cstheme="majorBidi"/>
+      <w:color w:val="1F3763" w:themeColor="accent1" w:themeShade="7F"/>
+      <w:sz w:val="24"/>
+      <w:szCs w:val="24"/>
+    </w:rPr>
+  </w:style>
   <w:style w:type="character" w:default="1" w:styleId="Tipodeletrapredefinidodopargrafo">
     <w:name w:val="Default Paragraph Font"/>
     <w:uiPriority w:val="1"/>
-    <w:semiHidden/>
     <w:unhideWhenUsed/>
   </w:style>
   <w:style w:type="table" w:default="1" w:styleId="Tabelanormal">
@@ -4272,6 +4208,66 @@
     <w:basedOn w:val="TextoGeralCarter"/>
     <w:link w:val="ListasGeral"/>
     <w:rsid w:val="00F9434E"/>
+  </w:style>
+  <w:style w:type="paragraph" w:styleId="Ttulo">
+    <w:name w:val="Title"/>
+    <w:basedOn w:val="Normal"/>
+    <w:next w:val="Normal"/>
+    <w:link w:val="TtuloCarter"/>
+    <w:uiPriority w:val="10"/>
+    <w:qFormat/>
+    <w:rsid w:val="00EA2B28"/>
+    <w:pPr>
+      <w:spacing w:after="0" w:line="240" w:lineRule="auto"/>
+      <w:contextualSpacing/>
+    </w:pPr>
+    <w:rPr>
+      <w:rFonts w:asciiTheme="majorHAnsi" w:eastAsiaTheme="majorEastAsia" w:hAnsiTheme="majorHAnsi" w:cstheme="majorBidi"/>
+      <w:spacing w:val="-10"/>
+      <w:kern w:val="28"/>
+      <w:sz w:val="56"/>
+      <w:szCs w:val="56"/>
+    </w:rPr>
+  </w:style>
+  <w:style w:type="character" w:customStyle="1" w:styleId="TtuloCarter">
+    <w:name w:val="Título Caráter"/>
+    <w:basedOn w:val="Tipodeletrapredefinidodopargrafo"/>
+    <w:link w:val="Ttulo"/>
+    <w:uiPriority w:val="10"/>
+    <w:rsid w:val="00EA2B28"/>
+    <w:rPr>
+      <w:rFonts w:asciiTheme="majorHAnsi" w:eastAsiaTheme="majorEastAsia" w:hAnsiTheme="majorHAnsi" w:cstheme="majorBidi"/>
+      <w:spacing w:val="-10"/>
+      <w:kern w:val="28"/>
+      <w:sz w:val="56"/>
+      <w:szCs w:val="56"/>
+    </w:rPr>
+  </w:style>
+  <w:style w:type="character" w:customStyle="1" w:styleId="Ttulo3Carter">
+    <w:name w:val="Título 3 Caráter"/>
+    <w:basedOn w:val="Tipodeletrapredefinidodopargrafo"/>
+    <w:link w:val="Ttulo3"/>
+    <w:uiPriority w:val="9"/>
+    <w:rsid w:val="00EA2B28"/>
+    <w:rPr>
+      <w:rFonts w:asciiTheme="majorHAnsi" w:eastAsiaTheme="majorEastAsia" w:hAnsiTheme="majorHAnsi" w:cstheme="majorBidi"/>
+      <w:color w:val="1F3763" w:themeColor="accent1" w:themeShade="7F"/>
+      <w:sz w:val="24"/>
+      <w:szCs w:val="24"/>
+    </w:rPr>
+  </w:style>
+  <w:style w:type="paragraph" w:styleId="ndice3">
+    <w:name w:val="toc 3"/>
+    <w:basedOn w:val="Normal"/>
+    <w:next w:val="Normal"/>
+    <w:autoRedefine/>
+    <w:uiPriority w:val="39"/>
+    <w:unhideWhenUsed/>
+    <w:rsid w:val="00494C0B"/>
+    <w:pPr>
+      <w:spacing w:after="100"/>
+      <w:ind w:left="440"/>
+    </w:pPr>
   </w:style>
 </w:styles>
 </file>
@@ -4576,7 +4572,7 @@
 </file>
 
 <file path=customXml/itemProps1.xml><?xml version="1.0" encoding="utf-8"?>
-<ds:datastoreItem xmlns:ds="http://schemas.openxmlformats.org/officeDocument/2006/customXml" ds:itemID="{33302375-AE7B-479D-AD58-50471E8812FD}">
+<ds:datastoreItem xmlns:ds="http://schemas.openxmlformats.org/officeDocument/2006/customXml" ds:itemID="{0F23EB36-B9B3-481D-937D-836D37E9501E}">
   <ds:schemaRefs>
     <ds:schemaRef ds:uri="http://schemas.openxmlformats.org/officeDocument/2006/bibliography"/>
   </ds:schemaRefs>

</xml_diff>

<commit_message>
Conclusão concluída. Adicionem coisas, se acharem pertinentes.
</commit_message>
<xml_diff>
--- a/Relatório Grupo.docx
+++ b/Relatório Grupo.docx
@@ -1444,9 +1444,7 @@
       <w:r>
         <w:t>Requisitos</w:t>
       </w:r>
-      <w:bookmarkStart w:id="6" w:name="_GoBack"/>
       <w:bookmarkEnd w:id="5"/>
-      <w:bookmarkEnd w:id="6"/>
     </w:p>
     <w:p>
       <w:pPr>
@@ -1606,91 +1604,70 @@
         <w:t>tal como a taxa de conversão quando necessário</w:t>
       </w:r>
       <w:r>
+        <w:t xml:space="preserve"> (quando a moeda utilizada é o USD, não é necessário utilizar a taxa de câmbio [isto dentro do contexto do problema])</w:t>
+      </w:r>
+      <w:r>
+        <w:t>; as linhas de venda (</w:t>
+      </w:r>
+      <w:r>
+        <w:t>referindo</w:t>
+      </w:r>
+      <w:r>
+        <w:t xml:space="preserve"> o </w:t>
+      </w:r>
+      <w:r>
+        <w:t xml:space="preserve">produto envolvido, </w:t>
+      </w:r>
+      <w:r>
+        <w:t xml:space="preserve">quantidade, preço por unidade e </w:t>
+      </w:r>
+      <w:r>
+        <w:t xml:space="preserve">o </w:t>
+      </w:r>
+      <w:r>
+        <w:t xml:space="preserve">valor </w:t>
+      </w:r>
+      <w:r>
+        <w:t>total</w:t>
+      </w:r>
+      <w:r>
+        <w:t>)</w:t>
+      </w:r>
+      <w:r>
+        <w:t xml:space="preserve">. </w:t>
+      </w:r>
+    </w:p>
+    <w:p>
+      <w:pPr>
+        <w:pStyle w:val="ListasGeral"/>
+      </w:pPr>
+      <w:r>
+        <w:rPr>
+          <w:b/>
+          <w:i/>
+        </w:rPr>
+        <w:t>Documento</w:t>
+      </w:r>
+      <w:r>
+        <w:rPr>
+          <w:b/>
+          <w:i/>
+        </w:rPr>
+        <w:t xml:space="preserve"> Geral: </w:t>
+      </w:r>
+      <w:r>
+        <w:t xml:space="preserve">No </w:t>
+      </w:r>
+      <w:r>
+        <w:rPr>
+          <w:i/>
+        </w:rPr>
+        <w:t>Documento</w:t>
+      </w:r>
+      <w:r>
         <w:t xml:space="preserve"> </w:t>
       </w:r>
       <w:r>
-        <w:t xml:space="preserve">(quando a moeda </w:t>
-      </w:r>
-      <w:r>
-        <w:t xml:space="preserve">utilizada </w:t>
-      </w:r>
-      <w:r>
-        <w:t>é o USD, não é necessári</w:t>
-      </w:r>
-      <w:r>
-        <w:t>o</w:t>
-      </w:r>
-      <w:r>
-        <w:t xml:space="preserve"> </w:t>
-      </w:r>
-      <w:r>
-        <w:t xml:space="preserve">utilizar </w:t>
-      </w:r>
-      <w:r>
-        <w:t>a taxa de câmbio [isto dentro do contexto do problema])</w:t>
-      </w:r>
-      <w:r>
-        <w:t>; as linhas de venda (</w:t>
-      </w:r>
-      <w:r>
-        <w:t>referindo</w:t>
-      </w:r>
-      <w:r>
-        <w:t xml:space="preserve"> o </w:t>
-      </w:r>
-      <w:r>
-        <w:t xml:space="preserve">produto envolvido, </w:t>
-      </w:r>
-      <w:r>
-        <w:t xml:space="preserve">quantidade, preço por unidade e </w:t>
-      </w:r>
-      <w:r>
-        <w:t xml:space="preserve">o </w:t>
-      </w:r>
-      <w:r>
-        <w:t xml:space="preserve">valor </w:t>
-      </w:r>
-      <w:r>
-        <w:t>total</w:t>
-      </w:r>
-      <w:r>
-        <w:t>)</w:t>
-      </w:r>
-      <w:r>
-        <w:t xml:space="preserve">. </w:t>
-      </w:r>
-    </w:p>
-    <w:p>
-      <w:pPr>
-        <w:pStyle w:val="ListasGeral"/>
-      </w:pPr>
-      <w:r>
-        <w:rPr>
-          <w:b/>
-          <w:i/>
-        </w:rPr>
-        <w:t>Documento</w:t>
-      </w:r>
-      <w:r>
-        <w:rPr>
-          <w:b/>
-          <w:i/>
-        </w:rPr>
-        <w:t xml:space="preserve"> Geral: </w:t>
-      </w:r>
-      <w:r>
-        <w:t xml:space="preserve">No </w:t>
-      </w:r>
-      <w:r>
-        <w:rPr>
-          <w:i/>
-        </w:rPr>
-        <w:t>Documento</w:t>
-      </w:r>
-      <w:r>
-        <w:t xml:space="preserve"> </w:t>
-      </w:r>
-      <w:r>
         <w:t>Geral, definimos a matriz completa do documento a ser gerado, definindo-o sempre com a atenção devida ao enunciado e aos documentos que foram desenvolvidos, utilizando os tipos criados anteriormente.</w:t>
       </w:r>
     </w:p>
@@ -1698,14 +1675,14 @@
       <w:pPr>
         <w:pStyle w:val="Ttulo2"/>
       </w:pPr>
-      <w:bookmarkStart w:id="7" w:name="_Toc530841502"/>
+      <w:bookmarkStart w:id="6" w:name="_Toc530841502"/>
       <w:r>
         <w:t xml:space="preserve">Execução </w:t>
       </w:r>
       <w:r>
         <w:t>e explicação</w:t>
       </w:r>
-      <w:bookmarkEnd w:id="7"/>
+      <w:bookmarkEnd w:id="6"/>
     </w:p>
     <w:p>
       <w:pPr>
@@ -1911,200 +1888,6 @@
       <w:pPr>
         <w:pStyle w:val="ListasGeral"/>
       </w:pPr>
-      <w:r>
-        <w:rPr>
-          <w:noProof/>
-        </w:rPr>
-        <mc:AlternateContent>
-          <mc:Choice Requires="wps">
-            <w:drawing>
-              <wp:anchor distT="45720" distB="45720" distL="114300" distR="114300" simplePos="0" relativeHeight="251659264" behindDoc="1" locked="0" layoutInCell="1" allowOverlap="1">
-                <wp:simplePos x="0" y="0"/>
-                <wp:positionH relativeFrom="page">
-                  <wp:posOffset>3619500</wp:posOffset>
-                </wp:positionH>
-                <wp:positionV relativeFrom="paragraph">
-                  <wp:posOffset>147320</wp:posOffset>
-                </wp:positionV>
-                <wp:extent cx="3781425" cy="1590675"/>
-                <wp:effectExtent l="0" t="0" r="28575" b="28575"/>
-                <wp:wrapNone/>
-                <wp:docPr id="217" name="Caixa de Texto 2"/>
-                <wp:cNvGraphicFramePr>
-                  <a:graphicFrameLocks xmlns:a="http://schemas.openxmlformats.org/drawingml/2006/main"/>
-                </wp:cNvGraphicFramePr>
-                <a:graphic xmlns:a="http://schemas.openxmlformats.org/drawingml/2006/main">
-                  <a:graphicData uri="http://schemas.microsoft.com/office/word/2010/wordprocessingShape">
-                    <wps:wsp>
-                      <wps:cNvSpPr txBox="1">
-                        <a:spLocks noChangeArrowheads="1"/>
-                      </wps:cNvSpPr>
-                      <wps:spPr bwMode="auto">
-                        <a:xfrm>
-                          <a:off x="0" y="0"/>
-                          <a:ext cx="3781425" cy="1590675"/>
-                        </a:xfrm>
-                        <a:prstGeom prst="rect">
-                          <a:avLst/>
-                        </a:prstGeom>
-                        <a:solidFill>
-                          <a:srgbClr val="FFFFFF"/>
-                        </a:solidFill>
-                        <a:ln w="9525">
-                          <a:solidFill>
-                            <a:srgbClr val="000000"/>
-                          </a:solidFill>
-                          <a:miter lim="800000"/>
-                          <a:headEnd/>
-                          <a:tailEnd/>
-                        </a:ln>
-                      </wps:spPr>
-                      <wps:txbx>
-                        <w:txbxContent>
-                          <w:p>
-                            <w:r>
-                              <w:t>(aqui temos que falar diretamente do que fizemos nos XSD, por exemplo porque é que usamos “</w:t>
-                            </w:r>
-                            <w:proofErr w:type="spellStart"/>
-                            <w:r>
-                              <w:t>complexType</w:t>
-                            </w:r>
-                            <w:proofErr w:type="spellEnd"/>
-                            <w:r>
-                              <w:t>” e justificar os “</w:t>
-                            </w:r>
-                            <w:proofErr w:type="spellStart"/>
-                            <w:r>
-                              <w:t>minOccurs</w:t>
-                            </w:r>
-                            <w:proofErr w:type="spellEnd"/>
-                            <w:r>
-                              <w:t>” e “</w:t>
-                            </w:r>
-                            <w:proofErr w:type="spellStart"/>
-                            <w:r>
-                              <w:t>maxOccurs</w:t>
-                            </w:r>
-                            <w:proofErr w:type="spellEnd"/>
-                            <w:r>
-                              <w:t xml:space="preserve">” que tem especificado [isso eu escrevi nos comentários antes de cada elemento, é isso que se escreve aqui]). Esta parte é diferente dos requisitos porque nos requisitos só explicamos a divisão e os conceitos que fizemos nos </w:t>
-                            </w:r>
-                            <w:proofErr w:type="spellStart"/>
-                            <w:r>
-                              <w:t>Schemas</w:t>
-                            </w:r>
-                            <w:proofErr w:type="spellEnd"/>
-                            <w:r>
-                              <w:t>. Aqui fica a parte técnica</w:t>
-                            </w:r>
-                            <w:r>
-                              <w:t xml:space="preserve"> (</w:t>
-                            </w:r>
-                            <w:r>
-                              <w:t>depois apaga esta nota</w:t>
-                            </w:r>
-                            <w:proofErr w:type="gramStart"/>
-                            <w:r>
-                              <w:t xml:space="preserve">!!! </w:t>
-                            </w:r>
-                            <w:proofErr w:type="gramEnd"/>
-                            <w:r>
-                              <w:t>Está aqui só para saberes o que escrevi.</w:t>
-                            </w:r>
-                            <w:r>
-                              <w:t>)</w:t>
-                            </w:r>
-                          </w:p>
-                          <w:p/>
-                        </w:txbxContent>
-                      </wps:txbx>
-                      <wps:bodyPr rot="0" vert="horz" wrap="square" lIns="91440" tIns="45720" rIns="91440" bIns="45720" anchor="t" anchorCtr="0">
-                        <a:noAutofit/>
-                      </wps:bodyPr>
-                    </wps:wsp>
-                  </a:graphicData>
-                </a:graphic>
-                <wp14:sizeRelH relativeFrom="margin">
-                  <wp14:pctWidth>0</wp14:pctWidth>
-                </wp14:sizeRelH>
-                <wp14:sizeRelV relativeFrom="margin">
-                  <wp14:pctHeight>0</wp14:pctHeight>
-                </wp14:sizeRelV>
-              </wp:anchor>
-            </w:drawing>
-          </mc:Choice>
-          <mc:Fallback>
-            <w:pict>
-              <v:shapetype id="_x0000_t202" coordsize="21600,21600" o:spt="202" path="m,l,21600r21600,l21600,xe">
-                <v:stroke joinstyle="miter"/>
-                <v:path gradientshapeok="t" o:connecttype="rect"/>
-              </v:shapetype>
-              <v:shape id="Caixa de Texto 2" o:spid="_x0000_s1026" type="#_x0000_t202" style="position:absolute;left:0;text-align:left;margin-left:285pt;margin-top:11.6pt;width:297.75pt;height:125.25pt;z-index:-251657216;visibility:visible;mso-wrap-style:square;mso-width-percent:0;mso-height-percent:0;mso-wrap-distance-left:9pt;mso-wrap-distance-top:3.6pt;mso-wrap-distance-right:9pt;mso-wrap-distance-bottom:3.6pt;mso-position-horizontal:absolute;mso-position-horizontal-relative:page;mso-position-vertical:absolute;mso-position-vertical-relative:text;mso-width-percent:0;mso-height-percent:0;mso-width-relative:margin;mso-height-relative:margin;v-text-anchor:top" o:gfxdata="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">
-                <v:textbox>
-                  <w:txbxContent>
-                    <w:p>
-                      <w:r>
-                        <w:t>(aqui temos que falar diretamente do que fizemos nos XSD, por exemplo porque é que usamos “</w:t>
-                      </w:r>
-                      <w:proofErr w:type="spellStart"/>
-                      <w:r>
-                        <w:t>complexType</w:t>
-                      </w:r>
-                      <w:proofErr w:type="spellEnd"/>
-                      <w:r>
-                        <w:t>” e justificar os “</w:t>
-                      </w:r>
-                      <w:proofErr w:type="spellStart"/>
-                      <w:r>
-                        <w:t>minOccurs</w:t>
-                      </w:r>
-                      <w:proofErr w:type="spellEnd"/>
-                      <w:r>
-                        <w:t>” e “</w:t>
-                      </w:r>
-                      <w:proofErr w:type="spellStart"/>
-                      <w:r>
-                        <w:t>maxOccurs</w:t>
-                      </w:r>
-                      <w:proofErr w:type="spellEnd"/>
-                      <w:r>
-                        <w:t xml:space="preserve">” que tem especificado [isso eu escrevi nos comentários antes de cada elemento, é isso que se escreve aqui]). Esta parte é diferente dos requisitos porque nos requisitos só explicamos a divisão e os conceitos que fizemos nos </w:t>
-                      </w:r>
-                      <w:proofErr w:type="spellStart"/>
-                      <w:r>
-                        <w:t>Schemas</w:t>
-                      </w:r>
-                      <w:proofErr w:type="spellEnd"/>
-                      <w:r>
-                        <w:t>. Aqui fica a parte técnica</w:t>
-                      </w:r>
-                      <w:r>
-                        <w:t xml:space="preserve"> (</w:t>
-                      </w:r>
-                      <w:r>
-                        <w:t>depois apaga esta nota</w:t>
-                      </w:r>
-                      <w:proofErr w:type="gramStart"/>
-                      <w:r>
-                        <w:t xml:space="preserve">!!! </w:t>
-                      </w:r>
-                      <w:proofErr w:type="gramEnd"/>
-                      <w:r>
-                        <w:t>Está aqui só para saberes o que escrevi.</w:t>
-                      </w:r>
-                      <w:r>
-                        <w:t>)</w:t>
-                      </w:r>
-                    </w:p>
-                    <w:p/>
-                  </w:txbxContent>
-                </v:textbox>
-                <w10:wrap anchorx="page"/>
-              </v:shape>
-            </w:pict>
-          </mc:Fallback>
-        </mc:AlternateContent>
-      </w:r>
       <w:r>
         <w:t>Melhorias no projeto e modificações necessárias</w:t>
       </w:r>
@@ -2149,7 +1932,7 @@
       <w:pPr>
         <w:pStyle w:val="Ttulo2"/>
       </w:pPr>
-      <w:bookmarkStart w:id="8" w:name="_Toc530841503"/>
+      <w:bookmarkStart w:id="7" w:name="_Toc530841503"/>
       <w:r>
         <w:t xml:space="preserve">Propriedades dos </w:t>
       </w:r>
@@ -2160,7 +1943,7 @@
         </w:rPr>
         <w:t>Schemas</w:t>
       </w:r>
-      <w:bookmarkEnd w:id="8"/>
+      <w:bookmarkEnd w:id="7"/>
       <w:proofErr w:type="spellEnd"/>
     </w:p>
     <w:p>
@@ -2171,11 +1954,7 @@
         <w:t xml:space="preserve">Referindo-nos agora diretamente </w:t>
       </w:r>
       <w:r>
-        <w:t xml:space="preserve">às componentes mais técnicas </w:t>
-      </w:r>
-      <w:proofErr w:type="gramStart"/>
-      <w:r>
-        <w:t xml:space="preserve">dos </w:t>
+        <w:t>às componentes mais técnicas dos</w:t>
       </w:r>
       <w:r>
         <w:t xml:space="preserve"> </w:t>
@@ -2188,9 +1967,14 @@
         <w:t>Namespace</w:t>
       </w:r>
       <w:proofErr w:type="spellEnd"/>
-      <w:proofErr w:type="gramEnd"/>
-      <w:r>
-        <w:t xml:space="preserve"> e </w:t>
+      <w:r>
+        <w:rPr>
+          <w:i/>
+        </w:rPr>
+        <w:t xml:space="preserve"> </w:t>
+      </w:r>
+      <w:r>
+        <w:t xml:space="preserve">e </w:t>
       </w:r>
       <w:proofErr w:type="spellStart"/>
       <w:r>
@@ -2201,45 +1985,35 @@
       </w:r>
       <w:proofErr w:type="spellEnd"/>
       <w:r>
+        <w:t xml:space="preserve"> criados: </w:t>
+      </w:r>
+    </w:p>
+    <w:p>
+      <w:pPr>
+        <w:pStyle w:val="ListasGeral"/>
+      </w:pPr>
+      <w:proofErr w:type="spellStart"/>
+      <w:r>
+        <w:rPr>
+          <w:b/>
+          <w:i/>
+        </w:rPr>
+        <w:t>CommonShema</w:t>
+      </w:r>
+      <w:proofErr w:type="spellEnd"/>
+      <w:r>
+        <w:rPr>
+          <w:b/>
+          <w:i/>
+        </w:rPr>
         <w:t xml:space="preserve"> </w:t>
       </w:r>
       <w:r>
-        <w:t xml:space="preserve">criados: </w:t>
-      </w:r>
-    </w:p>
-    <w:p>
-      <w:pPr>
-        <w:pStyle w:val="ListasGeral"/>
-      </w:pPr>
-      <w:proofErr w:type="spellStart"/>
-      <w:r>
-        <w:rPr>
-          <w:b/>
-          <w:i/>
-        </w:rPr>
-        <w:t>CommonShema</w:t>
-      </w:r>
-      <w:proofErr w:type="spellEnd"/>
-      <w:r>
-        <w:rPr>
-          <w:b/>
-          <w:i/>
-        </w:rPr>
-        <w:t xml:space="preserve"> </w:t>
-      </w:r>
-      <w:r>
-        <w:rPr>
-          <w:b/>
-          <w:i/>
-        </w:rPr>
-        <w:t>(</w:t>
-      </w:r>
-      <w:r>
-        <w:rPr>
-          <w:b/>
-          <w:i/>
-        </w:rPr>
-        <w:t>"</w:t>
+        <w:rPr>
+          <w:b/>
+          <w:i/>
+        </w:rPr>
+        <w:t>("</w:t>
       </w:r>
       <w:proofErr w:type="spellStart"/>
       <w:r>
@@ -2271,14 +2045,7 @@
           <w:b/>
           <w:i/>
         </w:rPr>
-        <w:t>"</w:t>
-      </w:r>
-      <w:r>
-        <w:rPr>
-          <w:b/>
-          <w:i/>
-        </w:rPr>
-        <w:t>)</w:t>
+        <w:t>")</w:t>
       </w:r>
       <w:r>
         <w:rPr>
@@ -2552,6 +2319,222 @@
           <w:b/>
           <w:i/>
         </w:rPr>
+        <w:t xml:space="preserve"> ("</w:t>
+      </w:r>
+      <w:proofErr w:type="spellStart"/>
+      <w:r>
+        <w:rPr>
+          <w:b/>
+          <w:i/>
+        </w:rPr>
+        <w:t>ProjetoPEI</w:t>
+      </w:r>
+      <w:proofErr w:type="spellEnd"/>
+      <w:r>
+        <w:rPr>
+          <w:b/>
+          <w:i/>
+        </w:rPr>
+        <w:t>/Grupo/Entrega1/Cliente")</w:t>
+      </w:r>
+      <w:r>
+        <w:rPr>
+          <w:b/>
+          <w:i/>
+        </w:rPr>
+        <w:t>:</w:t>
+      </w:r>
+      <w:r>
+        <w:t xml:space="preserve"> </w:t>
+      </w:r>
+      <w:proofErr w:type="spellStart"/>
+      <w:r>
+        <w:rPr>
+          <w:i/>
+        </w:rPr>
+        <w:t>Schema</w:t>
+      </w:r>
+      <w:proofErr w:type="spellEnd"/>
+      <w:r>
+        <w:t xml:space="preserve"> idêntico ao anterior. Aqui</w:t>
+      </w:r>
+      <w:r>
+        <w:t xml:space="preserve"> está definido o </w:t>
+      </w:r>
+      <w:proofErr w:type="spellStart"/>
+      <w:r>
+        <w:rPr>
+          <w:i/>
+        </w:rPr>
+        <w:t>complexType</w:t>
+      </w:r>
+      <w:proofErr w:type="spellEnd"/>
+      <w:r>
+        <w:t xml:space="preserve"> referente ao elemento “Cliente” existente no </w:t>
+      </w:r>
+      <w:proofErr w:type="spellStart"/>
+      <w:r>
+        <w:rPr>
+          <w:i/>
+        </w:rPr>
+        <w:t>Schema</w:t>
+      </w:r>
+      <w:proofErr w:type="spellEnd"/>
+      <w:r>
+        <w:t xml:space="preserve"> principal, contendo elementos específicos do requisito “Cliente”, tal como um atributo </w:t>
+      </w:r>
+      <w:r>
+        <w:t xml:space="preserve">que se refere </w:t>
+      </w:r>
+      <w:r>
+        <w:t>ao ID ou número de Cliente.</w:t>
+      </w:r>
+    </w:p>
+    <w:p>
+      <w:pPr>
+        <w:pStyle w:val="ListasGeral"/>
+      </w:pPr>
+      <w:proofErr w:type="spellStart"/>
+      <w:r>
+        <w:rPr>
+          <w:b/>
+          <w:i/>
+        </w:rPr>
+        <w:t>SchemaProduto</w:t>
+      </w:r>
+      <w:proofErr w:type="spellEnd"/>
+      <w:r>
+        <w:rPr>
+          <w:b/>
+          <w:i/>
+        </w:rPr>
+        <w:t xml:space="preserve"> ("</w:t>
+      </w:r>
+      <w:proofErr w:type="spellStart"/>
+      <w:r>
+        <w:rPr>
+          <w:b/>
+          <w:i/>
+        </w:rPr>
+        <w:t>ProjetoPEI</w:t>
+      </w:r>
+      <w:proofErr w:type="spellEnd"/>
+      <w:r>
+        <w:rPr>
+          <w:b/>
+          <w:i/>
+        </w:rPr>
+        <w:t>/Grupo/Entrega1/Produto")</w:t>
+      </w:r>
+      <w:r>
+        <w:rPr>
+          <w:b/>
+          <w:i/>
+        </w:rPr>
+        <w:t>:</w:t>
+      </w:r>
+      <w:r>
+        <w:t xml:space="preserve"> </w:t>
+      </w:r>
+      <w:r>
+        <w:t xml:space="preserve">Neste </w:t>
+      </w:r>
+      <w:proofErr w:type="spellStart"/>
+      <w:r>
+        <w:rPr>
+          <w:i/>
+        </w:rPr>
+        <w:t>Schema</w:t>
+      </w:r>
+      <w:proofErr w:type="spellEnd"/>
+      <w:r>
+        <w:t xml:space="preserve"> está estabelecido o </w:t>
+      </w:r>
+      <w:proofErr w:type="spellStart"/>
+      <w:r>
+        <w:rPr>
+          <w:i/>
+        </w:rPr>
+        <w:t>complexType</w:t>
+      </w:r>
+      <w:proofErr w:type="spellEnd"/>
+      <w:r>
+        <w:t xml:space="preserve"> com elementos relativos ao</w:t>
+      </w:r>
+      <w:r>
+        <w:t xml:space="preserve"> </w:t>
+      </w:r>
+      <w:r>
+        <w:t xml:space="preserve">elemento “Produto” a ser utilizado no vocabulário. A particularidade deste </w:t>
+      </w:r>
+      <w:proofErr w:type="spellStart"/>
+      <w:r>
+        <w:rPr>
+          <w:i/>
+        </w:rPr>
+        <w:t>Schema</w:t>
+      </w:r>
+      <w:proofErr w:type="spellEnd"/>
+      <w:r>
+        <w:t xml:space="preserve"> é que vários elementos são “opcionais</w:t>
+      </w:r>
+      <w:r>
+        <w:t>”, isto é</w:t>
+      </w:r>
+      <w:r>
+        <w:t xml:space="preserve"> o indicador de oc</w:t>
+      </w:r>
+      <w:r>
+        <w:t>o</w:t>
+      </w:r>
+      <w:r>
+        <w:t>rrência “</w:t>
+      </w:r>
+      <w:proofErr w:type="spellStart"/>
+      <w:r>
+        <w:t>minOccurs</w:t>
+      </w:r>
+      <w:proofErr w:type="spellEnd"/>
+      <w:r>
+        <w:t xml:space="preserve">” encontra-se igualado a 0. </w:t>
+      </w:r>
+      <w:r>
+        <w:t>O vocabulário está escrito desta fo</w:t>
+      </w:r>
+      <w:r>
+        <w:t>r</w:t>
+      </w:r>
+      <w:r>
+        <w:t>ma</w:t>
+      </w:r>
+      <w:r>
+        <w:t xml:space="preserve"> uma vez que essas informações não são relevantes para o contexto do problema (a documentação de vendas) </w:t>
+      </w:r>
+      <w:r>
+        <w:t>bastando a existência da identificação do produto em questão.</w:t>
+      </w:r>
+      <w:r>
+        <w:t xml:space="preserve"> </w:t>
+      </w:r>
+    </w:p>
+    <w:p>
+      <w:pPr>
+        <w:pStyle w:val="ListasGeral"/>
+      </w:pPr>
+      <w:proofErr w:type="spellStart"/>
+      <w:r>
+        <w:rPr>
+          <w:b/>
+          <w:i/>
+        </w:rPr>
+        <w:t>SchemaReceitas</w:t>
+      </w:r>
+      <w:proofErr w:type="spellEnd"/>
+      <w:r>
+        <w:rPr>
+          <w:b/>
+          <w:i/>
+        </w:rPr>
         <w:t xml:space="preserve"> (</w:t>
       </w:r>
       <w:r>
@@ -2575,7 +2558,7 @@
           <w:b/>
           <w:i/>
         </w:rPr>
-        <w:t>/Grupo/Entrega1/Cliente"</w:t>
+        <w:t>/Grupo/Entrega1/Receitas"</w:t>
       </w:r>
       <w:r>
         <w:rPr>
@@ -2603,13 +2586,40 @@
       </w:r>
       <w:proofErr w:type="spellEnd"/>
       <w:r>
-        <w:t xml:space="preserve"> idêntico ao anterior. Aqui</w:t>
-      </w:r>
-      <w:r>
-        <w:t xml:space="preserve"> está</w:t>
-      </w:r>
-      <w:r>
-        <w:t xml:space="preserve"> definido o </w:t>
+        <w:t xml:space="preserve"> alusivo ao componente de Vendas, mais propriamente o elemento “Receitas”. Neste caso são definidos os </w:t>
+      </w:r>
+      <w:proofErr w:type="spellStart"/>
+      <w:r>
+        <w:rPr>
+          <w:i/>
+        </w:rPr>
+        <w:t>complexTypes</w:t>
+      </w:r>
+      <w:proofErr w:type="spellEnd"/>
+      <w:r>
+        <w:t xml:space="preserve"> respetivos à “Moeda” e “Receita”. No primeiro é delineado um </w:t>
+      </w:r>
+      <w:proofErr w:type="spellStart"/>
+      <w:r>
+        <w:rPr>
+          <w:i/>
+        </w:rPr>
+        <w:t>simpleType</w:t>
+      </w:r>
+      <w:proofErr w:type="spellEnd"/>
+      <w:r>
+        <w:t xml:space="preserve"> com uma extensão de atributo que tem como base a enumeração definida </w:t>
+      </w:r>
+      <w:r>
+        <w:t>no “</w:t>
+      </w:r>
+      <w:proofErr w:type="spellStart"/>
+      <w:r>
+        <w:t>CommonSchema</w:t>
+      </w:r>
+      <w:proofErr w:type="spellEnd"/>
+      <w:r>
+        <w:t xml:space="preserve">” e um atributo opcional relativo ao ID da taxa de câmbio a ser utilizada. Relativamente ao segundo, estão definidos os elementos respeitantes ao requisito “Vendas e Receitas”, sendo criado globalmente um outro </w:t>
       </w:r>
       <w:proofErr w:type="spellStart"/>
       <w:r>
@@ -2620,13 +2630,86 @@
       </w:r>
       <w:proofErr w:type="spellEnd"/>
       <w:r>
-        <w:t xml:space="preserve"> referente ao elemento “</w:t>
-      </w:r>
-      <w:r>
-        <w:t>Cliente</w:t>
-      </w:r>
-      <w:r>
-        <w:t xml:space="preserve">” existente no </w:t>
+        <w:t xml:space="preserve"> relativo às linhas de Receita</w:t>
+      </w:r>
+      <w:r>
+        <w:t xml:space="preserve"> </w:t>
+      </w:r>
+      <w:r>
+        <w:t xml:space="preserve">pertencentes à Receita original. Cada um desses tipos possui um atributo que representa a identificação dos mesmos. </w:t>
+      </w:r>
+    </w:p>
+    <w:p>
+      <w:pPr>
+        <w:pStyle w:val="ListasGeral"/>
+      </w:pPr>
+      <w:proofErr w:type="spellStart"/>
+      <w:r>
+        <w:rPr>
+          <w:b/>
+          <w:i/>
+        </w:rPr>
+        <w:t>SchemaDocumentoGeral</w:t>
+      </w:r>
+      <w:proofErr w:type="spellEnd"/>
+      <w:r>
+        <w:rPr>
+          <w:b/>
+          <w:i/>
+        </w:rPr>
+        <w:t xml:space="preserve"> (</w:t>
+      </w:r>
+      <w:r>
+        <w:rPr>
+          <w:b/>
+          <w:i/>
+        </w:rPr>
+        <w:t>"</w:t>
+      </w:r>
+      <w:proofErr w:type="spellStart"/>
+      <w:r>
+        <w:rPr>
+          <w:b/>
+          <w:i/>
+        </w:rPr>
+        <w:t>ProjetoPEI</w:t>
+      </w:r>
+      <w:proofErr w:type="spellEnd"/>
+      <w:r>
+        <w:rPr>
+          <w:b/>
+          <w:i/>
+        </w:rPr>
+        <w:t>/Grupo/Entrega1/"</w:t>
+      </w:r>
+      <w:r>
+        <w:rPr>
+          <w:b/>
+          <w:i/>
+        </w:rPr>
+        <w:t>)</w:t>
+      </w:r>
+      <w:r>
+        <w:rPr>
+          <w:b/>
+          <w:i/>
+        </w:rPr>
+        <w:t>:</w:t>
+      </w:r>
+      <w:r>
+        <w:rPr>
+          <w:b/>
+        </w:rPr>
+        <w:t xml:space="preserve"> </w:t>
+      </w:r>
+      <w:r>
+        <w:t>Este é</w:t>
+      </w:r>
+      <w:r>
+        <w:t xml:space="preserve"> </w:t>
+      </w:r>
+      <w:r>
+        <w:t xml:space="preserve">o </w:t>
       </w:r>
       <w:proofErr w:type="spellStart"/>
       <w:r>
@@ -2637,374 +2720,9 @@
       </w:r>
       <w:proofErr w:type="spellEnd"/>
       <w:r>
-        <w:t xml:space="preserve"> principal, </w:t>
-      </w:r>
-      <w:r>
-        <w:t xml:space="preserve">contendo elementos específicos do requisito “Cliente”, tal como um atributo </w:t>
-      </w:r>
-      <w:r>
-        <w:t xml:space="preserve">que se refere </w:t>
-      </w:r>
-      <w:r>
-        <w:t>ao ID ou número de Cliente.</w:t>
-      </w:r>
-    </w:p>
-    <w:p>
-      <w:pPr>
-        <w:pStyle w:val="ListasGeral"/>
-      </w:pPr>
-      <w:proofErr w:type="spellStart"/>
-      <w:r>
-        <w:rPr>
-          <w:b/>
-          <w:i/>
-        </w:rPr>
-        <w:t>SchemaProduto</w:t>
-      </w:r>
-      <w:proofErr w:type="spellEnd"/>
-      <w:r>
-        <w:rPr>
-          <w:b/>
-          <w:i/>
-        </w:rPr>
-        <w:t xml:space="preserve"> (</w:t>
-      </w:r>
-      <w:r>
-        <w:rPr>
-          <w:b/>
-          <w:i/>
-        </w:rPr>
-        <w:t>"</w:t>
-      </w:r>
-      <w:proofErr w:type="spellStart"/>
-      <w:r>
-        <w:rPr>
-          <w:b/>
-          <w:i/>
-        </w:rPr>
-        <w:t>ProjetoPEI</w:t>
-      </w:r>
-      <w:proofErr w:type="spellEnd"/>
-      <w:r>
-        <w:rPr>
-          <w:b/>
-          <w:i/>
-        </w:rPr>
-        <w:t>/Grupo/Entrega1/Produto"</w:t>
-      </w:r>
-      <w:r>
-        <w:rPr>
-          <w:b/>
-          <w:i/>
-        </w:rPr>
-        <w:t>)</w:t>
-      </w:r>
-      <w:r>
-        <w:rPr>
-          <w:b/>
-          <w:i/>
-        </w:rPr>
-        <w:t>:</w:t>
-      </w:r>
-      <w:r>
         <w:t xml:space="preserve"> </w:t>
       </w:r>
       <w:r>
-        <w:t xml:space="preserve">Neste </w:t>
-      </w:r>
-      <w:proofErr w:type="spellStart"/>
-      <w:r>
-        <w:rPr>
-          <w:i/>
-        </w:rPr>
-        <w:t>Schema</w:t>
-      </w:r>
-      <w:proofErr w:type="spellEnd"/>
-      <w:r>
-        <w:t xml:space="preserve"> está estabelecido o </w:t>
-      </w:r>
-      <w:proofErr w:type="spellStart"/>
-      <w:r>
-        <w:rPr>
-          <w:i/>
-        </w:rPr>
-        <w:t>complexType</w:t>
-      </w:r>
-      <w:proofErr w:type="spellEnd"/>
-      <w:r>
-        <w:t xml:space="preserve"> com elementos relativos ao</w:t>
-      </w:r>
-      <w:r>
-        <w:t xml:space="preserve"> </w:t>
-      </w:r>
-      <w:r>
-        <w:t xml:space="preserve">elemento “Produto” a ser utilizado no vocabulário. A particularidade deste </w:t>
-      </w:r>
-      <w:proofErr w:type="spellStart"/>
-      <w:r>
-        <w:rPr>
-          <w:i/>
-        </w:rPr>
-        <w:t>Schema</w:t>
-      </w:r>
-      <w:proofErr w:type="spellEnd"/>
-      <w:r>
-        <w:t xml:space="preserve"> é que vários elementos são “opcionais</w:t>
-      </w:r>
-      <w:r>
-        <w:t>”, isto é</w:t>
-      </w:r>
-      <w:r>
-        <w:t xml:space="preserve"> o indicador de oc</w:t>
-      </w:r>
-      <w:r>
-        <w:t>o</w:t>
-      </w:r>
-      <w:r>
-        <w:t>rrência “</w:t>
-      </w:r>
-      <w:proofErr w:type="spellStart"/>
-      <w:r>
-        <w:t>minOccurs</w:t>
-      </w:r>
-      <w:proofErr w:type="spellEnd"/>
-      <w:r>
-        <w:t xml:space="preserve">” encontra-se igualado a 0. </w:t>
-      </w:r>
-      <w:r>
-        <w:t>O vocabulário está escrito desta fo</w:t>
-      </w:r>
-      <w:r>
-        <w:t>r</w:t>
-      </w:r>
-      <w:r>
-        <w:t>ma</w:t>
-      </w:r>
-      <w:r>
-        <w:t xml:space="preserve"> uma vez que essas informações não são relevantes para o contexto do problema (a documentação de vendas) </w:t>
-      </w:r>
-      <w:r>
-        <w:t>bastando a existência da identificação do produto em questão.</w:t>
-      </w:r>
-      <w:r>
-        <w:t xml:space="preserve"> </w:t>
-      </w:r>
-    </w:p>
-    <w:p>
-      <w:pPr>
-        <w:pStyle w:val="ListasGeral"/>
-      </w:pPr>
-      <w:proofErr w:type="spellStart"/>
-      <w:r>
-        <w:rPr>
-          <w:b/>
-          <w:i/>
-        </w:rPr>
-        <w:t>SchemaReceitas</w:t>
-      </w:r>
-      <w:proofErr w:type="spellEnd"/>
-      <w:r>
-        <w:rPr>
-          <w:b/>
-          <w:i/>
-        </w:rPr>
-        <w:t xml:space="preserve"> (</w:t>
-      </w:r>
-      <w:r>
-        <w:rPr>
-          <w:b/>
-          <w:i/>
-        </w:rPr>
-        <w:t>"</w:t>
-      </w:r>
-      <w:proofErr w:type="spellStart"/>
-      <w:r>
-        <w:rPr>
-          <w:b/>
-          <w:i/>
-        </w:rPr>
-        <w:t>ProjetoPEI</w:t>
-      </w:r>
-      <w:proofErr w:type="spellEnd"/>
-      <w:r>
-        <w:rPr>
-          <w:b/>
-          <w:i/>
-        </w:rPr>
-        <w:t>/Grupo/Entrega1/Receitas"</w:t>
-      </w:r>
-      <w:r>
-        <w:rPr>
-          <w:b/>
-          <w:i/>
-        </w:rPr>
-        <w:t>)</w:t>
-      </w:r>
-      <w:r>
-        <w:rPr>
-          <w:b/>
-          <w:i/>
-        </w:rPr>
-        <w:t>:</w:t>
-      </w:r>
-      <w:r>
-        <w:t xml:space="preserve"> </w:t>
-      </w:r>
-      <w:proofErr w:type="spellStart"/>
-      <w:r>
-        <w:rPr>
-          <w:i/>
-        </w:rPr>
-        <w:t>Schema</w:t>
-      </w:r>
-      <w:proofErr w:type="spellEnd"/>
-      <w:r>
-        <w:t xml:space="preserve"> alusivo ao componente de Vendas, mais propriamente o elemento “Receitas”. Neste caso são definidos os </w:t>
-      </w:r>
-      <w:proofErr w:type="spellStart"/>
-      <w:r>
-        <w:rPr>
-          <w:i/>
-        </w:rPr>
-        <w:t>complexTypes</w:t>
-      </w:r>
-      <w:proofErr w:type="spellEnd"/>
-      <w:r>
-        <w:t xml:space="preserve"> respetivos à “</w:t>
-      </w:r>
-      <w:r>
-        <w:t>Moeda” e</w:t>
-      </w:r>
-      <w:r>
-        <w:t xml:space="preserve"> “Receita”</w:t>
-      </w:r>
-      <w:r>
-        <w:t xml:space="preserve">. No primeiro é delineado um </w:t>
-      </w:r>
-      <w:proofErr w:type="spellStart"/>
-      <w:r>
-        <w:rPr>
-          <w:i/>
-        </w:rPr>
-        <w:t>simpleType</w:t>
-      </w:r>
-      <w:proofErr w:type="spellEnd"/>
-      <w:r>
-        <w:t xml:space="preserve"> com uma extensão de atributo que tem como base a enumeração definida </w:t>
-      </w:r>
-      <w:r>
-        <w:t>no “</w:t>
-      </w:r>
-      <w:proofErr w:type="spellStart"/>
-      <w:r>
-        <w:t>CommonSchema</w:t>
-      </w:r>
-      <w:proofErr w:type="spellEnd"/>
-      <w:r>
-        <w:t xml:space="preserve">” e um atributo opcional relativo ao ID da taxa de câmbio a ser utilizada. Relativamente ao segundo, estão definidos os elementos respeitantes ao requisito “Vendas e Receitas”, sendo criado globalmente um outro </w:t>
-      </w:r>
-      <w:proofErr w:type="spellStart"/>
-      <w:r>
-        <w:rPr>
-          <w:i/>
-        </w:rPr>
-        <w:t>complexType</w:t>
-      </w:r>
-      <w:proofErr w:type="spellEnd"/>
-      <w:r>
-        <w:t xml:space="preserve"> relativo às linhas de Receita</w:t>
-      </w:r>
-      <w:r>
-        <w:t xml:space="preserve"> </w:t>
-      </w:r>
-      <w:r>
-        <w:t xml:space="preserve">pertencentes à Receita original. Cada um desses tipos possui um atributo que representa a identificação dos mesmos. </w:t>
-      </w:r>
-    </w:p>
-    <w:p>
-      <w:pPr>
-        <w:pStyle w:val="ListasGeral"/>
-      </w:pPr>
-      <w:proofErr w:type="spellStart"/>
-      <w:r>
-        <w:rPr>
-          <w:b/>
-          <w:i/>
-        </w:rPr>
-        <w:t>SchemaDocumentoGeral</w:t>
-      </w:r>
-      <w:proofErr w:type="spellEnd"/>
-      <w:r>
-        <w:rPr>
-          <w:b/>
-          <w:i/>
-        </w:rPr>
-        <w:t xml:space="preserve"> (</w:t>
-      </w:r>
-      <w:r>
-        <w:rPr>
-          <w:b/>
-          <w:i/>
-        </w:rPr>
-        <w:t>"</w:t>
-      </w:r>
-      <w:proofErr w:type="spellStart"/>
-      <w:r>
-        <w:rPr>
-          <w:b/>
-          <w:i/>
-        </w:rPr>
-        <w:t>ProjetoPEI</w:t>
-      </w:r>
-      <w:proofErr w:type="spellEnd"/>
-      <w:r>
-        <w:rPr>
-          <w:b/>
-          <w:i/>
-        </w:rPr>
-        <w:t>/Grupo/Entrega1/"</w:t>
-      </w:r>
-      <w:r>
-        <w:rPr>
-          <w:b/>
-          <w:i/>
-        </w:rPr>
-        <w:t>)</w:t>
-      </w:r>
-      <w:r>
-        <w:rPr>
-          <w:b/>
-          <w:i/>
-        </w:rPr>
-        <w:t>:</w:t>
-      </w:r>
-      <w:r>
-        <w:rPr>
-          <w:b/>
-        </w:rPr>
-        <w:t xml:space="preserve"> </w:t>
-      </w:r>
-      <w:r>
-        <w:t>Este é</w:t>
-      </w:r>
-      <w:r>
-        <w:t xml:space="preserve"> </w:t>
-      </w:r>
-      <w:r>
-        <w:t xml:space="preserve">o </w:t>
-      </w:r>
-      <w:proofErr w:type="spellStart"/>
-      <w:r>
-        <w:rPr>
-          <w:i/>
-        </w:rPr>
-        <w:t>Schema</w:t>
-      </w:r>
-      <w:proofErr w:type="spellEnd"/>
-      <w:r>
-        <w:t xml:space="preserve"> </w:t>
-      </w:r>
-      <w:r>
         <w:t xml:space="preserve">que representa o Documento Geral e se encontram espelhados os requisitos do problema. Aqui é onde se encontra o </w:t>
       </w:r>
       <w:proofErr w:type="spellStart"/>
@@ -3023,11 +2741,11 @@
       <w:pPr>
         <w:pStyle w:val="Ttulo2"/>
       </w:pPr>
-      <w:bookmarkStart w:id="9" w:name="_Toc530841504"/>
+      <w:bookmarkStart w:id="8" w:name="_Toc530841504"/>
       <w:r>
         <w:t>Detalhes Finais</w:t>
       </w:r>
-      <w:bookmarkEnd w:id="9"/>
+      <w:bookmarkEnd w:id="8"/>
     </w:p>
     <w:p>
       <w:pPr>
@@ -3102,16 +2820,66 @@
       <w:pPr>
         <w:pStyle w:val="Ttulo1"/>
       </w:pPr>
-      <w:bookmarkStart w:id="10" w:name="_Toc530841505"/>
+      <w:bookmarkStart w:id="9" w:name="_Toc530841505"/>
       <w:r>
         <w:t>Conclusão</w:t>
       </w:r>
+      <w:bookmarkEnd w:id="9"/>
+    </w:p>
+    <w:p>
+      <w:pPr>
+        <w:pStyle w:val="TextoGeral"/>
+      </w:pPr>
+      <w:r>
+        <w:t xml:space="preserve">Neste projeto </w:t>
+      </w:r>
+      <w:r>
+        <w:t>abordamos, portanto,</w:t>
+      </w:r>
+      <w:r>
+        <w:t xml:space="preserve"> o processo de estruturação e desenvolvimento de um vocabulário XML, através da criação de documentos XSD e </w:t>
+      </w:r>
+      <w:proofErr w:type="spellStart"/>
+      <w:r>
+        <w:rPr>
+          <w:i/>
+        </w:rPr>
+        <w:t>namespaces</w:t>
+      </w:r>
+      <w:proofErr w:type="spellEnd"/>
+      <w:r>
+        <w:t xml:space="preserve"> associados. </w:t>
+      </w:r>
+      <w:r>
+        <w:t xml:space="preserve">Adicionalmente, uma importante componente deste projeto foi a nossa capacidade, enquanto estudantes e membros de um grupo de trabalho, na interpretação e discussão relativas a um problema pré-estabelecido, decidindo a abordagem a seguir. </w:t>
+      </w:r>
+    </w:p>
+    <w:p>
+      <w:pPr>
+        <w:pStyle w:val="TextoGeral"/>
+      </w:pPr>
+      <w:r>
+        <w:t xml:space="preserve">Cumprimos assim os objetivos </w:t>
+      </w:r>
+      <w:r>
+        <w:t>a que nos comprometemos com este projeto, criando um vocabulário XML e estruturando um relatório que defende a nossa abordagem</w:t>
+      </w:r>
+      <w:r>
+        <w:t xml:space="preserve">. </w:t>
+      </w:r>
+      <w:r>
+        <w:t>Conseguimos estruturar o vocabulário e criar o XML correspondente, utilizando as diversas técnicas e apoiados lecionados durante o decorrer da U.C.</w:t>
+      </w:r>
+    </w:p>
+    <w:p>
+      <w:pPr>
+        <w:pStyle w:val="TextoGeral"/>
+      </w:pPr>
+      <w:r>
+        <w:t>Acreditamos que este projeto foi extremamente positivo para nós, pois permitiu-nos reforçar as nossas técnicas e conhecimentos relativos aos conteúdos usados, incluindo na criação deste relatório. Não apenas isto, mas também foi essencial para a formação de um maior espírito crítico em relação à análise e abordagens de problemas práticos.</w:t>
+      </w:r>
+      <w:bookmarkStart w:id="10" w:name="_GoBack"/>
       <w:bookmarkEnd w:id="10"/>
-    </w:p>
-    <w:p>
-      <w:pPr>
-        <w:pStyle w:val="TextoGeral"/>
-      </w:pPr>
     </w:p>
     <w:sectPr>
       <w:footerReference w:type="default" r:id="rId11"/>
@@ -5500,7 +5268,7 @@
 </file>
 
 <file path=customXml/itemProps1.xml><?xml version="1.0" encoding="utf-8"?>
-<ds:datastoreItem xmlns:ds="http://schemas.openxmlformats.org/officeDocument/2006/customXml" ds:itemID="{81752D1E-8C97-4F03-B84D-DB043D9F93B4}">
+<ds:datastoreItem xmlns:ds="http://schemas.openxmlformats.org/officeDocument/2006/customXml" ds:itemID="{8E0D8105-566C-4ED8-B6AF-E5FC9A83DA97}">
   <ds:schemaRefs>
     <ds:schemaRef ds:uri="http://schemas.openxmlformats.org/officeDocument/2006/bibliography"/>
   </ds:schemaRefs>

</xml_diff>

<commit_message>
Relatório dos schemas, did my best, mas podem ver se acham necessário mudar algo o7
</commit_message>
<xml_diff>
--- a/Relatório Grupo.docx
+++ b/Relatório Grupo.docx
@@ -1240,9 +1240,9 @@
         <w:jc w:val="both"/>
       </w:pPr>
       <w:r>
-        <w:t xml:space="preserve">Imagem </w:t>
-      </w:r>
-      <w:fldSimple w:instr=" SEQ Imagem \* ARABIC ">
+        <w:t xml:space="preserve">Figura </w:t>
+      </w:r>
+      <w:fldSimple w:instr=" SEQ Figura \* ARABIC ">
         <w:r>
           <w:rPr>
             <w:noProof/>
@@ -1251,8 +1251,17 @@
         </w:r>
       </w:fldSimple>
       <w:r>
-        <w:t xml:space="preserve"> Enunciado básico do problema</w:t>
-      </w:r>
+        <w:t xml:space="preserve"> </w:t>
+      </w:r>
+      <w:r>
+        <w:t>Enunciado básico do problema</w:t>
+      </w:r>
+    </w:p>
+    <w:p>
+      <w:pPr>
+        <w:pStyle w:val="Legenda"/>
+        <w:jc w:val="both"/>
+      </w:pPr>
     </w:p>
     <w:p>
       <w:pPr>
@@ -1308,6 +1317,7 @@
         <w:pStyle w:val="TextoGeral"/>
       </w:pPr>
       <w:r>
+        <w:lastRenderedPageBreak/>
         <w:t>E</w:t>
       </w:r>
       <w:r>
@@ -1337,7 +1347,6 @@
       </w:pPr>
       <w:bookmarkStart w:id="3" w:name="_Toc530841499"/>
       <w:r>
-        <w:lastRenderedPageBreak/>
         <w:t>Desenvolvimento do Projeto</w:t>
       </w:r>
       <w:bookmarkEnd w:id="3"/>
@@ -1394,15 +1403,7 @@
         </w:numPr>
       </w:pPr>
       <w:r>
-        <w:t xml:space="preserve">Adaptação dos </w:t>
-      </w:r>
-      <w:proofErr w:type="spellStart"/>
-      <w:r>
-        <w:t>Schemas</w:t>
-      </w:r>
-      <w:proofErr w:type="spellEnd"/>
-      <w:r>
-        <w:t xml:space="preserve"> e do nosso vocabulário aos novos requisitos no enunciado</w:t>
+        <w:t>Adaptação dos Schemas e do nosso vocabulário aos novos requisitos no enunciado</w:t>
       </w:r>
     </w:p>
     <w:p>
@@ -1556,7 +1557,11 @@
         <w:t>”. O serviço REST criado procura</w:t>
       </w:r>
       <w:r>
-        <w:t xml:space="preserve"> ao máximo cobrir, com diversas funções, estas lacunas e executá-las, para mais tarde utilizar esses dados para a exportação para os ficheiros XML, através do </w:t>
+        <w:t xml:space="preserve"> ao máximo cobrir, com diversas funções, estas lacunas e </w:t>
+      </w:r>
+      <w:r>
+        <w:lastRenderedPageBreak/>
+        <w:t xml:space="preserve">executá-las, para mais tarde utilizar esses dados para a exportação para os ficheiros XML, através do </w:t>
       </w:r>
       <w:proofErr w:type="spellStart"/>
       <w:r>
@@ -1588,1141 +1593,1491 @@
       </w:r>
       <w:proofErr w:type="spellEnd"/>
       <w:r>
-        <w:t xml:space="preserve">, em que algum dos </w:t>
-      </w:r>
+        <w:t xml:space="preserve">, em que algum dos documentos se encontravam com esse valor a 0, sendo necessário ir corrigir esses dados com base na </w:t>
+      </w:r>
+      <w:proofErr w:type="spellStart"/>
+      <w:r>
+        <w:t>collection</w:t>
+      </w:r>
+      <w:proofErr w:type="spellEnd"/>
+      <w:r>
+        <w:t xml:space="preserve"> “</w:t>
+      </w:r>
+      <w:proofErr w:type="spellStart"/>
+      <w:r>
+        <w:t>ProductListPriceHistory</w:t>
+      </w:r>
+      <w:proofErr w:type="spellEnd"/>
+      <w:r>
+        <w:t>”, que continha os preços atuais dos produtos e as suas datas de utilização.</w:t>
+      </w:r>
+    </w:p>
+    <w:p>
+      <w:pPr>
+        <w:pStyle w:val="TextoGeral"/>
+      </w:pPr>
+      <w:r>
+        <w:t>Assim sendo, as etapas</w:t>
+      </w:r>
+      <w:r>
+        <w:t xml:space="preserve"> </w:t>
+      </w:r>
+      <w:r>
+        <w:t>de forma ordenada da elaboração do projeto foram:</w:t>
+      </w:r>
+    </w:p>
+    <w:p>
+      <w:pPr>
+        <w:pStyle w:val="ListasGeral"/>
+      </w:pPr>
+      <w:r>
+        <w:t>Interpretação do problema</w:t>
+      </w:r>
+    </w:p>
+    <w:p>
+      <w:pPr>
+        <w:pStyle w:val="ListasGeral"/>
+      </w:pPr>
+      <w:r>
+        <w:t>Debate sobre a abordagem a seguir e decisão final</w:t>
+      </w:r>
+    </w:p>
+    <w:p>
+      <w:pPr>
+        <w:pStyle w:val="ListasGeral"/>
+      </w:pPr>
+      <w:r>
+        <w:t>Atribuição e escalonamento de tarefas</w:t>
+      </w:r>
+    </w:p>
+    <w:p>
+      <w:pPr>
+        <w:pStyle w:val="ListasGeral"/>
+      </w:pPr>
+      <w:r>
+        <w:t>Execução das diversas tarefas atribuídas</w:t>
+      </w:r>
+    </w:p>
+    <w:p>
+      <w:pPr>
+        <w:pStyle w:val="ListasGeral"/>
+      </w:pPr>
+      <w:r>
+        <w:t>Revisão e c</w:t>
+      </w:r>
+      <w:r>
+        <w:t>orreção de erros</w:t>
+      </w:r>
+    </w:p>
+    <w:p>
+      <w:pPr>
+        <w:pStyle w:val="ListasGeral"/>
+      </w:pPr>
+      <w:r>
+        <w:t>Elaboração do Relatório</w:t>
+      </w:r>
+    </w:p>
+    <w:p>
+      <w:pPr>
+        <w:pStyle w:val="ListasGeral"/>
+      </w:pPr>
+      <w:r>
+        <w:t>Entrega do projeto</w:t>
+      </w:r>
+    </w:p>
+    <w:p>
+      <w:pPr>
+        <w:pStyle w:val="Ttulo2"/>
+      </w:pPr>
+      <w:proofErr w:type="spellStart"/>
+      <w:r>
+        <w:t>MongoDB</w:t>
+      </w:r>
+      <w:proofErr w:type="spellEnd"/>
+    </w:p>
+    <w:p>
+      <w:pPr>
+        <w:pStyle w:val="TextoGeral"/>
+      </w:pPr>
+      <w:r>
+        <w:t xml:space="preserve">Seguindo os requisitos levantados do enunciado, foram desenvolvidas várias </w:t>
+      </w:r>
+      <w:proofErr w:type="spellStart"/>
+      <w:r>
+        <w:t>Queries</w:t>
+      </w:r>
+      <w:proofErr w:type="spellEnd"/>
+      <w:r>
+        <w:t xml:space="preserve"> para manipular os dados do </w:t>
+      </w:r>
+      <w:proofErr w:type="spellStart"/>
+      <w:r>
+        <w:rPr>
+          <w:i/>
+        </w:rPr>
+        <w:t>MongoDB</w:t>
+      </w:r>
+      <w:proofErr w:type="spellEnd"/>
+      <w:r>
+        <w:rPr>
+          <w:i/>
+        </w:rPr>
+        <w:t>,</w:t>
+      </w:r>
+      <w:r>
+        <w:t xml:space="preserve"> como estas pretendiam. </w:t>
+      </w:r>
+    </w:p>
+    <w:p>
+      <w:pPr>
+        <w:pStyle w:val="TextoGeral"/>
+      </w:pPr>
+      <w:r>
+        <w:t xml:space="preserve">Em primeiro lugar, foi necessário importar as </w:t>
+      </w:r>
+      <w:proofErr w:type="spellStart"/>
+      <w:r>
+        <w:t>collections</w:t>
+      </w:r>
+      <w:proofErr w:type="spellEnd"/>
+      <w:r>
+        <w:t xml:space="preserve"> (ou seja, os documentos </w:t>
+      </w:r>
+      <w:proofErr w:type="spellStart"/>
+      <w:r>
+        <w:t>csv</w:t>
+      </w:r>
+      <w:proofErr w:type="spellEnd"/>
+      <w:r>
+        <w:t>) para</w:t>
+      </w:r>
+      <w:r>
+        <w:t xml:space="preserve"> o Mongo, através do comando “</w:t>
+      </w:r>
+      <w:proofErr w:type="spellStart"/>
+      <w:r>
+        <w:t>mongoimport</w:t>
+      </w:r>
+      <w:proofErr w:type="spellEnd"/>
+      <w:r>
+        <w:t xml:space="preserve">”.  Após termos as </w:t>
+      </w:r>
+      <w:proofErr w:type="spellStart"/>
+      <w:r>
+        <w:t>collections</w:t>
+      </w:r>
+      <w:proofErr w:type="spellEnd"/>
+      <w:r>
+        <w:t xml:space="preserve"> em base de dados, foram desenvolvidas </w:t>
+      </w:r>
+      <w:proofErr w:type="spellStart"/>
+      <w:r>
+        <w:t>queries</w:t>
+      </w:r>
+      <w:proofErr w:type="spellEnd"/>
+      <w:r>
+        <w:t xml:space="preserve"> básicas para perceber e relacionar corretamente os dados. </w:t>
+      </w:r>
+      <w:r>
+        <w:t xml:space="preserve">Com isto, foram sendo estruturadas </w:t>
+      </w:r>
+      <w:proofErr w:type="spellStart"/>
+      <w:r>
+        <w:t>queries</w:t>
+      </w:r>
+      <w:proofErr w:type="spellEnd"/>
+      <w:r>
+        <w:t xml:space="preserve"> complexas, através da função “</w:t>
+      </w:r>
+      <w:proofErr w:type="spellStart"/>
+      <w:r>
+        <w:t>aggregate</w:t>
+      </w:r>
+      <w:proofErr w:type="spellEnd"/>
+      <w:r>
+        <w:t xml:space="preserve">”.  Adicionalmente, foi necessário recorrer a JavaScript para poder corrigir dados errados nas </w:t>
+      </w:r>
+      <w:proofErr w:type="spellStart"/>
+      <w:r>
+        <w:t>collections</w:t>
+      </w:r>
+      <w:proofErr w:type="spellEnd"/>
+      <w:r>
+        <w:t xml:space="preserve">, nomeadamente o </w:t>
+      </w:r>
+      <w:proofErr w:type="spellStart"/>
+      <w:r>
+        <w:rPr>
+          <w:i/>
+        </w:rPr>
+        <w:t>ListPrice</w:t>
+      </w:r>
+      <w:proofErr w:type="spellEnd"/>
+      <w:r>
+        <w:t xml:space="preserve"> da </w:t>
+      </w:r>
+      <w:proofErr w:type="spellStart"/>
+      <w:r>
+        <w:t>collection</w:t>
+      </w:r>
+      <w:proofErr w:type="spellEnd"/>
+      <w:r>
+        <w:t xml:space="preserve"> “</w:t>
+      </w:r>
+      <w:proofErr w:type="spellStart"/>
+      <w:r>
+        <w:t>ProductList</w:t>
+      </w:r>
+      <w:proofErr w:type="spellEnd"/>
+      <w:r>
+        <w:t>”, em que alguns produtos se encontravam a 0, sendo necessário substituir pelo preço que se encontrava na “</w:t>
+      </w:r>
+      <w:proofErr w:type="spellStart"/>
+      <w:r>
+        <w:t>ProductListPriceHistory</w:t>
+      </w:r>
+      <w:proofErr w:type="spellEnd"/>
+      <w:r>
+        <w:t xml:space="preserve">”. Nos requisitos, levantava-se o problema de não ser possível mudar o preço para diferente de 0, mas tal foi possível e nenhum dos produtos se encontra com o preço a zero. </w:t>
+      </w:r>
+    </w:p>
+    <w:p>
+      <w:pPr>
+        <w:pStyle w:val="TextoGeral"/>
+      </w:pPr>
+      <w:r>
+        <w:t xml:space="preserve">As </w:t>
+      </w:r>
+      <w:proofErr w:type="spellStart"/>
+      <w:r>
+        <w:t>queries</w:t>
+      </w:r>
+      <w:proofErr w:type="spellEnd"/>
+      <w:r>
+        <w:t xml:space="preserve"> construídas refletem os requisitos levantados no enunciado da Entrega. Estas encontram-se no ficheiro “QueriesExecutadas.txt”, que é entregue com o projeto. As </w:t>
+      </w:r>
+      <w:proofErr w:type="spellStart"/>
+      <w:r>
+        <w:t>queries</w:t>
+      </w:r>
+      <w:proofErr w:type="spellEnd"/>
+      <w:r>
+        <w:t xml:space="preserve"> executadas</w:t>
+      </w:r>
+    </w:p>
+    <w:p>
+      <w:pPr>
+        <w:pStyle w:val="Ttulo2"/>
+      </w:pPr>
+      <w:bookmarkStart w:id="7" w:name="_Toc530841503"/>
       <w:r>
         <w:lastRenderedPageBreak/>
-        <w:t xml:space="preserve">documentos se encontravam com esse valor a 0, sendo necessário ir corrigir esses dados com base na </w:t>
+        <w:t xml:space="preserve">Propriedades dos </w:t>
+      </w:r>
+      <w:r>
+        <w:rPr>
+          <w:i/>
+        </w:rPr>
+        <w:t>Schemas</w:t>
+      </w:r>
+      <w:bookmarkEnd w:id="7"/>
+      <w:r>
+        <w:rPr>
+          <w:i/>
+        </w:rPr>
+        <w:t xml:space="preserve"> (Alterar)</w:t>
+      </w:r>
+    </w:p>
+    <w:p>
+      <w:pPr>
+        <w:pStyle w:val="TextoGeral"/>
+      </w:pPr>
+      <w:r>
+        <w:t>Para a segunda fase do projeto proposto, foram necessárias alterações a schemas anteriormente desenvolvidos, sendo que os seguintes não foram modificados:</w:t>
+      </w:r>
+    </w:p>
+    <w:p>
+      <w:pPr>
+        <w:pStyle w:val="ListasGeral"/>
+      </w:pPr>
+      <w:r>
+        <w:rPr>
+          <w:b/>
+          <w:i/>
+        </w:rPr>
+        <w:t>SchemaLoja</w:t>
+      </w:r>
+      <w:r>
+        <w:rPr>
+          <w:b/>
+          <w:i/>
+        </w:rPr>
+        <w:t xml:space="preserve"> (</w:t>
+      </w:r>
+      <w:r>
+        <w:rPr>
+          <w:b/>
+          <w:i/>
+        </w:rPr>
+        <w:t>"ProjetoPEI/Grupo/Entrega1/Loja"</w:t>
+      </w:r>
+      <w:r>
+        <w:rPr>
+          <w:b/>
+          <w:i/>
+        </w:rPr>
+        <w:t>)</w:t>
+      </w:r>
+      <w:r>
+        <w:rPr>
+          <w:b/>
+          <w:i/>
+        </w:rPr>
+        <w:t>;</w:t>
+      </w:r>
+    </w:p>
+    <w:p>
+      <w:pPr>
+        <w:pStyle w:val="ListasGeral"/>
+      </w:pPr>
+      <w:r>
+        <w:rPr>
+          <w:b/>
+          <w:i/>
+        </w:rPr>
+        <w:t>SchemaCliente ("ProjetoPEI/Grupo/Entrega1/Cliente")</w:t>
+      </w:r>
+      <w:r>
+        <w:rPr>
+          <w:b/>
+          <w:i/>
+        </w:rPr>
+        <w:t>;</w:t>
+      </w:r>
+    </w:p>
+    <w:p>
+      <w:pPr>
+        <w:pStyle w:val="ListasGeral"/>
+      </w:pPr>
+      <w:r>
+        <w:rPr>
+          <w:b/>
+          <w:i/>
+        </w:rPr>
+        <w:t>SchemaProduto ("ProjetoPEI/Grupo/Entrega1/Produto")</w:t>
+      </w:r>
+      <w:r>
+        <w:rPr>
+          <w:b/>
+          <w:i/>
+        </w:rPr>
+        <w:t>;</w:t>
+      </w:r>
+    </w:p>
+    <w:p>
+      <w:pPr>
+        <w:pStyle w:val="ListasGeral"/>
+        <w:numPr>
+          <w:ilvl w:val="0"/>
+          <w:numId w:val="0"/>
+        </w:numPr>
+        <w:ind w:left="709"/>
+      </w:pPr>
+      <w:r>
+        <w:rPr>
+          <w:color w:val="FF0000"/>
+          <w:sz w:val="48"/>
+          <w:szCs w:val="48"/>
+        </w:rPr>
+        <w:t xml:space="preserve"> </w:t>
+      </w:r>
+    </w:p>
+    <w:p>
+      <w:pPr>
+        <w:pStyle w:val="TextoGeral"/>
+        <w:ind w:left="0" w:firstLine="708"/>
+      </w:pPr>
+      <w:r>
+        <w:t xml:space="preserve">Sendo que a informação relativa aos </w:t>
+      </w:r>
+      <w:r>
+        <w:rPr>
+          <w:i/>
+        </w:rPr>
+        <w:t>Schemas</w:t>
+      </w:r>
+      <w:r>
+        <w:t xml:space="preserve"> acima referidos </w:t>
+      </w:r>
+      <w:r>
+        <w:t>se encontra</w:t>
+      </w:r>
+      <w:r>
+        <w:t xml:space="preserve"> exposta na primeira fase de entrega do projeto.</w:t>
+      </w:r>
+    </w:p>
+    <w:p>
+      <w:pPr>
+        <w:pStyle w:val="TextoGeral"/>
+        <w:ind w:left="0" w:firstLine="708"/>
+      </w:pPr>
+      <w:r>
+        <w:t xml:space="preserve">Com isto, os únicos </w:t>
+      </w:r>
+      <w:r>
+        <w:rPr>
+          <w:i/>
+        </w:rPr>
+        <w:t>schemas</w:t>
+      </w:r>
+      <w:r>
+        <w:t xml:space="preserve"> </w:t>
+      </w:r>
+      <w:r>
+        <w:t>anteriormente</w:t>
+      </w:r>
+      <w:r>
+        <w:t xml:space="preserve"> criados o</w:t>
+      </w:r>
+      <w:r>
+        <w:t>nde</w:t>
+      </w:r>
+      <w:r>
+        <w:t xml:space="preserve"> foram necessárias alterações foram</w:t>
+      </w:r>
+      <w:r>
+        <w:t xml:space="preserve"> os seguintes:</w:t>
+      </w:r>
+    </w:p>
+    <w:p>
+      <w:pPr>
+        <w:pStyle w:val="ListasGeral"/>
+      </w:pPr>
+      <w:r>
+        <w:rPr>
+          <w:b/>
+          <w:i/>
+        </w:rPr>
+        <w:t>Schema</w:t>
+      </w:r>
+      <w:r>
+        <w:rPr>
+          <w:b/>
+          <w:i/>
+        </w:rPr>
+        <w:t>Vendas</w:t>
+      </w:r>
+      <w:r>
+        <w:rPr>
+          <w:b/>
+          <w:i/>
+        </w:rPr>
+        <w:t xml:space="preserve"> (</w:t>
+      </w:r>
+      <w:r>
+        <w:rPr>
+          <w:b/>
+          <w:i/>
+        </w:rPr>
+        <w:t>"ProjetoPEI/Grupo/Entrega1/</w:t>
+      </w:r>
+      <w:r>
+        <w:t xml:space="preserve"> </w:t>
+      </w:r>
+      <w:r>
+        <w:rPr>
+          <w:b/>
+          <w:i/>
+        </w:rPr>
+        <w:t>ExercicioVendas</w:t>
+      </w:r>
+      <w:r>
+        <w:rPr>
+          <w:b/>
+          <w:i/>
+        </w:rPr>
+        <w:t>"</w:t>
+      </w:r>
+      <w:r>
+        <w:rPr>
+          <w:b/>
+          <w:i/>
+        </w:rPr>
+        <w:t>)</w:t>
+      </w:r>
+      <w:r>
+        <w:rPr>
+          <w:b/>
+          <w:i/>
+        </w:rPr>
+        <w:t>;</w:t>
+      </w:r>
+    </w:p>
+    <w:p>
+      <w:pPr>
+        <w:pStyle w:val="ListasGeral"/>
+      </w:pPr>
+      <w:r>
+        <w:rPr>
+          <w:b/>
+          <w:i/>
+        </w:rPr>
+        <w:t>CommonShema ("ProjetoPEI/Grupo/Entrega1/CommonSchema")</w:t>
+      </w:r>
+      <w:r>
+        <w:rPr>
+          <w:b/>
+          <w:i/>
+        </w:rPr>
+        <w:t>;</w:t>
+      </w:r>
+    </w:p>
+    <w:p>
+      <w:pPr>
+        <w:pStyle w:val="ListasGeral"/>
+        <w:numPr>
+          <w:ilvl w:val="0"/>
+          <w:numId w:val="0"/>
+        </w:numPr>
+        <w:ind w:left="1066"/>
+      </w:pPr>
+      <w:r>
+        <w:t>Em resposta aos dois primeiros campos do enu</w:t>
+      </w:r>
+      <w:r>
+        <w:t>n</w:t>
+      </w:r>
+      <w:r>
+        <w:t>ciado, “</w:t>
+      </w:r>
+      <w:r>
+        <w:t>Número total de produtos</w:t>
+      </w:r>
+      <w:r>
+        <w:t>” e “</w:t>
+      </w:r>
+      <w:r>
+        <w:t>Número total de produtos diferentes</w:t>
+      </w:r>
+      <w:r>
+        <w:t xml:space="preserve">”, foram adicionados no </w:t>
+      </w:r>
+      <w:r>
+        <w:t>“CommonSchema”</w:t>
+      </w:r>
+      <w:r>
+        <w:t xml:space="preserve"> dois </w:t>
+      </w:r>
+      <w:r>
+        <w:rPr>
+          <w:i/>
+        </w:rPr>
+        <w:t>simpleTypes</w:t>
+      </w:r>
+      <w:r>
+        <w:t xml:space="preserve"> distintos sendo que um deles corresponde ao número total de produtos e o segundo corresponde ao número total de produtos diferentes</w:t>
+      </w:r>
+      <w:r>
+        <w:t xml:space="preserve">, ambos possuem um </w:t>
+      </w:r>
+      <w:r>
+        <w:rPr>
+          <w:i/>
+        </w:rPr>
+        <w:t>restriction element</w:t>
+      </w:r>
+      <w:r>
+        <w:t xml:space="preserve"> seguidos de </w:t>
+      </w:r>
+      <w:r>
+        <w:rPr>
+          <w:i/>
+        </w:rPr>
+        <w:t>minInclusive</w:t>
+      </w:r>
+      <w:r>
+        <w:t xml:space="preserve"> e </w:t>
+      </w:r>
+      <w:r>
+        <w:rPr>
+          <w:i/>
+        </w:rPr>
+        <w:t>maxInclusive</w:t>
+      </w:r>
+      <w:r>
+        <w:t xml:space="preserve"> </w:t>
+      </w:r>
+      <w:r>
+        <w:t>restringindo</w:t>
+      </w:r>
+      <w:r>
+        <w:t xml:space="preserve"> o valor de cada um deles</w:t>
+      </w:r>
+      <w:r>
+        <w:t xml:space="preserve"> para que</w:t>
+      </w:r>
+      <w:r>
+        <w:t xml:space="preserve"> não possa ser menor que 0  e que o valor máximo não tenha limite, sendo o “</w:t>
+      </w:r>
+      <w:r>
+        <w:rPr>
+          <w:i/>
+        </w:rPr>
+        <w:t>maxInclusive</w:t>
+      </w:r>
+      <w:r>
+        <w:t xml:space="preserve">” definido como </w:t>
+      </w:r>
+      <w:r>
+        <w:rPr>
+          <w:i/>
+        </w:rPr>
+        <w:t>unbounded</w:t>
+      </w:r>
+      <w:r>
+        <w:t xml:space="preserve">. Estes </w:t>
+      </w:r>
+      <w:r>
+        <w:rPr>
+          <w:i/>
+        </w:rPr>
+        <w:t>simpleTypes</w:t>
+      </w:r>
+      <w:r>
+        <w:rPr>
+          <w:i/>
+        </w:rPr>
+        <w:t xml:space="preserve"> </w:t>
+      </w:r>
+      <w:r>
+        <w:t xml:space="preserve">foram inseridos no </w:t>
+      </w:r>
+      <w:r>
+        <w:rPr>
+          <w:i/>
+        </w:rPr>
+        <w:t>“</w:t>
+      </w:r>
+      <w:r>
+        <w:t>CommonSchema”</w:t>
+      </w:r>
+      <w:r>
+        <w:t xml:space="preserve"> pois são usados no</w:t>
+      </w:r>
+      <w:r>
+        <w:t xml:space="preserve"> “SchemaVendas” e</w:t>
+      </w:r>
+      <w:r>
+        <w:t xml:space="preserve"> “</w:t>
+      </w:r>
+      <w:r>
+        <w:t>ExercícioVendas.xsd” -</w:t>
+      </w:r>
+      <w:r>
+        <w:t xml:space="preserve"> </w:t>
+      </w:r>
+      <w:r>
+        <w:rPr>
+          <w:i/>
+        </w:rPr>
+        <w:t>schema</w:t>
+      </w:r>
+      <w:r>
+        <w:t xml:space="preserve"> referente ao exercício (conjunto de vendas).</w:t>
+      </w:r>
+      <w:r>
+        <w:t xml:space="preserve"> Por sua vez foi adicionado ao </w:t>
+      </w:r>
+      <w:r>
+        <w:t>“</w:t>
+      </w:r>
+      <w:r>
+        <w:t>SchemaVendas</w:t>
+      </w:r>
+      <w:r>
+        <w:t>”</w:t>
+      </w:r>
+      <w:r>
+        <w:t xml:space="preserve"> um novo elemento “InfProdutos” que contém os dados</w:t>
+      </w:r>
+      <w:r>
+        <w:t xml:space="preserve"> acima referidos</w:t>
+      </w:r>
+      <w:r>
+        <w:t xml:space="preserve">. </w:t>
+      </w:r>
+      <w:r>
+        <w:t>Também</w:t>
+      </w:r>
+      <w:r>
+        <w:t xml:space="preserve"> no “SchemaVendas” houve a necessidade de criar um novo elemento </w:t>
+      </w:r>
+      <w:r>
+        <w:t>referente</w:t>
+      </w:r>
+      <w:r>
+        <w:t xml:space="preserve"> </w:t>
+      </w:r>
+      <w:r>
+        <w:t>a</w:t>
+      </w:r>
+      <w:r>
+        <w:t xml:space="preserve">o preço médio de venda dos produtos, </w:t>
+      </w:r>
+      <w:r>
+        <w:t>tendo-se atribuído assim</w:t>
+      </w:r>
+      <w:r>
+        <w:t xml:space="preserve"> o tipo decimal.</w:t>
+      </w:r>
+    </w:p>
+    <w:p>
+      <w:pPr>
+        <w:pStyle w:val="ListasGeral"/>
+      </w:pPr>
+      <w:r>
+        <w:t xml:space="preserve"> </w:t>
+      </w:r>
+      <w:r>
+        <w:rPr>
+          <w:b/>
+          <w:i/>
+        </w:rPr>
+        <w:t>Exercício</w:t>
+      </w:r>
+      <w:r>
+        <w:rPr>
+          <w:b/>
+          <w:i/>
+        </w:rPr>
+        <w:t>Vendas</w:t>
+      </w:r>
+      <w:r>
+        <w:rPr>
+          <w:b/>
+          <w:i/>
+        </w:rPr>
+        <w:t>(“</w:t>
+      </w:r>
+      <w:r>
+        <w:rPr>
+          <w:b/>
+          <w:i/>
+        </w:rPr>
+        <w:t>ProjetoPEI/Grupo4/Entrega1/ExercicioVendas</w:t>
+      </w:r>
+      <w:r>
+        <w:rPr>
+          <w:b/>
+          <w:i/>
+        </w:rPr>
+        <w:t>”):</w:t>
+      </w:r>
+      <w:r>
+        <w:rPr>
+          <w:b/>
+          <w:i/>
+        </w:rPr>
+        <w:t xml:space="preserve"> </w:t>
+      </w:r>
+      <w:r>
+        <w:rPr>
+          <w:i/>
+        </w:rPr>
+        <w:t xml:space="preserve">Schema </w:t>
+      </w:r>
+      <w:r>
+        <w:t xml:space="preserve">composto por um elemento principal “Documento” que possui todos os dados relacionados com o Exercício (conjunto de vendas). Este </w:t>
+      </w:r>
+      <w:r>
+        <w:rPr>
+          <w:i/>
+        </w:rPr>
+        <w:t xml:space="preserve">schema </w:t>
+      </w:r>
+      <w:r>
+        <w:t xml:space="preserve">contém um </w:t>
+      </w:r>
+      <w:r>
+        <w:rPr>
+          <w:i/>
+        </w:rPr>
+        <w:t>simpleType</w:t>
+      </w:r>
+      <w:r>
+        <w:rPr>
+          <w:i/>
+        </w:rPr>
+        <w:t xml:space="preserve"> </w:t>
+      </w:r>
+      <w:r>
+        <w:t>referente ao Número</w:t>
+      </w:r>
+      <w:r>
+        <w:rPr>
+          <w:i/>
+        </w:rPr>
+        <w:t xml:space="preserve"> </w:t>
+      </w:r>
+      <w:r>
+        <w:t>total de clientes diferentes, sendo este do tipo inteiro, restringido ao valor mínimo</w:t>
+      </w:r>
+      <w:r>
+        <w:t xml:space="preserve"> de</w:t>
+      </w:r>
+      <w:r>
+        <w:t xml:space="preserve"> zero e não limitado </w:t>
+      </w:r>
+      <w:r>
+        <w:t>quant</w:t>
+      </w:r>
+      <w:r>
+        <w:t>o</w:t>
+      </w:r>
+      <w:r>
+        <w:t xml:space="preserve"> ao</w:t>
+      </w:r>
+      <w:r>
+        <w:t xml:space="preserve"> valor máximo. O elemento principal deste </w:t>
+      </w:r>
+      <w:r>
+        <w:rPr>
+          <w:i/>
+        </w:rPr>
+        <w:t xml:space="preserve">schema, </w:t>
+      </w:r>
+      <w:r>
+        <w:t xml:space="preserve">“Documento”, é um </w:t>
+      </w:r>
+      <w:r>
+        <w:rPr>
+          <w:i/>
+        </w:rPr>
+        <w:t>complexType</w:t>
+      </w:r>
+      <w:r>
+        <w:t xml:space="preserve"> seguido de </w:t>
+      </w:r>
+      <w:r>
+        <w:rPr>
+          <w:i/>
+        </w:rPr>
+        <w:t>sequence</w:t>
+      </w:r>
+      <w:r>
+        <w:t xml:space="preserve"> que contém os elementos alusivos ao número de produtos diferentes, </w:t>
+      </w:r>
+      <w:r>
+        <w:lastRenderedPageBreak/>
+        <w:t xml:space="preserve">número total de produtos e ao número total de clientes diferentes, sendo que cada um destes possui o seu </w:t>
+      </w:r>
+      <w:r>
+        <w:rPr>
+          <w:i/>
+        </w:rPr>
+        <w:t xml:space="preserve">type </w:t>
+      </w:r>
+      <w:r>
+        <w:t>previamente definido.</w:t>
+      </w:r>
+    </w:p>
+    <w:p>
+      <w:pPr>
+        <w:pStyle w:val="ListasGeral"/>
+        <w:keepNext/>
+        <w:numPr>
+          <w:ilvl w:val="0"/>
+          <w:numId w:val="0"/>
+        </w:numPr>
+        <w:ind w:left="1066"/>
+      </w:pPr>
+      <w:r>
+        <w:rPr>
+          <w:noProof/>
+        </w:rPr>
+        <w:drawing>
+          <wp:inline distT="0" distB="0" distL="0" distR="0" wp14:anchorId="6855203F" wp14:editId="407CFD6A">
+            <wp:extent cx="5041987" cy="1325880"/>
+            <wp:effectExtent l="0" t="0" r="6350" b="7620"/>
+            <wp:docPr id="2" name="Imagem 2"/>
+            <wp:cNvGraphicFramePr>
+              <a:graphicFrameLocks xmlns:a="http://schemas.openxmlformats.org/drawingml/2006/main" noChangeAspect="1"/>
+            </wp:cNvGraphicFramePr>
+            <a:graphic xmlns:a="http://schemas.openxmlformats.org/drawingml/2006/main">
+              <a:graphicData uri="http://schemas.openxmlformats.org/drawingml/2006/picture">
+                <pic:pic xmlns:pic="http://schemas.openxmlformats.org/drawingml/2006/picture">
+                  <pic:nvPicPr>
+                    <pic:cNvPr id="1" name=""/>
+                    <pic:cNvPicPr/>
+                  </pic:nvPicPr>
+                  <pic:blipFill>
+                    <a:blip r:embed="rId10"/>
+                    <a:stretch>
+                      <a:fillRect/>
+                    </a:stretch>
+                  </pic:blipFill>
+                  <pic:spPr>
+                    <a:xfrm>
+                      <a:off x="0" y="0"/>
+                      <a:ext cx="5516307" cy="1450611"/>
+                    </a:xfrm>
+                    <a:prstGeom prst="rect">
+                      <a:avLst/>
+                    </a:prstGeom>
+                  </pic:spPr>
+                </pic:pic>
+              </a:graphicData>
+            </a:graphic>
+          </wp:inline>
+        </w:drawing>
+      </w:r>
+    </w:p>
+    <w:p>
+      <w:pPr>
+        <w:pStyle w:val="Legenda"/>
+        <w:jc w:val="both"/>
+      </w:pPr>
+      <w:r>
+        <w:t xml:space="preserve">Figura </w:t>
+      </w:r>
+      <w:fldSimple w:instr=" SEQ Figura \* ARABIC ">
+        <w:r>
+          <w:rPr>
+            <w:noProof/>
+          </w:rPr>
+          <w:t>2</w:t>
+        </w:r>
+      </w:fldSimple>
+      <w:r>
+        <w:t xml:space="preserve"> SchemaExercícioVendas</w:t>
+      </w:r>
+    </w:p>
+    <w:p>
+      <w:pPr>
+        <w:pStyle w:val="ListasGeral"/>
+        <w:numPr>
+          <w:ilvl w:val="0"/>
+          <w:numId w:val="0"/>
+        </w:numPr>
+        <w:ind w:left="1066" w:hanging="357"/>
+      </w:pPr>
+      <w:r>
+        <w:tab/>
+        <w:t>A próxima imagem correspondente ao elemento “ValorVendidoPorCliente”,</w:t>
+      </w:r>
+      <w:r>
+        <w:t xml:space="preserve"> inicializada como </w:t>
+      </w:r>
+      <w:r>
+        <w:rPr>
+          <w:i/>
+        </w:rPr>
+        <w:t>complexType</w:t>
+      </w:r>
+      <w:r>
+        <w:t xml:space="preserve"> e contendo uma </w:t>
+      </w:r>
+      <w:r>
+        <w:rPr>
+          <w:i/>
+        </w:rPr>
+        <w:t>sequence</w:t>
+      </w:r>
+      <w:r>
+        <w:t xml:space="preserve"> </w:t>
+      </w:r>
+      <w:r>
+        <w:t xml:space="preserve">que poderá acontecer diversas vezes, sendo então atribuído um </w:t>
+      </w:r>
+      <w:r>
+        <w:rPr>
+          <w:i/>
+        </w:rPr>
+        <w:t>minOccurs</w:t>
+      </w:r>
+      <w:r>
+        <w:t xml:space="preserve"> e </w:t>
+      </w:r>
+      <w:r>
+        <w:rPr>
+          <w:i/>
+        </w:rPr>
+        <w:t>maxOccurs</w:t>
+      </w:r>
+      <w:r>
+        <w:t>,</w:t>
+      </w:r>
+      <w:r>
+        <w:t xml:space="preserve"> com valor mínimo 0 e máximo </w:t>
+      </w:r>
+      <w:r>
+        <w:rPr>
+          <w:i/>
+        </w:rPr>
+        <w:t>unbounded</w:t>
+      </w:r>
+      <w:r>
+        <w:rPr>
+          <w:i/>
+        </w:rPr>
+        <w:t>,</w:t>
+      </w:r>
+      <w:r>
+        <w:t xml:space="preserve"> a </w:t>
+      </w:r>
+      <w:r>
+        <w:rPr>
+          <w:i/>
+        </w:rPr>
+        <w:t>sequence</w:t>
+      </w:r>
+      <w:r>
+        <w:t xml:space="preserve"> contém o elemento “Cliente” que possui um </w:t>
+      </w:r>
+      <w:r>
+        <w:rPr>
+          <w:i/>
+        </w:rPr>
+        <w:t>simpleContent</w:t>
+      </w:r>
+      <w:r>
+        <w:t xml:space="preserve">, neste caso </w:t>
+      </w:r>
+      <w:r>
+        <w:rPr>
+          <w:i/>
+        </w:rPr>
+        <w:t>extension</w:t>
+      </w:r>
+      <w:r>
+        <w:t xml:space="preserve"> com a base decimal pois trata-se de um valor (preço), este elemento possui um atributo “id” d</w:t>
+      </w:r>
+      <w:r>
+        <w:t>o</w:t>
+      </w:r>
+      <w:r>
+        <w:t xml:space="preserve"> tipo inteiro que se refere ao id do cliente em questão. O</w:t>
+      </w:r>
+      <w:r>
+        <w:t xml:space="preserve"> mesmo acontece com os dois seguintes elementos</w:t>
+      </w:r>
+      <w:r>
+        <w:t xml:space="preserve">, </w:t>
+      </w:r>
+      <w:r>
+        <w:t>“</w:t>
+      </w:r>
+      <w:r>
+        <w:t>ProdutosIguaisVendidos” -</w:t>
+      </w:r>
+      <w:r>
+        <w:t xml:space="preserve"> </w:t>
+      </w:r>
+      <w:r>
+        <w:t>em que o</w:t>
+      </w:r>
+      <w:r>
+        <w:t xml:space="preserve"> seu tipo</w:t>
+      </w:r>
+      <w:r>
+        <w:t xml:space="preserve"> </w:t>
+      </w:r>
+      <w:r>
+        <w:t xml:space="preserve">é </w:t>
+      </w:r>
+      <w:r>
+        <w:rPr>
+          <w:i/>
+        </w:rPr>
+        <w:t xml:space="preserve">unsignedInt </w:t>
+      </w:r>
+      <w:r>
+        <w:t xml:space="preserve">por se tratar de um valor inteiro positivo </w:t>
+      </w:r>
+      <w:r>
+        <w:t>e “ValorTotalVenda”</w:t>
+      </w:r>
+      <w:r>
+        <w:t xml:space="preserve"> </w:t>
+      </w:r>
+      <w:r>
+        <w:t>- neste está presente o atributo “codigoMoeda” que ditará para qual moeda corresponde o valor total da venda.</w:t>
+      </w:r>
+      <w:r>
+        <w:t xml:space="preserve"> </w:t>
+      </w:r>
+      <w:r>
+        <w:t>A</w:t>
+      </w:r>
+      <w:r>
+        <w:t xml:space="preserve"> sintaxe escolhida foi a demonstrada pois o valor é pedido por cada cliente/produto/moeda</w:t>
+      </w:r>
+      <w:r>
+        <w:t>, ou seja, o elemento “ProdutosIguaisVendidos” varia conforme o produto em questão, o mesmo acontece com o cliente e a moeda.</w:t>
+      </w:r>
+    </w:p>
+    <w:p>
+      <w:pPr>
+        <w:pStyle w:val="ListasGeral"/>
+        <w:keepNext/>
+        <w:numPr>
+          <w:ilvl w:val="0"/>
+          <w:numId w:val="0"/>
+        </w:numPr>
+        <w:ind w:left="1066" w:hanging="357"/>
+      </w:pPr>
+      <w:r>
+        <w:rPr>
+          <w:noProof/>
+        </w:rPr>
+        <w:drawing>
+          <wp:inline distT="0" distB="0" distL="0" distR="0" wp14:anchorId="20B719B9" wp14:editId="4E051F05">
+            <wp:extent cx="4217831" cy="2160993"/>
+            <wp:effectExtent l="0" t="0" r="0" b="0"/>
+            <wp:docPr id="3" name="Imagem 3"/>
+            <wp:cNvGraphicFramePr>
+              <a:graphicFrameLocks xmlns:a="http://schemas.openxmlformats.org/drawingml/2006/main" noChangeAspect="1"/>
+            </wp:cNvGraphicFramePr>
+            <a:graphic xmlns:a="http://schemas.openxmlformats.org/drawingml/2006/main">
+              <a:graphicData uri="http://schemas.openxmlformats.org/drawingml/2006/picture">
+                <pic:pic xmlns:pic="http://schemas.openxmlformats.org/drawingml/2006/picture">
+                  <pic:nvPicPr>
+                    <pic:cNvPr id="1" name=""/>
+                    <pic:cNvPicPr/>
+                  </pic:nvPicPr>
+                  <pic:blipFill>
+                    <a:blip r:embed="rId11"/>
+                    <a:stretch>
+                      <a:fillRect/>
+                    </a:stretch>
+                  </pic:blipFill>
+                  <pic:spPr>
+                    <a:xfrm>
+                      <a:off x="0" y="0"/>
+                      <a:ext cx="4283434" cy="2194604"/>
+                    </a:xfrm>
+                    <a:prstGeom prst="rect">
+                      <a:avLst/>
+                    </a:prstGeom>
+                  </pic:spPr>
+                </pic:pic>
+              </a:graphicData>
+            </a:graphic>
+          </wp:inline>
+        </w:drawing>
+      </w:r>
+    </w:p>
+    <w:p>
+      <w:pPr>
+        <w:pStyle w:val="Legenda"/>
+        <w:jc w:val="both"/>
+      </w:pPr>
+      <w:r>
+        <w:t xml:space="preserve">Figura </w:t>
+      </w:r>
+      <w:fldSimple w:instr=" SEQ Figura \* ARABIC ">
+        <w:r>
+          <w:rPr>
+            <w:noProof/>
+          </w:rPr>
+          <w:t>3</w:t>
+        </w:r>
+      </w:fldSimple>
+      <w:r>
+        <w:t xml:space="preserve"> Elemento "ValorVendidoPorCliente" -SchemaExercícioVendas</w:t>
+      </w:r>
+    </w:p>
+    <w:p>
+      <w:pPr>
+        <w:pStyle w:val="ListasGeral"/>
+      </w:pPr>
+      <w:r>
+        <w:rPr>
+          <w:b/>
+          <w:i/>
+        </w:rPr>
+        <w:t>Schema</w:t>
+      </w:r>
+      <w:r>
+        <w:rPr>
+          <w:b/>
+          <w:i/>
+        </w:rPr>
+        <w:t>InformacaoGeral(“</w:t>
+      </w:r>
+      <w:r>
+        <w:rPr>
+          <w:b/>
+          <w:i/>
+        </w:rPr>
+        <w:t>ProjetoPEI/Grupo4/Entrega1/InformacaoGeral</w:t>
+      </w:r>
+      <w:r>
+        <w:rPr>
+          <w:b/>
+          <w:i/>
+        </w:rPr>
+        <w:t xml:space="preserve">”): </w:t>
+      </w:r>
+      <w:r>
+        <w:t xml:space="preserve">Schema composto por um </w:t>
+      </w:r>
+      <w:r>
+        <w:rPr>
+          <w:i/>
+        </w:rPr>
+        <w:t>complexType “typeInformacaoAdicional” que contém uma sequência de elementos semelhantes ao “</w:t>
+      </w:r>
+      <w:proofErr w:type="gramStart"/>
+      <w:r>
+        <w:rPr>
+          <w:i/>
+        </w:rPr>
+        <w:t>ValorVendidoCliente”</w:t>
+      </w:r>
+      <w:r>
+        <w:rPr>
+          <w:i/>
+        </w:rPr>
+        <w:t>-</w:t>
+      </w:r>
+      <w:proofErr w:type="gramEnd"/>
+      <w:r>
+        <w:rPr>
+          <w:i/>
+        </w:rPr>
+        <w:t xml:space="preserve"> Figura 3</w:t>
+      </w:r>
+      <w:r>
+        <w:t xml:space="preserve">, </w:t>
+      </w:r>
+      <w:r>
+        <w:t xml:space="preserve">desta </w:t>
+      </w:r>
+      <w:r>
+        <w:lastRenderedPageBreak/>
+        <w:t>vez correspondente</w:t>
+      </w:r>
+      <w:r>
+        <w:t xml:space="preserve"> ao total de produtos vendidos por loja, valor total das vendas por loja</w:t>
+      </w:r>
+      <w:r>
+        <w:t xml:space="preserve"> e ao</w:t>
+      </w:r>
+      <w:r>
+        <w:t xml:space="preserve"> valor médio do preço de venda dos produtos</w:t>
+      </w:r>
+      <w:r>
+        <w:t>, também</w:t>
+      </w:r>
+      <w:r>
+        <w:t xml:space="preserve"> por loja,</w:t>
+      </w:r>
+      <w:r>
+        <w:t xml:space="preserve"> sendo necessário para todos eles ter em consideração o id da loja em questão.</w:t>
+      </w:r>
+    </w:p>
+    <w:p>
+      <w:pPr>
+        <w:pStyle w:val="ListasGeral"/>
+        <w:numPr>
+          <w:ilvl w:val="0"/>
+          <w:numId w:val="0"/>
+        </w:numPr>
+        <w:ind w:left="1066"/>
+      </w:pPr>
+      <w:r>
+        <w:rPr>
+          <w:noProof/>
+        </w:rPr>
+        <w:drawing>
+          <wp:inline distT="0" distB="0" distL="0" distR="0" wp14:anchorId="0C4DEE50" wp14:editId="6086F4A8">
+            <wp:extent cx="3934225" cy="207064"/>
+            <wp:effectExtent l="0" t="0" r="0" b="2540"/>
+            <wp:docPr id="5" name="Imagem 5"/>
+            <wp:cNvGraphicFramePr>
+              <a:graphicFrameLocks xmlns:a="http://schemas.openxmlformats.org/drawingml/2006/main" noChangeAspect="1"/>
+            </wp:cNvGraphicFramePr>
+            <a:graphic xmlns:a="http://schemas.openxmlformats.org/drawingml/2006/main">
+              <a:graphicData uri="http://schemas.openxmlformats.org/drawingml/2006/picture">
+                <pic:pic xmlns:pic="http://schemas.openxmlformats.org/drawingml/2006/picture">
+                  <pic:nvPicPr>
+                    <pic:cNvPr id="1" name=""/>
+                    <pic:cNvPicPr/>
+                  </pic:nvPicPr>
+                  <pic:blipFill>
+                    <a:blip r:embed="rId12"/>
+                    <a:stretch>
+                      <a:fillRect/>
+                    </a:stretch>
+                  </pic:blipFill>
+                  <pic:spPr>
+                    <a:xfrm>
+                      <a:off x="0" y="0"/>
+                      <a:ext cx="4122755" cy="216987"/>
+                    </a:xfrm>
+                    <a:prstGeom prst="rect">
+                      <a:avLst/>
+                    </a:prstGeom>
+                  </pic:spPr>
+                </pic:pic>
+              </a:graphicData>
+            </a:graphic>
+          </wp:inline>
+        </w:drawing>
+      </w:r>
+    </w:p>
+    <w:p>
+      <w:pPr>
+        <w:pStyle w:val="ListasGeral"/>
+      </w:pPr>
+      <w:r>
+        <w:rPr>
+          <w:b/>
+          <w:i/>
+        </w:rPr>
+        <w:t>Schema</w:t>
+      </w:r>
+      <w:r>
+        <w:rPr>
+          <w:b/>
+          <w:i/>
+        </w:rPr>
+        <w:t>AuditoriaLoja (</w:t>
+      </w:r>
+      <w:r>
+        <w:rPr>
+          <w:b/>
+          <w:i/>
+        </w:rPr>
+        <w:t>"ProjetoPEI/Grupo4/Entrega1/Auditoria"</w:t>
+      </w:r>
+      <w:r>
+        <w:rPr>
+          <w:b/>
+          <w:i/>
+        </w:rPr>
+        <w:t xml:space="preserve">): </w:t>
+      </w:r>
+      <w:r>
+        <w:t>E</w:t>
+      </w:r>
+      <w:r>
+        <w:t>xclusivamente para a segun</w:t>
+      </w:r>
+      <w:r>
+        <w:t>d</w:t>
+      </w:r>
+      <w:r>
+        <w:t xml:space="preserve">a parte do projeto, desenvolveu-se o </w:t>
+      </w:r>
+      <w:r>
+        <w:rPr>
+          <w:i/>
+        </w:rPr>
+        <w:t xml:space="preserve">schema </w:t>
+      </w:r>
+      <w:r>
+        <w:t xml:space="preserve">acima designado, </w:t>
+      </w:r>
+      <w:r>
+        <w:t>n</w:t>
+      </w:r>
+      <w:r>
+        <w:t>este é conti</w:t>
+      </w:r>
+      <w:r>
+        <w:t>d</w:t>
+      </w:r>
+      <w:r>
+        <w:t xml:space="preserve">o um </w:t>
+      </w:r>
+      <w:r>
+        <w:rPr>
+          <w:i/>
+        </w:rPr>
+        <w:t>complexType</w:t>
+      </w:r>
+      <w:r>
+        <w:t xml:space="preserve"> do tipo</w:t>
+      </w:r>
+      <w:r>
+        <w:rPr>
+          <w:i/>
+        </w:rPr>
+        <w:t xml:space="preserve"> </w:t>
+      </w:r>
+      <w:r>
+        <w:t xml:space="preserve">“typeAuditoria”, em uso no “SchemaExercícioVendas”, este contém um elemento “loja” com o tipo específico da loja, </w:t>
+      </w:r>
+      <w:r>
+        <w:t>que possui</w:t>
+      </w:r>
+      <w:r>
+        <w:t xml:space="preserve"> elementos como “Nome”, “Morada”, “Contactos” e “NIF”. Dentro do mesmo </w:t>
+      </w:r>
+      <w:r>
+        <w:rPr>
+          <w:i/>
+        </w:rPr>
+        <w:t>sequence</w:t>
+      </w:r>
+      <w:r>
+        <w:t xml:space="preserve"> desenvolveu-se um outro elemento complexo que contém os elementos “Moeda” e “DadosVenda”, que possuem como atributo a </w:t>
+      </w:r>
+      <w:r>
+        <w:t>data de início e a data de fim da venda</w:t>
+      </w:r>
+      <w:r>
+        <w:t>. O elemento “typeAuditoria” inclui também ele um atributo designado por “dataCriacao</w:t>
+      </w:r>
+      <w:bookmarkStart w:id="8" w:name="_GoBack"/>
+      <w:bookmarkEnd w:id="8"/>
+      <w:r>
+        <w:t>” que corresponde à data de criação do documento.</w:t>
+      </w:r>
+    </w:p>
+    <w:p>
+      <w:pPr>
+        <w:pStyle w:val="Ttulo2"/>
+      </w:pPr>
+      <w:bookmarkStart w:id="9" w:name="_Toc530841504"/>
+      <w:r>
+        <w:t>Detalhes Finais</w:t>
+      </w:r>
+      <w:bookmarkEnd w:id="9"/>
+    </w:p>
+    <w:p>
+      <w:pPr>
+        <w:pStyle w:val="TextoGeral"/>
+      </w:pPr>
+      <w:r>
+        <w:t>Diversas</w:t>
+      </w:r>
+      <w:r>
+        <w:t xml:space="preserve"> modificações ao projeto encontram n</w:t>
+      </w:r>
+      <w:r>
+        <w:t>um</w:t>
+      </w:r>
+      <w:r>
+        <w:t xml:space="preserve"> repositório </w:t>
       </w:r>
       <w:proofErr w:type="spellStart"/>
       <w:r>
-        <w:t>collection</w:t>
+        <w:rPr>
+          <w:i/>
+        </w:rPr>
+        <w:t>Git</w:t>
       </w:r>
       <w:proofErr w:type="spellEnd"/>
       <w:r>
-        <w:t xml:space="preserve"> “</w:t>
-      </w:r>
-      <w:proofErr w:type="spellStart"/>
-      <w:r>
-        <w:t>ProductListPriceHistory</w:t>
-      </w:r>
-      <w:proofErr w:type="spellEnd"/>
-      <w:r>
-        <w:t>”, que continha os preços atuais dos produtos e as suas datas de utilização.</w:t>
-      </w:r>
-    </w:p>
-    <w:p>
-      <w:pPr>
-        <w:pStyle w:val="TextoGeral"/>
-      </w:pPr>
-      <w:r>
-        <w:t>Assim sendo, as etapas</w:t>
-      </w:r>
-      <w:r>
-        <w:t xml:space="preserve"> </w:t>
-      </w:r>
-      <w:r>
-        <w:t>de forma ordenada da elaboração do projeto foram:</w:t>
-      </w:r>
-    </w:p>
-    <w:p>
-      <w:pPr>
-        <w:pStyle w:val="ListasGeral"/>
-      </w:pPr>
-      <w:r>
-        <w:t>Interpretação do problema</w:t>
-      </w:r>
-    </w:p>
-    <w:p>
-      <w:pPr>
-        <w:pStyle w:val="ListasGeral"/>
-      </w:pPr>
-      <w:r>
-        <w:t>Debate sobre a abordagem a seguir e decisão final</w:t>
-      </w:r>
-    </w:p>
-    <w:p>
-      <w:pPr>
-        <w:pStyle w:val="ListasGeral"/>
-      </w:pPr>
-      <w:r>
-        <w:t>Atribuição e escalonamento de tarefas</w:t>
-      </w:r>
-    </w:p>
-    <w:p>
-      <w:pPr>
-        <w:pStyle w:val="ListasGeral"/>
-      </w:pPr>
-      <w:r>
-        <w:t>Execução das diversas tarefas atribuídas</w:t>
-      </w:r>
-    </w:p>
-    <w:p>
-      <w:pPr>
-        <w:pStyle w:val="ListasGeral"/>
-      </w:pPr>
-      <w:r>
-        <w:t>Revisão e c</w:t>
-      </w:r>
-      <w:r>
-        <w:t>orreção de erros</w:t>
-      </w:r>
-    </w:p>
-    <w:p>
-      <w:pPr>
-        <w:pStyle w:val="ListasGeral"/>
-      </w:pPr>
-      <w:r>
-        <w:t>Elaboração do Relatório</w:t>
-      </w:r>
-    </w:p>
-    <w:p>
-      <w:pPr>
-        <w:pStyle w:val="ListasGeral"/>
-      </w:pPr>
-      <w:r>
-        <w:t>Entrega do projeto</w:t>
-      </w:r>
-    </w:p>
-    <w:p>
-      <w:pPr>
-        <w:pStyle w:val="Ttulo2"/>
-      </w:pPr>
-      <w:proofErr w:type="spellStart"/>
-      <w:r>
-        <w:t>MongoDB</w:t>
-      </w:r>
-      <w:proofErr w:type="spellEnd"/>
-    </w:p>
-    <w:p>
-      <w:pPr>
-        <w:pStyle w:val="TextoGeral"/>
-      </w:pPr>
-      <w:r>
-        <w:t xml:space="preserve">Seguindo os requisitos levantados do enunciado, foram desenvolvidas várias </w:t>
-      </w:r>
-      <w:proofErr w:type="spellStart"/>
-      <w:r>
-        <w:t>Queries</w:t>
-      </w:r>
-      <w:proofErr w:type="spellEnd"/>
-      <w:r>
-        <w:t xml:space="preserve"> para manipular os dados do </w:t>
-      </w:r>
-      <w:proofErr w:type="spellStart"/>
-      <w:r>
-        <w:rPr>
-          <w:i/>
-        </w:rPr>
-        <w:t>MongoDB</w:t>
-      </w:r>
-      <w:proofErr w:type="spellEnd"/>
-      <w:r>
-        <w:rPr>
-          <w:i/>
-        </w:rPr>
-        <w:t>,</w:t>
-      </w:r>
-      <w:r>
-        <w:t xml:space="preserve"> como estas pretendiam. </w:t>
-      </w:r>
-    </w:p>
-    <w:p>
-      <w:pPr>
-        <w:pStyle w:val="TextoGeral"/>
-      </w:pPr>
-      <w:r>
-        <w:t xml:space="preserve">Em primeiro lugar, foi necessário importar as </w:t>
-      </w:r>
-      <w:proofErr w:type="spellStart"/>
-      <w:r>
-        <w:t>collections</w:t>
-      </w:r>
-      <w:proofErr w:type="spellEnd"/>
-      <w:r>
-        <w:t xml:space="preserve"> (ou seja, os documentos </w:t>
-      </w:r>
-      <w:proofErr w:type="spellStart"/>
-      <w:r>
-        <w:t>csv</w:t>
-      </w:r>
-      <w:proofErr w:type="spellEnd"/>
-      <w:r>
-        <w:t>) para</w:t>
-      </w:r>
-      <w:r>
-        <w:t xml:space="preserve"> o Mongo, através do comando “</w:t>
-      </w:r>
-      <w:proofErr w:type="spellStart"/>
-      <w:r>
-        <w:t>mongoimport</w:t>
-      </w:r>
-      <w:proofErr w:type="spellEnd"/>
-      <w:r>
-        <w:t xml:space="preserve">”.  Após termos as </w:t>
-      </w:r>
-      <w:proofErr w:type="spellStart"/>
-      <w:r>
-        <w:t>collections</w:t>
-      </w:r>
-      <w:proofErr w:type="spellEnd"/>
-      <w:r>
-        <w:t xml:space="preserve"> em base de dados, foram desenvolvidas </w:t>
-      </w:r>
-      <w:proofErr w:type="spellStart"/>
-      <w:r>
-        <w:t>queries</w:t>
-      </w:r>
-      <w:proofErr w:type="spellEnd"/>
-      <w:r>
-        <w:t xml:space="preserve"> básicas para perceber e relacionar corretamente os dados. </w:t>
-      </w:r>
-      <w:r>
-        <w:t xml:space="preserve">Com isto, foram sendo estruturadas </w:t>
-      </w:r>
-      <w:proofErr w:type="spellStart"/>
-      <w:r>
-        <w:t>queries</w:t>
-      </w:r>
-      <w:proofErr w:type="spellEnd"/>
-      <w:r>
-        <w:t xml:space="preserve"> complexas, através da função “</w:t>
-      </w:r>
-      <w:proofErr w:type="spellStart"/>
-      <w:r>
-        <w:t>aggregate</w:t>
-      </w:r>
-      <w:proofErr w:type="spellEnd"/>
-      <w:r>
-        <w:t xml:space="preserve">”.  Adicionalmente, foi necessário recorrer a JavaScript para poder corrigir dados errados nas </w:t>
-      </w:r>
-      <w:proofErr w:type="spellStart"/>
-      <w:r>
-        <w:t>collections</w:t>
-      </w:r>
-      <w:proofErr w:type="spellEnd"/>
-      <w:r>
-        <w:t xml:space="preserve">, nomeadamente o </w:t>
-      </w:r>
-      <w:proofErr w:type="spellStart"/>
-      <w:r>
-        <w:rPr>
-          <w:i/>
-        </w:rPr>
-        <w:t>ListPrice</w:t>
-      </w:r>
-      <w:proofErr w:type="spellEnd"/>
-      <w:r>
-        <w:t xml:space="preserve"> da </w:t>
-      </w:r>
-      <w:proofErr w:type="spellStart"/>
-      <w:r>
-        <w:t>collection</w:t>
-      </w:r>
-      <w:proofErr w:type="spellEnd"/>
-      <w:r>
-        <w:t xml:space="preserve"> “</w:t>
-      </w:r>
-      <w:proofErr w:type="spellStart"/>
-      <w:r>
-        <w:t>ProductList</w:t>
-      </w:r>
-      <w:proofErr w:type="spellEnd"/>
-      <w:r>
-        <w:t>”, em que alguns produtos se encontravam a 0, sendo necessário substituir pelo preço que se encontrava na “</w:t>
-      </w:r>
-      <w:proofErr w:type="spellStart"/>
-      <w:r>
-        <w:t>ProductListPriceHistory</w:t>
-      </w:r>
-      <w:proofErr w:type="spellEnd"/>
-      <w:r>
-        <w:t xml:space="preserve">”. Nos requisitos, levantava-se o problema de não ser possível mudar o preço para diferente de 0, mas tal foi possível e nenhum dos produtos se encontra com o preço a zero. </w:t>
-      </w:r>
-      <w:bookmarkStart w:id="7" w:name="_GoBack"/>
-      <w:bookmarkEnd w:id="7"/>
-    </w:p>
-    <w:p>
-      <w:pPr>
-        <w:pStyle w:val="TextoGeral"/>
-      </w:pPr>
-      <w:r>
-        <w:t xml:space="preserve">As </w:t>
-      </w:r>
-      <w:proofErr w:type="spellStart"/>
-      <w:r>
-        <w:t>queries</w:t>
-      </w:r>
-      <w:proofErr w:type="spellEnd"/>
-      <w:r>
-        <w:t xml:space="preserve"> construídas refletem os requisitos levantados no enunciado da Entrega. Estas encontram-se no ficheiro “QueriesExecutadas.txt”, que é entregue com o projeto. As </w:t>
-      </w:r>
-      <w:proofErr w:type="spellStart"/>
-      <w:r>
-        <w:t>queries</w:t>
-      </w:r>
-      <w:proofErr w:type="spellEnd"/>
-      <w:r>
-        <w:t xml:space="preserve"> executadas</w:t>
-      </w:r>
-    </w:p>
-    <w:p>
-      <w:pPr>
-        <w:pStyle w:val="Ttulo2"/>
-      </w:pPr>
-      <w:bookmarkStart w:id="8" w:name="_Toc530841503"/>
-      <w:r>
-        <w:t xml:space="preserve">Propriedades dos </w:t>
-      </w:r>
-      <w:proofErr w:type="spellStart"/>
-      <w:r>
-        <w:rPr>
-          <w:i/>
-        </w:rPr>
-        <w:t>Schemas</w:t>
-      </w:r>
-      <w:bookmarkEnd w:id="8"/>
-      <w:proofErr w:type="spellEnd"/>
-      <w:r>
-        <w:rPr>
-          <w:i/>
-        </w:rPr>
-        <w:t xml:space="preserve"> (Alterar)</w:t>
-      </w:r>
-    </w:p>
-    <w:p>
-      <w:pPr>
-        <w:pStyle w:val="TextoGeral"/>
-      </w:pPr>
-      <w:r>
-        <w:t xml:space="preserve">Referindo-nos agora diretamente </w:t>
-      </w:r>
-      <w:r>
-        <w:t>às componentes mais técnicas dos</w:t>
-      </w:r>
-      <w:r>
-        <w:t xml:space="preserve"> </w:t>
-      </w:r>
-      <w:proofErr w:type="spellStart"/>
-      <w:r>
-        <w:rPr>
-          <w:i/>
-        </w:rPr>
-        <w:t>Namespace</w:t>
-      </w:r>
-      <w:proofErr w:type="spellEnd"/>
-      <w:r>
-        <w:rPr>
-          <w:i/>
-        </w:rPr>
-        <w:t xml:space="preserve"> </w:t>
-      </w:r>
-      <w:r>
-        <w:t xml:space="preserve">e </w:t>
-      </w:r>
-      <w:proofErr w:type="spellStart"/>
-      <w:r>
-        <w:rPr>
-          <w:i/>
-        </w:rPr>
-        <w:t>Schema</w:t>
-      </w:r>
-      <w:proofErr w:type="spellEnd"/>
-      <w:r>
-        <w:t xml:space="preserve"> criados: </w:t>
-      </w:r>
-    </w:p>
-    <w:p>
-      <w:pPr>
-        <w:pStyle w:val="ListasGeral"/>
-      </w:pPr>
-      <w:proofErr w:type="spellStart"/>
-      <w:r>
-        <w:rPr>
-          <w:b/>
-          <w:i/>
-        </w:rPr>
-        <w:t>CommonShema</w:t>
-      </w:r>
-      <w:proofErr w:type="spellEnd"/>
-      <w:r>
-        <w:rPr>
-          <w:b/>
-          <w:i/>
-        </w:rPr>
-        <w:t xml:space="preserve"> </w:t>
-      </w:r>
-      <w:r>
-        <w:rPr>
-          <w:b/>
-          <w:i/>
-        </w:rPr>
-        <w:t>("</w:t>
-      </w:r>
-      <w:proofErr w:type="spellStart"/>
-      <w:r>
-        <w:rPr>
-          <w:b/>
-          <w:i/>
-        </w:rPr>
-        <w:t>ProjetoPEI</w:t>
-      </w:r>
-      <w:proofErr w:type="spellEnd"/>
-      <w:r>
-        <w:rPr>
-          <w:b/>
-          <w:i/>
-        </w:rPr>
-        <w:t>/Grupo/Entrega1/</w:t>
-      </w:r>
-      <w:proofErr w:type="spellStart"/>
-      <w:r>
-        <w:rPr>
-          <w:b/>
-          <w:i/>
-        </w:rPr>
-        <w:t>CommonSchema</w:t>
-      </w:r>
-      <w:proofErr w:type="spellEnd"/>
-      <w:r>
-        <w:rPr>
-          <w:b/>
-          <w:i/>
-        </w:rPr>
-        <w:t>")</w:t>
-      </w:r>
-      <w:r>
-        <w:rPr>
-          <w:b/>
-          <w:i/>
-        </w:rPr>
-        <w:t>:</w:t>
-      </w:r>
-      <w:r>
-        <w:t xml:space="preserve"> Com o </w:t>
-      </w:r>
-      <w:proofErr w:type="spellStart"/>
-      <w:r>
-        <w:rPr>
-          <w:i/>
-        </w:rPr>
-        <w:t>CommonSchema</w:t>
-      </w:r>
-      <w:proofErr w:type="spellEnd"/>
-      <w:r>
-        <w:t>, definimos os nossos tipos base que irão ser continuamente utilizados por todo o documento. Assim,</w:t>
-      </w:r>
-      <w:r>
-        <w:t xml:space="preserve"> evita-se a</w:t>
-      </w:r>
-      <w:r>
-        <w:t xml:space="preserve"> </w:t>
-      </w:r>
-      <w:r>
-        <w:t>definição repetida de</w:t>
-      </w:r>
-      <w:r>
-        <w:t xml:space="preserve"> ite</w:t>
-      </w:r>
-      <w:r>
-        <w:t>ns</w:t>
-      </w:r>
-      <w:r>
-        <w:t xml:space="preserve"> </w:t>
-      </w:r>
-      <w:r>
-        <w:lastRenderedPageBreak/>
-        <w:t>permitindo</w:t>
-      </w:r>
-      <w:r>
-        <w:t xml:space="preserve"> que todos estes tipos sejam utilizados facilment</w:t>
-      </w:r>
-      <w:r>
-        <w:t>e</w:t>
-      </w:r>
-      <w:r>
-        <w:t xml:space="preserve">. Adicionalmente, a existência deste </w:t>
-      </w:r>
-      <w:proofErr w:type="spellStart"/>
-      <w:r>
-        <w:rPr>
-          <w:i/>
-        </w:rPr>
-        <w:t>Schema</w:t>
-      </w:r>
-      <w:proofErr w:type="spellEnd"/>
-      <w:r>
-        <w:t xml:space="preserve"> permite uma maior </w:t>
-      </w:r>
-      <w:proofErr w:type="spellStart"/>
-      <w:r>
-        <w:rPr>
-          <w:i/>
-        </w:rPr>
-        <w:t>reusabilidade</w:t>
-      </w:r>
-      <w:proofErr w:type="spellEnd"/>
-      <w:r>
-        <w:t xml:space="preserve"> de todo o processo e melhor integração de novos componentes. </w:t>
-      </w:r>
-      <w:r>
-        <w:t xml:space="preserve">Este </w:t>
-      </w:r>
-      <w:proofErr w:type="spellStart"/>
-      <w:r>
-        <w:rPr>
-          <w:i/>
-        </w:rPr>
-        <w:t>Schema</w:t>
-      </w:r>
-      <w:proofErr w:type="spellEnd"/>
-      <w:r>
-        <w:t xml:space="preserve"> contém principalmente </w:t>
-      </w:r>
-      <w:proofErr w:type="spellStart"/>
-      <w:r>
-        <w:rPr>
-          <w:i/>
-        </w:rPr>
-        <w:t>simpleTypes</w:t>
-      </w:r>
-      <w:proofErr w:type="spellEnd"/>
-      <w:r>
-        <w:t xml:space="preserve"> que possuem restrições de uso como padrões específicos de um determinado dado ou limite de valores, etc. </w:t>
-      </w:r>
-    </w:p>
-    <w:p>
-      <w:pPr>
-        <w:pStyle w:val="ListasGeral"/>
-      </w:pPr>
-      <w:proofErr w:type="spellStart"/>
-      <w:r>
-        <w:rPr>
-          <w:b/>
-          <w:i/>
-        </w:rPr>
-        <w:t>SchemaLoja</w:t>
-      </w:r>
-      <w:proofErr w:type="spellEnd"/>
-      <w:r>
-        <w:rPr>
-          <w:b/>
-          <w:i/>
-        </w:rPr>
-        <w:t xml:space="preserve"> (</w:t>
-      </w:r>
-      <w:r>
-        <w:rPr>
-          <w:b/>
-          <w:i/>
-        </w:rPr>
-        <w:t>"</w:t>
-      </w:r>
-      <w:proofErr w:type="spellStart"/>
-      <w:r>
-        <w:rPr>
-          <w:b/>
-          <w:i/>
-        </w:rPr>
-        <w:t>ProjetoPEI</w:t>
-      </w:r>
-      <w:proofErr w:type="spellEnd"/>
-      <w:r>
-        <w:rPr>
-          <w:b/>
-          <w:i/>
-        </w:rPr>
-        <w:t>/Grupo/Entrega1/Loja"</w:t>
-      </w:r>
-      <w:r>
-        <w:rPr>
-          <w:b/>
-          <w:i/>
-        </w:rPr>
-        <w:t>)</w:t>
-      </w:r>
-      <w:r>
-        <w:rPr>
-          <w:b/>
-          <w:i/>
-        </w:rPr>
-        <w:t>:</w:t>
-      </w:r>
-      <w:r>
-        <w:t xml:space="preserve"> </w:t>
-      </w:r>
-      <w:r>
-        <w:t xml:space="preserve">Aqui é definido o </w:t>
-      </w:r>
-      <w:proofErr w:type="spellStart"/>
-      <w:r>
-        <w:rPr>
-          <w:i/>
-        </w:rPr>
-        <w:t>complexType</w:t>
-      </w:r>
-      <w:proofErr w:type="spellEnd"/>
-      <w:r>
-        <w:rPr>
-          <w:i/>
-        </w:rPr>
-        <w:t xml:space="preserve"> </w:t>
-      </w:r>
-      <w:r>
-        <w:t xml:space="preserve">referente ao elemento “Loja” existente no </w:t>
-      </w:r>
-      <w:proofErr w:type="spellStart"/>
-      <w:r>
-        <w:rPr>
-          <w:i/>
-        </w:rPr>
-        <w:t>Schema</w:t>
-      </w:r>
-      <w:proofErr w:type="spellEnd"/>
-      <w:r>
-        <w:t xml:space="preserve"> principal, tal como a definição de outros tipos específicos deste contexto, por exemplo o </w:t>
-      </w:r>
-      <w:proofErr w:type="spellStart"/>
-      <w:r>
-        <w:rPr>
-          <w:i/>
-        </w:rPr>
-        <w:t>complexType</w:t>
-      </w:r>
-      <w:proofErr w:type="spellEnd"/>
-      <w:r>
-        <w:t xml:space="preserve"> “</w:t>
-      </w:r>
-      <w:proofErr w:type="spellStart"/>
-      <w:r>
-        <w:t>typeContactos</w:t>
-      </w:r>
-      <w:proofErr w:type="spellEnd"/>
-      <w:r>
-        <w:t>” que disponibiliza, através do indicador de ordem “</w:t>
-      </w:r>
-      <w:proofErr w:type="spellStart"/>
-      <w:r>
-        <w:t>choice</w:t>
-      </w:r>
-      <w:proofErr w:type="spellEnd"/>
-      <w:r>
-        <w:t xml:space="preserve">”, a possibilidade de introduzir 1 ou mais contactos (email ou telefone), devido aos indicadores de </w:t>
-      </w:r>
-      <w:proofErr w:type="spellStart"/>
-      <w:r>
-        <w:t>ocurrência</w:t>
-      </w:r>
-      <w:proofErr w:type="spellEnd"/>
-      <w:r>
-        <w:t xml:space="preserve"> “</w:t>
-      </w:r>
-      <w:proofErr w:type="spellStart"/>
-      <w:r>
-        <w:t>minOccurs</w:t>
-      </w:r>
-      <w:proofErr w:type="spellEnd"/>
-      <w:r>
-        <w:t>(=”1”)” e “</w:t>
-      </w:r>
-      <w:proofErr w:type="spellStart"/>
-      <w:r>
-        <w:t>maxOccurs</w:t>
-      </w:r>
-      <w:proofErr w:type="spellEnd"/>
-      <w:r>
-        <w:t>=(“</w:t>
-      </w:r>
-      <w:proofErr w:type="spellStart"/>
-      <w:r>
-        <w:t>unbounded</w:t>
-      </w:r>
-      <w:proofErr w:type="spellEnd"/>
-      <w:r>
-        <w:t>”)”.</w:t>
-      </w:r>
-    </w:p>
-    <w:p>
-      <w:pPr>
-        <w:pStyle w:val="ListasGeral"/>
-      </w:pPr>
-      <w:proofErr w:type="spellStart"/>
-      <w:r>
-        <w:rPr>
-          <w:b/>
-          <w:i/>
-        </w:rPr>
-        <w:t>SchemaCliente</w:t>
-      </w:r>
-      <w:proofErr w:type="spellEnd"/>
-      <w:r>
-        <w:rPr>
-          <w:b/>
-          <w:i/>
-        </w:rPr>
-        <w:t xml:space="preserve"> ("</w:t>
-      </w:r>
-      <w:proofErr w:type="spellStart"/>
-      <w:r>
-        <w:rPr>
-          <w:b/>
-          <w:i/>
-        </w:rPr>
-        <w:t>ProjetoPEI</w:t>
-      </w:r>
-      <w:proofErr w:type="spellEnd"/>
-      <w:r>
-        <w:rPr>
-          <w:b/>
-          <w:i/>
-        </w:rPr>
-        <w:t>/Grupo/Entrega1/Cliente")</w:t>
-      </w:r>
-      <w:r>
-        <w:rPr>
-          <w:b/>
-          <w:i/>
-        </w:rPr>
-        <w:t>:</w:t>
-      </w:r>
-      <w:r>
-        <w:t xml:space="preserve"> </w:t>
-      </w:r>
-      <w:proofErr w:type="spellStart"/>
-      <w:r>
-        <w:rPr>
-          <w:i/>
-        </w:rPr>
-        <w:t>Schema</w:t>
-      </w:r>
-      <w:proofErr w:type="spellEnd"/>
-      <w:r>
-        <w:t xml:space="preserve"> idêntico ao anterior. Aqui</w:t>
-      </w:r>
-      <w:r>
-        <w:t xml:space="preserve"> está definido o </w:t>
-      </w:r>
-      <w:proofErr w:type="spellStart"/>
-      <w:r>
-        <w:rPr>
-          <w:i/>
-        </w:rPr>
-        <w:t>complexType</w:t>
-      </w:r>
-      <w:proofErr w:type="spellEnd"/>
-      <w:r>
-        <w:t xml:space="preserve"> referente ao elemento “Cliente” existente no </w:t>
-      </w:r>
-      <w:proofErr w:type="spellStart"/>
-      <w:r>
-        <w:rPr>
-          <w:i/>
-        </w:rPr>
-        <w:t>Schema</w:t>
-      </w:r>
-      <w:proofErr w:type="spellEnd"/>
-      <w:r>
-        <w:t xml:space="preserve"> principal, contendo elementos específicos do requisito “Cliente”, tal como um atributo </w:t>
-      </w:r>
-      <w:r>
-        <w:t xml:space="preserve">que se refere </w:t>
-      </w:r>
-      <w:r>
-        <w:t>ao ID ou número de Cliente.</w:t>
-      </w:r>
-    </w:p>
-    <w:p>
-      <w:pPr>
-        <w:pStyle w:val="ListasGeral"/>
-      </w:pPr>
-      <w:proofErr w:type="spellStart"/>
-      <w:r>
-        <w:rPr>
-          <w:b/>
-          <w:i/>
-        </w:rPr>
-        <w:t>SchemaProduto</w:t>
-      </w:r>
-      <w:proofErr w:type="spellEnd"/>
-      <w:r>
-        <w:rPr>
-          <w:b/>
-          <w:i/>
-        </w:rPr>
-        <w:t xml:space="preserve"> ("</w:t>
-      </w:r>
-      <w:proofErr w:type="spellStart"/>
-      <w:r>
-        <w:rPr>
-          <w:b/>
-          <w:i/>
-        </w:rPr>
-        <w:t>ProjetoPEI</w:t>
-      </w:r>
-      <w:proofErr w:type="spellEnd"/>
-      <w:r>
-        <w:rPr>
-          <w:b/>
-          <w:i/>
-        </w:rPr>
-        <w:t>/Grupo/Entrega1/Produto")</w:t>
-      </w:r>
-      <w:r>
-        <w:rPr>
-          <w:b/>
-          <w:i/>
-        </w:rPr>
-        <w:t>:</w:t>
-      </w:r>
-      <w:r>
-        <w:t xml:space="preserve"> </w:t>
-      </w:r>
-      <w:r>
-        <w:t xml:space="preserve">Neste </w:t>
-      </w:r>
-      <w:proofErr w:type="spellStart"/>
-      <w:r>
-        <w:rPr>
-          <w:i/>
-        </w:rPr>
-        <w:t>Schema</w:t>
-      </w:r>
-      <w:proofErr w:type="spellEnd"/>
-      <w:r>
-        <w:t xml:space="preserve"> está estabelecido o </w:t>
-      </w:r>
-      <w:proofErr w:type="spellStart"/>
-      <w:r>
-        <w:rPr>
-          <w:i/>
-        </w:rPr>
-        <w:t>complexType</w:t>
-      </w:r>
-      <w:proofErr w:type="spellEnd"/>
-      <w:r>
-        <w:t xml:space="preserve"> com elementos relativos ao</w:t>
-      </w:r>
-      <w:r>
-        <w:t xml:space="preserve"> </w:t>
-      </w:r>
-      <w:r>
-        <w:t xml:space="preserve">elemento “Produto” a ser utilizado no vocabulário. A particularidade deste </w:t>
-      </w:r>
-      <w:proofErr w:type="spellStart"/>
-      <w:r>
-        <w:rPr>
-          <w:i/>
-        </w:rPr>
-        <w:t>Schema</w:t>
-      </w:r>
-      <w:proofErr w:type="spellEnd"/>
-      <w:r>
-        <w:t xml:space="preserve"> é que vários elementos são “opcionais</w:t>
-      </w:r>
-      <w:r>
-        <w:t>”, isto é</w:t>
-      </w:r>
-      <w:r>
-        <w:t xml:space="preserve"> o indicador de oc</w:t>
-      </w:r>
-      <w:r>
-        <w:t>o</w:t>
-      </w:r>
-      <w:r>
-        <w:t>rrência “</w:t>
-      </w:r>
-      <w:proofErr w:type="spellStart"/>
-      <w:r>
-        <w:t>minOccurs</w:t>
-      </w:r>
-      <w:proofErr w:type="spellEnd"/>
-      <w:r>
-        <w:t xml:space="preserve">” encontra-se igualado a 0. </w:t>
-      </w:r>
-      <w:r>
-        <w:t>O vocabulário está escrito desta fo</w:t>
-      </w:r>
-      <w:r>
-        <w:t>r</w:t>
-      </w:r>
-      <w:r>
-        <w:t>ma</w:t>
-      </w:r>
-      <w:r>
-        <w:t xml:space="preserve"> uma vez que essas informações não são relevantes para o contexto do problema (a documentação de vendas) </w:t>
-      </w:r>
-      <w:r>
-        <w:t>bastando a existência da identificação do produto em questão.</w:t>
-      </w:r>
-      <w:r>
-        <w:t xml:space="preserve"> </w:t>
-      </w:r>
-    </w:p>
-    <w:p>
-      <w:pPr>
-        <w:pStyle w:val="ListasGeral"/>
-      </w:pPr>
-      <w:proofErr w:type="spellStart"/>
-      <w:r>
-        <w:rPr>
-          <w:b/>
-          <w:i/>
-        </w:rPr>
-        <w:t>SchemaReceitas</w:t>
-      </w:r>
-      <w:proofErr w:type="spellEnd"/>
-      <w:r>
-        <w:rPr>
-          <w:b/>
-          <w:i/>
-        </w:rPr>
-        <w:t xml:space="preserve"> (</w:t>
-      </w:r>
-      <w:r>
-        <w:rPr>
-          <w:b/>
-          <w:i/>
-        </w:rPr>
-        <w:t>"</w:t>
-      </w:r>
-      <w:proofErr w:type="spellStart"/>
-      <w:r>
-        <w:rPr>
-          <w:b/>
-          <w:i/>
-        </w:rPr>
-        <w:t>ProjetoPEI</w:t>
-      </w:r>
-      <w:proofErr w:type="spellEnd"/>
-      <w:r>
-        <w:rPr>
-          <w:b/>
-          <w:i/>
-        </w:rPr>
-        <w:t>/Grupo/Entrega1/Receitas"</w:t>
-      </w:r>
-      <w:r>
-        <w:rPr>
-          <w:b/>
-          <w:i/>
-        </w:rPr>
-        <w:t>)</w:t>
-      </w:r>
-      <w:r>
-        <w:rPr>
-          <w:b/>
-          <w:i/>
-        </w:rPr>
-        <w:t>:</w:t>
-      </w:r>
-      <w:r>
-        <w:t xml:space="preserve"> </w:t>
-      </w:r>
-      <w:proofErr w:type="spellStart"/>
-      <w:r>
-        <w:rPr>
-          <w:i/>
-        </w:rPr>
-        <w:t>Schema</w:t>
-      </w:r>
-      <w:proofErr w:type="spellEnd"/>
-      <w:r>
-        <w:t xml:space="preserve"> alusivo ao componente de Vendas, mais propriamente o elemento “Receitas”. Neste caso são definidos os </w:t>
-      </w:r>
-      <w:proofErr w:type="spellStart"/>
-      <w:r>
-        <w:rPr>
-          <w:i/>
-        </w:rPr>
-        <w:t>complexTypes</w:t>
-      </w:r>
-      <w:proofErr w:type="spellEnd"/>
-      <w:r>
-        <w:t xml:space="preserve"> respetivos à “Moeda” e “Receita”. No primeiro é delineado um </w:t>
-      </w:r>
-      <w:proofErr w:type="spellStart"/>
-      <w:r>
-        <w:rPr>
-          <w:i/>
-        </w:rPr>
-        <w:t>simpleType</w:t>
-      </w:r>
-      <w:proofErr w:type="spellEnd"/>
-      <w:r>
-        <w:t xml:space="preserve"> com uma extensão de atributo que tem como base a enumeração definida </w:t>
-      </w:r>
-      <w:r>
-        <w:t>no “</w:t>
-      </w:r>
-      <w:proofErr w:type="spellStart"/>
-      <w:r>
-        <w:t>CommonSchema</w:t>
-      </w:r>
-      <w:proofErr w:type="spellEnd"/>
-      <w:r>
-        <w:t xml:space="preserve">” e um atributo opcional relativo ao ID da taxa de câmbio a ser utilizada. Relativamente ao segundo, estão definidos os elementos respeitantes ao requisito “Vendas e Receitas”, sendo criado globalmente um outro </w:t>
-      </w:r>
-      <w:proofErr w:type="spellStart"/>
-      <w:r>
-        <w:rPr>
-          <w:i/>
-        </w:rPr>
-        <w:t>complexType</w:t>
-      </w:r>
-      <w:proofErr w:type="spellEnd"/>
-      <w:r>
-        <w:t xml:space="preserve"> relativo às linhas de Receita</w:t>
-      </w:r>
-      <w:r>
-        <w:t xml:space="preserve"> </w:t>
-      </w:r>
-      <w:r>
-        <w:t xml:space="preserve">pertencentes à Receita original. Cada um desses tipos possui um atributo que representa a identificação dos mesmos. </w:t>
-      </w:r>
-    </w:p>
-    <w:p>
-      <w:pPr>
-        <w:pStyle w:val="ListasGeral"/>
-      </w:pPr>
-      <w:proofErr w:type="spellStart"/>
-      <w:r>
-        <w:rPr>
-          <w:b/>
-          <w:i/>
-        </w:rPr>
-        <w:t>SchemaDocumentoGeral</w:t>
-      </w:r>
-      <w:proofErr w:type="spellEnd"/>
-      <w:r>
-        <w:rPr>
-          <w:b/>
-          <w:i/>
-        </w:rPr>
-        <w:t xml:space="preserve"> (</w:t>
-      </w:r>
-      <w:r>
-        <w:rPr>
-          <w:b/>
-          <w:i/>
-        </w:rPr>
-        <w:t>"</w:t>
-      </w:r>
-      <w:proofErr w:type="spellStart"/>
-      <w:r>
-        <w:rPr>
-          <w:b/>
-          <w:i/>
-        </w:rPr>
-        <w:t>ProjetoPEI</w:t>
-      </w:r>
-      <w:proofErr w:type="spellEnd"/>
-      <w:r>
-        <w:rPr>
-          <w:b/>
-          <w:i/>
-        </w:rPr>
-        <w:t>/Grupo/Entrega1/"</w:t>
-      </w:r>
-      <w:r>
-        <w:rPr>
-          <w:b/>
-          <w:i/>
-        </w:rPr>
-        <w:t>)</w:t>
-      </w:r>
-      <w:r>
-        <w:rPr>
-          <w:b/>
-          <w:i/>
-        </w:rPr>
-        <w:t>:</w:t>
-      </w:r>
-      <w:r>
-        <w:rPr>
-          <w:b/>
-        </w:rPr>
-        <w:t xml:space="preserve"> </w:t>
-      </w:r>
-      <w:r>
-        <w:t>Este é</w:t>
-      </w:r>
-      <w:r>
-        <w:t xml:space="preserve"> </w:t>
-      </w:r>
-      <w:r>
-        <w:t xml:space="preserve">o </w:t>
-      </w:r>
-      <w:proofErr w:type="spellStart"/>
-      <w:r>
-        <w:rPr>
-          <w:i/>
-        </w:rPr>
-        <w:t>Schema</w:t>
-      </w:r>
-      <w:proofErr w:type="spellEnd"/>
-      <w:r>
-        <w:t xml:space="preserve"> </w:t>
-      </w:r>
-      <w:r>
-        <w:t xml:space="preserve">que representa o Documento Geral e se encontram espelhados os requisitos do </w:t>
-      </w:r>
-      <w:r>
-        <w:lastRenderedPageBreak/>
-        <w:t xml:space="preserve">problema. Aqui é onde se encontra o </w:t>
-      </w:r>
-      <w:proofErr w:type="spellStart"/>
-      <w:r>
-        <w:rPr>
-          <w:i/>
-        </w:rPr>
-        <w:t>Root</w:t>
-      </w:r>
-      <w:proofErr w:type="spellEnd"/>
-      <w:r>
-        <w:t xml:space="preserve"> da instância XML e a declaração dos elementos principais, tal como as datas respetivas dos mesmos presentes em atributo de uso obrigatório.</w:t>
-      </w:r>
-    </w:p>
-    <w:p>
-      <w:pPr>
-        <w:pStyle w:val="Ttulo2"/>
-      </w:pPr>
-      <w:bookmarkStart w:id="9" w:name="_Toc530841504"/>
-      <w:r>
-        <w:t>Detalhes Finais</w:t>
-      </w:r>
-      <w:bookmarkEnd w:id="9"/>
-    </w:p>
-    <w:p>
-      <w:pPr>
-        <w:pStyle w:val="TextoGeral"/>
-      </w:pPr>
-      <w:r>
-        <w:t>Diversas</w:t>
-      </w:r>
-      <w:r>
-        <w:t xml:space="preserve"> modificações ao projeto encontram n</w:t>
-      </w:r>
-      <w:r>
-        <w:t>um</w:t>
-      </w:r>
-      <w:r>
-        <w:t xml:space="preserve"> repositório </w:t>
-      </w:r>
-      <w:proofErr w:type="spellStart"/>
-      <w:r>
-        <w:rPr>
-          <w:i/>
-        </w:rPr>
-        <w:t>Git</w:t>
-      </w:r>
-      <w:proofErr w:type="spellEnd"/>
-      <w:r>
         <w:t xml:space="preserve"> que</w:t>
       </w:r>
       <w:r>
         <w:t xml:space="preserve"> poderá ser encontrado em: “</w:t>
       </w:r>
-      <w:hyperlink r:id="rId10" w:history="1">
+      <w:hyperlink r:id="rId13" w:history="1">
         <w:r>
           <w:rPr>
             <w:rStyle w:val="Hiperligao"/>
@@ -2753,6 +3108,9 @@
       </w:r>
       <w:proofErr w:type="spellStart"/>
       <w:r>
+        <w:rPr>
+          <w:i/>
+        </w:rPr>
         <w:t>git</w:t>
       </w:r>
       <w:proofErr w:type="spellEnd"/>
@@ -2764,6 +3122,9 @@
       </w:r>
       <w:proofErr w:type="spellStart"/>
       <w:r>
+        <w:rPr>
+          <w:i/>
+        </w:rPr>
         <w:t>queries</w:t>
       </w:r>
       <w:proofErr w:type="spellEnd"/>
@@ -2772,6 +3133,9 @@
       </w:r>
       <w:proofErr w:type="spellStart"/>
       <w:r>
+        <w:rPr>
+          <w:i/>
+        </w:rPr>
         <w:t>git</w:t>
       </w:r>
       <w:proofErr w:type="spellEnd"/>
@@ -2904,6 +3268,7 @@
         <w:pStyle w:val="TextoGeral"/>
       </w:pPr>
       <w:r>
+        <w:lastRenderedPageBreak/>
         <w:t>Adicionalmente</w:t>
       </w:r>
       <w:r>
@@ -2919,7 +3284,7 @@
       </w:r>
     </w:p>
     <w:sectPr>
-      <w:footerReference w:type="default" r:id="rId11"/>
+      <w:footerReference w:type="default" r:id="rId14"/>
       <w:pgSz w:w="11906" w:h="16838"/>
       <w:pgMar w:top="1417" w:right="1701" w:bottom="1417" w:left="1701" w:header="708" w:footer="708" w:gutter="0"/>
       <w:cols w:space="708"/>
@@ -3309,6 +3674,119 @@
     </w:lvl>
   </w:abstractNum>
   <w:abstractNum w:abstractNumId="3" w15:restartNumberingAfterBreak="0">
+    <w:nsid w:val="20423E55"/>
+    <w:multiLevelType w:val="hybridMultilevel"/>
+    <w:tmpl w:val="26C25FF6"/>
+    <w:lvl w:ilvl="0" w:tplc="08160001">
+      <w:start w:val="1"/>
+      <w:numFmt w:val="bullet"/>
+      <w:lvlText w:val=""/>
+      <w:lvlJc w:val="left"/>
+      <w:pPr>
+        <w:ind w:left="1429" w:hanging="360"/>
+      </w:pPr>
+      <w:rPr>
+        <w:rFonts w:ascii="Symbol" w:hAnsi="Symbol" w:hint="default"/>
+      </w:rPr>
+    </w:lvl>
+    <w:lvl w:ilvl="1" w:tplc="08160003" w:tentative="1">
+      <w:start w:val="1"/>
+      <w:numFmt w:val="bullet"/>
+      <w:lvlText w:val="o"/>
+      <w:lvlJc w:val="left"/>
+      <w:pPr>
+        <w:ind w:left="2149" w:hanging="360"/>
+      </w:pPr>
+      <w:rPr>
+        <w:rFonts w:ascii="Courier New" w:hAnsi="Courier New" w:cs="Courier New" w:hint="default"/>
+      </w:rPr>
+    </w:lvl>
+    <w:lvl w:ilvl="2" w:tplc="08160005" w:tentative="1">
+      <w:start w:val="1"/>
+      <w:numFmt w:val="bullet"/>
+      <w:lvlText w:val=""/>
+      <w:lvlJc w:val="left"/>
+      <w:pPr>
+        <w:ind w:left="2869" w:hanging="360"/>
+      </w:pPr>
+      <w:rPr>
+        <w:rFonts w:ascii="Wingdings" w:hAnsi="Wingdings" w:hint="default"/>
+      </w:rPr>
+    </w:lvl>
+    <w:lvl w:ilvl="3" w:tplc="08160001" w:tentative="1">
+      <w:start w:val="1"/>
+      <w:numFmt w:val="bullet"/>
+      <w:lvlText w:val=""/>
+      <w:lvlJc w:val="left"/>
+      <w:pPr>
+        <w:ind w:left="3589" w:hanging="360"/>
+      </w:pPr>
+      <w:rPr>
+        <w:rFonts w:ascii="Symbol" w:hAnsi="Symbol" w:hint="default"/>
+      </w:rPr>
+    </w:lvl>
+    <w:lvl w:ilvl="4" w:tplc="08160003" w:tentative="1">
+      <w:start w:val="1"/>
+      <w:numFmt w:val="bullet"/>
+      <w:lvlText w:val="o"/>
+      <w:lvlJc w:val="left"/>
+      <w:pPr>
+        <w:ind w:left="4309" w:hanging="360"/>
+      </w:pPr>
+      <w:rPr>
+        <w:rFonts w:ascii="Courier New" w:hAnsi="Courier New" w:cs="Courier New" w:hint="default"/>
+      </w:rPr>
+    </w:lvl>
+    <w:lvl w:ilvl="5" w:tplc="08160005" w:tentative="1">
+      <w:start w:val="1"/>
+      <w:numFmt w:val="bullet"/>
+      <w:lvlText w:val=""/>
+      <w:lvlJc w:val="left"/>
+      <w:pPr>
+        <w:ind w:left="5029" w:hanging="360"/>
+      </w:pPr>
+      <w:rPr>
+        <w:rFonts w:ascii="Wingdings" w:hAnsi="Wingdings" w:hint="default"/>
+      </w:rPr>
+    </w:lvl>
+    <w:lvl w:ilvl="6" w:tplc="08160001" w:tentative="1">
+      <w:start w:val="1"/>
+      <w:numFmt w:val="bullet"/>
+      <w:lvlText w:val=""/>
+      <w:lvlJc w:val="left"/>
+      <w:pPr>
+        <w:ind w:left="5749" w:hanging="360"/>
+      </w:pPr>
+      <w:rPr>
+        <w:rFonts w:ascii="Symbol" w:hAnsi="Symbol" w:hint="default"/>
+      </w:rPr>
+    </w:lvl>
+    <w:lvl w:ilvl="7" w:tplc="08160003" w:tentative="1">
+      <w:start w:val="1"/>
+      <w:numFmt w:val="bullet"/>
+      <w:lvlText w:val="o"/>
+      <w:lvlJc w:val="left"/>
+      <w:pPr>
+        <w:ind w:left="6469" w:hanging="360"/>
+      </w:pPr>
+      <w:rPr>
+        <w:rFonts w:ascii="Courier New" w:hAnsi="Courier New" w:cs="Courier New" w:hint="default"/>
+      </w:rPr>
+    </w:lvl>
+    <w:lvl w:ilvl="8" w:tplc="08160005" w:tentative="1">
+      <w:start w:val="1"/>
+      <w:numFmt w:val="bullet"/>
+      <w:lvlText w:val=""/>
+      <w:lvlJc w:val="left"/>
+      <w:pPr>
+        <w:ind w:left="7189" w:hanging="360"/>
+      </w:pPr>
+      <w:rPr>
+        <w:rFonts w:ascii="Wingdings" w:hAnsi="Wingdings" w:hint="default"/>
+      </w:rPr>
+    </w:lvl>
+  </w:abstractNum>
+  <w:abstractNum w:abstractNumId="4" w15:restartNumberingAfterBreak="0">
     <w:nsid w:val="225C6AE6"/>
     <w:multiLevelType w:val="multilevel"/>
     <w:tmpl w:val="D040C07E"/>
@@ -3396,7 +3874,7 @@
       </w:pPr>
     </w:lvl>
   </w:abstractNum>
-  <w:abstractNum w:abstractNumId="4" w15:restartNumberingAfterBreak="0">
+  <w:abstractNum w:abstractNumId="5" w15:restartNumberingAfterBreak="0">
     <w:nsid w:val="28877632"/>
     <w:multiLevelType w:val="hybridMultilevel"/>
     <w:tmpl w:val="667E64FA"/>
@@ -3509,7 +3987,7 @@
       </w:rPr>
     </w:lvl>
   </w:abstractNum>
-  <w:abstractNum w:abstractNumId="5" w15:restartNumberingAfterBreak="0">
+  <w:abstractNum w:abstractNumId="6" w15:restartNumberingAfterBreak="0">
     <w:nsid w:val="2B550BC9"/>
     <w:multiLevelType w:val="hybridMultilevel"/>
     <w:tmpl w:val="A41664BE"/>
@@ -3622,7 +4100,7 @@
       </w:rPr>
     </w:lvl>
   </w:abstractNum>
-  <w:abstractNum w:abstractNumId="6" w15:restartNumberingAfterBreak="0">
+  <w:abstractNum w:abstractNumId="7" w15:restartNumberingAfterBreak="0">
     <w:nsid w:val="3BD76341"/>
     <w:multiLevelType w:val="hybridMultilevel"/>
     <w:tmpl w:val="94E80E90"/>
@@ -3735,7 +4213,7 @@
       </w:rPr>
     </w:lvl>
   </w:abstractNum>
-  <w:abstractNum w:abstractNumId="7" w15:restartNumberingAfterBreak="0">
+  <w:abstractNum w:abstractNumId="8" w15:restartNumberingAfterBreak="0">
     <w:nsid w:val="5AE43340"/>
     <w:multiLevelType w:val="hybridMultilevel"/>
     <w:tmpl w:val="9FCCF056"/>
@@ -3848,7 +4326,7 @@
       </w:rPr>
     </w:lvl>
   </w:abstractNum>
-  <w:abstractNum w:abstractNumId="8" w15:restartNumberingAfterBreak="0">
+  <w:abstractNum w:abstractNumId="9" w15:restartNumberingAfterBreak="0">
     <w:nsid w:val="5D8F777B"/>
     <w:multiLevelType w:val="hybridMultilevel"/>
     <w:tmpl w:val="D1428952"/>
@@ -3961,7 +4439,120 @@
       </w:rPr>
     </w:lvl>
   </w:abstractNum>
-  <w:abstractNum w:abstractNumId="9" w15:restartNumberingAfterBreak="0">
+  <w:abstractNum w:abstractNumId="10" w15:restartNumberingAfterBreak="0">
+    <w:nsid w:val="671A2984"/>
+    <w:multiLevelType w:val="hybridMultilevel"/>
+    <w:tmpl w:val="F54C1DA2"/>
+    <w:lvl w:ilvl="0" w:tplc="08160001">
+      <w:start w:val="1"/>
+      <w:numFmt w:val="bullet"/>
+      <w:lvlText w:val=""/>
+      <w:lvlJc w:val="left"/>
+      <w:pPr>
+        <w:ind w:left="1786" w:hanging="360"/>
+      </w:pPr>
+      <w:rPr>
+        <w:rFonts w:ascii="Symbol" w:hAnsi="Symbol" w:hint="default"/>
+      </w:rPr>
+    </w:lvl>
+    <w:lvl w:ilvl="1" w:tplc="08160003" w:tentative="1">
+      <w:start w:val="1"/>
+      <w:numFmt w:val="bullet"/>
+      <w:lvlText w:val="o"/>
+      <w:lvlJc w:val="left"/>
+      <w:pPr>
+        <w:ind w:left="2506" w:hanging="360"/>
+      </w:pPr>
+      <w:rPr>
+        <w:rFonts w:ascii="Courier New" w:hAnsi="Courier New" w:cs="Courier New" w:hint="default"/>
+      </w:rPr>
+    </w:lvl>
+    <w:lvl w:ilvl="2" w:tplc="08160005" w:tentative="1">
+      <w:start w:val="1"/>
+      <w:numFmt w:val="bullet"/>
+      <w:lvlText w:val=""/>
+      <w:lvlJc w:val="left"/>
+      <w:pPr>
+        <w:ind w:left="3226" w:hanging="360"/>
+      </w:pPr>
+      <w:rPr>
+        <w:rFonts w:ascii="Wingdings" w:hAnsi="Wingdings" w:hint="default"/>
+      </w:rPr>
+    </w:lvl>
+    <w:lvl w:ilvl="3" w:tplc="08160001" w:tentative="1">
+      <w:start w:val="1"/>
+      <w:numFmt w:val="bullet"/>
+      <w:lvlText w:val=""/>
+      <w:lvlJc w:val="left"/>
+      <w:pPr>
+        <w:ind w:left="3946" w:hanging="360"/>
+      </w:pPr>
+      <w:rPr>
+        <w:rFonts w:ascii="Symbol" w:hAnsi="Symbol" w:hint="default"/>
+      </w:rPr>
+    </w:lvl>
+    <w:lvl w:ilvl="4" w:tplc="08160003" w:tentative="1">
+      <w:start w:val="1"/>
+      <w:numFmt w:val="bullet"/>
+      <w:lvlText w:val="o"/>
+      <w:lvlJc w:val="left"/>
+      <w:pPr>
+        <w:ind w:left="4666" w:hanging="360"/>
+      </w:pPr>
+      <w:rPr>
+        <w:rFonts w:ascii="Courier New" w:hAnsi="Courier New" w:cs="Courier New" w:hint="default"/>
+      </w:rPr>
+    </w:lvl>
+    <w:lvl w:ilvl="5" w:tplc="08160005" w:tentative="1">
+      <w:start w:val="1"/>
+      <w:numFmt w:val="bullet"/>
+      <w:lvlText w:val=""/>
+      <w:lvlJc w:val="left"/>
+      <w:pPr>
+        <w:ind w:left="5386" w:hanging="360"/>
+      </w:pPr>
+      <w:rPr>
+        <w:rFonts w:ascii="Wingdings" w:hAnsi="Wingdings" w:hint="default"/>
+      </w:rPr>
+    </w:lvl>
+    <w:lvl w:ilvl="6" w:tplc="08160001" w:tentative="1">
+      <w:start w:val="1"/>
+      <w:numFmt w:val="bullet"/>
+      <w:lvlText w:val=""/>
+      <w:lvlJc w:val="left"/>
+      <w:pPr>
+        <w:ind w:left="6106" w:hanging="360"/>
+      </w:pPr>
+      <w:rPr>
+        <w:rFonts w:ascii="Symbol" w:hAnsi="Symbol" w:hint="default"/>
+      </w:rPr>
+    </w:lvl>
+    <w:lvl w:ilvl="7" w:tplc="08160003" w:tentative="1">
+      <w:start w:val="1"/>
+      <w:numFmt w:val="bullet"/>
+      <w:lvlText w:val="o"/>
+      <w:lvlJc w:val="left"/>
+      <w:pPr>
+        <w:ind w:left="6826" w:hanging="360"/>
+      </w:pPr>
+      <w:rPr>
+        <w:rFonts w:ascii="Courier New" w:hAnsi="Courier New" w:cs="Courier New" w:hint="default"/>
+      </w:rPr>
+    </w:lvl>
+    <w:lvl w:ilvl="8" w:tplc="08160005" w:tentative="1">
+      <w:start w:val="1"/>
+      <w:numFmt w:val="bullet"/>
+      <w:lvlText w:val=""/>
+      <w:lvlJc w:val="left"/>
+      <w:pPr>
+        <w:ind w:left="7546" w:hanging="360"/>
+      </w:pPr>
+      <w:rPr>
+        <w:rFonts w:ascii="Wingdings" w:hAnsi="Wingdings" w:hint="default"/>
+      </w:rPr>
+    </w:lvl>
+  </w:abstractNum>
+  <w:abstractNum w:abstractNumId="11" w15:restartNumberingAfterBreak="0">
     <w:nsid w:val="6DC45715"/>
     <w:multiLevelType w:val="hybridMultilevel"/>
     <w:tmpl w:val="06F2EC4C"/>
@@ -4074,7 +4665,7 @@
       </w:rPr>
     </w:lvl>
   </w:abstractNum>
-  <w:abstractNum w:abstractNumId="10" w15:restartNumberingAfterBreak="0">
+  <w:abstractNum w:abstractNumId="12" w15:restartNumberingAfterBreak="0">
     <w:nsid w:val="75DE05F1"/>
     <w:multiLevelType w:val="hybridMultilevel"/>
     <w:tmpl w:val="4216B8FC"/>
@@ -4187,7 +4778,120 @@
       </w:rPr>
     </w:lvl>
   </w:abstractNum>
-  <w:abstractNum w:abstractNumId="11" w15:restartNumberingAfterBreak="0">
+  <w:abstractNum w:abstractNumId="13" w15:restartNumberingAfterBreak="0">
+    <w:nsid w:val="780A570B"/>
+    <w:multiLevelType w:val="hybridMultilevel"/>
+    <w:tmpl w:val="2FD2F966"/>
+    <w:lvl w:ilvl="0" w:tplc="08160001">
+      <w:start w:val="1"/>
+      <w:numFmt w:val="bullet"/>
+      <w:lvlText w:val=""/>
+      <w:lvlJc w:val="left"/>
+      <w:pPr>
+        <w:ind w:left="720" w:hanging="360"/>
+      </w:pPr>
+      <w:rPr>
+        <w:rFonts w:ascii="Symbol" w:hAnsi="Symbol" w:hint="default"/>
+      </w:rPr>
+    </w:lvl>
+    <w:lvl w:ilvl="1" w:tplc="08160003" w:tentative="1">
+      <w:start w:val="1"/>
+      <w:numFmt w:val="bullet"/>
+      <w:lvlText w:val="o"/>
+      <w:lvlJc w:val="left"/>
+      <w:pPr>
+        <w:ind w:left="1440" w:hanging="360"/>
+      </w:pPr>
+      <w:rPr>
+        <w:rFonts w:ascii="Courier New" w:hAnsi="Courier New" w:cs="Courier New" w:hint="default"/>
+      </w:rPr>
+    </w:lvl>
+    <w:lvl w:ilvl="2" w:tplc="08160005" w:tentative="1">
+      <w:start w:val="1"/>
+      <w:numFmt w:val="bullet"/>
+      <w:lvlText w:val=""/>
+      <w:lvlJc w:val="left"/>
+      <w:pPr>
+        <w:ind w:left="2160" w:hanging="360"/>
+      </w:pPr>
+      <w:rPr>
+        <w:rFonts w:ascii="Wingdings" w:hAnsi="Wingdings" w:hint="default"/>
+      </w:rPr>
+    </w:lvl>
+    <w:lvl w:ilvl="3" w:tplc="08160001" w:tentative="1">
+      <w:start w:val="1"/>
+      <w:numFmt w:val="bullet"/>
+      <w:lvlText w:val=""/>
+      <w:lvlJc w:val="left"/>
+      <w:pPr>
+        <w:ind w:left="2880" w:hanging="360"/>
+      </w:pPr>
+      <w:rPr>
+        <w:rFonts w:ascii="Symbol" w:hAnsi="Symbol" w:hint="default"/>
+      </w:rPr>
+    </w:lvl>
+    <w:lvl w:ilvl="4" w:tplc="08160003" w:tentative="1">
+      <w:start w:val="1"/>
+      <w:numFmt w:val="bullet"/>
+      <w:lvlText w:val="o"/>
+      <w:lvlJc w:val="left"/>
+      <w:pPr>
+        <w:ind w:left="3600" w:hanging="360"/>
+      </w:pPr>
+      <w:rPr>
+        <w:rFonts w:ascii="Courier New" w:hAnsi="Courier New" w:cs="Courier New" w:hint="default"/>
+      </w:rPr>
+    </w:lvl>
+    <w:lvl w:ilvl="5" w:tplc="08160005" w:tentative="1">
+      <w:start w:val="1"/>
+      <w:numFmt w:val="bullet"/>
+      <w:lvlText w:val=""/>
+      <w:lvlJc w:val="left"/>
+      <w:pPr>
+        <w:ind w:left="4320" w:hanging="360"/>
+      </w:pPr>
+      <w:rPr>
+        <w:rFonts w:ascii="Wingdings" w:hAnsi="Wingdings" w:hint="default"/>
+      </w:rPr>
+    </w:lvl>
+    <w:lvl w:ilvl="6" w:tplc="08160001" w:tentative="1">
+      <w:start w:val="1"/>
+      <w:numFmt w:val="bullet"/>
+      <w:lvlText w:val=""/>
+      <w:lvlJc w:val="left"/>
+      <w:pPr>
+        <w:ind w:left="5040" w:hanging="360"/>
+      </w:pPr>
+      <w:rPr>
+        <w:rFonts w:ascii="Symbol" w:hAnsi="Symbol" w:hint="default"/>
+      </w:rPr>
+    </w:lvl>
+    <w:lvl w:ilvl="7" w:tplc="08160003" w:tentative="1">
+      <w:start w:val="1"/>
+      <w:numFmt w:val="bullet"/>
+      <w:lvlText w:val="o"/>
+      <w:lvlJc w:val="left"/>
+      <w:pPr>
+        <w:ind w:left="5760" w:hanging="360"/>
+      </w:pPr>
+      <w:rPr>
+        <w:rFonts w:ascii="Courier New" w:hAnsi="Courier New" w:cs="Courier New" w:hint="default"/>
+      </w:rPr>
+    </w:lvl>
+    <w:lvl w:ilvl="8" w:tplc="08160005" w:tentative="1">
+      <w:start w:val="1"/>
+      <w:numFmt w:val="bullet"/>
+      <w:lvlText w:val=""/>
+      <w:lvlJc w:val="left"/>
+      <w:pPr>
+        <w:ind w:left="6480" w:hanging="360"/>
+      </w:pPr>
+      <w:rPr>
+        <w:rFonts w:ascii="Wingdings" w:hAnsi="Wingdings" w:hint="default"/>
+      </w:rPr>
+    </w:lvl>
+  </w:abstractNum>
+  <w:abstractNum w:abstractNumId="14" w15:restartNumberingAfterBreak="0">
     <w:nsid w:val="78DE23BA"/>
     <w:multiLevelType w:val="hybridMultilevel"/>
     <w:tmpl w:val="C06431AE"/>
@@ -4304,37 +5008,46 @@
     <w:abstractNumId w:val="1"/>
   </w:num>
   <w:num w:numId="2">
-    <w:abstractNumId w:val="8"/>
+    <w:abstractNumId w:val="9"/>
   </w:num>
   <w:num w:numId="3">
+    <w:abstractNumId w:val="7"/>
+  </w:num>
+  <w:num w:numId="4">
+    <w:abstractNumId w:val="14"/>
+  </w:num>
+  <w:num w:numId="5">
     <w:abstractNumId w:val="6"/>
   </w:num>
-  <w:num w:numId="4">
-    <w:abstractNumId w:val="11"/>
-  </w:num>
-  <w:num w:numId="5">
-    <w:abstractNumId w:val="5"/>
-  </w:num>
   <w:num w:numId="6">
-    <w:abstractNumId w:val="3"/>
+    <w:abstractNumId w:val="4"/>
   </w:num>
   <w:num w:numId="7">
     <w:abstractNumId w:val="2"/>
   </w:num>
   <w:num w:numId="8">
-    <w:abstractNumId w:val="10"/>
+    <w:abstractNumId w:val="12"/>
   </w:num>
   <w:num w:numId="9">
-    <w:abstractNumId w:val="9"/>
+    <w:abstractNumId w:val="11"/>
   </w:num>
   <w:num w:numId="10">
-    <w:abstractNumId w:val="4"/>
+    <w:abstractNumId w:val="5"/>
   </w:num>
   <w:num w:numId="11">
     <w:abstractNumId w:val="0"/>
   </w:num>
   <w:num w:numId="12">
-    <w:abstractNumId w:val="7"/>
+    <w:abstractNumId w:val="8"/>
+  </w:num>
+  <w:num w:numId="13">
+    <w:abstractNumId w:val="10"/>
+  </w:num>
+  <w:num w:numId="14">
+    <w:abstractNumId w:val="3"/>
+  </w:num>
+  <w:num w:numId="15">
+    <w:abstractNumId w:val="13"/>
   </w:num>
 </w:numbering>
 </file>
@@ -5421,7 +6134,7 @@
 </file>
 
 <file path=customXml/itemProps1.xml><?xml version="1.0" encoding="utf-8"?>
-<ds:datastoreItem xmlns:ds="http://schemas.openxmlformats.org/officeDocument/2006/customXml" ds:itemID="{A688F352-5C92-4834-87E6-BFF437B8888D}">
+<ds:datastoreItem xmlns:ds="http://schemas.openxmlformats.org/officeDocument/2006/customXml" ds:itemID="{09305724-7AD9-40A6-9E84-6529104587AE}">
   <ds:schemaRefs>
     <ds:schemaRef ds:uri="http://schemas.openxmlformats.org/officeDocument/2006/bibliography"/>
   </ds:schemaRefs>

</xml_diff>